<commit_message>
* fat code refactoring
</commit_message>
<xml_diff>
--- a/changelog.docx
+++ b/changelog.docx
@@ -7,14 +7,12 @@
         <w:pStyle w:val="Titre"/>
         <w:jc w:val="center"/>
       </w:pPr>
-      <w:proofErr w:type="gramStart"/>
       <w:r>
         <w:t>m</w:t>
       </w:r>
       <w:r>
         <w:t>yEPF</w:t>
       </w:r>
-      <w:proofErr w:type="gramEnd"/>
     </w:p>
     <w:p>
       <w:pPr>
@@ -63,72 +61,746 @@
         <w:t>matières</w:t>
       </w:r>
       <w:r>
-        <w:t xml:space="preserve"> raccourci perso (</w:t>
-      </w:r>
-      <w:proofErr w:type="spellStart"/>
-      <w:r>
-        <w:t>get</w:t>
-      </w:r>
-      <w:proofErr w:type="spellEnd"/>
-      <w:r>
-        <w:t xml:space="preserve"> toutes les matières avec l’url magique sans </w:t>
-      </w:r>
-      <w:proofErr w:type="spellStart"/>
-      <w:r>
-        <w:t>weekdirection</w:t>
-      </w:r>
-      <w:proofErr w:type="spellEnd"/>
+        <w:t xml:space="preserve"> raccourci perso (get toutes les matières avec l’url magique sans weekdirection)</w:t>
+      </w:r>
+    </w:p>
+    <w:p>
+      <w:r>
+        <w:t>Fixer la taille du header</w:t>
+      </w:r>
+    </w:p>
+    <w:p>
+      <w:r>
+        <w:t>Afficher absences</w:t>
+      </w:r>
+    </w:p>
+    <w:p>
+      <w:r>
+        <w:t>Cours à rattraper -&gt; nouvelle cat dans le drawer</w:t>
+      </w:r>
+    </w:p>
+    <w:p>
+      <w:r>
+        <w:t>Gérer les vacances !</w:t>
+      </w:r>
+    </w:p>
+    <w:p>
+      <w:r>
+        <w:t>Inclure les pref+apropos dans le drawer layout et non une activity à part</w:t>
+      </w:r>
+    </w:p>
+    <w:p>
+      <w:pPr>
+        <w:pStyle w:val="Version"/>
+      </w:pPr>
+      <w:r>
+        <w:t>14c</w:t>
+      </w:r>
+    </w:p>
+    <w:p>
+      <w:pPr>
+        <w:pStyle w:val="Datee"/>
+      </w:pPr>
+      <w:r>
+        <w:t>Date</w:t>
+      </w:r>
+    </w:p>
+    <w:p>
+      <w:pPr>
+        <w:pStyle w:val="Modifier"/>
+      </w:pPr>
+      <w:r>
+        <w:t>Ajout d’un début de framework</w:t>
+      </w:r>
+    </w:p>
+    <w:p>
+      <w:pPr>
+        <w:pStyle w:val="Modifier"/>
+        <w:numPr>
+          <w:ilvl w:val="0"/>
+          <w:numId w:val="0"/>
+        </w:numPr>
+        <w:ind w:left="714"/>
+      </w:pPr>
+      <w:r>
+        <w:t>pb au niveau de l’héritage : papa a Controleur, fils veut XyzControleur.méthode() mais c’est impossible</w:t>
+      </w:r>
+    </w:p>
+    <w:p>
+      <w:pPr>
+        <w:pStyle w:val="Modifier"/>
+        <w:numPr>
+          <w:ilvl w:val="0"/>
+          <w:numId w:val="0"/>
+        </w:numPr>
+        <w:ind w:left="714"/>
+      </w:pPr>
+      <w:r>
+        <w:t>solution crade : ((</w:t>
+      </w:r>
+      <w:r>
+        <w:t>XyzControleur</w:t>
+      </w:r>
+      <w:r>
+        <w:t>)controleur).méthode()</w:t>
+      </w:r>
+      <w:r>
+        <w:t xml:space="preserve"> </w:t>
+      </w:r>
+      <w:r>
+        <w:sym w:font="Wingdings" w:char="F0E0"/>
+      </w:r>
+      <w:r>
+        <w:t xml:space="preserve"> chercher au niveau des wildcard ?? &lt;t extends Controleur&gt; </w:t>
+      </w:r>
+      <w:r>
+        <w:sym w:font="Wingdings" w:char="F0E0"/>
+      </w:r>
+      <w:r>
+        <w:t>uniquement sur les listes</w:t>
+      </w:r>
+      <w:r>
+        <w:t> ???</w:t>
+      </w:r>
+      <w:bookmarkStart w:id="0" w:name="_GoBack"/>
+      <w:bookmarkEnd w:id="0"/>
+    </w:p>
+    <w:p>
+      <w:pPr>
+        <w:pStyle w:val="Modifier"/>
+      </w:pPr>
+    </w:p>
+    <w:p>
+      <w:pPr>
+        <w:pStyle w:val="Version"/>
+      </w:pPr>
+      <w:r>
+        <w:t>14b</w:t>
+      </w:r>
+    </w:p>
+    <w:p>
+      <w:pPr>
+        <w:pStyle w:val="Datee"/>
+      </w:pPr>
+      <w:r>
+        <w:t>20 04 2015</w:t>
+      </w:r>
+    </w:p>
+    <w:p>
+      <w:pPr>
+        <w:pStyle w:val="Modifier"/>
+      </w:pPr>
+      <w:r>
+        <w:t>Listview dans le drawer</w:t>
+      </w:r>
+    </w:p>
+    <w:p>
+      <w:pPr>
+        <w:pStyle w:val="Ajouter"/>
+      </w:pPr>
+      <w:r>
+        <w:t>Nom prénom dans le drawer</w:t>
+      </w:r>
+    </w:p>
+    <w:p>
+      <w:pPr>
+        <w:pStyle w:val="Version"/>
+      </w:pPr>
+      <w:r>
+        <w:t>14a</w:t>
+      </w:r>
+    </w:p>
+    <w:p>
+      <w:pPr>
+        <w:pStyle w:val="Datee"/>
+      </w:pPr>
+      <w:r>
+        <w:t>15 04 2015</w:t>
+      </w:r>
+    </w:p>
+    <w:p>
+      <w:pPr>
+        <w:pStyle w:val="Modifier"/>
+      </w:pPr>
+      <w:r>
+        <w:t>Fix du hash qui empechait de se connecter (vidage de cache sur les identifiants)</w:t>
+      </w:r>
+    </w:p>
+    <w:p>
+      <w:pPr>
+        <w:pStyle w:val="Ajouter"/>
+      </w:pPr>
+      <w:r>
+        <w:t>Hash sur toutes les méthodes qui storent le mdp</w:t>
+      </w:r>
+    </w:p>
+    <w:p>
+      <w:pPr>
+        <w:pStyle w:val="Version"/>
+      </w:pPr>
+      <w:r>
+        <w:t>14</w:t>
+      </w:r>
+    </w:p>
+    <w:p>
+      <w:pPr>
+        <w:pStyle w:val="Datee"/>
+      </w:pPr>
+      <w:r>
+        <w:t>14 04 2015</w:t>
+      </w:r>
+    </w:p>
+    <w:p>
+      <w:pPr>
+        <w:pStyle w:val="Ajouter"/>
+      </w:pPr>
+      <w:r>
+        <w:lastRenderedPageBreak/>
+        <w:t>Mdp haché</w:t>
+      </w:r>
+    </w:p>
+    <w:p>
+      <w:pPr>
+        <w:pStyle w:val="Ajouter"/>
+      </w:pPr>
+      <w:r>
+        <w:t>Progressbar tout en haut</w:t>
+      </w:r>
+      <w:r>
+        <w:t xml:space="preserve"> sur chaque semaine</w:t>
+      </w:r>
+    </w:p>
+    <w:p>
+      <w:pPr>
+        <w:pStyle w:val="Modifier"/>
+      </w:pPr>
+      <w:r>
+        <w:t>SDK max : 22</w:t>
+      </w:r>
+    </w:p>
+    <w:p>
+      <w:pPr>
+        <w:pStyle w:val="Ajouter"/>
+      </w:pPr>
+      <w:r>
+        <w:t>A partir de maintenant, le code est sur git public</w:t>
+      </w:r>
+    </w:p>
+    <w:p>
+      <w:pPr>
+        <w:pStyle w:val="Ajouter"/>
+      </w:pPr>
+      <w:r>
+        <w:t>Vider le cache quitte l’appli</w:t>
+      </w:r>
+    </w:p>
+    <w:p>
+      <w:pPr>
+        <w:pStyle w:val="Ajouter"/>
+      </w:pPr>
+      <w:r>
+        <w:t>Ajout du bulletin</w:t>
+      </w:r>
+    </w:p>
+    <w:p>
+      <w:pPr>
+        <w:pStyle w:val="Version"/>
+      </w:pPr>
+      <w:r>
+        <w:t>13b</w:t>
+      </w:r>
+    </w:p>
+    <w:p>
+      <w:pPr>
+        <w:pStyle w:val="Datee"/>
+      </w:pPr>
+      <w:r>
+        <w:t>29 03 2015</w:t>
+      </w:r>
+    </w:p>
+    <w:p>
+      <w:pPr>
+        <w:pStyle w:val="Modifier"/>
+      </w:pPr>
+      <w:r>
+        <w:t>Code refactor</w:t>
+      </w:r>
+    </w:p>
+    <w:p>
+      <w:pPr>
+        <w:pStyle w:val="Enlever"/>
+      </w:pPr>
+      <w:r>
+        <w:t xml:space="preserve">Avancement </w:t>
+      </w:r>
+      <w:r>
+        <w:t xml:space="preserve">dans </w:t>
+      </w:r>
+      <w:r>
+        <w:t>semaines</w:t>
+      </w:r>
+      <w:r>
+        <w:t xml:space="preserve"> activité</w:t>
+      </w:r>
+    </w:p>
+    <w:p>
+      <w:pPr>
+        <w:pStyle w:val="Ajouter"/>
+      </w:pPr>
+      <w:r>
+        <w:t>Vider le cache (edt/json semaine uniquement)</w:t>
+      </w:r>
+    </w:p>
+    <w:p>
+      <w:pPr>
+        <w:pStyle w:val="Ajouter"/>
+      </w:pPr>
+      <w:r>
+        <w:t>Date du jour dans CoursVue, popup au clic sur cours</w:t>
+      </w:r>
+    </w:p>
+    <w:p>
+      <w:pPr>
+        <w:pStyle w:val="Bug-"/>
+      </w:pPr>
+      <w:r>
+        <w:t>20</w:t>
+      </w:r>
+    </w:p>
+    <w:p>
+      <w:pPr>
+        <w:pStyle w:val="Modifier"/>
+      </w:pPr>
+      <w:r>
+        <w:t>Les CM avec devoirs ne sont pas cachés</w:t>
+      </w:r>
+    </w:p>
+    <w:p>
+      <w:pPr>
+        <w:pStyle w:val="Ajouter"/>
+      </w:pPr>
+      <w:r>
+        <w:t>Cette version vide le cache automatiquement si lancé pour la première fois</w:t>
+      </w:r>
+    </w:p>
+    <w:p>
+      <w:pPr>
+        <w:pStyle w:val="Version"/>
+      </w:pPr>
+      <w:r>
+        <w:t>13a</w:t>
+      </w:r>
+    </w:p>
+    <w:p>
+      <w:pPr>
+        <w:pStyle w:val="Datee"/>
+      </w:pPr>
+      <w:r>
+        <w:t>28 02 2015</w:t>
+      </w:r>
+    </w:p>
+    <w:p>
+      <w:pPr>
+        <w:pStyle w:val="Bug-"/>
+      </w:pPr>
+      <w:r>
+        <w:t>17</w:t>
+      </w:r>
+    </w:p>
+    <w:p>
+      <w:pPr>
+        <w:pStyle w:val="Enlever"/>
+      </w:pPr>
+      <w:r>
+        <w:t>M</w:t>
+      </w:r>
+      <w:r>
+        <w:t>enu</w:t>
+      </w:r>
+    </w:p>
+    <w:p>
+      <w:pPr>
+        <w:pStyle w:val="BUG"/>
+      </w:pPr>
+      <w:r>
+        <w:t>20. LES JOURS DES TD NE SONT PAS TOUJOURS BONS !!!</w:t>
+      </w:r>
+      <w:r>
+        <w:t xml:space="preserve"> (</w:t>
+      </w:r>
+      <w:r>
+        <w:t>SemaineFragment.</w:t>
+      </w:r>
+      <w:r>
+        <w:t>stringToCalendar)</w:t>
+      </w:r>
+    </w:p>
+    <w:p>
+      <w:pPr>
+        <w:pStyle w:val="Version"/>
+      </w:pPr>
+      <w:r>
+        <w:t>13</w:t>
+      </w:r>
+    </w:p>
+    <w:p>
+      <w:pPr>
+        <w:pStyle w:val="Datee"/>
+      </w:pPr>
+      <w:r>
+        <w:t>25 03 2015</w:t>
+      </w:r>
+    </w:p>
+    <w:p>
+      <w:pPr>
+        <w:pStyle w:val="Ajouter"/>
+      </w:pPr>
+      <w:r>
+        <w:t>Navigation drawer</w:t>
+      </w:r>
+    </w:p>
+    <w:p>
+      <w:pPr>
+        <w:pStyle w:val="Ajouter"/>
+      </w:pPr>
+      <w:r>
+        <w:t>Photo de profil dans le drawer</w:t>
+      </w:r>
+    </w:p>
+    <w:p>
+      <w:pPr>
+        <w:pStyle w:val="Modifier"/>
+      </w:pPr>
+      <w:r>
+        <w:t>Separateur_view est mtn un drawable</w:t>
+      </w:r>
+    </w:p>
+    <w:p>
+      <w:pPr>
+        <w:pStyle w:val="Bug-"/>
+      </w:pPr>
+      <w:r>
+        <w:t>15 (dans préférences fragment, le nb semaines to dl)</w:t>
+      </w:r>
+    </w:p>
+    <w:p>
+      <w:pPr>
+        <w:pStyle w:val="BUG"/>
+      </w:pPr>
+      <w:r>
+        <w:t>17. Les semaines des fragments != 0 NE S’ACTUALISENT PLUS</w:t>
+      </w:r>
+    </w:p>
+    <w:p>
+      <w:pPr>
+        <w:pStyle w:val="Version"/>
+      </w:pPr>
+      <w:r>
+        <w:t>12c</w:t>
+      </w:r>
+    </w:p>
+    <w:p>
+      <w:pPr>
+        <w:pStyle w:val="Datee"/>
+      </w:pPr>
+      <w:r>
+        <w:t>22 03 2015</w:t>
+      </w:r>
+    </w:p>
+    <w:p>
+      <w:pPr>
+        <w:pStyle w:val="Bug-"/>
+      </w:pPr>
+      <w:r>
+        <w:t xml:space="preserve">14. </w:t>
+      </w:r>
+      <w:r>
+        <w:t>O</w:t>
+      </w:r>
+      <w:r>
+        <w:t>k</w:t>
+      </w:r>
+    </w:p>
+    <w:p>
+      <w:pPr>
+        <w:pStyle w:val="BUG"/>
+      </w:pPr>
+      <w:r>
+        <w:t xml:space="preserve">15. </w:t>
+      </w:r>
+      <w:r>
+        <w:t>Sélection semaine dans les pref FC</w:t>
+      </w:r>
+    </w:p>
+    <w:p>
+      <w:pPr>
+        <w:pStyle w:val="BUG"/>
+      </w:pPr>
+      <w:r>
+        <w:lastRenderedPageBreak/>
+        <w:t>16. De temps en temps les semaines ne sont pas les bonnes</w:t>
+      </w:r>
+    </w:p>
+    <w:p>
+      <w:pPr>
+        <w:pStyle w:val="Version"/>
+      </w:pPr>
+      <w:r>
+        <w:t>12b</w:t>
+      </w:r>
+    </w:p>
+    <w:p>
+      <w:pPr>
+        <w:pStyle w:val="Datee"/>
+      </w:pPr>
+      <w:r>
+        <w:t>22 03 2015</w:t>
+      </w:r>
+    </w:p>
+    <w:p>
+      <w:pPr>
+        <w:pStyle w:val="Enlever"/>
+      </w:pPr>
+      <w:r>
+        <w:t>Préférence CM</w:t>
+      </w:r>
+    </w:p>
+    <w:p>
+      <w:pPr>
+        <w:pStyle w:val="Ajouter"/>
+      </w:pPr>
+      <w:r>
+        <w:t>Afficher/cacher le panel heures</w:t>
+      </w:r>
+    </w:p>
+    <w:p>
+      <w:pPr>
+        <w:pStyle w:val="Ajouter"/>
+      </w:pPr>
+      <w:r>
+        <w:t>Personnalisation des couleurs depuis les préférences</w:t>
+      </w:r>
+    </w:p>
+    <w:p>
+      <w:pPr>
+        <w:pStyle w:val="Modifier"/>
+      </w:pPr>
+      <w:r>
+        <w:t>Ordre et titre des préférences</w:t>
+      </w:r>
+    </w:p>
+    <w:p>
+      <w:pPr>
+        <w:pStyle w:val="Bug-"/>
+      </w:pPr>
+      <w:r>
+        <w:t>13</w:t>
+      </w:r>
+    </w:p>
+    <w:p>
+      <w:pPr>
+        <w:pStyle w:val="Modifier"/>
+      </w:pPr>
+      <w:r>
+        <w:t>Popup cours plus jolie</w:t>
+      </w:r>
+    </w:p>
+    <w:p>
+      <w:pPr>
+        <w:pStyle w:val="Ajouter"/>
+      </w:pPr>
+      <w:r>
+        <w:t>Ajout d’un devoir</w:t>
+      </w:r>
+    </w:p>
+    <w:p>
+      <w:pPr>
+        <w:pStyle w:val="Version"/>
+      </w:pPr>
+      <w:r>
+        <w:t>12a</w:t>
+      </w:r>
+    </w:p>
+    <w:p>
+      <w:pPr>
+        <w:pStyle w:val="Datee"/>
+      </w:pPr>
+      <w:r>
+        <w:t>21 03 2012</w:t>
+      </w:r>
+    </w:p>
+    <w:p>
+      <w:pPr>
+        <w:pStyle w:val="Bug-"/>
+      </w:pPr>
+      <w:r>
+        <w:t>12</w:t>
+      </w:r>
+    </w:p>
+    <w:p>
+      <w:pPr>
+        <w:pStyle w:val="Version"/>
+      </w:pPr>
+      <w:r>
+        <w:t>12</w:t>
+      </w:r>
+    </w:p>
+    <w:p>
+      <w:pPr>
+        <w:pStyle w:val="Datee"/>
+      </w:pPr>
+      <w:r>
+        <w:t>18 03 2015</w:t>
+      </w:r>
+    </w:p>
+    <w:p>
+      <w:pPr>
+        <w:pStyle w:val="BUG"/>
+      </w:pPr>
+      <w:r>
+        <w:t>14. Substring du mois dans le header (septembre =&gt; sept), null pointer si mois.length = 4</w:t>
+      </w:r>
+    </w:p>
+    <w:p>
+      <w:pPr>
+        <w:pStyle w:val="Ajouter"/>
+      </w:pPr>
+      <w:r>
+        <w:t>Sauvegarde du JSON dans les sharedpref</w:t>
+      </w:r>
+    </w:p>
+    <w:p>
+      <w:pPr>
+        <w:pStyle w:val="BUG"/>
+      </w:pPr>
+      <w:r>
+        <w:t>12. Prochain site null pointer</w:t>
+      </w:r>
+    </w:p>
+    <w:p>
+      <w:pPr>
+        <w:pStyle w:val="Version"/>
+      </w:pPr>
+      <w:r>
+        <w:t>11</w:t>
+      </w:r>
+    </w:p>
+    <w:p>
+      <w:pPr>
+        <w:pStyle w:val="Datee"/>
+      </w:pPr>
+      <w:r>
+        <w:t>1</w:t>
+      </w:r>
+      <w:r>
+        <w:t>8 03 2015</w:t>
+      </w:r>
+    </w:p>
+    <w:p>
+      <w:pPr>
+        <w:pStyle w:val="Ajouter"/>
+      </w:pPr>
+      <w:r>
+        <w:t>Popup A propos</w:t>
+      </w:r>
+      <w:r>
+        <w:t xml:space="preserve"> depuis le menu</w:t>
+      </w:r>
+    </w:p>
+    <w:p>
+      <w:pPr>
+        <w:pStyle w:val="Ajouter"/>
+      </w:pPr>
+      <w:r>
+        <w:t>Prochain site</w:t>
+      </w:r>
+    </w:p>
+    <w:p>
+      <w:pPr>
+        <w:pStyle w:val="Ajouter"/>
+      </w:pPr>
+      <w:r>
+        <w:t>« Barre now » : indicateur de l’heure actuelle</w:t>
+      </w:r>
+    </w:p>
+    <w:p>
+      <w:pPr>
+        <w:pStyle w:val="Ajouter"/>
+      </w:pPr>
+      <w:r>
+        <w:t>Nom des exam/présentation/rattrapage</w:t>
+      </w:r>
+    </w:p>
+    <w:p>
+      <w:pPr>
+        <w:pStyle w:val="Bug-"/>
+      </w:pPr>
+      <w:r>
+        <w:t xml:space="preserve">10. </w:t>
+      </w:r>
+      <w:r>
+        <w:t>Résolu</w:t>
+      </w:r>
+    </w:p>
+    <w:p>
+      <w:pPr>
+        <w:pStyle w:val="BUG"/>
+      </w:pPr>
+      <w:r>
+        <w:t>11. Barre now apparait sur certaines semaines (wtf</w:t>
+      </w:r>
+      <w:r>
+        <w:t> ?!</w:t>
+      </w:r>
       <w:r>
         <w:t>)</w:t>
       </w:r>
     </w:p>
     <w:p>
-      <w:r>
-        <w:t>Fixer la taille du header</w:t>
-      </w:r>
-    </w:p>
-    <w:p>
-      <w:r>
-        <w:t>Afficher absences</w:t>
-      </w:r>
-    </w:p>
-    <w:p>
-      <w:r>
-        <w:t>Cours à rattraper -&gt; nouvelle cat dans le drawer</w:t>
-      </w:r>
-    </w:p>
-    <w:p>
-      <w:r>
-        <w:t>Gérer les vacances !</w:t>
-      </w:r>
-    </w:p>
-    <w:p>
-      <w:r>
-        <w:t xml:space="preserve">Inclure les </w:t>
-      </w:r>
-      <w:proofErr w:type="spellStart"/>
-      <w:r>
-        <w:t>pref+apropos</w:t>
-      </w:r>
-      <w:proofErr w:type="spellEnd"/>
-      <w:r>
-        <w:t xml:space="preserve"> dans le drawer </w:t>
-      </w:r>
-      <w:proofErr w:type="spellStart"/>
-      <w:r>
-        <w:t>layout</w:t>
-      </w:r>
-      <w:proofErr w:type="spellEnd"/>
-      <w:r>
-        <w:t xml:space="preserve"> et non une </w:t>
-      </w:r>
-      <w:proofErr w:type="spellStart"/>
-      <w:r>
-        <w:t>activity</w:t>
-      </w:r>
-      <w:proofErr w:type="spellEnd"/>
-      <w:r>
-        <w:t xml:space="preserve"> à part</w:t>
+      <w:pPr>
+        <w:pStyle w:val="Bug-"/>
+      </w:pPr>
+      <w:r>
+        <w:t>6. Résolu (plus de filtre anymore)</w:t>
+      </w:r>
+    </w:p>
+    <w:p>
+      <w:pPr>
+        <w:pStyle w:val="Modifier"/>
+      </w:pPr>
+      <w:r>
+        <w:t xml:space="preserve">Input type de </w:t>
+      </w:r>
+      <w:r>
+        <w:t>l</w:t>
+      </w:r>
+      <w:r>
+        <w:t>‘et identifiant = textNosuggestions au lieu de textEmail</w:t>
+      </w:r>
+    </w:p>
+    <w:p>
+      <w:pPr>
+        <w:pStyle w:val="Modifier"/>
+      </w:pPr>
+      <w:r>
+        <w:t>Raccourci du « </w:t>
+      </w:r>
+      <w:r>
+        <w:t>Semaine d</w:t>
+      </w:r>
+      <w:r>
+        <w:t>u X au Y septembre » en « du X au Y sept »</w:t>
+      </w:r>
+    </w:p>
+    <w:p>
+      <w:pPr>
+        <w:pStyle w:val="Modifier"/>
+      </w:pPr>
+      <w:r>
+        <w:t>Raccourci du « Prochain site » en « Next :</w:t>
+      </w:r>
+      <w:r>
+        <w:t> »</w:t>
       </w:r>
     </w:p>
     <w:p>
@@ -136,7 +808,8 @@
         <w:pStyle w:val="Version"/>
       </w:pPr>
       <w:r>
-        <w:t>14b</w:t>
+        <w:lastRenderedPageBreak/>
+        <w:t>10</w:t>
       </w:r>
     </w:p>
     <w:p>
@@ -144,20 +817,91 @@
         <w:pStyle w:val="Datee"/>
       </w:pPr>
       <w:r>
-        <w:t>20 04 2015</w:t>
+        <w:t>14 03 2015</w:t>
+      </w:r>
+    </w:p>
+    <w:p>
+      <w:pPr>
+        <w:pStyle w:val="BUG"/>
+      </w:pPr>
+      <w:r>
+        <w:t>13. FC quand on quitte puis on revient à cause de l’avancement</w:t>
+      </w:r>
+    </w:p>
+    <w:p>
+      <w:pPr>
+        <w:pStyle w:val="BUG"/>
+      </w:pPr>
+      <w:r>
+        <w:t xml:space="preserve">10. </w:t>
+      </w:r>
+      <w:r>
+        <w:t>Interro + présentation = CM !</w:t>
       </w:r>
     </w:p>
     <w:p>
       <w:pPr>
         <w:pStyle w:val="Modifier"/>
       </w:pPr>
-      <w:proofErr w:type="spellStart"/>
-      <w:r>
-        <w:t>Listview</w:t>
-      </w:r>
-      <w:proofErr w:type="spellEnd"/>
-      <w:r>
-        <w:t xml:space="preserve"> dans le drawer</w:t>
+      <w:r>
+        <w:t xml:space="preserve">-- </w:t>
+      </w:r>
+      <w:r>
+        <w:t>Reprise depuis v9</w:t>
+      </w:r>
+      <w:r>
+        <w:t xml:space="preserve"> --</w:t>
+      </w:r>
+    </w:p>
+    <w:p>
+      <w:pPr>
+        <w:pStyle w:val="Modifier"/>
+      </w:pPr>
+      <w:r>
+        <w:t>Logo</w:t>
+      </w:r>
+    </w:p>
+    <w:p>
+      <w:pPr>
+        <w:pStyle w:val="Modifier"/>
+      </w:pPr>
+      <w:r>
+        <w:t xml:space="preserve">L’edit text identifiant de cette popup est mtn de type </w:t>
+      </w:r>
+      <w:r>
+        <w:t>textEmailAddress</w:t>
+      </w:r>
+    </w:p>
+    <w:p>
+      <w:pPr>
+        <w:pStyle w:val="Modifier"/>
+      </w:pPr>
+      <w:r>
+        <w:t xml:space="preserve">Nom layout accueil.xml devient semaines.xml (c’était illogique) </w:t>
+      </w:r>
+    </w:p>
+    <w:p>
+      <w:pPr>
+        <w:pStyle w:val="Bug-"/>
+      </w:pPr>
+      <w:r>
+        <w:t>7. Permission OK</w:t>
+      </w:r>
+    </w:p>
+    <w:p>
+      <w:pPr>
+        <w:pStyle w:val="Bug-"/>
+      </w:pPr>
+      <w:r>
+        <w:t>8. Correction du bon mois</w:t>
+      </w:r>
+    </w:p>
+    <w:p>
+      <w:pPr>
+        <w:pStyle w:val="Enlever"/>
+      </w:pPr>
+      <w:r>
+        <w:t>Suppression drawables inutiles</w:t>
       </w:r>
     </w:p>
     <w:p>
@@ -165,7 +909,121 @@
         <w:pStyle w:val="Ajouter"/>
       </w:pPr>
       <w:r>
-        <w:t>Nom prénom dans le drawer</w:t>
+        <w:t>Bouton quitter dans le menu</w:t>
+      </w:r>
+    </w:p>
+    <w:p>
+      <w:pPr>
+        <w:pStyle w:val="Modifier"/>
+      </w:pPr>
+      <w:r>
+        <w:t xml:space="preserve">-- </w:t>
+      </w:r>
+      <w:r>
+        <w:t>Fin reprise depuis v9</w:t>
+      </w:r>
+      <w:r>
+        <w:t xml:space="preserve"> --</w:t>
+      </w:r>
+    </w:p>
+    <w:p>
+      <w:pPr>
+        <w:pStyle w:val="Bug-"/>
+      </w:pPr>
+      <w:r>
+        <w:t>6. correction filtre dans la popup identifiants</w:t>
+      </w:r>
+    </w:p>
+    <w:p>
+      <w:pPr>
+        <w:pStyle w:val="BUG"/>
+      </w:pPr>
+      <w:r>
+        <w:t>6. Toujours présent !!</w:t>
+      </w:r>
+    </w:p>
+    <w:p>
+      <w:pPr>
+        <w:pStyle w:val="Ajouter"/>
+      </w:pPr>
+      <w:r>
+        <w:t>Nouveau package : factory</w:t>
+      </w:r>
+    </w:p>
+    <w:p>
+      <w:pPr>
+        <w:pStyle w:val="Modifier"/>
+      </w:pPr>
+      <w:r>
+        <w:t>Les websettings sont initialisés avant les cookies</w:t>
+      </w:r>
+    </w:p>
+    <w:p>
+      <w:pPr>
+        <w:pStyle w:val="Bug-"/>
+      </w:pPr>
+      <w:r>
+        <w:t xml:space="preserve">3. </w:t>
+      </w:r>
+      <w:r>
+        <w:t>onResume n’est plus, c’était incohérent. On a maintenant que des onCreate. Correction du bug où l’edt ne s’affiche plus selon doù l’on vient</w:t>
+      </w:r>
+    </w:p>
+    <w:p>
+      <w:pPr>
+        <w:pStyle w:val="Ajouter"/>
+      </w:pPr>
+      <w:r>
+        <w:t>Nouvelle préférence : nombre de semaines à télécharger</w:t>
+      </w:r>
+    </w:p>
+    <w:p>
+      <w:pPr>
+        <w:pStyle w:val="Modifier"/>
+      </w:pPr>
+      <w:r>
+        <w:t>Toutes les semaines se charge</w:t>
+      </w:r>
+      <w:r>
+        <w:t>n</w:t>
+      </w:r>
+      <w:r>
+        <w:t>t d’un coup</w:t>
+      </w:r>
+    </w:p>
+    <w:p>
+      <w:pPr>
+        <w:pStyle w:val="Ajouter"/>
+      </w:pPr>
+      <w:r>
+        <w:t>Popup « attention les pref seront chargées au redémarrage »</w:t>
+      </w:r>
+    </w:p>
+    <w:p>
+      <w:pPr>
+        <w:pStyle w:val="Bug-"/>
+      </w:pPr>
+      <w:r>
+        <w:t xml:space="preserve">4. </w:t>
+      </w:r>
+      <w:r>
+        <w:t>Afficher/cacher CM OK pour tous les frags</w:t>
+      </w:r>
+    </w:p>
+    <w:p>
+      <w:pPr>
+        <w:pStyle w:val="Modifier"/>
+      </w:pPr>
+      <w:r>
+        <w:t>Changement de packake en com.fcourgey.myepfnew</w:t>
+      </w:r>
+    </w:p>
+    <w:p>
+      <w:pPr>
+        <w:pStyle w:val="Modifier"/>
+      </w:pPr>
+      <w:r>
+        <w:t>Nouvelle keystore</w:t>
       </w:r>
     </w:p>
     <w:p>
@@ -173,7 +1031,7 @@
         <w:pStyle w:val="Version"/>
       </w:pPr>
       <w:r>
-        <w:t>14a</w:t>
+        <w:t>9c</w:t>
       </w:r>
     </w:p>
     <w:p>
@@ -181,28 +1039,78 @@
         <w:pStyle w:val="Datee"/>
       </w:pPr>
       <w:r>
-        <w:t>15 04 2015</w:t>
+        <w:t>12 03 2015</w:t>
+      </w:r>
+    </w:p>
+    <w:p>
+      <w:pPr>
+        <w:pStyle w:val="Bug-"/>
+      </w:pPr>
+      <w:r>
+        <w:t xml:space="preserve">7. </w:t>
+      </w:r>
+      <w:r>
+        <w:t>WRITE EXTERNAL STORAGE NECESSAIRE pour les shared pref</w:t>
+      </w:r>
+    </w:p>
+    <w:p>
+      <w:pPr>
+        <w:pStyle w:val="Bug-"/>
+      </w:pPr>
+      <w:r>
+        <w:t xml:space="preserve">8. </w:t>
+      </w:r>
+      <w:r>
+        <w:t>Correction du bon mois</w:t>
+      </w:r>
+    </w:p>
+    <w:p>
+      <w:pPr>
+        <w:pStyle w:val="Version"/>
+      </w:pPr>
+      <w:r>
+        <w:t>9b</w:t>
+      </w:r>
+    </w:p>
+    <w:p>
+      <w:pPr>
+        <w:pStyle w:val="Datee"/>
+      </w:pPr>
+      <w:r>
+        <w:t>date</w:t>
+      </w:r>
+    </w:p>
+    <w:p>
+      <w:pPr>
+        <w:pStyle w:val="Enlever"/>
+      </w:pPr>
+      <w:r>
+        <w:t>Permission Manifest WRITE EXTERNAL STORAGE</w:t>
+      </w:r>
+    </w:p>
+    <w:p>
+      <w:pPr>
+        <w:pStyle w:val="BUG"/>
+      </w:pPr>
+      <w:r>
+        <w:t>7. La permission ne doit pas être retirée</w:t>
       </w:r>
     </w:p>
     <w:p>
       <w:pPr>
         <w:pStyle w:val="Modifier"/>
       </w:pPr>
-      <w:proofErr w:type="spellStart"/>
-      <w:r>
-        <w:t>Fix</w:t>
-      </w:r>
-      <w:proofErr w:type="spellEnd"/>
-      <w:r>
-        <w:t xml:space="preserve"> du hash qui </w:t>
-      </w:r>
-      <w:proofErr w:type="spellStart"/>
-      <w:r>
-        <w:t>empechait</w:t>
-      </w:r>
-      <w:proofErr w:type="spellEnd"/>
-      <w:r>
-        <w:t xml:space="preserve"> de se connecter (vidage de cache sur les identifiants)</w:t>
+      <w:r>
+        <w:lastRenderedPageBreak/>
+        <w:t>Nom layout accueil.xml devient semaines.xml (c’était illogique)</w:t>
+      </w:r>
+    </w:p>
+    <w:p>
+      <w:pPr>
+        <w:pStyle w:val="Modifier"/>
+      </w:pPr>
+      <w:r>
+        <w:t>Mise à jour à chaque fois (suppression booléens connectéAMyEpf et EdtTéléchargé)</w:t>
       </w:r>
     </w:p>
     <w:p>
@@ -210,15 +1118,18 @@
         <w:pStyle w:val="Ajouter"/>
       </w:pPr>
       <w:r>
-        <w:t xml:space="preserve">Hash sur toutes les méthodes qui </w:t>
-      </w:r>
-      <w:proofErr w:type="spellStart"/>
-      <w:r>
-        <w:t>storent</w:t>
-      </w:r>
-      <w:proofErr w:type="spellEnd"/>
-      <w:r>
-        <w:t xml:space="preserve"> le mdp</w:t>
+        <w:t>Bouton quitter dans le menu</w:t>
+      </w:r>
+    </w:p>
+    <w:p>
+      <w:pPr>
+        <w:pStyle w:val="BUG"/>
+      </w:pPr>
+      <w:r>
+        <w:t xml:space="preserve">8. </w:t>
+      </w:r>
+      <w:r>
+        <w:t>Décalage d’un mois vers l’avant</w:t>
       </w:r>
     </w:p>
     <w:p>
@@ -226,7 +1137,7 @@
         <w:pStyle w:val="Version"/>
       </w:pPr>
       <w:r>
-        <w:t>14</w:t>
+        <w:t>9a</w:t>
       </w:r>
     </w:p>
     <w:p>
@@ -234,7 +1145,83 @@
         <w:pStyle w:val="Datee"/>
       </w:pPr>
       <w:r>
-        <w:t>14 04 2015</w:t>
+        <w:t>11 03 2015</w:t>
+      </w:r>
+    </w:p>
+    <w:p>
+      <w:pPr>
+        <w:pStyle w:val="Bug-"/>
+      </w:pPr>
+      <w:r>
+        <w:t>6. Suppression filtre</w:t>
+      </w:r>
+      <w:r>
+        <w:t xml:space="preserve"> dans la popup identifiants</w:t>
+      </w:r>
+    </w:p>
+    <w:p>
+      <w:pPr>
+        <w:pStyle w:val="Modifier"/>
+      </w:pPr>
+      <w:r>
+        <w:t>L’edit text identifiant de cette popup est mtn</w:t>
+      </w:r>
+      <w:r>
+        <w:t xml:space="preserve"> de type </w:t>
+      </w:r>
+      <w:r>
+        <w:t>textEmailAddress</w:t>
+      </w:r>
+    </w:p>
+    <w:p>
+      <w:pPr>
+        <w:pStyle w:val="Modifier"/>
+      </w:pPr>
+      <w:r>
+        <w:t>logo</w:t>
+      </w:r>
+    </w:p>
+    <w:p>
+      <w:pPr>
+        <w:pStyle w:val="Enlever"/>
+      </w:pPr>
+      <w:r>
+        <w:t>Suppression drawables inutiles</w:t>
+      </w:r>
+    </w:p>
+    <w:p>
+      <w:pPr>
+        <w:pStyle w:val="Version"/>
+      </w:pPr>
+      <w:r>
+        <w:t>9</w:t>
+      </w:r>
+    </w:p>
+    <w:p>
+      <w:pPr>
+        <w:pStyle w:val="Datee"/>
+      </w:pPr>
+      <w:r>
+        <w:t>10 03 2015</w:t>
+      </w:r>
+    </w:p>
+    <w:p>
+      <w:pPr>
+        <w:pStyle w:val="Modifier"/>
+      </w:pPr>
+      <w:r>
+        <w:t>Nom du projet : MyEPF -&gt; myEPF</w:t>
+      </w:r>
+    </w:p>
+    <w:p>
+      <w:pPr>
+        <w:pStyle w:val="Bug-"/>
+      </w:pPr>
+      <w:r>
+        <w:t>1</w:t>
+      </w:r>
+      <w:r>
+        <w:t xml:space="preserve"> avec AccueilActivite qui lance un this.finish()</w:t>
       </w:r>
     </w:p>
     <w:p>
@@ -242,192 +1229,7 @@
         <w:pStyle w:val="Ajouter"/>
       </w:pPr>
       <w:r>
-        <w:t>Mdp haché</w:t>
-      </w:r>
-    </w:p>
-    <w:p>
-      <w:pPr>
-        <w:pStyle w:val="Ajouter"/>
-      </w:pPr>
-      <w:proofErr w:type="spellStart"/>
-      <w:r>
-        <w:t>Progressbar</w:t>
-      </w:r>
-      <w:proofErr w:type="spellEnd"/>
-      <w:r>
-        <w:t xml:space="preserve"> tout en haut</w:t>
-      </w:r>
-      <w:r>
-        <w:t xml:space="preserve"> sur chaque semaine</w:t>
-      </w:r>
-    </w:p>
-    <w:p>
-      <w:pPr>
-        <w:pStyle w:val="Modifier"/>
-      </w:pPr>
-      <w:r>
-        <w:t>SDK max : 22</w:t>
-      </w:r>
-    </w:p>
-    <w:p>
-      <w:pPr>
-        <w:pStyle w:val="Ajouter"/>
-      </w:pPr>
-      <w:r>
-        <w:t>A partir de maintenant, le code est sur git public</w:t>
-      </w:r>
-    </w:p>
-    <w:p>
-      <w:pPr>
-        <w:pStyle w:val="Ajouter"/>
-      </w:pPr>
-      <w:r>
-        <w:t>Vider le cache quitte l’appli</w:t>
-      </w:r>
-    </w:p>
-    <w:p>
-      <w:pPr>
-        <w:pStyle w:val="Ajouter"/>
-      </w:pPr>
-      <w:r>
-        <w:t>Ajout du bulletin</w:t>
-      </w:r>
-    </w:p>
-    <w:p>
-      <w:pPr>
-        <w:pStyle w:val="Version"/>
-      </w:pPr>
-      <w:r>
-        <w:t>13b</w:t>
-      </w:r>
-    </w:p>
-    <w:p>
-      <w:pPr>
-        <w:pStyle w:val="Datee"/>
-      </w:pPr>
-      <w:r>
-        <w:t>29 03 2015</w:t>
-      </w:r>
-    </w:p>
-    <w:p>
-      <w:pPr>
-        <w:pStyle w:val="Modifier"/>
-      </w:pPr>
-      <w:r>
-        <w:t xml:space="preserve">Code </w:t>
-      </w:r>
-      <w:proofErr w:type="spellStart"/>
-      <w:r>
-        <w:t>refactor</w:t>
-      </w:r>
-      <w:proofErr w:type="spellEnd"/>
-    </w:p>
-    <w:p>
-      <w:pPr>
-        <w:pStyle w:val="Enlever"/>
-      </w:pPr>
-      <w:r>
-        <w:t xml:space="preserve">Avancement </w:t>
-      </w:r>
-      <w:r>
-        <w:t xml:space="preserve">dans </w:t>
-      </w:r>
-      <w:r>
-        <w:t>semaines</w:t>
-      </w:r>
-      <w:r>
-        <w:t xml:space="preserve"> activité</w:t>
-      </w:r>
-    </w:p>
-    <w:p>
-      <w:pPr>
-        <w:pStyle w:val="Ajouter"/>
-      </w:pPr>
-      <w:r>
-        <w:t>Vider le cache (edt/</w:t>
-      </w:r>
-      <w:proofErr w:type="spellStart"/>
-      <w:r>
-        <w:t>json</w:t>
-      </w:r>
-      <w:proofErr w:type="spellEnd"/>
-      <w:r>
-        <w:t xml:space="preserve"> semaine uniquement)</w:t>
-      </w:r>
-    </w:p>
-    <w:p>
-      <w:pPr>
-        <w:pStyle w:val="Ajouter"/>
-      </w:pPr>
-      <w:r>
-        <w:t xml:space="preserve">Date du jour dans </w:t>
-      </w:r>
-      <w:proofErr w:type="spellStart"/>
-      <w:r>
-        <w:t>CoursVue</w:t>
-      </w:r>
-      <w:proofErr w:type="spellEnd"/>
-      <w:r>
-        <w:t>, popup au clic sur cours</w:t>
-      </w:r>
-    </w:p>
-    <w:p>
-      <w:pPr>
-        <w:pStyle w:val="Bug-"/>
-      </w:pPr>
-      <w:r>
-        <w:t>20</w:t>
-      </w:r>
-    </w:p>
-    <w:p>
-      <w:pPr>
-        <w:pStyle w:val="Modifier"/>
-      </w:pPr>
-      <w:r>
-        <w:t>Les CM avec devoirs ne sont pas cachés</w:t>
-      </w:r>
-    </w:p>
-    <w:p>
-      <w:pPr>
-        <w:pStyle w:val="Ajouter"/>
-      </w:pPr>
-      <w:r>
-        <w:t>Cette version vide le cache automatiquement si lancé pour la première fois</w:t>
-      </w:r>
-    </w:p>
-    <w:p>
-      <w:pPr>
-        <w:pStyle w:val="Version"/>
-      </w:pPr>
-      <w:r>
-        <w:t>13a</w:t>
-      </w:r>
-    </w:p>
-    <w:p>
-      <w:pPr>
-        <w:pStyle w:val="Datee"/>
-      </w:pPr>
-      <w:r>
-        <w:t>28 02 2015</w:t>
-      </w:r>
-    </w:p>
-    <w:p>
-      <w:pPr>
-        <w:pStyle w:val="Bug-"/>
-      </w:pPr>
-      <w:r>
-        <w:t>17</w:t>
-      </w:r>
-    </w:p>
-    <w:p>
-      <w:pPr>
-        <w:pStyle w:val="Enlever"/>
-      </w:pPr>
-      <w:r>
-        <w:t>M</w:t>
-      </w:r>
-      <w:r>
-        <w:t>enu</w:t>
+        <w:t>Ajout de la prise en compte des identifiants (identifiant + mdp) dans la connexion (+enregistrement pref)</w:t>
       </w:r>
     </w:p>
     <w:p>
@@ -435,1078 +1237,7 @@
         <w:pStyle w:val="BUG"/>
       </w:pPr>
       <w:r>
-        <w:t>20. LES JOURS DES TD NE SONT PAS TOUJOURS BONS !!!</w:t>
-      </w:r>
-      <w:r>
-        <w:t xml:space="preserve"> (</w:t>
-      </w:r>
-      <w:proofErr w:type="spellStart"/>
-      <w:r>
-        <w:t>SemaineFragment.</w:t>
-      </w:r>
-      <w:r>
-        <w:t>stringToCalendar</w:t>
-      </w:r>
-      <w:proofErr w:type="spellEnd"/>
-      <w:r>
-        <w:t>)</w:t>
-      </w:r>
-    </w:p>
-    <w:p>
-      <w:pPr>
-        <w:pStyle w:val="Version"/>
-      </w:pPr>
-      <w:r>
-        <w:t>13</w:t>
-      </w:r>
-    </w:p>
-    <w:p>
-      <w:pPr>
-        <w:pStyle w:val="Datee"/>
-      </w:pPr>
-      <w:r>
-        <w:t>25 03 2015</w:t>
-      </w:r>
-    </w:p>
-    <w:p>
-      <w:pPr>
-        <w:pStyle w:val="Ajouter"/>
-      </w:pPr>
-      <w:r>
-        <w:t>Navigation drawer</w:t>
-      </w:r>
-    </w:p>
-    <w:p>
-      <w:pPr>
-        <w:pStyle w:val="Ajouter"/>
-      </w:pPr>
-      <w:r>
-        <w:t>Photo de profil dans le drawer</w:t>
-      </w:r>
-    </w:p>
-    <w:p>
-      <w:pPr>
-        <w:pStyle w:val="Modifier"/>
-      </w:pPr>
-      <w:proofErr w:type="spellStart"/>
-      <w:r>
-        <w:t>Separateur_view</w:t>
-      </w:r>
-      <w:proofErr w:type="spellEnd"/>
-      <w:r>
-        <w:t xml:space="preserve"> est mtn un </w:t>
-      </w:r>
-      <w:proofErr w:type="spellStart"/>
-      <w:r>
-        <w:t>drawable</w:t>
-      </w:r>
-      <w:proofErr w:type="spellEnd"/>
-    </w:p>
-    <w:p>
-      <w:pPr>
-        <w:pStyle w:val="Bug-"/>
-      </w:pPr>
-      <w:r>
-        <w:t>15 (dans préférences fragment, le nb semaines to dl)</w:t>
-      </w:r>
-    </w:p>
-    <w:p>
-      <w:pPr>
-        <w:pStyle w:val="BUG"/>
-      </w:pPr>
-      <w:r>
-        <w:t>17. Les semaines des fragments != 0 NE S’ACTUALISENT PLUS</w:t>
-      </w:r>
-    </w:p>
-    <w:p>
-      <w:pPr>
-        <w:pStyle w:val="Version"/>
-      </w:pPr>
-      <w:r>
-        <w:t>12c</w:t>
-      </w:r>
-    </w:p>
-    <w:p>
-      <w:pPr>
-        <w:pStyle w:val="Datee"/>
-      </w:pPr>
-      <w:r>
-        <w:t>22 03 2015</w:t>
-      </w:r>
-    </w:p>
-    <w:p>
-      <w:pPr>
-        <w:pStyle w:val="Bug-"/>
-      </w:pPr>
-      <w:r>
-        <w:t xml:space="preserve">14. </w:t>
-      </w:r>
-      <w:r>
-        <w:t>O</w:t>
-      </w:r>
-      <w:r>
-        <w:t>k</w:t>
-      </w:r>
-    </w:p>
-    <w:p>
-      <w:pPr>
-        <w:pStyle w:val="BUG"/>
-      </w:pPr>
-      <w:r>
-        <w:t xml:space="preserve">15. </w:t>
-      </w:r>
-      <w:r>
-        <w:t>Sélection semaine dans les pref FC</w:t>
-      </w:r>
-    </w:p>
-    <w:p>
-      <w:pPr>
-        <w:pStyle w:val="BUG"/>
-      </w:pPr>
-      <w:r>
-        <w:t>16. De temps en temps les semaines ne sont pas les bonnes</w:t>
-      </w:r>
-    </w:p>
-    <w:p>
-      <w:pPr>
-        <w:pStyle w:val="Version"/>
-      </w:pPr>
-      <w:r>
-        <w:t>12b</w:t>
-      </w:r>
-    </w:p>
-    <w:p>
-      <w:pPr>
-        <w:pStyle w:val="Datee"/>
-      </w:pPr>
-      <w:r>
-        <w:t>22 03 2015</w:t>
-      </w:r>
-    </w:p>
-    <w:p>
-      <w:pPr>
-        <w:pStyle w:val="Enlever"/>
-      </w:pPr>
-      <w:r>
-        <w:t>Préférence CM</w:t>
-      </w:r>
-    </w:p>
-    <w:p>
-      <w:pPr>
-        <w:pStyle w:val="Ajouter"/>
-      </w:pPr>
-      <w:r>
-        <w:t>Afficher/cacher le panel heures</w:t>
-      </w:r>
-    </w:p>
-    <w:p>
-      <w:pPr>
-        <w:pStyle w:val="Ajouter"/>
-      </w:pPr>
-      <w:r>
-        <w:t>Personnalisation des couleurs depuis les préférences</w:t>
-      </w:r>
-    </w:p>
-    <w:p>
-      <w:pPr>
-        <w:pStyle w:val="Modifier"/>
-      </w:pPr>
-      <w:r>
-        <w:t>Ordre et titre des préférences</w:t>
-      </w:r>
-    </w:p>
-    <w:p>
-      <w:pPr>
-        <w:pStyle w:val="Bug-"/>
-      </w:pPr>
-      <w:r>
-        <w:t>13</w:t>
-      </w:r>
-    </w:p>
-    <w:p>
-      <w:pPr>
-        <w:pStyle w:val="Modifier"/>
-      </w:pPr>
-      <w:r>
-        <w:t>Popup cours plus jolie</w:t>
-      </w:r>
-    </w:p>
-    <w:p>
-      <w:pPr>
-        <w:pStyle w:val="Ajouter"/>
-      </w:pPr>
-      <w:r>
-        <w:t>Ajout d’un devoir</w:t>
-      </w:r>
-    </w:p>
-    <w:p>
-      <w:pPr>
-        <w:pStyle w:val="Version"/>
-      </w:pPr>
-      <w:r>
-        <w:t>12a</w:t>
-      </w:r>
-    </w:p>
-    <w:p>
-      <w:pPr>
-        <w:pStyle w:val="Datee"/>
-      </w:pPr>
-      <w:r>
-        <w:t>21 03 2012</w:t>
-      </w:r>
-    </w:p>
-    <w:p>
-      <w:pPr>
-        <w:pStyle w:val="Bug-"/>
-      </w:pPr>
-      <w:r>
-        <w:t>12</w:t>
-      </w:r>
-    </w:p>
-    <w:p>
-      <w:pPr>
-        <w:pStyle w:val="Version"/>
-      </w:pPr>
-      <w:r>
-        <w:t>12</w:t>
-      </w:r>
-    </w:p>
-    <w:p>
-      <w:pPr>
-        <w:pStyle w:val="Datee"/>
-      </w:pPr>
-      <w:r>
-        <w:t>18 03 2015</w:t>
-      </w:r>
-    </w:p>
-    <w:p>
-      <w:pPr>
-        <w:pStyle w:val="BUG"/>
-      </w:pPr>
-      <w:r>
-        <w:t xml:space="preserve">14. </w:t>
-      </w:r>
-      <w:proofErr w:type="spellStart"/>
-      <w:r>
-        <w:t>Substring</w:t>
-      </w:r>
-      <w:proofErr w:type="spellEnd"/>
-      <w:r>
-        <w:t xml:space="preserve"> du mois dans le header (septembre =&gt; sept), null pointer si </w:t>
-      </w:r>
-      <w:proofErr w:type="spellStart"/>
-      <w:r>
-        <w:t>mois.length</w:t>
-      </w:r>
-      <w:proofErr w:type="spellEnd"/>
-      <w:r>
-        <w:t xml:space="preserve"> = 4</w:t>
-      </w:r>
-    </w:p>
-    <w:p>
-      <w:pPr>
-        <w:pStyle w:val="Ajouter"/>
-      </w:pPr>
-      <w:r>
-        <w:t xml:space="preserve">Sauvegarde du JSON dans les </w:t>
-      </w:r>
-      <w:proofErr w:type="spellStart"/>
-      <w:r>
-        <w:t>sharedpref</w:t>
-      </w:r>
-      <w:proofErr w:type="spellEnd"/>
-    </w:p>
-    <w:p>
-      <w:pPr>
-        <w:pStyle w:val="BUG"/>
-      </w:pPr>
-      <w:r>
-        <w:t xml:space="preserve">12. Prochain site null </w:t>
-      </w:r>
-      <w:proofErr w:type="gramStart"/>
-      <w:r>
-        <w:t>pointer</w:t>
-      </w:r>
-      <w:proofErr w:type="gramEnd"/>
-    </w:p>
-    <w:p>
-      <w:pPr>
-        <w:pStyle w:val="Version"/>
-      </w:pPr>
-      <w:r>
-        <w:t>11</w:t>
-      </w:r>
-    </w:p>
-    <w:p>
-      <w:pPr>
-        <w:pStyle w:val="Datee"/>
-      </w:pPr>
-      <w:r>
-        <w:t>1</w:t>
-      </w:r>
-      <w:r>
-        <w:t>8 03 2015</w:t>
-      </w:r>
-    </w:p>
-    <w:p>
-      <w:pPr>
-        <w:pStyle w:val="Ajouter"/>
-      </w:pPr>
-      <w:r>
-        <w:t>Popup A propos</w:t>
-      </w:r>
-      <w:r>
-        <w:t xml:space="preserve"> depuis le menu</w:t>
-      </w:r>
-    </w:p>
-    <w:p>
-      <w:pPr>
-        <w:pStyle w:val="Ajouter"/>
-      </w:pPr>
-      <w:r>
-        <w:t>Prochain site</w:t>
-      </w:r>
-    </w:p>
-    <w:p>
-      <w:pPr>
-        <w:pStyle w:val="Ajouter"/>
-      </w:pPr>
-      <w:r>
-        <w:t xml:space="preserve">« Barre </w:t>
-      </w:r>
-      <w:proofErr w:type="spellStart"/>
-      <w:r>
-        <w:t>now</w:t>
-      </w:r>
-      <w:proofErr w:type="spellEnd"/>
-      <w:r>
-        <w:t> » : indicateur de l’heure actuelle</w:t>
-      </w:r>
-    </w:p>
-    <w:p>
-      <w:pPr>
-        <w:pStyle w:val="Ajouter"/>
-      </w:pPr>
-      <w:r>
-        <w:t>Nom des exam/présentation/rattrapage</w:t>
-      </w:r>
-    </w:p>
-    <w:p>
-      <w:pPr>
-        <w:pStyle w:val="Bug-"/>
-      </w:pPr>
-      <w:r>
-        <w:t xml:space="preserve">10. </w:t>
-      </w:r>
-      <w:r>
-        <w:t>Résolu</w:t>
-      </w:r>
-    </w:p>
-    <w:p>
-      <w:pPr>
-        <w:pStyle w:val="BUG"/>
-      </w:pPr>
-      <w:r>
-        <w:t xml:space="preserve">11. Barre </w:t>
-      </w:r>
-      <w:proofErr w:type="spellStart"/>
-      <w:r>
-        <w:t>now</w:t>
-      </w:r>
-      <w:proofErr w:type="spellEnd"/>
-      <w:r>
-        <w:t xml:space="preserve"> apparait sur certaines semaines (wtf</w:t>
-      </w:r>
-      <w:r>
-        <w:t> ?!</w:t>
-      </w:r>
-      <w:r>
-        <w:t>)</w:t>
-      </w:r>
-    </w:p>
-    <w:p>
-      <w:pPr>
-        <w:pStyle w:val="Bug-"/>
-      </w:pPr>
-      <w:r>
-        <w:t xml:space="preserve">6. Résolu (plus de filtre </w:t>
-      </w:r>
-      <w:proofErr w:type="spellStart"/>
-      <w:r>
-        <w:t>anymore</w:t>
-      </w:r>
-      <w:proofErr w:type="spellEnd"/>
-      <w:r>
-        <w:t>)</w:t>
-      </w:r>
-    </w:p>
-    <w:p>
-      <w:pPr>
-        <w:pStyle w:val="Modifier"/>
-      </w:pPr>
-      <w:r>
-        <w:t xml:space="preserve">Input type de </w:t>
-      </w:r>
-      <w:r>
-        <w:t>l</w:t>
-      </w:r>
-      <w:r>
-        <w:t xml:space="preserve">‘et identifiant = </w:t>
-      </w:r>
-      <w:proofErr w:type="spellStart"/>
-      <w:r>
-        <w:t>textNosuggestions</w:t>
-      </w:r>
-      <w:proofErr w:type="spellEnd"/>
-      <w:r>
-        <w:t xml:space="preserve"> au lieu de </w:t>
-      </w:r>
-      <w:proofErr w:type="spellStart"/>
-      <w:r>
-        <w:t>textEmail</w:t>
-      </w:r>
-      <w:proofErr w:type="spellEnd"/>
-    </w:p>
-    <w:p>
-      <w:pPr>
-        <w:pStyle w:val="Modifier"/>
-      </w:pPr>
-      <w:r>
-        <w:t>Raccourci du « </w:t>
-      </w:r>
-      <w:r>
-        <w:t>Semaine d</w:t>
-      </w:r>
-      <w:r>
-        <w:t>u X au Y septembre » en « du X au Y sept »</w:t>
-      </w:r>
-    </w:p>
-    <w:p>
-      <w:pPr>
-        <w:pStyle w:val="Modifier"/>
-      </w:pPr>
-      <w:r>
-        <w:t>Raccourci du « Prochain site » en « </w:t>
-      </w:r>
-      <w:proofErr w:type="spellStart"/>
-      <w:r>
-        <w:t>Next</w:t>
-      </w:r>
-      <w:proofErr w:type="spellEnd"/>
-      <w:r>
-        <w:t> :</w:t>
-      </w:r>
-      <w:r>
-        <w:t> »</w:t>
-      </w:r>
-    </w:p>
-    <w:p>
-      <w:pPr>
-        <w:pStyle w:val="Version"/>
-      </w:pPr>
-      <w:r>
-        <w:t>10</w:t>
-      </w:r>
-    </w:p>
-    <w:p>
-      <w:pPr>
-        <w:pStyle w:val="Datee"/>
-      </w:pPr>
-      <w:r>
-        <w:t>14 03 2015</w:t>
-      </w:r>
-    </w:p>
-    <w:p>
-      <w:pPr>
-        <w:pStyle w:val="BUG"/>
-      </w:pPr>
-      <w:r>
-        <w:t>13. FC quand on quitte puis on revient à cause de l’avancement</w:t>
-      </w:r>
-    </w:p>
-    <w:p>
-      <w:pPr>
-        <w:pStyle w:val="BUG"/>
-      </w:pPr>
-      <w:r>
-        <w:t xml:space="preserve">10. </w:t>
-      </w:r>
-      <w:r>
-        <w:t>Interro + présentation = CM !</w:t>
-      </w:r>
-    </w:p>
-    <w:p>
-      <w:pPr>
-        <w:pStyle w:val="Modifier"/>
-      </w:pPr>
-      <w:r>
-        <w:t xml:space="preserve">-- </w:t>
-      </w:r>
-      <w:r>
-        <w:t>Reprise depuis v9</w:t>
-      </w:r>
-      <w:r>
-        <w:t xml:space="preserve"> --</w:t>
-      </w:r>
-    </w:p>
-    <w:p>
-      <w:pPr>
-        <w:pStyle w:val="Modifier"/>
-      </w:pPr>
-      <w:r>
-        <w:t>Logo</w:t>
-      </w:r>
-    </w:p>
-    <w:p>
-      <w:pPr>
-        <w:pStyle w:val="Modifier"/>
-      </w:pPr>
-      <w:r>
-        <w:t>L’</w:t>
-      </w:r>
-      <w:proofErr w:type="spellStart"/>
-      <w:r>
-        <w:t>edit</w:t>
-      </w:r>
-      <w:proofErr w:type="spellEnd"/>
-      <w:r>
-        <w:t xml:space="preserve"> </w:t>
-      </w:r>
-      <w:proofErr w:type="spellStart"/>
-      <w:r>
-        <w:t>text</w:t>
-      </w:r>
-      <w:proofErr w:type="spellEnd"/>
-      <w:r>
-        <w:t xml:space="preserve"> identifiant de cette popup est mtn de type </w:t>
-      </w:r>
-      <w:proofErr w:type="spellStart"/>
-      <w:r>
-        <w:t>textEmailAddress</w:t>
-      </w:r>
-      <w:proofErr w:type="spellEnd"/>
-    </w:p>
-    <w:p>
-      <w:pPr>
-        <w:pStyle w:val="Modifier"/>
-      </w:pPr>
-      <w:r>
-        <w:t xml:space="preserve">Nom </w:t>
-      </w:r>
-      <w:proofErr w:type="spellStart"/>
-      <w:r>
-        <w:t>layout</w:t>
-      </w:r>
-      <w:proofErr w:type="spellEnd"/>
-      <w:r>
-        <w:t xml:space="preserve"> accueil.xml devient semaines.xml (c’était illogique) </w:t>
-      </w:r>
-    </w:p>
-    <w:p>
-      <w:pPr>
-        <w:pStyle w:val="Bug-"/>
-      </w:pPr>
-      <w:r>
-        <w:t>7. Permission OK</w:t>
-      </w:r>
-    </w:p>
-    <w:p>
-      <w:pPr>
-        <w:pStyle w:val="Bug-"/>
-      </w:pPr>
-      <w:r>
-        <w:t>8. Correction du bon mois</w:t>
-      </w:r>
-    </w:p>
-    <w:p>
-      <w:pPr>
-        <w:pStyle w:val="Enlever"/>
-      </w:pPr>
-      <w:r>
-        <w:t xml:space="preserve">Suppression </w:t>
-      </w:r>
-      <w:proofErr w:type="spellStart"/>
-      <w:r>
-        <w:t>drawables</w:t>
-      </w:r>
-      <w:proofErr w:type="spellEnd"/>
-      <w:r>
-        <w:t xml:space="preserve"> inutiles</w:t>
-      </w:r>
-    </w:p>
-    <w:p>
-      <w:pPr>
-        <w:pStyle w:val="Ajouter"/>
-      </w:pPr>
-      <w:r>
-        <w:t>Bouton quitter dans le menu</w:t>
-      </w:r>
-    </w:p>
-    <w:p>
-      <w:pPr>
-        <w:pStyle w:val="Modifier"/>
-      </w:pPr>
-      <w:r>
-        <w:t xml:space="preserve">-- </w:t>
-      </w:r>
-      <w:r>
-        <w:t>Fin reprise depuis v9</w:t>
-      </w:r>
-      <w:r>
-        <w:t xml:space="preserve"> --</w:t>
-      </w:r>
-    </w:p>
-    <w:p>
-      <w:pPr>
-        <w:pStyle w:val="Bug-"/>
-      </w:pPr>
-      <w:r>
-        <w:t>6. correction filtre dans la popup identifiants</w:t>
-      </w:r>
-    </w:p>
-    <w:p>
-      <w:pPr>
-        <w:pStyle w:val="BUG"/>
-      </w:pPr>
-      <w:r>
-        <w:t>6. Toujours présent !!</w:t>
-      </w:r>
-    </w:p>
-    <w:p>
-      <w:pPr>
-        <w:pStyle w:val="Ajouter"/>
-      </w:pPr>
-      <w:r>
-        <w:t xml:space="preserve">Nouveau package : </w:t>
-      </w:r>
-      <w:proofErr w:type="spellStart"/>
-      <w:r>
-        <w:t>factory</w:t>
-      </w:r>
-      <w:proofErr w:type="spellEnd"/>
-    </w:p>
-    <w:p>
-      <w:pPr>
-        <w:pStyle w:val="Modifier"/>
-      </w:pPr>
-      <w:r>
-        <w:t xml:space="preserve">Les </w:t>
-      </w:r>
-      <w:proofErr w:type="spellStart"/>
-      <w:r>
-        <w:t>websettings</w:t>
-      </w:r>
-      <w:proofErr w:type="spellEnd"/>
-      <w:r>
-        <w:t xml:space="preserve"> sont initialisés avant les cookies</w:t>
-      </w:r>
-    </w:p>
-    <w:p>
-      <w:pPr>
-        <w:pStyle w:val="Bug-"/>
-      </w:pPr>
-      <w:r>
-        <w:t xml:space="preserve">3. </w:t>
-      </w:r>
-      <w:proofErr w:type="spellStart"/>
-      <w:r>
-        <w:t>onResume</w:t>
-      </w:r>
-      <w:proofErr w:type="spellEnd"/>
-      <w:r>
-        <w:t xml:space="preserve"> n’est plus, c’était incohérent. On a maintenant que des </w:t>
-      </w:r>
-      <w:proofErr w:type="spellStart"/>
-      <w:r>
-        <w:t>onCreate</w:t>
-      </w:r>
-      <w:proofErr w:type="spellEnd"/>
-      <w:r>
-        <w:t xml:space="preserve">. Correction du bug où l’edt ne s’affiche plus selon </w:t>
-      </w:r>
-      <w:proofErr w:type="spellStart"/>
-      <w:r>
-        <w:t>doù</w:t>
-      </w:r>
-      <w:proofErr w:type="spellEnd"/>
-      <w:r>
-        <w:t xml:space="preserve"> l’on vient</w:t>
-      </w:r>
-    </w:p>
-    <w:p>
-      <w:pPr>
-        <w:pStyle w:val="Ajouter"/>
-      </w:pPr>
-      <w:r>
-        <w:t>Nouvelle préférence : nombre de semaines à télécharger</w:t>
-      </w:r>
-    </w:p>
-    <w:p>
-      <w:pPr>
-        <w:pStyle w:val="Modifier"/>
-      </w:pPr>
-      <w:r>
-        <w:t>Toutes les semaines se charge</w:t>
-      </w:r>
-      <w:r>
-        <w:t>n</w:t>
-      </w:r>
-      <w:r>
-        <w:t>t d’un coup</w:t>
-      </w:r>
-    </w:p>
-    <w:p>
-      <w:pPr>
-        <w:pStyle w:val="Ajouter"/>
-      </w:pPr>
-      <w:r>
-        <w:t>Popup « attention les pref seront chargées au redémarrage »</w:t>
-      </w:r>
-    </w:p>
-    <w:p>
-      <w:pPr>
-        <w:pStyle w:val="Bug-"/>
-      </w:pPr>
-      <w:r>
-        <w:t xml:space="preserve">4. </w:t>
-      </w:r>
-      <w:r>
-        <w:t xml:space="preserve">Afficher/cacher CM OK pour tous les </w:t>
-      </w:r>
-      <w:proofErr w:type="spellStart"/>
-      <w:r>
-        <w:t>frags</w:t>
-      </w:r>
-      <w:proofErr w:type="spellEnd"/>
-    </w:p>
-    <w:p>
-      <w:pPr>
-        <w:pStyle w:val="Modifier"/>
-      </w:pPr>
-      <w:r>
-        <w:t xml:space="preserve">Changement de </w:t>
-      </w:r>
-      <w:proofErr w:type="spellStart"/>
-      <w:r>
-        <w:t>packake</w:t>
-      </w:r>
-      <w:proofErr w:type="spellEnd"/>
-      <w:r>
-        <w:t xml:space="preserve"> en </w:t>
-      </w:r>
-      <w:proofErr w:type="spellStart"/>
-      <w:r>
-        <w:t>com.fcourgey.myepfnew</w:t>
-      </w:r>
-      <w:proofErr w:type="spellEnd"/>
-    </w:p>
-    <w:p>
-      <w:pPr>
-        <w:pStyle w:val="Modifier"/>
-      </w:pPr>
-      <w:r>
-        <w:t xml:space="preserve">Nouvelle </w:t>
-      </w:r>
-      <w:proofErr w:type="spellStart"/>
-      <w:r>
-        <w:t>keystore</w:t>
-      </w:r>
-      <w:proofErr w:type="spellEnd"/>
-    </w:p>
-    <w:p>
-      <w:pPr>
-        <w:pStyle w:val="Version"/>
-      </w:pPr>
-      <w:r>
-        <w:t>9c</w:t>
-      </w:r>
-    </w:p>
-    <w:p>
-      <w:pPr>
-        <w:pStyle w:val="Datee"/>
-      </w:pPr>
-      <w:r>
-        <w:t>12 03 2015</w:t>
-      </w:r>
-    </w:p>
-    <w:p>
-      <w:pPr>
-        <w:pStyle w:val="Bug-"/>
-      </w:pPr>
-      <w:r>
-        <w:t xml:space="preserve">7. </w:t>
-      </w:r>
-      <w:r>
-        <w:t>WRITE EXTERNAL STORAGE NECESSAIRE pour les shared pref</w:t>
-      </w:r>
-    </w:p>
-    <w:p>
-      <w:pPr>
-        <w:pStyle w:val="Bug-"/>
-      </w:pPr>
-      <w:r>
-        <w:t xml:space="preserve">8. </w:t>
-      </w:r>
-      <w:r>
-        <w:t>Correction du bon mois</w:t>
-      </w:r>
-    </w:p>
-    <w:p>
-      <w:pPr>
-        <w:pStyle w:val="Version"/>
-      </w:pPr>
-      <w:r>
-        <w:t>9b</w:t>
-      </w:r>
-    </w:p>
-    <w:p>
-      <w:pPr>
-        <w:pStyle w:val="Datee"/>
-      </w:pPr>
-      <w:proofErr w:type="gramStart"/>
-      <w:r>
-        <w:t>date</w:t>
-      </w:r>
-      <w:proofErr w:type="gramEnd"/>
-    </w:p>
-    <w:p>
-      <w:pPr>
-        <w:pStyle w:val="Enlever"/>
-      </w:pPr>
-      <w:r>
-        <w:t xml:space="preserve">Permission </w:t>
-      </w:r>
-      <w:proofErr w:type="spellStart"/>
-      <w:r>
-        <w:t>Manifest</w:t>
-      </w:r>
-      <w:proofErr w:type="spellEnd"/>
-      <w:r>
-        <w:t xml:space="preserve"> WRITE EXTERNAL STORAGE</w:t>
-      </w:r>
-    </w:p>
-    <w:p>
-      <w:pPr>
-        <w:pStyle w:val="BUG"/>
-      </w:pPr>
-      <w:r>
-        <w:t>7. La permission ne doit pas être retirée</w:t>
-      </w:r>
-    </w:p>
-    <w:p>
-      <w:pPr>
-        <w:pStyle w:val="Modifier"/>
-      </w:pPr>
-      <w:r>
-        <w:t xml:space="preserve">Nom </w:t>
-      </w:r>
-      <w:proofErr w:type="spellStart"/>
-      <w:r>
-        <w:t>layout</w:t>
-      </w:r>
-      <w:proofErr w:type="spellEnd"/>
-      <w:r>
-        <w:t xml:space="preserve"> accueil.xml devient semaines.xml (c’était illogique)</w:t>
-      </w:r>
-    </w:p>
-    <w:p>
-      <w:pPr>
-        <w:pStyle w:val="Modifier"/>
-      </w:pPr>
-      <w:r>
-        <w:t xml:space="preserve">Mise à jour à chaque fois (suppression booléens </w:t>
-      </w:r>
-      <w:proofErr w:type="spellStart"/>
-      <w:r>
-        <w:t>connectéAMyEpf</w:t>
-      </w:r>
-      <w:proofErr w:type="spellEnd"/>
-      <w:r>
-        <w:t xml:space="preserve"> et </w:t>
-      </w:r>
-      <w:proofErr w:type="spellStart"/>
-      <w:r>
-        <w:t>EdtTéléchargé</w:t>
-      </w:r>
-      <w:proofErr w:type="spellEnd"/>
-      <w:r>
-        <w:t>)</w:t>
-      </w:r>
-    </w:p>
-    <w:p>
-      <w:pPr>
-        <w:pStyle w:val="Ajouter"/>
-      </w:pPr>
-      <w:r>
-        <w:t>Bouton quitter dans le menu</w:t>
-      </w:r>
-    </w:p>
-    <w:p>
-      <w:pPr>
-        <w:pStyle w:val="BUG"/>
-      </w:pPr>
-      <w:r>
-        <w:t xml:space="preserve">8. </w:t>
-      </w:r>
-      <w:r>
-        <w:t>Décalage d’un mois vers l’avant</w:t>
-      </w:r>
-    </w:p>
-    <w:p>
-      <w:pPr>
-        <w:pStyle w:val="Version"/>
-      </w:pPr>
-      <w:r>
-        <w:t>9a</w:t>
-      </w:r>
-    </w:p>
-    <w:p>
-      <w:pPr>
-        <w:pStyle w:val="Datee"/>
-      </w:pPr>
-      <w:r>
-        <w:t>11 03 2015</w:t>
-      </w:r>
-    </w:p>
-    <w:p>
-      <w:pPr>
-        <w:pStyle w:val="Bug-"/>
-      </w:pPr>
-      <w:r>
-        <w:t>6. Suppression filtre</w:t>
-      </w:r>
-      <w:r>
-        <w:t xml:space="preserve"> dans la popup identifiants</w:t>
-      </w:r>
-    </w:p>
-    <w:p>
-      <w:pPr>
-        <w:pStyle w:val="Modifier"/>
-      </w:pPr>
-      <w:r>
-        <w:t>L’</w:t>
-      </w:r>
-      <w:proofErr w:type="spellStart"/>
-      <w:r>
-        <w:t>edit</w:t>
-      </w:r>
-      <w:proofErr w:type="spellEnd"/>
-      <w:r>
-        <w:t xml:space="preserve"> </w:t>
-      </w:r>
-      <w:proofErr w:type="spellStart"/>
-      <w:r>
-        <w:t>text</w:t>
-      </w:r>
-      <w:proofErr w:type="spellEnd"/>
-      <w:r>
-        <w:t xml:space="preserve"> identifiant de cette popup est mtn</w:t>
-      </w:r>
-      <w:r>
-        <w:t xml:space="preserve"> de type </w:t>
-      </w:r>
-      <w:proofErr w:type="spellStart"/>
-      <w:r>
-        <w:t>textEmailAddress</w:t>
-      </w:r>
-      <w:proofErr w:type="spellEnd"/>
-    </w:p>
-    <w:p>
-      <w:pPr>
-        <w:pStyle w:val="Modifier"/>
-      </w:pPr>
-      <w:r>
-        <w:t>logo</w:t>
-      </w:r>
-    </w:p>
-    <w:p>
-      <w:pPr>
-        <w:pStyle w:val="Enlever"/>
-      </w:pPr>
-      <w:r>
-        <w:t xml:space="preserve">Suppression </w:t>
-      </w:r>
-      <w:proofErr w:type="spellStart"/>
-      <w:r>
-        <w:t>drawables</w:t>
-      </w:r>
-      <w:proofErr w:type="spellEnd"/>
-      <w:r>
-        <w:t xml:space="preserve"> inutiles</w:t>
-      </w:r>
-    </w:p>
-    <w:p>
-      <w:pPr>
-        <w:pStyle w:val="Version"/>
-      </w:pPr>
-      <w:r>
-        <w:t>9</w:t>
-      </w:r>
-    </w:p>
-    <w:p>
-      <w:pPr>
-        <w:pStyle w:val="Datee"/>
-      </w:pPr>
-      <w:r>
-        <w:t>10 03 2015</w:t>
-      </w:r>
-    </w:p>
-    <w:p>
-      <w:pPr>
-        <w:pStyle w:val="Modifier"/>
-      </w:pPr>
-      <w:r>
-        <w:t>Nom du projet : MyEPF -&gt; myEPF</w:t>
-      </w:r>
-    </w:p>
-    <w:p>
-      <w:pPr>
-        <w:pStyle w:val="Bug-"/>
-      </w:pPr>
-      <w:r>
-        <w:t>1</w:t>
-      </w:r>
-      <w:r>
-        <w:t xml:space="preserve"> avec </w:t>
-      </w:r>
-      <w:proofErr w:type="spellStart"/>
-      <w:r>
-        <w:t>AccueilActivite</w:t>
-      </w:r>
-      <w:proofErr w:type="spellEnd"/>
-      <w:r>
-        <w:t xml:space="preserve"> qui lance un </w:t>
-      </w:r>
-      <w:proofErr w:type="spellStart"/>
-      <w:proofErr w:type="gramStart"/>
-      <w:r>
-        <w:t>this.finish</w:t>
-      </w:r>
-      <w:proofErr w:type="spellEnd"/>
-      <w:r>
-        <w:t>()</w:t>
-      </w:r>
-      <w:proofErr w:type="gramEnd"/>
-    </w:p>
-    <w:p>
-      <w:pPr>
-        <w:pStyle w:val="Ajouter"/>
-      </w:pPr>
-      <w:r>
-        <w:t>Ajout de la prise en compte des identifiants (identifiant + mdp) dans la connexion (+enregistrement pref)</w:t>
-      </w:r>
-    </w:p>
-    <w:p>
-      <w:pPr>
-        <w:pStyle w:val="BUG"/>
-      </w:pPr>
-      <w:proofErr w:type="spellStart"/>
-      <w:r>
-        <w:t>sCm</w:t>
-      </w:r>
-      <w:proofErr w:type="spellEnd"/>
-      <w:r>
-        <w:t xml:space="preserve"> est différent pour chaque semaine !!</w:t>
+        <w:t>sCm est différent pour chaque semaine !!</w:t>
       </w:r>
       <w:r>
         <w:t xml:space="preserve"> (4)</w:t>
@@ -1639,23 +1370,7 @@
         <w:pStyle w:val="BUG"/>
       </w:pPr>
       <w:r>
-        <w:t xml:space="preserve">Impossible de quitter l’appli, return envoie sur </w:t>
-      </w:r>
-      <w:proofErr w:type="spellStart"/>
-      <w:r>
-        <w:t>AccueilActivite</w:t>
-      </w:r>
-      <w:proofErr w:type="spellEnd"/>
-      <w:r>
-        <w:t xml:space="preserve"> qui envoie sur </w:t>
-      </w:r>
-      <w:proofErr w:type="spellStart"/>
-      <w:r>
-        <w:t>SemainesActivite</w:t>
-      </w:r>
-      <w:proofErr w:type="spellEnd"/>
-      <w:r>
-        <w:t xml:space="preserve"> (1)</w:t>
+        <w:t>Impossible de quitter l’appli, return envoie sur AccueilActivite qui envoie sur SemainesActivite (1)</w:t>
       </w:r>
     </w:p>
     <w:p>
@@ -1687,6 +1402,7 @@
         <w:pStyle w:val="Version"/>
       </w:pPr>
       <w:r>
+        <w:lastRenderedPageBreak/>
         <w:t>7</w:t>
       </w:r>
     </w:p>
@@ -1711,13 +1427,8 @@
         <w:pStyle w:val="Ajouter"/>
       </w:pPr>
       <w:r>
-        <w:t xml:space="preserve">On récupère X semaines d’un coup avec </w:t>
-      </w:r>
-      <w:proofErr w:type="spellStart"/>
-      <w:r>
-        <w:t>frmWEEK.nextWeek</w:t>
-      </w:r>
-      <w:proofErr w:type="spellEnd"/>
+        <w:t>On récupère X semaines d’un coup avec frmWEEK.nextWeek</w:t>
+      </w:r>
     </w:p>
     <w:p>
       <w:pPr>
@@ -1751,15 +1462,7 @@
         <w:t>architecture :</w:t>
       </w:r>
       <w:r>
-        <w:t xml:space="preserve"> éclatement </w:t>
-      </w:r>
-      <w:proofErr w:type="spellStart"/>
-      <w:r>
-        <w:t>InitEdt</w:t>
-      </w:r>
-      <w:proofErr w:type="spellEnd"/>
-      <w:r>
-        <w:t xml:space="preserve"> en</w:t>
+        <w:t xml:space="preserve"> éclatement InitEdt en</w:t>
       </w:r>
       <w:r>
         <w:t xml:space="preserve"> 3 </w:t>
@@ -1784,57 +1487,15 @@
         <w:pStyle w:val="Modifier"/>
       </w:pPr>
       <w:r>
-        <w:t xml:space="preserve">Architecture : </w:t>
-      </w:r>
-      <w:proofErr w:type="spellStart"/>
-      <w:r>
-        <w:t>SemaineFragment</w:t>
-      </w:r>
-      <w:proofErr w:type="spellEnd"/>
-      <w:r>
-        <w:t xml:space="preserve"> respecte le MVC en tant que contrôleur, il a donc deux Vues : </w:t>
-      </w:r>
-      <w:proofErr w:type="spellStart"/>
-      <w:r>
-        <w:t>SemaineVueDéfaut</w:t>
-      </w:r>
-      <w:proofErr w:type="spellEnd"/>
-      <w:r>
-        <w:t xml:space="preserve"> et </w:t>
-      </w:r>
-      <w:proofErr w:type="spellStart"/>
-      <w:r>
-        <w:t>SemaineVueComplète</w:t>
-      </w:r>
-      <w:proofErr w:type="spellEnd"/>
+        <w:t>Architecture : SemaineFragment respecte le MVC en tant que contrôleur, il a donc deux Vues : SemaineVueDéfaut et SemaineVueComplète</w:t>
+      </w:r>
     </w:p>
     <w:p>
       <w:pPr>
         <w:pStyle w:val="BUG"/>
       </w:pPr>
       <w:r>
-        <w:t xml:space="preserve">Ne fonctionne pas avec </w:t>
-      </w:r>
-      <w:proofErr w:type="spellStart"/>
-      <w:r>
-        <w:t>KitKat</w:t>
-      </w:r>
-      <w:proofErr w:type="spellEnd"/>
-      <w:r>
-        <w:t xml:space="preserve"> et Lollipop (voir requête 2 </w:t>
-      </w:r>
-      <w:proofErr w:type="spellStart"/>
-      <w:proofErr w:type="gramStart"/>
-      <w:r>
-        <w:t>webView.loadUrl</w:t>
-      </w:r>
-      <w:proofErr w:type="spellEnd"/>
-      <w:r>
-        <w:t>(</w:t>
-      </w:r>
-      <w:proofErr w:type="gramEnd"/>
-      <w:r>
-        <w:t>javascript) )</w:t>
+        <w:t>Ne fonctionne pas avec KitKat et Lollipop (voir requête 2 webView.loadUrl(javascript) )</w:t>
       </w:r>
     </w:p>
     <w:p>
@@ -1842,13 +1503,8 @@
         <w:pStyle w:val="BUG"/>
       </w:pPr>
       <w:r>
-        <w:t>Taille edt n’</w:t>
-      </w:r>
-      <w:proofErr w:type="spellStart"/>
-      <w:r>
-        <w:t>imp</w:t>
-      </w:r>
-      <w:proofErr w:type="spellEnd"/>
+        <w:t>Taille edt n’imp</w:t>
+      </w:r>
     </w:p>
     <w:p>
       <w:pPr>
@@ -2001,14 +1657,14 @@
         <v:path o:extrusionok="f" gradientshapeok="t" o:connecttype="rect"/>
         <o:lock v:ext="edit" aspectratio="t"/>
       </v:shapetype>
-      <v:shape id="_x0000_i1032" type="#_x0000_t75" style="width:298.5pt;height:226.5pt" o:bullet="t">
+      <v:shape id="_x0000_i1038" type="#_x0000_t75" style="width:298.75pt;height:226.75pt" o:bullet="t">
         <v:imagedata r:id="rId1" o:title="To-do"/>
       </v:shape>
     </w:pict>
   </w:numPicBullet>
   <w:numPicBullet w:numPicBulletId="1">
     <w:pict>
-      <v:shape id="_x0000_i1033" type="#_x0000_t75" style="width:192pt;height:192pt" o:bullet="t">
+      <v:shape id="_x0000_i1039" type="#_x0000_t75" style="width:191.8pt;height:191.8pt" o:bullet="t">
         <v:imagedata r:id="rId2" o:title="Notepad"/>
       </v:shape>
     </w:pict>

</xml_diff>

<commit_message>
v14d en cours (non terminée)
</commit_message>
<xml_diff>
--- a/changelog.docx
+++ b/changelog.docx
@@ -50,11 +50,6 @@
     </w:p>
     <w:p>
       <w:r>
-        <w:t>Gérer les erreurs de connexion</w:t>
-      </w:r>
-    </w:p>
-    <w:p>
-      <w:r>
         <w:t xml:space="preserve">Pref : noms des </w:t>
       </w:r>
       <w:r>
@@ -136,13 +131,7 @@
         <w:ind w:left="714"/>
       </w:pPr>
       <w:r>
-        <w:t>solution crade : ((</w:t>
-      </w:r>
-      <w:r>
-        <w:t>XyzControleur</w:t>
-      </w:r>
-      <w:r>
-        <w:t>)controleur).méthode()</w:t>
+        <w:t>solution crade : ((XyzControleur)controleur).méthode()</w:t>
       </w:r>
       <w:r>
         <w:t xml:space="preserve"> </w:t>
@@ -161,14 +150,28 @@
       </w:r>
       <w:r>
         <w:t> ???</w:t>
+      </w:r>
+    </w:p>
+    <w:p>
+      <w:pPr>
+        <w:pStyle w:val="Modifier"/>
+      </w:pPr>
+      <w:r>
+        <w:t>Ajout de stabilité/fiabilité dans les semaines : on checke bien si la semaine en cours calculée est conforme à la semaine en cours téléchargée</w:t>
+      </w:r>
+    </w:p>
+    <w:p>
+      <w:pPr>
+        <w:pStyle w:val="Ajouter"/>
+      </w:pPr>
+      <w:r>
+        <w:t>Erreur quand délai d’attente dépassé</w:t>
+      </w:r>
+      <w:r>
+        <w:t> : cache le bulletin et ne fait rien sur les semaines, sauf si aucun edt DL</w:t>
       </w:r>
       <w:bookmarkStart w:id="0" w:name="_GoBack"/>
       <w:bookmarkEnd w:id="0"/>
-    </w:p>
-    <w:p>
-      <w:pPr>
-        <w:pStyle w:val="Modifier"/>
-      </w:pPr>
     </w:p>
     <w:p>
       <w:pPr>
@@ -1657,19 +1660,19 @@
         <v:path o:extrusionok="f" gradientshapeok="t" o:connecttype="rect"/>
         <o:lock v:ext="edit" aspectratio="t"/>
       </v:shapetype>
-      <v:shape id="_x0000_i1038" type="#_x0000_t75" style="width:298.75pt;height:226.75pt" o:bullet="t">
+      <v:shape id="_x0000_i1032" type="#_x0000_t75" style="width:298.5pt;height:226.5pt" o:bullet="t">
         <v:imagedata r:id="rId1" o:title="To-do"/>
       </v:shape>
     </w:pict>
   </w:numPicBullet>
   <w:numPicBullet w:numPicBulletId="1">
     <w:pict>
-      <v:shape id="_x0000_i1039" type="#_x0000_t75" style="width:191.8pt;height:191.8pt" o:bullet="t">
+      <v:shape id="_x0000_i1033" type="#_x0000_t75" style="width:192pt;height:192pt" o:bullet="t">
         <v:imagedata r:id="rId2" o:title="Notepad"/>
       </v:shape>
     </w:pict>
   </w:numPicBullet>
-  <w:abstractNum w:abstractNumId="0">
+  <w:abstractNum w:abstractNumId="0" w15:restartNumberingAfterBreak="0">
     <w:nsid w:val="09BE679B"/>
     <w:multiLevelType w:val="hybridMultilevel"/>
     <w:tmpl w:val="F84C35AE"/>
@@ -1783,7 +1786,7 @@
       </w:rPr>
     </w:lvl>
   </w:abstractNum>
-  <w:abstractNum w:abstractNumId="1">
+  <w:abstractNum w:abstractNumId="1" w15:restartNumberingAfterBreak="0">
     <w:nsid w:val="0B7C40F2"/>
     <w:multiLevelType w:val="hybridMultilevel"/>
     <w:tmpl w:val="9CAE6162"/>
@@ -1897,7 +1900,7 @@
       </w:rPr>
     </w:lvl>
   </w:abstractNum>
-  <w:abstractNum w:abstractNumId="2">
+  <w:abstractNum w:abstractNumId="2" w15:restartNumberingAfterBreak="0">
     <w:nsid w:val="1E7A5E65"/>
     <w:multiLevelType w:val="hybridMultilevel"/>
     <w:tmpl w:val="90B86E6C"/>
@@ -2014,7 +2017,7 @@
       </w:rPr>
     </w:lvl>
   </w:abstractNum>
-  <w:abstractNum w:abstractNumId="3">
+  <w:abstractNum w:abstractNumId="3" w15:restartNumberingAfterBreak="0">
     <w:nsid w:val="23E65AB8"/>
     <w:multiLevelType w:val="hybridMultilevel"/>
     <w:tmpl w:val="2FB24CD4"/>
@@ -2128,7 +2131,7 @@
       </w:rPr>
     </w:lvl>
   </w:abstractNum>
-  <w:abstractNum w:abstractNumId="4">
+  <w:abstractNum w:abstractNumId="4" w15:restartNumberingAfterBreak="0">
     <w:nsid w:val="3F276C8A"/>
     <w:multiLevelType w:val="hybridMultilevel"/>
     <w:tmpl w:val="8232411E"/>
@@ -2242,7 +2245,7 @@
       </w:rPr>
     </w:lvl>
   </w:abstractNum>
-  <w:abstractNum w:abstractNumId="5">
+  <w:abstractNum w:abstractNumId="5" w15:restartNumberingAfterBreak="0">
     <w:nsid w:val="49017627"/>
     <w:multiLevelType w:val="hybridMultilevel"/>
     <w:tmpl w:val="BAD05700"/>
@@ -2329,7 +2332,7 @@
       </w:pPr>
     </w:lvl>
   </w:abstractNum>
-  <w:abstractNum w:abstractNumId="6">
+  <w:abstractNum w:abstractNumId="6" w15:restartNumberingAfterBreak="0">
     <w:nsid w:val="691924E8"/>
     <w:multiLevelType w:val="multilevel"/>
     <w:tmpl w:val="040C0023"/>
@@ -2416,7 +2419,7 @@
       </w:pPr>
     </w:lvl>
   </w:abstractNum>
-  <w:abstractNum w:abstractNumId="7">
+  <w:abstractNum w:abstractNumId="7" w15:restartNumberingAfterBreak="0">
     <w:nsid w:val="7AD03E64"/>
     <w:multiLevelType w:val="hybridMultilevel"/>
     <w:tmpl w:val="A1AA758A"/>

</xml_diff>

<commit_message>
+ récupération json & gros cleanup
</commit_message>
<xml_diff>
--- a/changelog.docx
+++ b/changelog.docx
@@ -89,6 +89,75 @@
         <w:pStyle w:val="Version"/>
       </w:pPr>
       <w:r>
+        <w:t>15</w:t>
+      </w:r>
+    </w:p>
+    <w:p>
+      <w:pPr>
+        <w:pStyle w:val="Datee"/>
+      </w:pPr>
+      <w:r>
+        <w:t>Date</w:t>
+      </w:r>
+    </w:p>
+    <w:p>
+      <w:pPr>
+        <w:pStyle w:val="Ajouter"/>
+      </w:pPr>
+    </w:p>
+    <w:p>
+      <w:pPr>
+        <w:pStyle w:val="Version"/>
+      </w:pPr>
+      <w:r>
+        <w:t>14d</w:t>
+      </w:r>
+      <w:r>
+        <w:t xml:space="preserve"> (jamais publiée)</w:t>
+      </w:r>
+    </w:p>
+    <w:p>
+      <w:pPr>
+        <w:pStyle w:val="Datee"/>
+      </w:pPr>
+      <w:r>
+        <w:t>14 05 2015</w:t>
+      </w:r>
+    </w:p>
+    <w:p>
+      <w:pPr>
+        <w:pStyle w:val="Modifier"/>
+      </w:pPr>
+      <w:r>
+        <w:t>Ajout de stabilité/fiabilité dans les semaines : on checke bien si la semaine en cours calculée est conforme à la semaine en cours téléchargée</w:t>
+      </w:r>
+    </w:p>
+    <w:p>
+      <w:pPr>
+        <w:pStyle w:val="Ajouter"/>
+      </w:pPr>
+      <w:r>
+        <w:t>Erreur quand délai d’attente dépassé : cache le bulletin et ne fait rien sur les semaines, sauf si aucun edt DL</w:t>
+      </w:r>
+    </w:p>
+    <w:p>
+      <w:pPr>
+        <w:pStyle w:val="Bug-"/>
+      </w:pPr>
+      <w:r>
+        <w:t xml:space="preserve">21 : </w:t>
+      </w:r>
+      <w:bookmarkStart w:id="0" w:name="_GoBack"/>
+      <w:bookmarkEnd w:id="0"/>
+      <w:r>
+        <w:t>Les mdp peuvent mtn contenir une apostrophe</w:t>
+      </w:r>
+    </w:p>
+    <w:p>
+      <w:pPr>
+        <w:pStyle w:val="Version"/>
+      </w:pPr>
+      <w:r>
         <w:t>14c</w:t>
       </w:r>
     </w:p>
@@ -97,7 +166,7 @@
         <w:pStyle w:val="Datee"/>
       </w:pPr>
       <w:r>
-        <w:t>Date</w:t>
+        <w:t>29 04 2015</w:t>
       </w:r>
     </w:p>
     <w:p>
@@ -154,10 +223,26 @@
     </w:p>
     <w:p>
       <w:pPr>
+        <w:pStyle w:val="Version"/>
+      </w:pPr>
+      <w:r>
+        <w:t>14b</w:t>
+      </w:r>
+    </w:p>
+    <w:p>
+      <w:pPr>
+        <w:pStyle w:val="Datee"/>
+      </w:pPr>
+      <w:r>
+        <w:t>20 04 2015</w:t>
+      </w:r>
+    </w:p>
+    <w:p>
+      <w:pPr>
         <w:pStyle w:val="Modifier"/>
       </w:pPr>
       <w:r>
-        <w:t>Ajout de stabilité/fiabilité dans les semaines : on checke bien si la semaine en cours calculée est conforme à la semaine en cours téléchargée</w:t>
+        <w:t>Listview dans le drawer</w:t>
       </w:r>
     </w:p>
     <w:p>
@@ -165,20 +250,16 @@
         <w:pStyle w:val="Ajouter"/>
       </w:pPr>
       <w:r>
-        <w:t>Erreur quand délai d’attente dépassé</w:t>
-      </w:r>
-      <w:r>
-        <w:t> : cache le bulletin et ne fait rien sur les semaines, sauf si aucun edt DL</w:t>
-      </w:r>
-      <w:bookmarkStart w:id="0" w:name="_GoBack"/>
-      <w:bookmarkEnd w:id="0"/>
+        <w:t>Nom prénom dans le drawer</w:t>
+      </w:r>
     </w:p>
     <w:p>
       <w:pPr>
         <w:pStyle w:val="Version"/>
       </w:pPr>
       <w:r>
-        <w:t>14b</w:t>
+        <w:lastRenderedPageBreak/>
+        <w:t>14a</w:t>
       </w:r>
     </w:p>
     <w:p>
@@ -186,7 +267,7 @@
         <w:pStyle w:val="Datee"/>
       </w:pPr>
       <w:r>
-        <w:t>20 04 2015</w:t>
+        <w:t>15 04 2015</w:t>
       </w:r>
     </w:p>
     <w:p>
@@ -194,7 +275,7 @@
         <w:pStyle w:val="Modifier"/>
       </w:pPr>
       <w:r>
-        <w:t>Listview dans le drawer</w:t>
+        <w:t>Fix du hash qui empechait de se connecter (vidage de cache sur les identifiants)</w:t>
       </w:r>
     </w:p>
     <w:p>
@@ -202,7 +283,7 @@
         <w:pStyle w:val="Ajouter"/>
       </w:pPr>
       <w:r>
-        <w:t>Nom prénom dans le drawer</w:t>
+        <w:t>Hash sur toutes les méthodes qui storent le mdp</w:t>
       </w:r>
     </w:p>
     <w:p>
@@ -210,7 +291,7 @@
         <w:pStyle w:val="Version"/>
       </w:pPr>
       <w:r>
-        <w:t>14a</w:t>
+        <w:t>14</w:t>
       </w:r>
     </w:p>
     <w:p>
@@ -218,7 +299,26 @@
         <w:pStyle w:val="Datee"/>
       </w:pPr>
       <w:r>
-        <w:t>15 04 2015</w:t>
+        <w:t>14 04 2015</w:t>
+      </w:r>
+    </w:p>
+    <w:p>
+      <w:pPr>
+        <w:pStyle w:val="Ajouter"/>
+      </w:pPr>
+      <w:r>
+        <w:t>Mdp haché</w:t>
+      </w:r>
+    </w:p>
+    <w:p>
+      <w:pPr>
+        <w:pStyle w:val="Ajouter"/>
+      </w:pPr>
+      <w:r>
+        <w:t>Progressbar tout en haut</w:t>
+      </w:r>
+      <w:r>
+        <w:t xml:space="preserve"> sur chaque semaine</w:t>
       </w:r>
     </w:p>
     <w:p>
@@ -226,7 +326,7 @@
         <w:pStyle w:val="Modifier"/>
       </w:pPr>
       <w:r>
-        <w:t>Fix du hash qui empechait de se connecter (vidage de cache sur les identifiants)</w:t>
+        <w:t>SDK max : 22</w:t>
       </w:r>
     </w:p>
     <w:p>
@@ -234,7 +334,23 @@
         <w:pStyle w:val="Ajouter"/>
       </w:pPr>
       <w:r>
-        <w:t>Hash sur toutes les méthodes qui storent le mdp</w:t>
+        <w:t>A partir de maintenant, le code est sur git public</w:t>
+      </w:r>
+    </w:p>
+    <w:p>
+      <w:pPr>
+        <w:pStyle w:val="Ajouter"/>
+      </w:pPr>
+      <w:r>
+        <w:t>Vider le cache quitte l’appli</w:t>
+      </w:r>
+    </w:p>
+    <w:p>
+      <w:pPr>
+        <w:pStyle w:val="Ajouter"/>
+      </w:pPr>
+      <w:r>
+        <w:t>Ajout du bulletin</w:t>
       </w:r>
     </w:p>
     <w:p>
@@ -242,7 +358,7 @@
         <w:pStyle w:val="Version"/>
       </w:pPr>
       <w:r>
-        <w:t>14</w:t>
+        <w:t>13b</w:t>
       </w:r>
     </w:p>
     <w:p>
@@ -250,7 +366,32 @@
         <w:pStyle w:val="Datee"/>
       </w:pPr>
       <w:r>
-        <w:t>14 04 2015</w:t>
+        <w:t>29 03 2015</w:t>
+      </w:r>
+    </w:p>
+    <w:p>
+      <w:pPr>
+        <w:pStyle w:val="Modifier"/>
+      </w:pPr>
+      <w:r>
+        <w:t>Code refactor</w:t>
+      </w:r>
+    </w:p>
+    <w:p>
+      <w:pPr>
+        <w:pStyle w:val="Enlever"/>
+      </w:pPr>
+      <w:r>
+        <w:t xml:space="preserve">Avancement </w:t>
+      </w:r>
+      <w:r>
+        <w:t xml:space="preserve">dans </w:t>
+      </w:r>
+      <w:r>
+        <w:t>semaines</w:t>
+      </w:r>
+      <w:r>
+        <w:t xml:space="preserve"> activité</w:t>
       </w:r>
     </w:p>
     <w:p>
@@ -258,8 +399,221 @@
         <w:pStyle w:val="Ajouter"/>
       </w:pPr>
       <w:r>
+        <w:t>Vider le cache (edt/json semaine uniquement)</w:t>
+      </w:r>
+    </w:p>
+    <w:p>
+      <w:pPr>
+        <w:pStyle w:val="Ajouter"/>
+      </w:pPr>
+      <w:r>
+        <w:t>Date du jour dans CoursVue, popup au clic sur cours</w:t>
+      </w:r>
+    </w:p>
+    <w:p>
+      <w:pPr>
+        <w:pStyle w:val="Bug-"/>
+      </w:pPr>
+      <w:r>
+        <w:t>20</w:t>
+      </w:r>
+    </w:p>
+    <w:p>
+      <w:pPr>
+        <w:pStyle w:val="Modifier"/>
+      </w:pPr>
+      <w:r>
+        <w:t>Les CM avec devoirs ne sont pas cachés</w:t>
+      </w:r>
+    </w:p>
+    <w:p>
+      <w:pPr>
+        <w:pStyle w:val="Ajouter"/>
+      </w:pPr>
+      <w:r>
+        <w:t>Cette version vide le cache automatiquement si lancé pour la première fois</w:t>
+      </w:r>
+    </w:p>
+    <w:p>
+      <w:pPr>
+        <w:pStyle w:val="Version"/>
+      </w:pPr>
+      <w:r>
+        <w:t>13a</w:t>
+      </w:r>
+    </w:p>
+    <w:p>
+      <w:pPr>
+        <w:pStyle w:val="Datee"/>
+      </w:pPr>
+      <w:r>
+        <w:t>28 02 2015</w:t>
+      </w:r>
+    </w:p>
+    <w:p>
+      <w:pPr>
+        <w:pStyle w:val="Bug-"/>
+      </w:pPr>
+      <w:r>
+        <w:t>17</w:t>
+      </w:r>
+    </w:p>
+    <w:p>
+      <w:pPr>
+        <w:pStyle w:val="Enlever"/>
+      </w:pPr>
+      <w:r>
+        <w:t>M</w:t>
+      </w:r>
+      <w:r>
+        <w:t>enu</w:t>
+      </w:r>
+    </w:p>
+    <w:p>
+      <w:pPr>
+        <w:pStyle w:val="BUG"/>
+      </w:pPr>
+      <w:r>
+        <w:t>20. LES JOURS DES TD NE SONT PAS TOUJOURS BONS !!!</w:t>
+      </w:r>
+      <w:r>
+        <w:t xml:space="preserve"> (</w:t>
+      </w:r>
+      <w:r>
+        <w:t>SemaineFragment.</w:t>
+      </w:r>
+      <w:r>
+        <w:t>stringToCalendar)</w:t>
+      </w:r>
+    </w:p>
+    <w:p>
+      <w:pPr>
+        <w:pStyle w:val="Version"/>
+      </w:pPr>
+      <w:r>
+        <w:t>13</w:t>
+      </w:r>
+    </w:p>
+    <w:p>
+      <w:pPr>
+        <w:pStyle w:val="Datee"/>
+      </w:pPr>
+      <w:r>
+        <w:t>25 03 2015</w:t>
+      </w:r>
+    </w:p>
+    <w:p>
+      <w:pPr>
+        <w:pStyle w:val="Ajouter"/>
+      </w:pPr>
+      <w:r>
+        <w:t>Navigation drawer</w:t>
+      </w:r>
+    </w:p>
+    <w:p>
+      <w:pPr>
+        <w:pStyle w:val="Ajouter"/>
+      </w:pPr>
+      <w:r>
+        <w:t>Photo de profil dans le drawer</w:t>
+      </w:r>
+    </w:p>
+    <w:p>
+      <w:pPr>
+        <w:pStyle w:val="Modifier"/>
+      </w:pPr>
+      <w:r>
         <w:lastRenderedPageBreak/>
-        <w:t>Mdp haché</w:t>
+        <w:t>Separateur_view est mtn un drawable</w:t>
+      </w:r>
+    </w:p>
+    <w:p>
+      <w:pPr>
+        <w:pStyle w:val="Bug-"/>
+      </w:pPr>
+      <w:r>
+        <w:t>15 (dans préférences fragment, le nb semaines to dl)</w:t>
+      </w:r>
+    </w:p>
+    <w:p>
+      <w:pPr>
+        <w:pStyle w:val="BUG"/>
+      </w:pPr>
+      <w:r>
+        <w:t>17. Les semaines des fragments != 0 NE S’ACTUALISENT PLUS</w:t>
+      </w:r>
+    </w:p>
+    <w:p>
+      <w:pPr>
+        <w:pStyle w:val="Version"/>
+      </w:pPr>
+      <w:r>
+        <w:t>12c</w:t>
+      </w:r>
+    </w:p>
+    <w:p>
+      <w:pPr>
+        <w:pStyle w:val="Datee"/>
+      </w:pPr>
+      <w:r>
+        <w:t>22 03 2015</w:t>
+      </w:r>
+    </w:p>
+    <w:p>
+      <w:pPr>
+        <w:pStyle w:val="Bug-"/>
+      </w:pPr>
+      <w:r>
+        <w:t xml:space="preserve">14. </w:t>
+      </w:r>
+      <w:r>
+        <w:t>O</w:t>
+      </w:r>
+      <w:r>
+        <w:t>k</w:t>
+      </w:r>
+    </w:p>
+    <w:p>
+      <w:pPr>
+        <w:pStyle w:val="BUG"/>
+      </w:pPr>
+      <w:r>
+        <w:t xml:space="preserve">15. </w:t>
+      </w:r>
+      <w:r>
+        <w:t>Sélection semaine dans les pref FC</w:t>
+      </w:r>
+    </w:p>
+    <w:p>
+      <w:pPr>
+        <w:pStyle w:val="BUG"/>
+      </w:pPr>
+      <w:r>
+        <w:t>16. De temps en temps les semaines ne sont pas les bonnes</w:t>
+      </w:r>
+    </w:p>
+    <w:p>
+      <w:pPr>
+        <w:pStyle w:val="Version"/>
+      </w:pPr>
+      <w:r>
+        <w:t>12b</w:t>
+      </w:r>
+    </w:p>
+    <w:p>
+      <w:pPr>
+        <w:pStyle w:val="Datee"/>
+      </w:pPr>
+      <w:r>
+        <w:t>22 03 2015</w:t>
+      </w:r>
+    </w:p>
+    <w:p>
+      <w:pPr>
+        <w:pStyle w:val="Enlever"/>
+      </w:pPr>
+      <w:r>
+        <w:t>Préférence CM</w:t>
       </w:r>
     </w:p>
     <w:p>
@@ -267,10 +621,15 @@
         <w:pStyle w:val="Ajouter"/>
       </w:pPr>
       <w:r>
-        <w:t>Progressbar tout en haut</w:t>
-      </w:r>
-      <w:r>
-        <w:t xml:space="preserve"> sur chaque semaine</w:t>
+        <w:t>Afficher/cacher le panel heures</w:t>
+      </w:r>
+    </w:p>
+    <w:p>
+      <w:pPr>
+        <w:pStyle w:val="Ajouter"/>
+      </w:pPr>
+      <w:r>
+        <w:t>Personnalisation des couleurs depuis les préférences</w:t>
       </w:r>
     </w:p>
     <w:p>
@@ -278,7 +637,23 @@
         <w:pStyle w:val="Modifier"/>
       </w:pPr>
       <w:r>
-        <w:t>SDK max : 22</w:t>
+        <w:t>Ordre et titre des préférences</w:t>
+      </w:r>
+    </w:p>
+    <w:p>
+      <w:pPr>
+        <w:pStyle w:val="Bug-"/>
+      </w:pPr>
+      <w:r>
+        <w:t>13</w:t>
+      </w:r>
+    </w:p>
+    <w:p>
+      <w:pPr>
+        <w:pStyle w:val="Modifier"/>
+      </w:pPr>
+      <w:r>
+        <w:t>Popup cours plus jolie</w:t>
       </w:r>
     </w:p>
     <w:p>
@@ -286,7 +661,55 @@
         <w:pStyle w:val="Ajouter"/>
       </w:pPr>
       <w:r>
-        <w:t>A partir de maintenant, le code est sur git public</w:t>
+        <w:t>Ajout d’un devoir</w:t>
+      </w:r>
+    </w:p>
+    <w:p>
+      <w:pPr>
+        <w:pStyle w:val="Version"/>
+      </w:pPr>
+      <w:r>
+        <w:t>12a</w:t>
+      </w:r>
+    </w:p>
+    <w:p>
+      <w:pPr>
+        <w:pStyle w:val="Datee"/>
+      </w:pPr>
+      <w:r>
+        <w:t>21 03 2012</w:t>
+      </w:r>
+    </w:p>
+    <w:p>
+      <w:pPr>
+        <w:pStyle w:val="Bug-"/>
+      </w:pPr>
+      <w:r>
+        <w:t>12</w:t>
+      </w:r>
+    </w:p>
+    <w:p>
+      <w:pPr>
+        <w:pStyle w:val="Version"/>
+      </w:pPr>
+      <w:r>
+        <w:t>12</w:t>
+      </w:r>
+    </w:p>
+    <w:p>
+      <w:pPr>
+        <w:pStyle w:val="Datee"/>
+      </w:pPr>
+      <w:r>
+        <w:t>18 03 2015</w:t>
+      </w:r>
+    </w:p>
+    <w:p>
+      <w:pPr>
+        <w:pStyle w:val="BUG"/>
+      </w:pPr>
+      <w:r>
+        <w:t>14. Substring du mois dans le header (septembre =&gt; sept), null pointer si mois.length = 4</w:t>
       </w:r>
     </w:p>
     <w:p>
@@ -294,7 +717,34 @@
         <w:pStyle w:val="Ajouter"/>
       </w:pPr>
       <w:r>
-        <w:t>Vider le cache quitte l’appli</w:t>
+        <w:t>Sauvegarde du JSON dans les sharedpref</w:t>
+      </w:r>
+    </w:p>
+    <w:p>
+      <w:pPr>
+        <w:pStyle w:val="BUG"/>
+      </w:pPr>
+      <w:r>
+        <w:t>12. Prochain site null pointer</w:t>
+      </w:r>
+    </w:p>
+    <w:p>
+      <w:pPr>
+        <w:pStyle w:val="Version"/>
+      </w:pPr>
+      <w:r>
+        <w:t>11</w:t>
+      </w:r>
+    </w:p>
+    <w:p>
+      <w:pPr>
+        <w:pStyle w:val="Datee"/>
+      </w:pPr>
+      <w:r>
+        <w:t>1</w:t>
+      </w:r>
+      <w:r>
+        <w:t>8 03 2015</w:t>
       </w:r>
     </w:p>
     <w:p>
@@ -302,7 +752,107 @@
         <w:pStyle w:val="Ajouter"/>
       </w:pPr>
       <w:r>
-        <w:t>Ajout du bulletin</w:t>
+        <w:t>Popup A propos</w:t>
+      </w:r>
+      <w:r>
+        <w:t xml:space="preserve"> depuis le menu</w:t>
+      </w:r>
+    </w:p>
+    <w:p>
+      <w:pPr>
+        <w:pStyle w:val="Ajouter"/>
+      </w:pPr>
+      <w:r>
+        <w:t>Prochain site</w:t>
+      </w:r>
+    </w:p>
+    <w:p>
+      <w:pPr>
+        <w:pStyle w:val="Ajouter"/>
+      </w:pPr>
+      <w:r>
+        <w:lastRenderedPageBreak/>
+        <w:t>« Barre now » : indicateur de l’heure actuelle</w:t>
+      </w:r>
+    </w:p>
+    <w:p>
+      <w:pPr>
+        <w:pStyle w:val="Ajouter"/>
+      </w:pPr>
+      <w:r>
+        <w:t>Nom des exam/présentation/rattrapage</w:t>
+      </w:r>
+    </w:p>
+    <w:p>
+      <w:pPr>
+        <w:pStyle w:val="Bug-"/>
+      </w:pPr>
+      <w:r>
+        <w:t xml:space="preserve">10. </w:t>
+      </w:r>
+      <w:r>
+        <w:t>Résolu</w:t>
+      </w:r>
+    </w:p>
+    <w:p>
+      <w:pPr>
+        <w:pStyle w:val="BUG"/>
+      </w:pPr>
+      <w:r>
+        <w:t>11. Barre now apparait sur certaines semaines (wtf</w:t>
+      </w:r>
+      <w:r>
+        <w:t> ?!</w:t>
+      </w:r>
+      <w:r>
+        <w:t>)</w:t>
+      </w:r>
+    </w:p>
+    <w:p>
+      <w:pPr>
+        <w:pStyle w:val="Bug-"/>
+      </w:pPr>
+      <w:r>
+        <w:t>6. Résolu (plus de filtre anymore)</w:t>
+      </w:r>
+    </w:p>
+    <w:p>
+      <w:pPr>
+        <w:pStyle w:val="Modifier"/>
+      </w:pPr>
+      <w:r>
+        <w:t xml:space="preserve">Input type de </w:t>
+      </w:r>
+      <w:r>
+        <w:t>l</w:t>
+      </w:r>
+      <w:r>
+        <w:t>‘et identifiant = textNosuggestions au lieu de textEmail</w:t>
+      </w:r>
+    </w:p>
+    <w:p>
+      <w:pPr>
+        <w:pStyle w:val="Modifier"/>
+      </w:pPr>
+      <w:r>
+        <w:t>Raccourci du « </w:t>
+      </w:r>
+      <w:r>
+        <w:t>Semaine d</w:t>
+      </w:r>
+      <w:r>
+        <w:t>u X au Y septembre » en « du X au Y sept »</w:t>
+      </w:r>
+    </w:p>
+    <w:p>
+      <w:pPr>
+        <w:pStyle w:val="Modifier"/>
+      </w:pPr>
+      <w:r>
+        <w:t>Raccourci du « Prochain site » en « Next :</w:t>
+      </w:r>
+      <w:r>
+        <w:t> »</w:t>
       </w:r>
     </w:p>
     <w:p>
@@ -310,7 +860,7 @@
         <w:pStyle w:val="Version"/>
       </w:pPr>
       <w:r>
-        <w:t>13b</w:t>
+        <w:t>10</w:t>
       </w:r>
     </w:p>
     <w:p>
@@ -318,7 +868,26 @@
         <w:pStyle w:val="Datee"/>
       </w:pPr>
       <w:r>
-        <w:t>29 03 2015</w:t>
+        <w:t>14 03 2015</w:t>
+      </w:r>
+    </w:p>
+    <w:p>
+      <w:pPr>
+        <w:pStyle w:val="BUG"/>
+      </w:pPr>
+      <w:r>
+        <w:t>13. FC quand on quitte puis on revient à cause de l’avancement</w:t>
+      </w:r>
+    </w:p>
+    <w:p>
+      <w:pPr>
+        <w:pStyle w:val="BUG"/>
+      </w:pPr>
+      <w:r>
+        <w:t xml:space="preserve">10. </w:t>
+      </w:r>
+      <w:r>
+        <w:t>Interro + présentation = CM !</w:t>
       </w:r>
     </w:p>
     <w:p>
@@ -326,7 +895,56 @@
         <w:pStyle w:val="Modifier"/>
       </w:pPr>
       <w:r>
-        <w:t>Code refactor</w:t>
+        <w:t xml:space="preserve">-- </w:t>
+      </w:r>
+      <w:r>
+        <w:t>Reprise depuis v9</w:t>
+      </w:r>
+      <w:r>
+        <w:t xml:space="preserve"> --</w:t>
+      </w:r>
+    </w:p>
+    <w:p>
+      <w:pPr>
+        <w:pStyle w:val="Modifier"/>
+      </w:pPr>
+      <w:r>
+        <w:t>Logo</w:t>
+      </w:r>
+    </w:p>
+    <w:p>
+      <w:pPr>
+        <w:pStyle w:val="Modifier"/>
+      </w:pPr>
+      <w:r>
+        <w:t xml:space="preserve">L’edit text identifiant de cette popup est mtn de type </w:t>
+      </w:r>
+      <w:r>
+        <w:t>textEmailAddress</w:t>
+      </w:r>
+    </w:p>
+    <w:p>
+      <w:pPr>
+        <w:pStyle w:val="Modifier"/>
+      </w:pPr>
+      <w:r>
+        <w:t xml:space="preserve">Nom layout accueil.xml devient semaines.xml (c’était illogique) </w:t>
+      </w:r>
+    </w:p>
+    <w:p>
+      <w:pPr>
+        <w:pStyle w:val="Bug-"/>
+      </w:pPr>
+      <w:r>
+        <w:t>7. Permission OK</w:t>
+      </w:r>
+    </w:p>
+    <w:p>
+      <w:pPr>
+        <w:pStyle w:val="Bug-"/>
+      </w:pPr>
+      <w:r>
+        <w:t>8. Correction du bon mois</w:t>
       </w:r>
     </w:p>
     <w:p>
@@ -334,16 +952,7 @@
         <w:pStyle w:val="Enlever"/>
       </w:pPr>
       <w:r>
-        <w:t xml:space="preserve">Avancement </w:t>
-      </w:r>
-      <w:r>
-        <w:t xml:space="preserve">dans </w:t>
-      </w:r>
-      <w:r>
-        <w:t>semaines</w:t>
-      </w:r>
-      <w:r>
-        <w:t xml:space="preserve"> activité</w:t>
+        <w:t>Suppression drawables inutiles</w:t>
       </w:r>
     </w:p>
     <w:p>
@@ -351,7 +960,37 @@
         <w:pStyle w:val="Ajouter"/>
       </w:pPr>
       <w:r>
-        <w:t>Vider le cache (edt/json semaine uniquement)</w:t>
+        <w:t>Bouton quitter dans le menu</w:t>
+      </w:r>
+    </w:p>
+    <w:p>
+      <w:pPr>
+        <w:pStyle w:val="Modifier"/>
+      </w:pPr>
+      <w:r>
+        <w:t xml:space="preserve">-- </w:t>
+      </w:r>
+      <w:r>
+        <w:t>Fin reprise depuis v9</w:t>
+      </w:r>
+      <w:r>
+        <w:t xml:space="preserve"> --</w:t>
+      </w:r>
+    </w:p>
+    <w:p>
+      <w:pPr>
+        <w:pStyle w:val="Bug-"/>
+      </w:pPr>
+      <w:r>
+        <w:t>6. correction filtre dans la popup identifiants</w:t>
+      </w:r>
+    </w:p>
+    <w:p>
+      <w:pPr>
+        <w:pStyle w:val="BUG"/>
+      </w:pPr>
+      <w:r>
+        <w:t>6. Toujours présent !!</w:t>
       </w:r>
     </w:p>
     <w:p>
@@ -359,7 +998,15 @@
         <w:pStyle w:val="Ajouter"/>
       </w:pPr>
       <w:r>
-        <w:t>Date du jour dans CoursVue, popup au clic sur cours</w:t>
+        <w:t>Nouveau package : factory</w:t>
+      </w:r>
+    </w:p>
+    <w:p>
+      <w:pPr>
+        <w:pStyle w:val="Modifier"/>
+      </w:pPr>
+      <w:r>
+        <w:t>Les websettings sont initialisés avant les cookies</w:t>
       </w:r>
     </w:p>
     <w:p>
@@ -367,7 +1014,18 @@
         <w:pStyle w:val="Bug-"/>
       </w:pPr>
       <w:r>
-        <w:t>20</w:t>
+        <w:t xml:space="preserve">3. </w:t>
+      </w:r>
+      <w:r>
+        <w:t>onResume n’est plus, c’était incohérent. On a maintenant que des onCreate. Correction du bug où l’edt ne s’affiche plus selon doù l’on vient</w:t>
+      </w:r>
+    </w:p>
+    <w:p>
+      <w:pPr>
+        <w:pStyle w:val="Ajouter"/>
+      </w:pPr>
+      <w:r>
+        <w:t>Nouvelle préférence : nombre de semaines à télécharger</w:t>
       </w:r>
     </w:p>
     <w:p>
@@ -375,7 +1033,13 @@
         <w:pStyle w:val="Modifier"/>
       </w:pPr>
       <w:r>
-        <w:t>Les CM avec devoirs ne sont pas cachés</w:t>
+        <w:t>Toutes les semaines se charge</w:t>
+      </w:r>
+      <w:r>
+        <w:t>n</w:t>
+      </w:r>
+      <w:r>
+        <w:t>t d’un coup</w:t>
       </w:r>
     </w:p>
     <w:p>
@@ -383,7 +1047,34 @@
         <w:pStyle w:val="Ajouter"/>
       </w:pPr>
       <w:r>
-        <w:t>Cette version vide le cache automatiquement si lancé pour la première fois</w:t>
+        <w:t>Popup « attention les pref seront chargées au redémarrage »</w:t>
+      </w:r>
+    </w:p>
+    <w:p>
+      <w:pPr>
+        <w:pStyle w:val="Bug-"/>
+      </w:pPr>
+      <w:r>
+        <w:t xml:space="preserve">4. </w:t>
+      </w:r>
+      <w:r>
+        <w:t>Afficher/cacher CM OK pour tous les frags</w:t>
+      </w:r>
+    </w:p>
+    <w:p>
+      <w:pPr>
+        <w:pStyle w:val="Modifier"/>
+      </w:pPr>
+      <w:r>
+        <w:t>Changement de packake en com.fcourgey.myepfnew</w:t>
+      </w:r>
+    </w:p>
+    <w:p>
+      <w:pPr>
+        <w:pStyle w:val="Modifier"/>
+      </w:pPr>
+      <w:r>
+        <w:t>Nouvelle keystore</w:t>
       </w:r>
     </w:p>
     <w:p>
@@ -391,7 +1082,8 @@
         <w:pStyle w:val="Version"/>
       </w:pPr>
       <w:r>
-        <w:t>13a</w:t>
+        <w:lastRenderedPageBreak/>
+        <w:t>9c</w:t>
       </w:r>
     </w:p>
     <w:p>
@@ -399,7 +1091,7 @@
         <w:pStyle w:val="Datee"/>
       </w:pPr>
       <w:r>
-        <w:t>28 02 2015</w:t>
+        <w:t>12 03 2015</w:t>
       </w:r>
     </w:p>
     <w:p>
@@ -407,7 +1099,37 @@
         <w:pStyle w:val="Bug-"/>
       </w:pPr>
       <w:r>
-        <w:t>17</w:t>
+        <w:t xml:space="preserve">7. </w:t>
+      </w:r>
+      <w:r>
+        <w:t>WRITE EXTERNAL STORAGE NECESSAIRE pour les shared pref</w:t>
+      </w:r>
+    </w:p>
+    <w:p>
+      <w:pPr>
+        <w:pStyle w:val="Bug-"/>
+      </w:pPr>
+      <w:r>
+        <w:t xml:space="preserve">8. </w:t>
+      </w:r>
+      <w:r>
+        <w:t>Correction du bon mois</w:t>
+      </w:r>
+    </w:p>
+    <w:p>
+      <w:pPr>
+        <w:pStyle w:val="Version"/>
+      </w:pPr>
+      <w:r>
+        <w:t>9b</w:t>
+      </w:r>
+    </w:p>
+    <w:p>
+      <w:pPr>
+        <w:pStyle w:val="Datee"/>
+      </w:pPr>
+      <w:r>
+        <w:t>date</w:t>
       </w:r>
     </w:p>
     <w:p>
@@ -415,10 +1137,7 @@
         <w:pStyle w:val="Enlever"/>
       </w:pPr>
       <w:r>
-        <w:t>M</w:t>
-      </w:r>
-      <w:r>
-        <w:t>enu</w:t>
+        <w:t>Permission Manifest WRITE EXTERNAL STORAGE</w:t>
       </w:r>
     </w:p>
     <w:p>
@@ -426,48 +1145,7 @@
         <w:pStyle w:val="BUG"/>
       </w:pPr>
       <w:r>
-        <w:t>20. LES JOURS DES TD NE SONT PAS TOUJOURS BONS !!!</w:t>
-      </w:r>
-      <w:r>
-        <w:t xml:space="preserve"> (</w:t>
-      </w:r>
-      <w:r>
-        <w:t>SemaineFragment.</w:t>
-      </w:r>
-      <w:r>
-        <w:t>stringToCalendar)</w:t>
-      </w:r>
-    </w:p>
-    <w:p>
-      <w:pPr>
-        <w:pStyle w:val="Version"/>
-      </w:pPr>
-      <w:r>
-        <w:t>13</w:t>
-      </w:r>
-    </w:p>
-    <w:p>
-      <w:pPr>
-        <w:pStyle w:val="Datee"/>
-      </w:pPr>
-      <w:r>
-        <w:t>25 03 2015</w:t>
-      </w:r>
-    </w:p>
-    <w:p>
-      <w:pPr>
-        <w:pStyle w:val="Ajouter"/>
-      </w:pPr>
-      <w:r>
-        <w:t>Navigation drawer</w:t>
-      </w:r>
-    </w:p>
-    <w:p>
-      <w:pPr>
-        <w:pStyle w:val="Ajouter"/>
-      </w:pPr>
-      <w:r>
-        <w:t>Photo de profil dans le drawer</w:t>
+        <w:t>7. La permission ne doit pas être retirée</w:t>
       </w:r>
     </w:p>
     <w:p>
@@ -475,636 +1153,6 @@
         <w:pStyle w:val="Modifier"/>
       </w:pPr>
       <w:r>
-        <w:t>Separateur_view est mtn un drawable</w:t>
-      </w:r>
-    </w:p>
-    <w:p>
-      <w:pPr>
-        <w:pStyle w:val="Bug-"/>
-      </w:pPr>
-      <w:r>
-        <w:t>15 (dans préférences fragment, le nb semaines to dl)</w:t>
-      </w:r>
-    </w:p>
-    <w:p>
-      <w:pPr>
-        <w:pStyle w:val="BUG"/>
-      </w:pPr>
-      <w:r>
-        <w:t>17. Les semaines des fragments != 0 NE S’ACTUALISENT PLUS</w:t>
-      </w:r>
-    </w:p>
-    <w:p>
-      <w:pPr>
-        <w:pStyle w:val="Version"/>
-      </w:pPr>
-      <w:r>
-        <w:t>12c</w:t>
-      </w:r>
-    </w:p>
-    <w:p>
-      <w:pPr>
-        <w:pStyle w:val="Datee"/>
-      </w:pPr>
-      <w:r>
-        <w:t>22 03 2015</w:t>
-      </w:r>
-    </w:p>
-    <w:p>
-      <w:pPr>
-        <w:pStyle w:val="Bug-"/>
-      </w:pPr>
-      <w:r>
-        <w:t xml:space="preserve">14. </w:t>
-      </w:r>
-      <w:r>
-        <w:t>O</w:t>
-      </w:r>
-      <w:r>
-        <w:t>k</w:t>
-      </w:r>
-    </w:p>
-    <w:p>
-      <w:pPr>
-        <w:pStyle w:val="BUG"/>
-      </w:pPr>
-      <w:r>
-        <w:t xml:space="preserve">15. </w:t>
-      </w:r>
-      <w:r>
-        <w:t>Sélection semaine dans les pref FC</w:t>
-      </w:r>
-    </w:p>
-    <w:p>
-      <w:pPr>
-        <w:pStyle w:val="BUG"/>
-      </w:pPr>
-      <w:r>
-        <w:lastRenderedPageBreak/>
-        <w:t>16. De temps en temps les semaines ne sont pas les bonnes</w:t>
-      </w:r>
-    </w:p>
-    <w:p>
-      <w:pPr>
-        <w:pStyle w:val="Version"/>
-      </w:pPr>
-      <w:r>
-        <w:t>12b</w:t>
-      </w:r>
-    </w:p>
-    <w:p>
-      <w:pPr>
-        <w:pStyle w:val="Datee"/>
-      </w:pPr>
-      <w:r>
-        <w:t>22 03 2015</w:t>
-      </w:r>
-    </w:p>
-    <w:p>
-      <w:pPr>
-        <w:pStyle w:val="Enlever"/>
-      </w:pPr>
-      <w:r>
-        <w:t>Préférence CM</w:t>
-      </w:r>
-    </w:p>
-    <w:p>
-      <w:pPr>
-        <w:pStyle w:val="Ajouter"/>
-      </w:pPr>
-      <w:r>
-        <w:t>Afficher/cacher le panel heures</w:t>
-      </w:r>
-    </w:p>
-    <w:p>
-      <w:pPr>
-        <w:pStyle w:val="Ajouter"/>
-      </w:pPr>
-      <w:r>
-        <w:t>Personnalisation des couleurs depuis les préférences</w:t>
-      </w:r>
-    </w:p>
-    <w:p>
-      <w:pPr>
-        <w:pStyle w:val="Modifier"/>
-      </w:pPr>
-      <w:r>
-        <w:t>Ordre et titre des préférences</w:t>
-      </w:r>
-    </w:p>
-    <w:p>
-      <w:pPr>
-        <w:pStyle w:val="Bug-"/>
-      </w:pPr>
-      <w:r>
-        <w:t>13</w:t>
-      </w:r>
-    </w:p>
-    <w:p>
-      <w:pPr>
-        <w:pStyle w:val="Modifier"/>
-      </w:pPr>
-      <w:r>
-        <w:t>Popup cours plus jolie</w:t>
-      </w:r>
-    </w:p>
-    <w:p>
-      <w:pPr>
-        <w:pStyle w:val="Ajouter"/>
-      </w:pPr>
-      <w:r>
-        <w:t>Ajout d’un devoir</w:t>
-      </w:r>
-    </w:p>
-    <w:p>
-      <w:pPr>
-        <w:pStyle w:val="Version"/>
-      </w:pPr>
-      <w:r>
-        <w:t>12a</w:t>
-      </w:r>
-    </w:p>
-    <w:p>
-      <w:pPr>
-        <w:pStyle w:val="Datee"/>
-      </w:pPr>
-      <w:r>
-        <w:t>21 03 2012</w:t>
-      </w:r>
-    </w:p>
-    <w:p>
-      <w:pPr>
-        <w:pStyle w:val="Bug-"/>
-      </w:pPr>
-      <w:r>
-        <w:t>12</w:t>
-      </w:r>
-    </w:p>
-    <w:p>
-      <w:pPr>
-        <w:pStyle w:val="Version"/>
-      </w:pPr>
-      <w:r>
-        <w:t>12</w:t>
-      </w:r>
-    </w:p>
-    <w:p>
-      <w:pPr>
-        <w:pStyle w:val="Datee"/>
-      </w:pPr>
-      <w:r>
-        <w:t>18 03 2015</w:t>
-      </w:r>
-    </w:p>
-    <w:p>
-      <w:pPr>
-        <w:pStyle w:val="BUG"/>
-      </w:pPr>
-      <w:r>
-        <w:t>14. Substring du mois dans le header (septembre =&gt; sept), null pointer si mois.length = 4</w:t>
-      </w:r>
-    </w:p>
-    <w:p>
-      <w:pPr>
-        <w:pStyle w:val="Ajouter"/>
-      </w:pPr>
-      <w:r>
-        <w:t>Sauvegarde du JSON dans les sharedpref</w:t>
-      </w:r>
-    </w:p>
-    <w:p>
-      <w:pPr>
-        <w:pStyle w:val="BUG"/>
-      </w:pPr>
-      <w:r>
-        <w:t>12. Prochain site null pointer</w:t>
-      </w:r>
-    </w:p>
-    <w:p>
-      <w:pPr>
-        <w:pStyle w:val="Version"/>
-      </w:pPr>
-      <w:r>
-        <w:t>11</w:t>
-      </w:r>
-    </w:p>
-    <w:p>
-      <w:pPr>
-        <w:pStyle w:val="Datee"/>
-      </w:pPr>
-      <w:r>
-        <w:t>1</w:t>
-      </w:r>
-      <w:r>
-        <w:t>8 03 2015</w:t>
-      </w:r>
-    </w:p>
-    <w:p>
-      <w:pPr>
-        <w:pStyle w:val="Ajouter"/>
-      </w:pPr>
-      <w:r>
-        <w:t>Popup A propos</w:t>
-      </w:r>
-      <w:r>
-        <w:t xml:space="preserve"> depuis le menu</w:t>
-      </w:r>
-    </w:p>
-    <w:p>
-      <w:pPr>
-        <w:pStyle w:val="Ajouter"/>
-      </w:pPr>
-      <w:r>
-        <w:t>Prochain site</w:t>
-      </w:r>
-    </w:p>
-    <w:p>
-      <w:pPr>
-        <w:pStyle w:val="Ajouter"/>
-      </w:pPr>
-      <w:r>
-        <w:t>« Barre now » : indicateur de l’heure actuelle</w:t>
-      </w:r>
-    </w:p>
-    <w:p>
-      <w:pPr>
-        <w:pStyle w:val="Ajouter"/>
-      </w:pPr>
-      <w:r>
-        <w:t>Nom des exam/présentation/rattrapage</w:t>
-      </w:r>
-    </w:p>
-    <w:p>
-      <w:pPr>
-        <w:pStyle w:val="Bug-"/>
-      </w:pPr>
-      <w:r>
-        <w:t xml:space="preserve">10. </w:t>
-      </w:r>
-      <w:r>
-        <w:t>Résolu</w:t>
-      </w:r>
-    </w:p>
-    <w:p>
-      <w:pPr>
-        <w:pStyle w:val="BUG"/>
-      </w:pPr>
-      <w:r>
-        <w:t>11. Barre now apparait sur certaines semaines (wtf</w:t>
-      </w:r>
-      <w:r>
-        <w:t> ?!</w:t>
-      </w:r>
-      <w:r>
-        <w:t>)</w:t>
-      </w:r>
-    </w:p>
-    <w:p>
-      <w:pPr>
-        <w:pStyle w:val="Bug-"/>
-      </w:pPr>
-      <w:r>
-        <w:t>6. Résolu (plus de filtre anymore)</w:t>
-      </w:r>
-    </w:p>
-    <w:p>
-      <w:pPr>
-        <w:pStyle w:val="Modifier"/>
-      </w:pPr>
-      <w:r>
-        <w:t xml:space="preserve">Input type de </w:t>
-      </w:r>
-      <w:r>
-        <w:t>l</w:t>
-      </w:r>
-      <w:r>
-        <w:t>‘et identifiant = textNosuggestions au lieu de textEmail</w:t>
-      </w:r>
-    </w:p>
-    <w:p>
-      <w:pPr>
-        <w:pStyle w:val="Modifier"/>
-      </w:pPr>
-      <w:r>
-        <w:t>Raccourci du « </w:t>
-      </w:r>
-      <w:r>
-        <w:t>Semaine d</w:t>
-      </w:r>
-      <w:r>
-        <w:t>u X au Y septembre » en « du X au Y sept »</w:t>
-      </w:r>
-    </w:p>
-    <w:p>
-      <w:pPr>
-        <w:pStyle w:val="Modifier"/>
-      </w:pPr>
-      <w:r>
-        <w:t>Raccourci du « Prochain site » en « Next :</w:t>
-      </w:r>
-      <w:r>
-        <w:t> »</w:t>
-      </w:r>
-    </w:p>
-    <w:p>
-      <w:pPr>
-        <w:pStyle w:val="Version"/>
-      </w:pPr>
-      <w:r>
-        <w:lastRenderedPageBreak/>
-        <w:t>10</w:t>
-      </w:r>
-    </w:p>
-    <w:p>
-      <w:pPr>
-        <w:pStyle w:val="Datee"/>
-      </w:pPr>
-      <w:r>
-        <w:t>14 03 2015</w:t>
-      </w:r>
-    </w:p>
-    <w:p>
-      <w:pPr>
-        <w:pStyle w:val="BUG"/>
-      </w:pPr>
-      <w:r>
-        <w:t>13. FC quand on quitte puis on revient à cause de l’avancement</w:t>
-      </w:r>
-    </w:p>
-    <w:p>
-      <w:pPr>
-        <w:pStyle w:val="BUG"/>
-      </w:pPr>
-      <w:r>
-        <w:t xml:space="preserve">10. </w:t>
-      </w:r>
-      <w:r>
-        <w:t>Interro + présentation = CM !</w:t>
-      </w:r>
-    </w:p>
-    <w:p>
-      <w:pPr>
-        <w:pStyle w:val="Modifier"/>
-      </w:pPr>
-      <w:r>
-        <w:t xml:space="preserve">-- </w:t>
-      </w:r>
-      <w:r>
-        <w:t>Reprise depuis v9</w:t>
-      </w:r>
-      <w:r>
-        <w:t xml:space="preserve"> --</w:t>
-      </w:r>
-    </w:p>
-    <w:p>
-      <w:pPr>
-        <w:pStyle w:val="Modifier"/>
-      </w:pPr>
-      <w:r>
-        <w:t>Logo</w:t>
-      </w:r>
-    </w:p>
-    <w:p>
-      <w:pPr>
-        <w:pStyle w:val="Modifier"/>
-      </w:pPr>
-      <w:r>
-        <w:t xml:space="preserve">L’edit text identifiant de cette popup est mtn de type </w:t>
-      </w:r>
-      <w:r>
-        <w:t>textEmailAddress</w:t>
-      </w:r>
-    </w:p>
-    <w:p>
-      <w:pPr>
-        <w:pStyle w:val="Modifier"/>
-      </w:pPr>
-      <w:r>
-        <w:t xml:space="preserve">Nom layout accueil.xml devient semaines.xml (c’était illogique) </w:t>
-      </w:r>
-    </w:p>
-    <w:p>
-      <w:pPr>
-        <w:pStyle w:val="Bug-"/>
-      </w:pPr>
-      <w:r>
-        <w:t>7. Permission OK</w:t>
-      </w:r>
-    </w:p>
-    <w:p>
-      <w:pPr>
-        <w:pStyle w:val="Bug-"/>
-      </w:pPr>
-      <w:r>
-        <w:t>8. Correction du bon mois</w:t>
-      </w:r>
-    </w:p>
-    <w:p>
-      <w:pPr>
-        <w:pStyle w:val="Enlever"/>
-      </w:pPr>
-      <w:r>
-        <w:t>Suppression drawables inutiles</w:t>
-      </w:r>
-    </w:p>
-    <w:p>
-      <w:pPr>
-        <w:pStyle w:val="Ajouter"/>
-      </w:pPr>
-      <w:r>
-        <w:t>Bouton quitter dans le menu</w:t>
-      </w:r>
-    </w:p>
-    <w:p>
-      <w:pPr>
-        <w:pStyle w:val="Modifier"/>
-      </w:pPr>
-      <w:r>
-        <w:t xml:space="preserve">-- </w:t>
-      </w:r>
-      <w:r>
-        <w:t>Fin reprise depuis v9</w:t>
-      </w:r>
-      <w:r>
-        <w:t xml:space="preserve"> --</w:t>
-      </w:r>
-    </w:p>
-    <w:p>
-      <w:pPr>
-        <w:pStyle w:val="Bug-"/>
-      </w:pPr>
-      <w:r>
-        <w:t>6. correction filtre dans la popup identifiants</w:t>
-      </w:r>
-    </w:p>
-    <w:p>
-      <w:pPr>
-        <w:pStyle w:val="BUG"/>
-      </w:pPr>
-      <w:r>
-        <w:t>6. Toujours présent !!</w:t>
-      </w:r>
-    </w:p>
-    <w:p>
-      <w:pPr>
-        <w:pStyle w:val="Ajouter"/>
-      </w:pPr>
-      <w:r>
-        <w:t>Nouveau package : factory</w:t>
-      </w:r>
-    </w:p>
-    <w:p>
-      <w:pPr>
-        <w:pStyle w:val="Modifier"/>
-      </w:pPr>
-      <w:r>
-        <w:t>Les websettings sont initialisés avant les cookies</w:t>
-      </w:r>
-    </w:p>
-    <w:p>
-      <w:pPr>
-        <w:pStyle w:val="Bug-"/>
-      </w:pPr>
-      <w:r>
-        <w:t xml:space="preserve">3. </w:t>
-      </w:r>
-      <w:r>
-        <w:t>onResume n’est plus, c’était incohérent. On a maintenant que des onCreate. Correction du bug où l’edt ne s’affiche plus selon doù l’on vient</w:t>
-      </w:r>
-    </w:p>
-    <w:p>
-      <w:pPr>
-        <w:pStyle w:val="Ajouter"/>
-      </w:pPr>
-      <w:r>
-        <w:t>Nouvelle préférence : nombre de semaines à télécharger</w:t>
-      </w:r>
-    </w:p>
-    <w:p>
-      <w:pPr>
-        <w:pStyle w:val="Modifier"/>
-      </w:pPr>
-      <w:r>
-        <w:t>Toutes les semaines se charge</w:t>
-      </w:r>
-      <w:r>
-        <w:t>n</w:t>
-      </w:r>
-      <w:r>
-        <w:t>t d’un coup</w:t>
-      </w:r>
-    </w:p>
-    <w:p>
-      <w:pPr>
-        <w:pStyle w:val="Ajouter"/>
-      </w:pPr>
-      <w:r>
-        <w:t>Popup « attention les pref seront chargées au redémarrage »</w:t>
-      </w:r>
-    </w:p>
-    <w:p>
-      <w:pPr>
-        <w:pStyle w:val="Bug-"/>
-      </w:pPr>
-      <w:r>
-        <w:t xml:space="preserve">4. </w:t>
-      </w:r>
-      <w:r>
-        <w:t>Afficher/cacher CM OK pour tous les frags</w:t>
-      </w:r>
-    </w:p>
-    <w:p>
-      <w:pPr>
-        <w:pStyle w:val="Modifier"/>
-      </w:pPr>
-      <w:r>
-        <w:t>Changement de packake en com.fcourgey.myepfnew</w:t>
-      </w:r>
-    </w:p>
-    <w:p>
-      <w:pPr>
-        <w:pStyle w:val="Modifier"/>
-      </w:pPr>
-      <w:r>
-        <w:t>Nouvelle keystore</w:t>
-      </w:r>
-    </w:p>
-    <w:p>
-      <w:pPr>
-        <w:pStyle w:val="Version"/>
-      </w:pPr>
-      <w:r>
-        <w:t>9c</w:t>
-      </w:r>
-    </w:p>
-    <w:p>
-      <w:pPr>
-        <w:pStyle w:val="Datee"/>
-      </w:pPr>
-      <w:r>
-        <w:t>12 03 2015</w:t>
-      </w:r>
-    </w:p>
-    <w:p>
-      <w:pPr>
-        <w:pStyle w:val="Bug-"/>
-      </w:pPr>
-      <w:r>
-        <w:t xml:space="preserve">7. </w:t>
-      </w:r>
-      <w:r>
-        <w:t>WRITE EXTERNAL STORAGE NECESSAIRE pour les shared pref</w:t>
-      </w:r>
-    </w:p>
-    <w:p>
-      <w:pPr>
-        <w:pStyle w:val="Bug-"/>
-      </w:pPr>
-      <w:r>
-        <w:t xml:space="preserve">8. </w:t>
-      </w:r>
-      <w:r>
-        <w:t>Correction du bon mois</w:t>
-      </w:r>
-    </w:p>
-    <w:p>
-      <w:pPr>
-        <w:pStyle w:val="Version"/>
-      </w:pPr>
-      <w:r>
-        <w:t>9b</w:t>
-      </w:r>
-    </w:p>
-    <w:p>
-      <w:pPr>
-        <w:pStyle w:val="Datee"/>
-      </w:pPr>
-      <w:r>
-        <w:t>date</w:t>
-      </w:r>
-    </w:p>
-    <w:p>
-      <w:pPr>
-        <w:pStyle w:val="Enlever"/>
-      </w:pPr>
-      <w:r>
-        <w:t>Permission Manifest WRITE EXTERNAL STORAGE</w:t>
-      </w:r>
-    </w:p>
-    <w:p>
-      <w:pPr>
-        <w:pStyle w:val="BUG"/>
-      </w:pPr>
-      <w:r>
-        <w:t>7. La permission ne doit pas être retirée</w:t>
-      </w:r>
-    </w:p>
-    <w:p>
-      <w:pPr>
-        <w:pStyle w:val="Modifier"/>
-      </w:pPr>
-      <w:r>
-        <w:lastRenderedPageBreak/>
         <w:t>Nom layout accueil.xml devient semaines.xml (c’était illogique)</w:t>
       </w:r>
     </w:p>
@@ -1310,6 +1358,7 @@
         </w:rPr>
       </w:pPr>
       <w:r>
+        <w:lastRenderedPageBreak/>
         <w:t xml:space="preserve">Changement url magique : </w:t>
       </w:r>
       <w:hyperlink r:id="rId5" w:history="1">
@@ -1405,193 +1454,201 @@
         <w:pStyle w:val="Version"/>
       </w:pPr>
       <w:r>
+        <w:t>7</w:t>
+      </w:r>
+    </w:p>
+    <w:p>
+      <w:pPr>
+        <w:pStyle w:val="Datee"/>
+      </w:pPr>
+      <w:r>
+        <w:t>08 03 2015</w:t>
+      </w:r>
+    </w:p>
+    <w:p>
+      <w:pPr>
+        <w:pStyle w:val="Modifier"/>
+      </w:pPr>
+      <w:r>
+        <w:t>Reprise from scratch</w:t>
+      </w:r>
+    </w:p>
+    <w:p>
+      <w:pPr>
+        <w:pStyle w:val="Ajouter"/>
+      </w:pPr>
+      <w:r>
+        <w:t>On récupère X semaines d’un coup avec frmWEEK.nextWeek</w:t>
+      </w:r>
+    </w:p>
+    <w:p>
+      <w:pPr>
+        <w:pStyle w:val="Version"/>
+      </w:pPr>
+      <w:r>
+        <w:t>6</w:t>
+      </w:r>
+    </w:p>
+    <w:p>
+      <w:pPr>
+        <w:pStyle w:val="Datee"/>
+      </w:pPr>
+      <w:r>
+        <w:t>08 03 2015</w:t>
+      </w:r>
+    </w:p>
+    <w:p>
+      <w:pPr>
+        <w:pStyle w:val="Enlever"/>
+      </w:pPr>
+      <w:r>
+        <w:t>Suppression packages inutiles</w:t>
+      </w:r>
+    </w:p>
+    <w:p>
+      <w:pPr>
+        <w:pStyle w:val="Modifier"/>
+      </w:pPr>
+      <w:r>
+        <w:t>architecture :</w:t>
+      </w:r>
+      <w:r>
+        <w:t xml:space="preserve"> éclatement InitEdt en</w:t>
+      </w:r>
+      <w:r>
+        <w:t xml:space="preserve"> 3 </w:t>
+      </w:r>
+      <w:r>
+        <w:t>r</w:t>
+      </w:r>
+      <w:r>
+        <w:t>equêtes distinctes</w:t>
+      </w:r>
+    </w:p>
+    <w:p>
+      <w:pPr>
+        <w:pStyle w:val="Ajouter"/>
+      </w:pPr>
+      <w:r>
+        <w:t>Logo</w:t>
+      </w:r>
+    </w:p>
+    <w:p>
+      <w:pPr>
+        <w:pStyle w:val="Modifier"/>
+      </w:pPr>
+      <w:r>
+        <w:t>Architecture : SemaineFragment respecte le MVC en tant que contrôleur, il a donc deux Vues : SemaineVueDéfaut et SemaineVueComplète</w:t>
+      </w:r>
+    </w:p>
+    <w:p>
+      <w:pPr>
+        <w:pStyle w:val="BUG"/>
+      </w:pPr>
+      <w:r>
+        <w:t>Ne fonctionne pas avec KitKat et Lollipop (voir requête 2 webView.loadUrl(javascript) )</w:t>
+      </w:r>
+    </w:p>
+    <w:p>
+      <w:pPr>
+        <w:pStyle w:val="BUG"/>
+      </w:pPr>
+      <w:r>
+        <w:t>Taille edt n’imp</w:t>
+      </w:r>
+    </w:p>
+    <w:p>
+      <w:pPr>
+        <w:pStyle w:val="Version"/>
+      </w:pPr>
+      <w:r>
+        <w:t>5</w:t>
+      </w:r>
+    </w:p>
+    <w:p>
+      <w:pPr>
+        <w:pStyle w:val="Datee"/>
+      </w:pPr>
+      <w:r>
+        <w:t>05</w:t>
+      </w:r>
+      <w:r>
+        <w:t xml:space="preserve"> 03 2015</w:t>
+      </w:r>
+    </w:p>
+    <w:p>
+      <w:pPr>
+        <w:pStyle w:val="Ajouter"/>
+      </w:pPr>
+      <w:r>
+        <w:t>Récupération de la semaine en cours + détail d’un cours au clic</w:t>
+      </w:r>
+    </w:p>
+    <w:p>
+      <w:pPr>
+        <w:pStyle w:val="Ajouter"/>
+      </w:pPr>
+      <w:r>
+        <w:t>Saisie du login (+ enregistrement pref)</w:t>
+      </w:r>
+    </w:p>
+    <w:p>
+      <w:pPr>
+        <w:pStyle w:val="Ajouter"/>
+      </w:pPr>
+      <w:r>
+        <w:t>CM oui/non (+ enregistrement pref)</w:t>
+      </w:r>
+    </w:p>
+    <w:p>
+      <w:pPr>
+        <w:pStyle w:val="Ajouter"/>
+      </w:pPr>
+      <w:r>
+        <w:t>Optimisation requ</w:t>
+      </w:r>
+      <w:r>
+        <w:t>ête (6 sec)</w:t>
+      </w:r>
+    </w:p>
+    <w:p>
+      <w:pPr>
+        <w:pStyle w:val="Ajouter"/>
+      </w:pPr>
+      <w:r>
+        <w:t>Intervalles horaires</w:t>
+      </w:r>
+    </w:p>
+    <w:p>
+      <w:pPr>
+        <w:pStyle w:val="BUG"/>
+      </w:pPr>
+      <w:r>
+        <w:t>21 : les mdp avec ‘ ne fonctionnent pas !!!</w:t>
+      </w:r>
+    </w:p>
+    <w:p>
+      <w:pPr>
+        <w:pStyle w:val="Version"/>
+      </w:pPr>
+      <w:r>
+        <w:t>0</w:t>
+      </w:r>
+    </w:p>
+    <w:p>
+      <w:pPr>
+        <w:pStyle w:val="Datee"/>
+      </w:pPr>
+      <w:r>
+        <w:t>JJ MM AAAA</w:t>
+      </w:r>
+    </w:p>
+    <w:p>
+      <w:pPr>
+        <w:pStyle w:val="Ajouter"/>
+      </w:pPr>
+      <w:r>
         <w:lastRenderedPageBreak/>
-        <w:t>7</w:t>
-      </w:r>
-    </w:p>
-    <w:p>
-      <w:pPr>
-        <w:pStyle w:val="Datee"/>
-      </w:pPr>
-      <w:r>
-        <w:t>08 03 2015</w:t>
-      </w:r>
-    </w:p>
-    <w:p>
-      <w:pPr>
-        <w:pStyle w:val="Modifier"/>
-      </w:pPr>
-      <w:r>
-        <w:t>Reprise from scratch</w:t>
-      </w:r>
-    </w:p>
-    <w:p>
-      <w:pPr>
-        <w:pStyle w:val="Ajouter"/>
-      </w:pPr>
-      <w:r>
-        <w:t>On récupère X semaines d’un coup avec frmWEEK.nextWeek</w:t>
-      </w:r>
-    </w:p>
-    <w:p>
-      <w:pPr>
-        <w:pStyle w:val="Version"/>
-      </w:pPr>
-      <w:r>
-        <w:t>6</w:t>
-      </w:r>
-    </w:p>
-    <w:p>
-      <w:pPr>
-        <w:pStyle w:val="Datee"/>
-      </w:pPr>
-      <w:r>
-        <w:t>08 03 2015</w:t>
-      </w:r>
-    </w:p>
-    <w:p>
-      <w:pPr>
-        <w:pStyle w:val="Enlever"/>
-      </w:pPr>
-      <w:r>
-        <w:t>Suppression packages inutiles</w:t>
-      </w:r>
-    </w:p>
-    <w:p>
-      <w:pPr>
-        <w:pStyle w:val="Modifier"/>
-      </w:pPr>
-      <w:r>
-        <w:t>architecture :</w:t>
-      </w:r>
-      <w:r>
-        <w:t xml:space="preserve"> éclatement InitEdt en</w:t>
-      </w:r>
-      <w:r>
-        <w:t xml:space="preserve"> 3 </w:t>
-      </w:r>
-      <w:r>
-        <w:t>r</w:t>
-      </w:r>
-      <w:r>
-        <w:t>equêtes distinctes</w:t>
-      </w:r>
-    </w:p>
-    <w:p>
-      <w:pPr>
-        <w:pStyle w:val="Ajouter"/>
-      </w:pPr>
-      <w:r>
-        <w:t>Logo</w:t>
-      </w:r>
-    </w:p>
-    <w:p>
-      <w:pPr>
-        <w:pStyle w:val="Modifier"/>
-      </w:pPr>
-      <w:r>
-        <w:t>Architecture : SemaineFragment respecte le MVC en tant que contrôleur, il a donc deux Vues : SemaineVueDéfaut et SemaineVueComplète</w:t>
-      </w:r>
-    </w:p>
-    <w:p>
-      <w:pPr>
-        <w:pStyle w:val="BUG"/>
-      </w:pPr>
-      <w:r>
-        <w:t>Ne fonctionne pas avec KitKat et Lollipop (voir requête 2 webView.loadUrl(javascript) )</w:t>
-      </w:r>
-    </w:p>
-    <w:p>
-      <w:pPr>
-        <w:pStyle w:val="BUG"/>
-      </w:pPr>
-      <w:r>
-        <w:t>Taille edt n’imp</w:t>
-      </w:r>
-    </w:p>
-    <w:p>
-      <w:pPr>
-        <w:pStyle w:val="Version"/>
-      </w:pPr>
-      <w:r>
-        <w:t>5</w:t>
-      </w:r>
-    </w:p>
-    <w:p>
-      <w:pPr>
-        <w:pStyle w:val="Datee"/>
-      </w:pPr>
-      <w:r>
-        <w:t>05</w:t>
-      </w:r>
-      <w:r>
-        <w:t xml:space="preserve"> 03 2015</w:t>
-      </w:r>
-    </w:p>
-    <w:p>
-      <w:pPr>
-        <w:pStyle w:val="Ajouter"/>
-      </w:pPr>
-      <w:r>
-        <w:t>Récupération de la semaine en cours + détail d’un cours au clic</w:t>
-      </w:r>
-    </w:p>
-    <w:p>
-      <w:pPr>
-        <w:pStyle w:val="Ajouter"/>
-      </w:pPr>
-      <w:r>
-        <w:t>Saisie du login (+ enregistrement pref)</w:t>
-      </w:r>
-    </w:p>
-    <w:p>
-      <w:pPr>
-        <w:pStyle w:val="Ajouter"/>
-      </w:pPr>
-      <w:r>
-        <w:t>CM oui/non (+ enregistrement pref)</w:t>
-      </w:r>
-    </w:p>
-    <w:p>
-      <w:pPr>
-        <w:pStyle w:val="Ajouter"/>
-      </w:pPr>
-      <w:r>
-        <w:t>Optimisation requ</w:t>
-      </w:r>
-      <w:r>
-        <w:t>ête (6 sec)</w:t>
-      </w:r>
-    </w:p>
-    <w:p>
-      <w:pPr>
-        <w:pStyle w:val="Ajouter"/>
-      </w:pPr>
-      <w:r>
-        <w:t>Intervalles horaires</w:t>
-      </w:r>
-    </w:p>
-    <w:p>
-      <w:pPr>
-        <w:pStyle w:val="Version"/>
-      </w:pPr>
-      <w:r>
-        <w:t>0</w:t>
-      </w:r>
-    </w:p>
-    <w:p>
-      <w:pPr>
-        <w:pStyle w:val="Datee"/>
-      </w:pPr>
-      <w:r>
-        <w:t>JJ MM AAAA</w:t>
-      </w:r>
-    </w:p>
-    <w:p>
-      <w:pPr>
-        <w:pStyle w:val="Ajouter"/>
-      </w:pPr>
-      <w:r>
         <w:t>Fonctionnalité ajoutée</w:t>
       </w:r>
     </w:p>
@@ -1660,14 +1717,14 @@
         <v:path o:extrusionok="f" gradientshapeok="t" o:connecttype="rect"/>
         <o:lock v:ext="edit" aspectratio="t"/>
       </v:shapetype>
-      <v:shape id="_x0000_i1032" type="#_x0000_t75" style="width:298.5pt;height:226.5pt" o:bullet="t">
+      <v:shape id="_x0000_i1036" type="#_x0000_t75" style="width:298.5pt;height:226.5pt" o:bullet="t">
         <v:imagedata r:id="rId1" o:title="To-do"/>
       </v:shape>
     </w:pict>
   </w:numPicBullet>
   <w:numPicBullet w:numPicBulletId="1">
     <w:pict>
-      <v:shape id="_x0000_i1033" type="#_x0000_t75" style="width:192pt;height:192pt" o:bullet="t">
+      <v:shape id="_x0000_i1037" type="#_x0000_t75" style="width:192pt;height:192pt" o:bullet="t">
         <v:imagedata r:id="rId2" o:title="Notepad"/>
       </v:shape>
     </w:pict>

</xml_diff>

<commit_message>
* intervalle & barre now ne sont plus async mais chargées de suite
</commit_message>
<xml_diff>
--- a/changelog.docx
+++ b/changelog.docx
@@ -7,14 +7,12 @@
         <w:pStyle w:val="Titre"/>
         <w:jc w:val="center"/>
       </w:pPr>
-      <w:proofErr w:type="gramStart"/>
       <w:r>
         <w:t>m</w:t>
       </w:r>
       <w:r>
         <w:t>yEPF</w:t>
       </w:r>
-      <w:proofErr w:type="gramEnd"/>
     </w:p>
     <w:p>
       <w:pPr>
@@ -55,25 +53,44 @@
       <w:r>
         <w:t xml:space="preserve"> raccourci perso</w:t>
       </w:r>
+    </w:p>
+    <w:p>
+      <w:r>
+        <w:t>Fixer la taille du header</w:t>
+      </w:r>
+    </w:p>
+    <w:p>
+      <w:r>
+        <w:t>Afficher absences</w:t>
+      </w:r>
+    </w:p>
+    <w:p>
+      <w:r>
+        <w:t>Cours à rattraper -&gt; nouvelle cat dans le drawer</w:t>
+      </w:r>
+    </w:p>
+    <w:p>
+      <w:r>
+        <w:t xml:space="preserve">Séparer le drawer </w:t>
+      </w:r>
+      <w:r>
+        <w:t>contrôleur</w:t>
+      </w:r>
+      <w:r>
+        <w:t xml:space="preserve"> du main </w:t>
+      </w:r>
+      <w:r>
+        <w:t>contrôleur</w:t>
+      </w:r>
+    </w:p>
+    <w:p>
+      <w:r>
+        <w:t>Gérer différentes locales (et non plus french only)</w:t>
+      </w:r>
       <w:bookmarkStart w:id="0" w:name="_GoBack"/>
       <w:bookmarkEnd w:id="0"/>
     </w:p>
     <w:p>
-      <w:r>
-        <w:t>Fixer la taille du header</w:t>
-      </w:r>
-    </w:p>
-    <w:p>
-      <w:r>
-        <w:t>Afficher absences</w:t>
-      </w:r>
-    </w:p>
-    <w:p>
-      <w:r>
-        <w:t>Cours à rattraper -&gt; nouvelle cat dans le drawer</w:t>
-      </w:r>
-    </w:p>
-    <w:p>
       <w:pPr>
         <w:pStyle w:val="Version"/>
       </w:pPr>
@@ -94,15 +111,7 @@
         <w:pStyle w:val="Ajouter"/>
       </w:pPr>
       <w:r>
-        <w:t xml:space="preserve">Nouvelle archi : on récupère </w:t>
-      </w:r>
-      <w:proofErr w:type="gramStart"/>
-      <w:r>
-        <w:t>le</w:t>
-      </w:r>
-      <w:proofErr w:type="gramEnd"/>
-      <w:r>
-        <w:t xml:space="preserve"> main json fiable puis on parse chaque semaine et non plus chaque semaine depuis du JS bancal</w:t>
+        <w:t>Nouvelle archi : on récupère le main json fiable puis on parse chaque semaine et non plus chaque semaine depuis du JS bancal</w:t>
       </w:r>
     </w:p>
     <w:p>
@@ -139,6 +148,22 @@
     </w:p>
     <w:p>
       <w:pPr>
+        <w:pStyle w:val="Modifier"/>
+      </w:pPr>
+      <w:r>
+        <w:t>Min sdk version : 16</w:t>
+      </w:r>
+    </w:p>
+    <w:p>
+      <w:pPr>
+        <w:pStyle w:val="Bug-"/>
+      </w:pPr>
+      <w:r>
+        <w:t>22</w:t>
+      </w:r>
+    </w:p>
+    <w:p>
+      <w:pPr>
         <w:pStyle w:val="Version"/>
       </w:pPr>
       <w:r>
@@ -161,15 +186,7 @@
         <w:pStyle w:val="Modifier"/>
       </w:pPr>
       <w:r>
-        <w:t xml:space="preserve">Ajout de stabilité/fiabilité dans les semaines : on </w:t>
-      </w:r>
-      <w:proofErr w:type="spellStart"/>
-      <w:r>
-        <w:t>checke</w:t>
-      </w:r>
-      <w:proofErr w:type="spellEnd"/>
-      <w:r>
-        <w:t xml:space="preserve"> bien si la semaine en cours calculée est conforme à la semaine en cours téléchargée</w:t>
+        <w:t>Ajout de stabilité/fiabilité dans les semaines : on checke bien si la semaine en cours calculée est conforme à la semaine en cours téléchargée</w:t>
       </w:r>
     </w:p>
     <w:p>
@@ -220,13 +237,8 @@
         <w:pStyle w:val="Modifier"/>
       </w:pPr>
       <w:r>
-        <w:t xml:space="preserve">Ajout d’un début de </w:t>
-      </w:r>
-      <w:proofErr w:type="spellStart"/>
-      <w:r>
-        <w:t>framework</w:t>
-      </w:r>
-      <w:proofErr w:type="spellEnd"/>
+        <w:t>Ajout d’un début de framework</w:t>
+      </w:r>
     </w:p>
     <w:p>
       <w:pPr>
@@ -237,34 +249,8 @@
         </w:numPr>
         <w:ind w:left="714"/>
       </w:pPr>
-      <w:proofErr w:type="spellStart"/>
-      <w:r>
-        <w:t>pb</w:t>
-      </w:r>
-      <w:proofErr w:type="spellEnd"/>
-      <w:r>
-        <w:t xml:space="preserve"> au niveau de l’héritage : papa a </w:t>
-      </w:r>
-      <w:proofErr w:type="spellStart"/>
-      <w:r>
-        <w:t>Controleur</w:t>
-      </w:r>
-      <w:proofErr w:type="spellEnd"/>
-      <w:r>
-        <w:t xml:space="preserve">, fils veut </w:t>
-      </w:r>
-      <w:proofErr w:type="spellStart"/>
-      <w:proofErr w:type="gramStart"/>
-      <w:r>
-        <w:t>XyzControleur.méthode</w:t>
-      </w:r>
-      <w:proofErr w:type="spellEnd"/>
-      <w:r>
-        <w:t>(</w:t>
-      </w:r>
-      <w:proofErr w:type="gramEnd"/>
-      <w:r>
-        <w:t>) mais c’est impossible</w:t>
+      <w:r>
+        <w:t>pb au niveau de l’héritage : papa a Controleur, fils veut XyzControleur.méthode() mais c’est impossible</w:t>
       </w:r>
     </w:p>
     <w:p>
@@ -277,75 +263,682 @@
         <w:ind w:left="714"/>
       </w:pPr>
       <w:r>
-        <w:t>solution crade : ((</w:t>
-      </w:r>
-      <w:proofErr w:type="spellStart"/>
-      <w:r>
-        <w:t>XyzControleur</w:t>
-      </w:r>
-      <w:proofErr w:type="spellEnd"/>
-      <w:proofErr w:type="gramStart"/>
+        <w:t>solution crade : ((XyzControleur)controleur).méthode()</w:t>
+      </w:r>
+      <w:r>
+        <w:t xml:space="preserve"> </w:t>
+      </w:r>
+      <w:r>
+        <w:sym w:font="Wingdings" w:char="F0E0"/>
+      </w:r>
+      <w:r>
+        <w:t xml:space="preserve"> chercher au niveau des wildcard ?? &lt;t extends Controleur&gt; </w:t>
+      </w:r>
+      <w:r>
+        <w:sym w:font="Wingdings" w:char="F0E0"/>
+      </w:r>
+      <w:r>
+        <w:t>uniquement sur les listes</w:t>
+      </w:r>
+      <w:r>
+        <w:t> ???</w:t>
+      </w:r>
+    </w:p>
+    <w:p>
+      <w:pPr>
+        <w:pStyle w:val="BUG"/>
+      </w:pPr>
+      <w:r>
+        <w:lastRenderedPageBreak/>
+        <w:t xml:space="preserve">22 </w:t>
+      </w:r>
+      <w:r>
+        <w:t xml:space="preserve">Les heures et la barre now </w:t>
+      </w:r>
+      <w:r>
+        <w:t>sont</w:t>
+      </w:r>
+      <w:r>
+        <w:t xml:space="preserve"> </w:t>
+      </w:r>
+      <w:r>
+        <w:t>décalées</w:t>
+      </w:r>
+      <w:r>
+        <w:t xml:space="preserve"> d’un layout sur la droite</w:t>
+      </w:r>
+    </w:p>
+    <w:p>
+      <w:pPr>
+        <w:pStyle w:val="Version"/>
+      </w:pPr>
+      <w:r>
+        <w:t>14b</w:t>
+      </w:r>
+    </w:p>
+    <w:p>
+      <w:pPr>
+        <w:pStyle w:val="Datee"/>
+      </w:pPr>
+      <w:r>
+        <w:t>20 04 2015</w:t>
+      </w:r>
+    </w:p>
+    <w:p>
+      <w:pPr>
+        <w:pStyle w:val="Modifier"/>
+      </w:pPr>
+      <w:r>
+        <w:t>Listview dans le drawer</w:t>
+      </w:r>
+    </w:p>
+    <w:p>
+      <w:pPr>
+        <w:pStyle w:val="Ajouter"/>
+      </w:pPr>
+      <w:r>
+        <w:t>Nom prénom dans le drawer</w:t>
+      </w:r>
+    </w:p>
+    <w:p>
+      <w:pPr>
+        <w:pStyle w:val="Version"/>
+      </w:pPr>
+      <w:r>
+        <w:t>14a</w:t>
+      </w:r>
+    </w:p>
+    <w:p>
+      <w:pPr>
+        <w:pStyle w:val="Datee"/>
+      </w:pPr>
+      <w:r>
+        <w:t>15 04 2015</w:t>
+      </w:r>
+    </w:p>
+    <w:p>
+      <w:pPr>
+        <w:pStyle w:val="Modifier"/>
+      </w:pPr>
+      <w:r>
+        <w:t>Fix du hash qui empechait de se connecter (vidage de cache sur les identifiants)</w:t>
+      </w:r>
+    </w:p>
+    <w:p>
+      <w:pPr>
+        <w:pStyle w:val="Ajouter"/>
+      </w:pPr>
+      <w:r>
+        <w:t>Hash sur toutes les méthodes qui storent le mdp</w:t>
+      </w:r>
+    </w:p>
+    <w:p>
+      <w:pPr>
+        <w:pStyle w:val="Version"/>
+      </w:pPr>
+      <w:r>
+        <w:t>14</w:t>
+      </w:r>
+    </w:p>
+    <w:p>
+      <w:pPr>
+        <w:pStyle w:val="Datee"/>
+      </w:pPr>
+      <w:r>
+        <w:t>14 04 2015</w:t>
+      </w:r>
+    </w:p>
+    <w:p>
+      <w:pPr>
+        <w:pStyle w:val="Ajouter"/>
+      </w:pPr>
+      <w:r>
+        <w:t>Mdp haché</w:t>
+      </w:r>
+    </w:p>
+    <w:p>
+      <w:pPr>
+        <w:pStyle w:val="Ajouter"/>
+      </w:pPr>
+      <w:r>
+        <w:t>Progressbar tout en haut</w:t>
+      </w:r>
+      <w:r>
+        <w:t xml:space="preserve"> sur chaque semaine</w:t>
+      </w:r>
+    </w:p>
+    <w:p>
+      <w:pPr>
+        <w:pStyle w:val="Modifier"/>
+      </w:pPr>
+      <w:r>
+        <w:t>SDK max : 22</w:t>
+      </w:r>
+    </w:p>
+    <w:p>
+      <w:pPr>
+        <w:pStyle w:val="Ajouter"/>
+      </w:pPr>
+      <w:r>
+        <w:t>A partir de maintenant, le code est sur git public</w:t>
+      </w:r>
+    </w:p>
+    <w:p>
+      <w:pPr>
+        <w:pStyle w:val="Ajouter"/>
+      </w:pPr>
+      <w:r>
+        <w:t>Vider le cache quitte l’appli</w:t>
+      </w:r>
+    </w:p>
+    <w:p>
+      <w:pPr>
+        <w:pStyle w:val="Ajouter"/>
+      </w:pPr>
+      <w:r>
+        <w:t>Ajout du bulletin</w:t>
+      </w:r>
+    </w:p>
+    <w:p>
+      <w:pPr>
+        <w:pStyle w:val="Version"/>
+      </w:pPr>
+      <w:r>
+        <w:t>13b</w:t>
+      </w:r>
+    </w:p>
+    <w:p>
+      <w:pPr>
+        <w:pStyle w:val="Datee"/>
+      </w:pPr>
+      <w:r>
+        <w:t>29 03 2015</w:t>
+      </w:r>
+    </w:p>
+    <w:p>
+      <w:pPr>
+        <w:pStyle w:val="Modifier"/>
+      </w:pPr>
+      <w:r>
+        <w:t>Code refactor</w:t>
+      </w:r>
+    </w:p>
+    <w:p>
+      <w:pPr>
+        <w:pStyle w:val="Enlever"/>
+      </w:pPr>
+      <w:r>
+        <w:t xml:space="preserve">Avancement </w:t>
+      </w:r>
+      <w:r>
+        <w:t xml:space="preserve">dans </w:t>
+      </w:r>
+      <w:r>
+        <w:t>semaines</w:t>
+      </w:r>
+      <w:r>
+        <w:t xml:space="preserve"> activité</w:t>
+      </w:r>
+    </w:p>
+    <w:p>
+      <w:pPr>
+        <w:pStyle w:val="Ajouter"/>
+      </w:pPr>
+      <w:r>
+        <w:t>Vider le cache (edt/json semaine uniquement)</w:t>
+      </w:r>
+    </w:p>
+    <w:p>
+      <w:pPr>
+        <w:pStyle w:val="Ajouter"/>
+      </w:pPr>
+      <w:r>
+        <w:t>Date du jour dans CoursVue, popup au clic sur cours</w:t>
+      </w:r>
+    </w:p>
+    <w:p>
+      <w:pPr>
+        <w:pStyle w:val="Bug-"/>
+      </w:pPr>
+      <w:r>
+        <w:t>20</w:t>
+      </w:r>
+    </w:p>
+    <w:p>
+      <w:pPr>
+        <w:pStyle w:val="Modifier"/>
+      </w:pPr>
+      <w:r>
+        <w:t>Les CM avec devoirs ne sont pas cachés</w:t>
+      </w:r>
+    </w:p>
+    <w:p>
+      <w:pPr>
+        <w:pStyle w:val="Ajouter"/>
+      </w:pPr>
+      <w:r>
+        <w:t>Cette version vide le cache automatiquement si lancé pour la première fois</w:t>
+      </w:r>
+    </w:p>
+    <w:p>
+      <w:pPr>
+        <w:pStyle w:val="Version"/>
+      </w:pPr>
+      <w:r>
+        <w:t>13a</w:t>
+      </w:r>
+    </w:p>
+    <w:p>
+      <w:pPr>
+        <w:pStyle w:val="Datee"/>
+      </w:pPr>
+      <w:r>
+        <w:t>28 02 2015</w:t>
+      </w:r>
+    </w:p>
+    <w:p>
+      <w:pPr>
+        <w:pStyle w:val="Bug-"/>
+      </w:pPr>
+      <w:r>
+        <w:t>17</w:t>
+      </w:r>
+    </w:p>
+    <w:p>
+      <w:pPr>
+        <w:pStyle w:val="Enlever"/>
+      </w:pPr>
+      <w:r>
+        <w:lastRenderedPageBreak/>
+        <w:t>M</w:t>
+      </w:r>
+      <w:r>
+        <w:t>enu</w:t>
+      </w:r>
+    </w:p>
+    <w:p>
+      <w:pPr>
+        <w:pStyle w:val="BUG"/>
+      </w:pPr>
+      <w:r>
+        <w:t>20. LES JOURS DES TD NE SONT PAS TOUJOURS BONS !!!</w:t>
+      </w:r>
+      <w:r>
+        <w:t xml:space="preserve"> (</w:t>
+      </w:r>
+      <w:r>
+        <w:t>SemaineFragment.</w:t>
+      </w:r>
+      <w:r>
+        <w:t>stringToCalendar)</w:t>
+      </w:r>
+    </w:p>
+    <w:p>
+      <w:pPr>
+        <w:pStyle w:val="Version"/>
+      </w:pPr>
+      <w:r>
+        <w:t>13</w:t>
+      </w:r>
+    </w:p>
+    <w:p>
+      <w:pPr>
+        <w:pStyle w:val="Datee"/>
+      </w:pPr>
+      <w:r>
+        <w:t>25 03 2015</w:t>
+      </w:r>
+    </w:p>
+    <w:p>
+      <w:pPr>
+        <w:pStyle w:val="Ajouter"/>
+      </w:pPr>
+      <w:r>
+        <w:t>Navigation drawer</w:t>
+      </w:r>
+    </w:p>
+    <w:p>
+      <w:pPr>
+        <w:pStyle w:val="Ajouter"/>
+      </w:pPr>
+      <w:r>
+        <w:t>Photo de profil dans le drawer</w:t>
+      </w:r>
+    </w:p>
+    <w:p>
+      <w:pPr>
+        <w:pStyle w:val="Modifier"/>
+      </w:pPr>
+      <w:r>
+        <w:t>Separateur_view est mtn un drawable</w:t>
+      </w:r>
+    </w:p>
+    <w:p>
+      <w:pPr>
+        <w:pStyle w:val="Bug-"/>
+      </w:pPr>
+      <w:r>
+        <w:t>15 (dans préférences fragment, le nb semaines to dl)</w:t>
+      </w:r>
+    </w:p>
+    <w:p>
+      <w:pPr>
+        <w:pStyle w:val="BUG"/>
+      </w:pPr>
+      <w:r>
+        <w:t>17. Les semaines des fragments != 0 NE S’ACTUALISENT PLUS</w:t>
+      </w:r>
+    </w:p>
+    <w:p>
+      <w:pPr>
+        <w:pStyle w:val="Version"/>
+      </w:pPr>
+      <w:r>
+        <w:t>12c</w:t>
+      </w:r>
+    </w:p>
+    <w:p>
+      <w:pPr>
+        <w:pStyle w:val="Datee"/>
+      </w:pPr>
+      <w:r>
+        <w:t>22 03 2015</w:t>
+      </w:r>
+    </w:p>
+    <w:p>
+      <w:pPr>
+        <w:pStyle w:val="Bug-"/>
+      </w:pPr>
+      <w:r>
+        <w:t xml:space="preserve">14. </w:t>
+      </w:r>
+      <w:r>
+        <w:t>O</w:t>
+      </w:r>
+      <w:r>
+        <w:t>k</w:t>
+      </w:r>
+    </w:p>
+    <w:p>
+      <w:pPr>
+        <w:pStyle w:val="BUG"/>
+      </w:pPr>
+      <w:r>
+        <w:t xml:space="preserve">15. </w:t>
+      </w:r>
+      <w:r>
+        <w:t>Sélection semaine dans les pref FC</w:t>
+      </w:r>
+    </w:p>
+    <w:p>
+      <w:pPr>
+        <w:pStyle w:val="BUG"/>
+      </w:pPr>
+      <w:r>
+        <w:t>16. De temps en temps les semaines ne sont pas les bonnes</w:t>
+      </w:r>
+    </w:p>
+    <w:p>
+      <w:pPr>
+        <w:pStyle w:val="Version"/>
+      </w:pPr>
+      <w:r>
+        <w:t>12b</w:t>
+      </w:r>
+    </w:p>
+    <w:p>
+      <w:pPr>
+        <w:pStyle w:val="Datee"/>
+      </w:pPr>
+      <w:r>
+        <w:t>22 03 2015</w:t>
+      </w:r>
+    </w:p>
+    <w:p>
+      <w:pPr>
+        <w:pStyle w:val="Enlever"/>
+      </w:pPr>
+      <w:r>
+        <w:t>Préférence CM</w:t>
+      </w:r>
+    </w:p>
+    <w:p>
+      <w:pPr>
+        <w:pStyle w:val="Ajouter"/>
+      </w:pPr>
+      <w:r>
+        <w:t>Afficher/cacher le panel heures</w:t>
+      </w:r>
+    </w:p>
+    <w:p>
+      <w:pPr>
+        <w:pStyle w:val="Ajouter"/>
+      </w:pPr>
+      <w:r>
+        <w:t>Personnalisation des couleurs depuis les préférences</w:t>
+      </w:r>
+    </w:p>
+    <w:p>
+      <w:pPr>
+        <w:pStyle w:val="Modifier"/>
+      </w:pPr>
+      <w:r>
+        <w:t>Ordre et titre des préférences</w:t>
+      </w:r>
+    </w:p>
+    <w:p>
+      <w:pPr>
+        <w:pStyle w:val="Bug-"/>
+      </w:pPr>
+      <w:r>
+        <w:t>13</w:t>
+      </w:r>
+    </w:p>
+    <w:p>
+      <w:pPr>
+        <w:pStyle w:val="Modifier"/>
+      </w:pPr>
+      <w:r>
+        <w:t>Popup cours plus jolie</w:t>
+      </w:r>
+    </w:p>
+    <w:p>
+      <w:pPr>
+        <w:pStyle w:val="Ajouter"/>
+      </w:pPr>
+      <w:r>
+        <w:t>Ajout d’un devoir</w:t>
+      </w:r>
+    </w:p>
+    <w:p>
+      <w:pPr>
+        <w:pStyle w:val="Version"/>
+      </w:pPr>
+      <w:r>
+        <w:t>12a</w:t>
+      </w:r>
+    </w:p>
+    <w:p>
+      <w:pPr>
+        <w:pStyle w:val="Datee"/>
+      </w:pPr>
+      <w:r>
+        <w:t>21 03 2012</w:t>
+      </w:r>
+    </w:p>
+    <w:p>
+      <w:pPr>
+        <w:pStyle w:val="Bug-"/>
+      </w:pPr>
+      <w:r>
+        <w:t>12</w:t>
+      </w:r>
+    </w:p>
+    <w:p>
+      <w:pPr>
+        <w:pStyle w:val="Version"/>
+      </w:pPr>
+      <w:r>
+        <w:t>12</w:t>
+      </w:r>
+    </w:p>
+    <w:p>
+      <w:pPr>
+        <w:pStyle w:val="Datee"/>
+      </w:pPr>
+      <w:r>
+        <w:t>18 03 2015</w:t>
+      </w:r>
+    </w:p>
+    <w:p>
+      <w:pPr>
+        <w:pStyle w:val="BUG"/>
+      </w:pPr>
+      <w:r>
+        <w:t>14. Substring du mois dans le header (septembre =&gt; sept), null pointer si mois.length = 4</w:t>
+      </w:r>
+    </w:p>
+    <w:p>
+      <w:pPr>
+        <w:pStyle w:val="Ajouter"/>
+      </w:pPr>
+      <w:r>
+        <w:lastRenderedPageBreak/>
+        <w:t>Sauvegarde du JSON dans les sharedpref</w:t>
+      </w:r>
+    </w:p>
+    <w:p>
+      <w:pPr>
+        <w:pStyle w:val="BUG"/>
+      </w:pPr>
+      <w:r>
+        <w:t>12. Prochain site null pointer</w:t>
+      </w:r>
+    </w:p>
+    <w:p>
+      <w:pPr>
+        <w:pStyle w:val="Version"/>
+      </w:pPr>
+      <w:r>
+        <w:t>11</w:t>
+      </w:r>
+    </w:p>
+    <w:p>
+      <w:pPr>
+        <w:pStyle w:val="Datee"/>
+      </w:pPr>
+      <w:r>
+        <w:t>1</w:t>
+      </w:r>
+      <w:r>
+        <w:t>8 03 2015</w:t>
+      </w:r>
+    </w:p>
+    <w:p>
+      <w:pPr>
+        <w:pStyle w:val="Ajouter"/>
+      </w:pPr>
+      <w:r>
+        <w:t>Popup A propos</w:t>
+      </w:r>
+      <w:r>
+        <w:t xml:space="preserve"> depuis le menu</w:t>
+      </w:r>
+    </w:p>
+    <w:p>
+      <w:pPr>
+        <w:pStyle w:val="Ajouter"/>
+      </w:pPr>
+      <w:r>
+        <w:t>Prochain site</w:t>
+      </w:r>
+    </w:p>
+    <w:p>
+      <w:pPr>
+        <w:pStyle w:val="Ajouter"/>
+      </w:pPr>
+      <w:r>
+        <w:t>« Barre now » : indicateur de l’heure actuelle</w:t>
+      </w:r>
+    </w:p>
+    <w:p>
+      <w:pPr>
+        <w:pStyle w:val="Ajouter"/>
+      </w:pPr>
+      <w:r>
+        <w:t>Nom des exam/présentation/rattrapage</w:t>
+      </w:r>
+    </w:p>
+    <w:p>
+      <w:pPr>
+        <w:pStyle w:val="Bug-"/>
+      </w:pPr>
+      <w:r>
+        <w:t xml:space="preserve">10. </w:t>
+      </w:r>
+      <w:r>
+        <w:t>Résolu</w:t>
+      </w:r>
+    </w:p>
+    <w:p>
+      <w:pPr>
+        <w:pStyle w:val="BUG"/>
+      </w:pPr>
+      <w:r>
+        <w:t>11. Barre now apparait sur certaines semaines (wtf</w:t>
+      </w:r>
+      <w:r>
+        <w:t> ?!</w:t>
+      </w:r>
       <w:r>
         <w:t>)</w:t>
       </w:r>
-      <w:proofErr w:type="spellStart"/>
-      <w:r>
-        <w:t>controleur</w:t>
-      </w:r>
-      <w:proofErr w:type="spellEnd"/>
-      <w:proofErr w:type="gramEnd"/>
-      <w:r>
-        <w:t>).méthode()</w:t>
-      </w:r>
-      <w:r>
-        <w:t xml:space="preserve"> </w:t>
-      </w:r>
-      <w:r>
-        <w:sym w:font="Wingdings" w:char="F0E0"/>
-      </w:r>
-      <w:r>
-        <w:t xml:space="preserve"> chercher au niveau des </w:t>
-      </w:r>
-      <w:proofErr w:type="spellStart"/>
-      <w:r>
-        <w:t>wildcard</w:t>
-      </w:r>
-      <w:proofErr w:type="spellEnd"/>
-      <w:r>
-        <w:t> ?? &lt;</w:t>
-      </w:r>
-      <w:proofErr w:type="gramStart"/>
-      <w:r>
-        <w:t>t</w:t>
-      </w:r>
-      <w:proofErr w:type="gramEnd"/>
-      <w:r>
-        <w:t xml:space="preserve"> </w:t>
-      </w:r>
-      <w:proofErr w:type="spellStart"/>
-      <w:r>
-        <w:t>extends</w:t>
-      </w:r>
-      <w:proofErr w:type="spellEnd"/>
-      <w:r>
-        <w:t xml:space="preserve"> </w:t>
-      </w:r>
-      <w:proofErr w:type="spellStart"/>
-      <w:r>
-        <w:t>Controleur</w:t>
-      </w:r>
-      <w:proofErr w:type="spellEnd"/>
-      <w:r>
-        <w:t xml:space="preserve">&gt; </w:t>
-      </w:r>
-      <w:r>
-        <w:sym w:font="Wingdings" w:char="F0E0"/>
-      </w:r>
-      <w:r>
-        <w:t>uniquement sur les listes</w:t>
-      </w:r>
-      <w:r>
-        <w:t> ???</w:t>
+    </w:p>
+    <w:p>
+      <w:pPr>
+        <w:pStyle w:val="Bug-"/>
+      </w:pPr>
+      <w:r>
+        <w:t>6. Résolu (plus de filtre anymore)</w:t>
+      </w:r>
+    </w:p>
+    <w:p>
+      <w:pPr>
+        <w:pStyle w:val="Modifier"/>
+      </w:pPr>
+      <w:r>
+        <w:t xml:space="preserve">Input type de </w:t>
+      </w:r>
+      <w:r>
+        <w:t>l</w:t>
+      </w:r>
+      <w:r>
+        <w:t>‘et identifiant = textNosuggestions au lieu de textEmail</w:t>
+      </w:r>
+    </w:p>
+    <w:p>
+      <w:pPr>
+        <w:pStyle w:val="Modifier"/>
+      </w:pPr>
+      <w:r>
+        <w:t>Raccourci du « </w:t>
+      </w:r>
+      <w:r>
+        <w:t>Semaine d</w:t>
+      </w:r>
+      <w:r>
+        <w:t>u X au Y septembre » en « du X au Y sept »</w:t>
+      </w:r>
+    </w:p>
+    <w:p>
+      <w:pPr>
+        <w:pStyle w:val="Modifier"/>
+      </w:pPr>
+      <w:r>
+        <w:t>Raccourci du « Prochain site » en « Next :</w:t>
+      </w:r>
+      <w:r>
+        <w:t> »</w:t>
       </w:r>
     </w:p>
     <w:p>
@@ -353,7 +946,7 @@
         <w:pStyle w:val="Version"/>
       </w:pPr>
       <w:r>
-        <w:t>14b</w:t>
+        <w:t>10</w:t>
       </w:r>
     </w:p>
     <w:p>
@@ -361,20 +954,91 @@
         <w:pStyle w:val="Datee"/>
       </w:pPr>
       <w:r>
-        <w:t>20 04 2015</w:t>
+        <w:t>14 03 2015</w:t>
+      </w:r>
+    </w:p>
+    <w:p>
+      <w:pPr>
+        <w:pStyle w:val="BUG"/>
+      </w:pPr>
+      <w:r>
+        <w:t>13. FC quand on quitte puis on revient à cause de l’avancement</w:t>
+      </w:r>
+    </w:p>
+    <w:p>
+      <w:pPr>
+        <w:pStyle w:val="BUG"/>
+      </w:pPr>
+      <w:r>
+        <w:t xml:space="preserve">10. </w:t>
+      </w:r>
+      <w:r>
+        <w:t>Interro + présentation = CM !</w:t>
       </w:r>
     </w:p>
     <w:p>
       <w:pPr>
         <w:pStyle w:val="Modifier"/>
       </w:pPr>
-      <w:proofErr w:type="spellStart"/>
-      <w:r>
-        <w:t>Listview</w:t>
-      </w:r>
-      <w:proofErr w:type="spellEnd"/>
-      <w:r>
-        <w:t xml:space="preserve"> dans le drawer</w:t>
+      <w:r>
+        <w:t xml:space="preserve">-- </w:t>
+      </w:r>
+      <w:r>
+        <w:t>Reprise depuis v9</w:t>
+      </w:r>
+      <w:r>
+        <w:t xml:space="preserve"> --</w:t>
+      </w:r>
+    </w:p>
+    <w:p>
+      <w:pPr>
+        <w:pStyle w:val="Modifier"/>
+      </w:pPr>
+      <w:r>
+        <w:t>Logo</w:t>
+      </w:r>
+    </w:p>
+    <w:p>
+      <w:pPr>
+        <w:pStyle w:val="Modifier"/>
+      </w:pPr>
+      <w:r>
+        <w:t xml:space="preserve">L’edit text identifiant de cette popup est mtn de type </w:t>
+      </w:r>
+      <w:r>
+        <w:t>textEmailAddress</w:t>
+      </w:r>
+    </w:p>
+    <w:p>
+      <w:pPr>
+        <w:pStyle w:val="Modifier"/>
+      </w:pPr>
+      <w:r>
+        <w:t xml:space="preserve">Nom layout accueil.xml devient semaines.xml (c’était illogique) </w:t>
+      </w:r>
+    </w:p>
+    <w:p>
+      <w:pPr>
+        <w:pStyle w:val="Bug-"/>
+      </w:pPr>
+      <w:r>
+        <w:t>7. Permission OK</w:t>
+      </w:r>
+    </w:p>
+    <w:p>
+      <w:pPr>
+        <w:pStyle w:val="Bug-"/>
+      </w:pPr>
+      <w:r>
+        <w:t>8. Correction du bon mois</w:t>
+      </w:r>
+    </w:p>
+    <w:p>
+      <w:pPr>
+        <w:pStyle w:val="Enlever"/>
+      </w:pPr>
+      <w:r>
+        <w:t>Suppression drawables inutiles</w:t>
       </w:r>
     </w:p>
     <w:p>
@@ -382,8 +1046,122 @@
         <w:pStyle w:val="Ajouter"/>
       </w:pPr>
       <w:r>
+        <w:t>Bouton quitter dans le menu</w:t>
+      </w:r>
+    </w:p>
+    <w:p>
+      <w:pPr>
+        <w:pStyle w:val="Modifier"/>
+      </w:pPr>
+      <w:r>
+        <w:t xml:space="preserve">-- </w:t>
+      </w:r>
+      <w:r>
+        <w:t>Fin reprise depuis v9</w:t>
+      </w:r>
+      <w:r>
+        <w:t xml:space="preserve"> --</w:t>
+      </w:r>
+    </w:p>
+    <w:p>
+      <w:pPr>
+        <w:pStyle w:val="Bug-"/>
+      </w:pPr>
+      <w:r>
+        <w:t>6. correction filtre dans la popup identifiants</w:t>
+      </w:r>
+    </w:p>
+    <w:p>
+      <w:pPr>
+        <w:pStyle w:val="BUG"/>
+      </w:pPr>
+      <w:r>
+        <w:t>6. Toujours présent !!</w:t>
+      </w:r>
+    </w:p>
+    <w:p>
+      <w:pPr>
+        <w:pStyle w:val="Ajouter"/>
+      </w:pPr>
+      <w:r>
+        <w:t>Nouveau package : factory</w:t>
+      </w:r>
+    </w:p>
+    <w:p>
+      <w:pPr>
+        <w:pStyle w:val="Modifier"/>
+      </w:pPr>
+      <w:r>
+        <w:t>Les websettings sont initialisés avant les cookies</w:t>
+      </w:r>
+    </w:p>
+    <w:p>
+      <w:pPr>
+        <w:pStyle w:val="Bug-"/>
+      </w:pPr>
+      <w:r>
+        <w:t xml:space="preserve">3. </w:t>
+      </w:r>
+      <w:r>
+        <w:t>onResume n’est plus, c’était incohérent. On a maintenant que des onCreate. Correction du bug où l’edt ne s’affiche plus selon doù l’on vient</w:t>
+      </w:r>
+    </w:p>
+    <w:p>
+      <w:pPr>
+        <w:pStyle w:val="Ajouter"/>
+      </w:pPr>
+      <w:r>
+        <w:t>Nouvelle préférence : nombre de semaines à télécharger</w:t>
+      </w:r>
+    </w:p>
+    <w:p>
+      <w:pPr>
+        <w:pStyle w:val="Modifier"/>
+      </w:pPr>
+      <w:r>
         <w:lastRenderedPageBreak/>
-        <w:t>Nom prénom dans le drawer</w:t>
+        <w:t>Toutes les semaines se charge</w:t>
+      </w:r>
+      <w:r>
+        <w:t>n</w:t>
+      </w:r>
+      <w:r>
+        <w:t>t d’un coup</w:t>
+      </w:r>
+    </w:p>
+    <w:p>
+      <w:pPr>
+        <w:pStyle w:val="Ajouter"/>
+      </w:pPr>
+      <w:r>
+        <w:t>Popup « attention les pref seront chargées au redémarrage »</w:t>
+      </w:r>
+    </w:p>
+    <w:p>
+      <w:pPr>
+        <w:pStyle w:val="Bug-"/>
+      </w:pPr>
+      <w:r>
+        <w:t xml:space="preserve">4. </w:t>
+      </w:r>
+      <w:r>
+        <w:t>Afficher/cacher CM OK pour tous les frags</w:t>
+      </w:r>
+    </w:p>
+    <w:p>
+      <w:pPr>
+        <w:pStyle w:val="Modifier"/>
+      </w:pPr>
+      <w:r>
+        <w:t>Changement de packake en com.fcourgey.myepfnew</w:t>
+      </w:r>
+    </w:p>
+    <w:p>
+      <w:pPr>
+        <w:pStyle w:val="Modifier"/>
+      </w:pPr>
+      <w:r>
+        <w:t>Nouvelle keystore</w:t>
       </w:r>
     </w:p>
     <w:p>
@@ -391,7 +1169,7 @@
         <w:pStyle w:val="Version"/>
       </w:pPr>
       <w:r>
-        <w:t>14a</w:t>
+        <w:t>9c</w:t>
       </w:r>
     </w:p>
     <w:p>
@@ -399,28 +1177,77 @@
         <w:pStyle w:val="Datee"/>
       </w:pPr>
       <w:r>
-        <w:t>15 04 2015</w:t>
+        <w:t>12 03 2015</w:t>
+      </w:r>
+    </w:p>
+    <w:p>
+      <w:pPr>
+        <w:pStyle w:val="Bug-"/>
+      </w:pPr>
+      <w:r>
+        <w:t xml:space="preserve">7. </w:t>
+      </w:r>
+      <w:r>
+        <w:t>WRITE EXTERNAL STORAGE NECESSAIRE pour les shared pref</w:t>
+      </w:r>
+    </w:p>
+    <w:p>
+      <w:pPr>
+        <w:pStyle w:val="Bug-"/>
+      </w:pPr>
+      <w:r>
+        <w:t xml:space="preserve">8. </w:t>
+      </w:r>
+      <w:r>
+        <w:t>Correction du bon mois</w:t>
+      </w:r>
+    </w:p>
+    <w:p>
+      <w:pPr>
+        <w:pStyle w:val="Version"/>
+      </w:pPr>
+      <w:r>
+        <w:t>9b</w:t>
+      </w:r>
+    </w:p>
+    <w:p>
+      <w:pPr>
+        <w:pStyle w:val="Datee"/>
+      </w:pPr>
+      <w:r>
+        <w:t>date</w:t>
+      </w:r>
+    </w:p>
+    <w:p>
+      <w:pPr>
+        <w:pStyle w:val="Enlever"/>
+      </w:pPr>
+      <w:r>
+        <w:t>Permission Manifest WRITE EXTERNAL STORAGE</w:t>
+      </w:r>
+    </w:p>
+    <w:p>
+      <w:pPr>
+        <w:pStyle w:val="BUG"/>
+      </w:pPr>
+      <w:r>
+        <w:t>7. La permission ne doit pas être retirée</w:t>
       </w:r>
     </w:p>
     <w:p>
       <w:pPr>
         <w:pStyle w:val="Modifier"/>
       </w:pPr>
-      <w:proofErr w:type="spellStart"/>
-      <w:r>
-        <w:t>Fix</w:t>
-      </w:r>
-      <w:proofErr w:type="spellEnd"/>
-      <w:r>
-        <w:t xml:space="preserve"> du hash qui </w:t>
-      </w:r>
-      <w:proofErr w:type="spellStart"/>
-      <w:r>
-        <w:t>empechait</w:t>
-      </w:r>
-      <w:proofErr w:type="spellEnd"/>
-      <w:r>
-        <w:t xml:space="preserve"> de se connecter (vidage de cache sur les identifiants)</w:t>
+      <w:r>
+        <w:t>Nom layout accueil.xml devient semaines.xml (c’était illogique)</w:t>
+      </w:r>
+    </w:p>
+    <w:p>
+      <w:pPr>
+        <w:pStyle w:val="Modifier"/>
+      </w:pPr>
+      <w:r>
+        <w:t>Mise à jour à chaque fois (suppression booléens connectéAMyEpf et EdtTéléchargé)</w:t>
       </w:r>
     </w:p>
     <w:p>
@@ -428,15 +1255,18 @@
         <w:pStyle w:val="Ajouter"/>
       </w:pPr>
       <w:r>
-        <w:t xml:space="preserve">Hash sur toutes les méthodes qui </w:t>
-      </w:r>
-      <w:proofErr w:type="spellStart"/>
-      <w:r>
-        <w:t>storent</w:t>
-      </w:r>
-      <w:proofErr w:type="spellEnd"/>
-      <w:r>
-        <w:t xml:space="preserve"> le mdp</w:t>
+        <w:t>Bouton quitter dans le menu</w:t>
+      </w:r>
+    </w:p>
+    <w:p>
+      <w:pPr>
+        <w:pStyle w:val="BUG"/>
+      </w:pPr>
+      <w:r>
+        <w:t xml:space="preserve">8. </w:t>
+      </w:r>
+      <w:r>
+        <w:t>Décalage d’un mois vers l’avant</w:t>
       </w:r>
     </w:p>
     <w:p>
@@ -444,7 +1274,7 @@
         <w:pStyle w:val="Version"/>
       </w:pPr>
       <w:r>
-        <w:t>14</w:t>
+        <w:t>9a</w:t>
       </w:r>
     </w:p>
     <w:p>
@@ -452,7 +1282,83 @@
         <w:pStyle w:val="Datee"/>
       </w:pPr>
       <w:r>
-        <w:t>14 04 2015</w:t>
+        <w:t>11 03 2015</w:t>
+      </w:r>
+    </w:p>
+    <w:p>
+      <w:pPr>
+        <w:pStyle w:val="Bug-"/>
+      </w:pPr>
+      <w:r>
+        <w:t>6. Suppression filtre</w:t>
+      </w:r>
+      <w:r>
+        <w:t xml:space="preserve"> dans la popup identifiants</w:t>
+      </w:r>
+    </w:p>
+    <w:p>
+      <w:pPr>
+        <w:pStyle w:val="Modifier"/>
+      </w:pPr>
+      <w:r>
+        <w:t>L’edit text identifiant de cette popup est mtn</w:t>
+      </w:r>
+      <w:r>
+        <w:t xml:space="preserve"> de type </w:t>
+      </w:r>
+      <w:r>
+        <w:t>textEmailAddress</w:t>
+      </w:r>
+    </w:p>
+    <w:p>
+      <w:pPr>
+        <w:pStyle w:val="Modifier"/>
+      </w:pPr>
+      <w:r>
+        <w:t>logo</w:t>
+      </w:r>
+    </w:p>
+    <w:p>
+      <w:pPr>
+        <w:pStyle w:val="Enlever"/>
+      </w:pPr>
+      <w:r>
+        <w:t>Suppression drawables inutiles</w:t>
+      </w:r>
+    </w:p>
+    <w:p>
+      <w:pPr>
+        <w:pStyle w:val="Version"/>
+      </w:pPr>
+      <w:r>
+        <w:t>9</w:t>
+      </w:r>
+    </w:p>
+    <w:p>
+      <w:pPr>
+        <w:pStyle w:val="Datee"/>
+      </w:pPr>
+      <w:r>
+        <w:t>10 03 2015</w:t>
+      </w:r>
+    </w:p>
+    <w:p>
+      <w:pPr>
+        <w:pStyle w:val="Modifier"/>
+      </w:pPr>
+      <w:r>
+        <w:t>Nom du projet : MyEPF -&gt; myEPF</w:t>
+      </w:r>
+    </w:p>
+    <w:p>
+      <w:pPr>
+        <w:pStyle w:val="Bug-"/>
+      </w:pPr>
+      <w:r>
+        <w:t>1</w:t>
+      </w:r>
+      <w:r>
+        <w:t xml:space="preserve"> avec AccueilActivite qui lance un this.finish()</w:t>
       </w:r>
     </w:p>
     <w:p>
@@ -460,184 +1366,26 @@
         <w:pStyle w:val="Ajouter"/>
       </w:pPr>
       <w:r>
-        <w:t>Mdp haché</w:t>
+        <w:t>Ajout de la prise en compte des identifiants (identifiant + mdp) dans la connexion (+enregistrement pref)</w:t>
+      </w:r>
+    </w:p>
+    <w:p>
+      <w:pPr>
+        <w:pStyle w:val="BUG"/>
+      </w:pPr>
+      <w:r>
+        <w:t>sCm est différent pour chaque semaine !!</w:t>
+      </w:r>
+      <w:r>
+        <w:t xml:space="preserve"> (4)</w:t>
       </w:r>
     </w:p>
     <w:p>
       <w:pPr>
         <w:pStyle w:val="Ajouter"/>
       </w:pPr>
-      <w:proofErr w:type="spellStart"/>
-      <w:r>
-        <w:t>Progressbar</w:t>
-      </w:r>
-      <w:proofErr w:type="spellEnd"/>
-      <w:r>
-        <w:t xml:space="preserve"> tout en haut</w:t>
-      </w:r>
-      <w:r>
-        <w:t xml:space="preserve"> sur chaque semaine</w:t>
-      </w:r>
-    </w:p>
-    <w:p>
-      <w:pPr>
-        <w:pStyle w:val="Modifier"/>
-      </w:pPr>
-      <w:r>
-        <w:t>SDK max : 22</w:t>
-      </w:r>
-    </w:p>
-    <w:p>
-      <w:pPr>
-        <w:pStyle w:val="Ajouter"/>
-      </w:pPr>
-      <w:r>
-        <w:t>A partir de maintenant, le code est sur git public</w:t>
-      </w:r>
-    </w:p>
-    <w:p>
-      <w:pPr>
-        <w:pStyle w:val="Ajouter"/>
-      </w:pPr>
-      <w:r>
-        <w:t>Vider le cache quitte l’appli</w:t>
-      </w:r>
-    </w:p>
-    <w:p>
-      <w:pPr>
-        <w:pStyle w:val="Ajouter"/>
-      </w:pPr>
-      <w:r>
-        <w:t>Ajout du bulletin</w:t>
-      </w:r>
-    </w:p>
-    <w:p>
-      <w:pPr>
-        <w:pStyle w:val="Version"/>
-      </w:pPr>
-      <w:r>
-        <w:t>13b</w:t>
-      </w:r>
-    </w:p>
-    <w:p>
-      <w:pPr>
-        <w:pStyle w:val="Datee"/>
-      </w:pPr>
-      <w:r>
-        <w:t>29 03 2015</w:t>
-      </w:r>
-    </w:p>
-    <w:p>
-      <w:pPr>
-        <w:pStyle w:val="Modifier"/>
-      </w:pPr>
-      <w:r>
-        <w:t xml:space="preserve">Code </w:t>
-      </w:r>
-      <w:proofErr w:type="spellStart"/>
-      <w:r>
-        <w:t>refactor</w:t>
-      </w:r>
-      <w:proofErr w:type="spellEnd"/>
-    </w:p>
-    <w:p>
-      <w:pPr>
-        <w:pStyle w:val="Enlever"/>
-      </w:pPr>
-      <w:r>
-        <w:t xml:space="preserve">Avancement </w:t>
-      </w:r>
-      <w:r>
-        <w:t xml:space="preserve">dans </w:t>
-      </w:r>
-      <w:r>
-        <w:t>semaines</w:t>
-      </w:r>
-      <w:r>
-        <w:t xml:space="preserve"> activité</w:t>
-      </w:r>
-    </w:p>
-    <w:p>
-      <w:pPr>
-        <w:pStyle w:val="Ajouter"/>
-      </w:pPr>
-      <w:r>
-        <w:t>Vider le cache (edt/json semaine uniquement)</w:t>
-      </w:r>
-    </w:p>
-    <w:p>
-      <w:pPr>
-        <w:pStyle w:val="Ajouter"/>
-      </w:pPr>
-      <w:r>
-        <w:t xml:space="preserve">Date du jour dans </w:t>
-      </w:r>
-      <w:proofErr w:type="spellStart"/>
-      <w:r>
-        <w:t>CoursVue</w:t>
-      </w:r>
-      <w:proofErr w:type="spellEnd"/>
-      <w:r>
-        <w:t>, popup au clic sur cours</w:t>
-      </w:r>
-    </w:p>
-    <w:p>
-      <w:pPr>
-        <w:pStyle w:val="Bug-"/>
-      </w:pPr>
-      <w:r>
-        <w:t>20</w:t>
-      </w:r>
-    </w:p>
-    <w:p>
-      <w:pPr>
-        <w:pStyle w:val="Modifier"/>
-      </w:pPr>
-      <w:r>
-        <w:t>Les CM avec devoirs ne sont pas cachés</w:t>
-      </w:r>
-    </w:p>
-    <w:p>
-      <w:pPr>
-        <w:pStyle w:val="Ajouter"/>
-      </w:pPr>
-      <w:r>
-        <w:t>Cette version vide le cache automatiquement si lancé pour la première fois</w:t>
-      </w:r>
-    </w:p>
-    <w:p>
-      <w:pPr>
-        <w:pStyle w:val="Version"/>
-      </w:pPr>
-      <w:r>
-        <w:t>13a</w:t>
-      </w:r>
-    </w:p>
-    <w:p>
-      <w:pPr>
-        <w:pStyle w:val="Datee"/>
-      </w:pPr>
-      <w:r>
-        <w:t>28 02 2015</w:t>
-      </w:r>
-    </w:p>
-    <w:p>
-      <w:pPr>
-        <w:pStyle w:val="Bug-"/>
-      </w:pPr>
-      <w:r>
-        <w:t>17</w:t>
-      </w:r>
-    </w:p>
-    <w:p>
-      <w:pPr>
-        <w:pStyle w:val="Enlever"/>
-      </w:pPr>
-      <w:r>
-        <w:t>M</w:t>
-      </w:r>
-      <w:r>
-        <w:t>enu</w:t>
+      <w:r>
+        <w:t>Container heures</w:t>
       </w:r>
     </w:p>
     <w:p>
@@ -645,1099 +1393,7 @@
         <w:pStyle w:val="BUG"/>
       </w:pPr>
       <w:r>
-        <w:t>20. LES JOURS DES TD NE SONT PAS TOUJOURS BONS !!!</w:t>
-      </w:r>
-      <w:r>
-        <w:t xml:space="preserve"> (</w:t>
-      </w:r>
-      <w:proofErr w:type="spellStart"/>
-      <w:r>
-        <w:t>SemaineFragment.</w:t>
-      </w:r>
-      <w:r>
-        <w:t>stringToCalendar</w:t>
-      </w:r>
-      <w:proofErr w:type="spellEnd"/>
-      <w:r>
-        <w:t>)</w:t>
-      </w:r>
-    </w:p>
-    <w:p>
-      <w:pPr>
-        <w:pStyle w:val="Version"/>
-      </w:pPr>
-      <w:r>
-        <w:t>13</w:t>
-      </w:r>
-    </w:p>
-    <w:p>
-      <w:pPr>
-        <w:pStyle w:val="Datee"/>
-      </w:pPr>
-      <w:r>
-        <w:t>25 03 2015</w:t>
-      </w:r>
-    </w:p>
-    <w:p>
-      <w:pPr>
-        <w:pStyle w:val="Ajouter"/>
-      </w:pPr>
-      <w:r>
         <w:lastRenderedPageBreak/>
-        <w:t>Navigation drawer</w:t>
-      </w:r>
-    </w:p>
-    <w:p>
-      <w:pPr>
-        <w:pStyle w:val="Ajouter"/>
-      </w:pPr>
-      <w:r>
-        <w:t>Photo de profil dans le drawer</w:t>
-      </w:r>
-    </w:p>
-    <w:p>
-      <w:pPr>
-        <w:pStyle w:val="Modifier"/>
-      </w:pPr>
-      <w:proofErr w:type="spellStart"/>
-      <w:r>
-        <w:t>Separateur_view</w:t>
-      </w:r>
-      <w:proofErr w:type="spellEnd"/>
-      <w:r>
-        <w:t xml:space="preserve"> est mtn un </w:t>
-      </w:r>
-      <w:proofErr w:type="spellStart"/>
-      <w:r>
-        <w:t>drawable</w:t>
-      </w:r>
-      <w:proofErr w:type="spellEnd"/>
-    </w:p>
-    <w:p>
-      <w:pPr>
-        <w:pStyle w:val="Bug-"/>
-      </w:pPr>
-      <w:r>
-        <w:t>15 (dans préférences fragment, le nb semaines to dl)</w:t>
-      </w:r>
-    </w:p>
-    <w:p>
-      <w:pPr>
-        <w:pStyle w:val="BUG"/>
-      </w:pPr>
-      <w:r>
-        <w:t>17. Les semaines des fragments != 0 NE S’ACTUALISENT PLUS</w:t>
-      </w:r>
-    </w:p>
-    <w:p>
-      <w:pPr>
-        <w:pStyle w:val="Version"/>
-      </w:pPr>
-      <w:r>
-        <w:t>12c</w:t>
-      </w:r>
-    </w:p>
-    <w:p>
-      <w:pPr>
-        <w:pStyle w:val="Datee"/>
-      </w:pPr>
-      <w:r>
-        <w:t>22 03 2015</w:t>
-      </w:r>
-    </w:p>
-    <w:p>
-      <w:pPr>
-        <w:pStyle w:val="Bug-"/>
-      </w:pPr>
-      <w:r>
-        <w:t xml:space="preserve">14. </w:t>
-      </w:r>
-      <w:r>
-        <w:t>O</w:t>
-      </w:r>
-      <w:r>
-        <w:t>k</w:t>
-      </w:r>
-    </w:p>
-    <w:p>
-      <w:pPr>
-        <w:pStyle w:val="BUG"/>
-      </w:pPr>
-      <w:r>
-        <w:t xml:space="preserve">15. </w:t>
-      </w:r>
-      <w:r>
-        <w:t>Sélection semaine dans les pref FC</w:t>
-      </w:r>
-    </w:p>
-    <w:p>
-      <w:pPr>
-        <w:pStyle w:val="BUG"/>
-      </w:pPr>
-      <w:r>
-        <w:t>16. De temps en temps les semaines ne sont pas les bonnes</w:t>
-      </w:r>
-    </w:p>
-    <w:p>
-      <w:pPr>
-        <w:pStyle w:val="Version"/>
-      </w:pPr>
-      <w:r>
-        <w:t>12b</w:t>
-      </w:r>
-    </w:p>
-    <w:p>
-      <w:pPr>
-        <w:pStyle w:val="Datee"/>
-      </w:pPr>
-      <w:r>
-        <w:t>22 03 2015</w:t>
-      </w:r>
-    </w:p>
-    <w:p>
-      <w:pPr>
-        <w:pStyle w:val="Enlever"/>
-      </w:pPr>
-      <w:r>
-        <w:t>Préférence CM</w:t>
-      </w:r>
-    </w:p>
-    <w:p>
-      <w:pPr>
-        <w:pStyle w:val="Ajouter"/>
-      </w:pPr>
-      <w:r>
-        <w:t>Afficher/cacher le panel heures</w:t>
-      </w:r>
-    </w:p>
-    <w:p>
-      <w:pPr>
-        <w:pStyle w:val="Ajouter"/>
-      </w:pPr>
-      <w:r>
-        <w:t>Personnalisation des couleurs depuis les préférences</w:t>
-      </w:r>
-    </w:p>
-    <w:p>
-      <w:pPr>
-        <w:pStyle w:val="Modifier"/>
-      </w:pPr>
-      <w:r>
-        <w:t>Ordre et titre des préférences</w:t>
-      </w:r>
-    </w:p>
-    <w:p>
-      <w:pPr>
-        <w:pStyle w:val="Bug-"/>
-      </w:pPr>
-      <w:r>
-        <w:t>13</w:t>
-      </w:r>
-    </w:p>
-    <w:p>
-      <w:pPr>
-        <w:pStyle w:val="Modifier"/>
-      </w:pPr>
-      <w:r>
-        <w:t>Popup cours plus jolie</w:t>
-      </w:r>
-    </w:p>
-    <w:p>
-      <w:pPr>
-        <w:pStyle w:val="Ajouter"/>
-      </w:pPr>
-      <w:r>
-        <w:t>Ajout d’un devoir</w:t>
-      </w:r>
-    </w:p>
-    <w:p>
-      <w:pPr>
-        <w:pStyle w:val="Version"/>
-      </w:pPr>
-      <w:r>
-        <w:t>12a</w:t>
-      </w:r>
-    </w:p>
-    <w:p>
-      <w:pPr>
-        <w:pStyle w:val="Datee"/>
-      </w:pPr>
-      <w:r>
-        <w:t>21 03 2012</w:t>
-      </w:r>
-    </w:p>
-    <w:p>
-      <w:pPr>
-        <w:pStyle w:val="Bug-"/>
-      </w:pPr>
-      <w:r>
-        <w:t>12</w:t>
-      </w:r>
-    </w:p>
-    <w:p>
-      <w:pPr>
-        <w:pStyle w:val="Version"/>
-      </w:pPr>
-      <w:r>
-        <w:t>12</w:t>
-      </w:r>
-    </w:p>
-    <w:p>
-      <w:pPr>
-        <w:pStyle w:val="Datee"/>
-      </w:pPr>
-      <w:r>
-        <w:t>18 03 2015</w:t>
-      </w:r>
-    </w:p>
-    <w:p>
-      <w:pPr>
-        <w:pStyle w:val="BUG"/>
-      </w:pPr>
-      <w:r>
-        <w:t xml:space="preserve">14. </w:t>
-      </w:r>
-      <w:proofErr w:type="spellStart"/>
-      <w:r>
-        <w:t>Substring</w:t>
-      </w:r>
-      <w:proofErr w:type="spellEnd"/>
-      <w:r>
-        <w:t xml:space="preserve"> du mois dans le header (septembre =&gt; sept), null pointer si </w:t>
-      </w:r>
-      <w:proofErr w:type="spellStart"/>
-      <w:r>
-        <w:t>mois.length</w:t>
-      </w:r>
-      <w:proofErr w:type="spellEnd"/>
-      <w:r>
-        <w:t xml:space="preserve"> = 4</w:t>
-      </w:r>
-    </w:p>
-    <w:p>
-      <w:pPr>
-        <w:pStyle w:val="Ajouter"/>
-      </w:pPr>
-      <w:r>
-        <w:t xml:space="preserve">Sauvegarde du JSON dans les </w:t>
-      </w:r>
-      <w:proofErr w:type="spellStart"/>
-      <w:r>
-        <w:t>sharedpref</w:t>
-      </w:r>
-      <w:proofErr w:type="spellEnd"/>
-    </w:p>
-    <w:p>
-      <w:pPr>
-        <w:pStyle w:val="BUG"/>
-      </w:pPr>
-      <w:r>
-        <w:t xml:space="preserve">12. Prochain site null </w:t>
-      </w:r>
-      <w:proofErr w:type="gramStart"/>
-      <w:r>
-        <w:t>pointer</w:t>
-      </w:r>
-      <w:proofErr w:type="gramEnd"/>
-    </w:p>
-    <w:p>
-      <w:pPr>
-        <w:pStyle w:val="Version"/>
-      </w:pPr>
-      <w:r>
-        <w:t>11</w:t>
-      </w:r>
-    </w:p>
-    <w:p>
-      <w:pPr>
-        <w:pStyle w:val="Datee"/>
-      </w:pPr>
-      <w:r>
-        <w:t>1</w:t>
-      </w:r>
-      <w:r>
-        <w:t>8 03 2015</w:t>
-      </w:r>
-    </w:p>
-    <w:p>
-      <w:pPr>
-        <w:pStyle w:val="Ajouter"/>
-      </w:pPr>
-      <w:r>
-        <w:lastRenderedPageBreak/>
-        <w:t>Popup A propos</w:t>
-      </w:r>
-      <w:r>
-        <w:t xml:space="preserve"> depuis le menu</w:t>
-      </w:r>
-    </w:p>
-    <w:p>
-      <w:pPr>
-        <w:pStyle w:val="Ajouter"/>
-      </w:pPr>
-      <w:r>
-        <w:t>Prochain site</w:t>
-      </w:r>
-    </w:p>
-    <w:p>
-      <w:pPr>
-        <w:pStyle w:val="Ajouter"/>
-      </w:pPr>
-      <w:r>
-        <w:t xml:space="preserve">« Barre </w:t>
-      </w:r>
-      <w:proofErr w:type="spellStart"/>
-      <w:r>
-        <w:t>now</w:t>
-      </w:r>
-      <w:proofErr w:type="spellEnd"/>
-      <w:r>
-        <w:t> » : indicateur de l’heure actuelle</w:t>
-      </w:r>
-    </w:p>
-    <w:p>
-      <w:pPr>
-        <w:pStyle w:val="Ajouter"/>
-      </w:pPr>
-      <w:r>
-        <w:t>Nom des exam/présentation/rattrapage</w:t>
-      </w:r>
-    </w:p>
-    <w:p>
-      <w:pPr>
-        <w:pStyle w:val="Bug-"/>
-      </w:pPr>
-      <w:r>
-        <w:t xml:space="preserve">10. </w:t>
-      </w:r>
-      <w:r>
-        <w:t>Résolu</w:t>
-      </w:r>
-    </w:p>
-    <w:p>
-      <w:pPr>
-        <w:pStyle w:val="BUG"/>
-      </w:pPr>
-      <w:r>
-        <w:t xml:space="preserve">11. Barre </w:t>
-      </w:r>
-      <w:proofErr w:type="spellStart"/>
-      <w:r>
-        <w:t>now</w:t>
-      </w:r>
-      <w:proofErr w:type="spellEnd"/>
-      <w:r>
-        <w:t xml:space="preserve"> apparait sur certaines semaines (wtf</w:t>
-      </w:r>
-      <w:r>
-        <w:t> ?!</w:t>
-      </w:r>
-      <w:r>
-        <w:t>)</w:t>
-      </w:r>
-    </w:p>
-    <w:p>
-      <w:pPr>
-        <w:pStyle w:val="Bug-"/>
-      </w:pPr>
-      <w:r>
-        <w:t xml:space="preserve">6. Résolu (plus de filtre </w:t>
-      </w:r>
-      <w:proofErr w:type="spellStart"/>
-      <w:r>
-        <w:t>anymore</w:t>
-      </w:r>
-      <w:proofErr w:type="spellEnd"/>
-      <w:r>
-        <w:t>)</w:t>
-      </w:r>
-    </w:p>
-    <w:p>
-      <w:pPr>
-        <w:pStyle w:val="Modifier"/>
-      </w:pPr>
-      <w:r>
-        <w:t xml:space="preserve">Input type de </w:t>
-      </w:r>
-      <w:r>
-        <w:t>l</w:t>
-      </w:r>
-      <w:r>
-        <w:t xml:space="preserve">‘et identifiant = </w:t>
-      </w:r>
-      <w:proofErr w:type="spellStart"/>
-      <w:r>
-        <w:t>textNosuggestions</w:t>
-      </w:r>
-      <w:proofErr w:type="spellEnd"/>
-      <w:r>
-        <w:t xml:space="preserve"> au lieu de </w:t>
-      </w:r>
-      <w:proofErr w:type="spellStart"/>
-      <w:r>
-        <w:t>textEmail</w:t>
-      </w:r>
-      <w:proofErr w:type="spellEnd"/>
-    </w:p>
-    <w:p>
-      <w:pPr>
-        <w:pStyle w:val="Modifier"/>
-      </w:pPr>
-      <w:r>
-        <w:t>Raccourci du « </w:t>
-      </w:r>
-      <w:r>
-        <w:t>Semaine d</w:t>
-      </w:r>
-      <w:r>
-        <w:t>u X au Y septembre » en « du X au Y sept »</w:t>
-      </w:r>
-    </w:p>
-    <w:p>
-      <w:pPr>
-        <w:pStyle w:val="Modifier"/>
-      </w:pPr>
-      <w:r>
-        <w:t>Raccourci du « Prochain site » en « </w:t>
-      </w:r>
-      <w:proofErr w:type="spellStart"/>
-      <w:r>
-        <w:t>Next</w:t>
-      </w:r>
-      <w:proofErr w:type="spellEnd"/>
-      <w:r>
-        <w:t> :</w:t>
-      </w:r>
-      <w:r>
-        <w:t> »</w:t>
-      </w:r>
-    </w:p>
-    <w:p>
-      <w:pPr>
-        <w:pStyle w:val="Version"/>
-      </w:pPr>
-      <w:r>
-        <w:t>10</w:t>
-      </w:r>
-    </w:p>
-    <w:p>
-      <w:pPr>
-        <w:pStyle w:val="Datee"/>
-      </w:pPr>
-      <w:r>
-        <w:t>14 03 2015</w:t>
-      </w:r>
-    </w:p>
-    <w:p>
-      <w:pPr>
-        <w:pStyle w:val="BUG"/>
-      </w:pPr>
-      <w:r>
-        <w:t>13. FC quand on quitte puis on revient à cause de l’avancement</w:t>
-      </w:r>
-    </w:p>
-    <w:p>
-      <w:pPr>
-        <w:pStyle w:val="BUG"/>
-      </w:pPr>
-      <w:r>
-        <w:t xml:space="preserve">10. </w:t>
-      </w:r>
-      <w:r>
-        <w:t>Interro + présentation = CM !</w:t>
-      </w:r>
-    </w:p>
-    <w:p>
-      <w:pPr>
-        <w:pStyle w:val="Modifier"/>
-      </w:pPr>
-      <w:r>
-        <w:t xml:space="preserve">-- </w:t>
-      </w:r>
-      <w:r>
-        <w:t>Reprise depuis v9</w:t>
-      </w:r>
-      <w:r>
-        <w:t xml:space="preserve"> --</w:t>
-      </w:r>
-    </w:p>
-    <w:p>
-      <w:pPr>
-        <w:pStyle w:val="Modifier"/>
-      </w:pPr>
-      <w:r>
-        <w:t>Logo</w:t>
-      </w:r>
-    </w:p>
-    <w:p>
-      <w:pPr>
-        <w:pStyle w:val="Modifier"/>
-      </w:pPr>
-      <w:r>
-        <w:t>L’</w:t>
-      </w:r>
-      <w:proofErr w:type="spellStart"/>
-      <w:r>
-        <w:t>edit</w:t>
-      </w:r>
-      <w:proofErr w:type="spellEnd"/>
-      <w:r>
-        <w:t xml:space="preserve"> </w:t>
-      </w:r>
-      <w:proofErr w:type="spellStart"/>
-      <w:r>
-        <w:t>text</w:t>
-      </w:r>
-      <w:proofErr w:type="spellEnd"/>
-      <w:r>
-        <w:t xml:space="preserve"> identifiant de cette popup est mtn de type </w:t>
-      </w:r>
-      <w:proofErr w:type="spellStart"/>
-      <w:r>
-        <w:t>textEmailAddress</w:t>
-      </w:r>
-      <w:proofErr w:type="spellEnd"/>
-    </w:p>
-    <w:p>
-      <w:pPr>
-        <w:pStyle w:val="Modifier"/>
-      </w:pPr>
-      <w:r>
-        <w:t xml:space="preserve">Nom </w:t>
-      </w:r>
-      <w:proofErr w:type="spellStart"/>
-      <w:r>
-        <w:t>layout</w:t>
-      </w:r>
-      <w:proofErr w:type="spellEnd"/>
-      <w:r>
-        <w:t xml:space="preserve"> accueil.xml devient semaines.xml (c’était illogique) </w:t>
-      </w:r>
-    </w:p>
-    <w:p>
-      <w:pPr>
-        <w:pStyle w:val="Bug-"/>
-      </w:pPr>
-      <w:r>
-        <w:t>7. Permission OK</w:t>
-      </w:r>
-    </w:p>
-    <w:p>
-      <w:pPr>
-        <w:pStyle w:val="Bug-"/>
-      </w:pPr>
-      <w:r>
-        <w:t>8. Correction du bon mois</w:t>
-      </w:r>
-    </w:p>
-    <w:p>
-      <w:pPr>
-        <w:pStyle w:val="Enlever"/>
-      </w:pPr>
-      <w:r>
-        <w:t xml:space="preserve">Suppression </w:t>
-      </w:r>
-      <w:proofErr w:type="spellStart"/>
-      <w:r>
-        <w:t>drawables</w:t>
-      </w:r>
-      <w:proofErr w:type="spellEnd"/>
-      <w:r>
-        <w:t xml:space="preserve"> inutiles</w:t>
-      </w:r>
-    </w:p>
-    <w:p>
-      <w:pPr>
-        <w:pStyle w:val="Ajouter"/>
-      </w:pPr>
-      <w:r>
-        <w:t>Bouton quitter dans le menu</w:t>
-      </w:r>
-    </w:p>
-    <w:p>
-      <w:pPr>
-        <w:pStyle w:val="Modifier"/>
-      </w:pPr>
-      <w:r>
-        <w:t xml:space="preserve">-- </w:t>
-      </w:r>
-      <w:r>
-        <w:t>Fin reprise depuis v9</w:t>
-      </w:r>
-      <w:r>
-        <w:t xml:space="preserve"> --</w:t>
-      </w:r>
-    </w:p>
-    <w:p>
-      <w:pPr>
-        <w:pStyle w:val="Bug-"/>
-      </w:pPr>
-      <w:r>
-        <w:t>6. correction filtre dans la popup identifiants</w:t>
-      </w:r>
-    </w:p>
-    <w:p>
-      <w:pPr>
-        <w:pStyle w:val="BUG"/>
-      </w:pPr>
-      <w:r>
-        <w:t>6. Toujours présent !!</w:t>
-      </w:r>
-    </w:p>
-    <w:p>
-      <w:pPr>
-        <w:pStyle w:val="Ajouter"/>
-      </w:pPr>
-      <w:r>
-        <w:t xml:space="preserve">Nouveau package : </w:t>
-      </w:r>
-      <w:proofErr w:type="spellStart"/>
-      <w:r>
-        <w:t>factory</w:t>
-      </w:r>
-      <w:proofErr w:type="spellEnd"/>
-    </w:p>
-    <w:p>
-      <w:pPr>
-        <w:pStyle w:val="Modifier"/>
-      </w:pPr>
-      <w:r>
-        <w:t xml:space="preserve">Les </w:t>
-      </w:r>
-      <w:proofErr w:type="spellStart"/>
-      <w:r>
-        <w:t>websettings</w:t>
-      </w:r>
-      <w:proofErr w:type="spellEnd"/>
-      <w:r>
-        <w:t xml:space="preserve"> sont initialisés avant les cookies</w:t>
-      </w:r>
-    </w:p>
-    <w:p>
-      <w:pPr>
-        <w:pStyle w:val="Bug-"/>
-      </w:pPr>
-      <w:r>
-        <w:t xml:space="preserve">3. </w:t>
-      </w:r>
-      <w:proofErr w:type="spellStart"/>
-      <w:r>
-        <w:t>onResume</w:t>
-      </w:r>
-      <w:proofErr w:type="spellEnd"/>
-      <w:r>
-        <w:t xml:space="preserve"> n’est plus, c’était incohérent. On a maintenant que des </w:t>
-      </w:r>
-      <w:proofErr w:type="spellStart"/>
-      <w:r>
-        <w:t>onCreate</w:t>
-      </w:r>
-      <w:proofErr w:type="spellEnd"/>
-      <w:r>
-        <w:t xml:space="preserve">. Correction du bug où l’edt ne s’affiche plus selon </w:t>
-      </w:r>
-      <w:proofErr w:type="spellStart"/>
-      <w:r>
-        <w:t>doù</w:t>
-      </w:r>
-      <w:proofErr w:type="spellEnd"/>
-      <w:r>
-        <w:t xml:space="preserve"> l’on vient</w:t>
-      </w:r>
-    </w:p>
-    <w:p>
-      <w:pPr>
-        <w:pStyle w:val="Ajouter"/>
-      </w:pPr>
-      <w:r>
-        <w:t>Nouvelle préférence : nombre de semaines à télécharger</w:t>
-      </w:r>
-    </w:p>
-    <w:p>
-      <w:pPr>
-        <w:pStyle w:val="Modifier"/>
-      </w:pPr>
-      <w:r>
-        <w:t>Toutes les semaines se charge</w:t>
-      </w:r>
-      <w:r>
-        <w:t>n</w:t>
-      </w:r>
-      <w:r>
-        <w:t>t d’un coup</w:t>
-      </w:r>
-    </w:p>
-    <w:p>
-      <w:pPr>
-        <w:pStyle w:val="Ajouter"/>
-      </w:pPr>
-      <w:r>
-        <w:t>Popup « attention les pref seront chargées au redémarrage »</w:t>
-      </w:r>
-    </w:p>
-    <w:p>
-      <w:pPr>
-        <w:pStyle w:val="Bug-"/>
-      </w:pPr>
-      <w:r>
-        <w:t xml:space="preserve">4. </w:t>
-      </w:r>
-      <w:r>
-        <w:t xml:space="preserve">Afficher/cacher CM OK pour tous les </w:t>
-      </w:r>
-      <w:proofErr w:type="spellStart"/>
-      <w:r>
-        <w:t>frags</w:t>
-      </w:r>
-      <w:proofErr w:type="spellEnd"/>
-    </w:p>
-    <w:p>
-      <w:pPr>
-        <w:pStyle w:val="Modifier"/>
-      </w:pPr>
-      <w:r>
-        <w:t xml:space="preserve">Changement de </w:t>
-      </w:r>
-      <w:proofErr w:type="spellStart"/>
-      <w:r>
-        <w:t>packake</w:t>
-      </w:r>
-      <w:proofErr w:type="spellEnd"/>
-      <w:r>
-        <w:t xml:space="preserve"> en </w:t>
-      </w:r>
-      <w:proofErr w:type="spellStart"/>
-      <w:r>
-        <w:t>com.fcourgey.myepfnew</w:t>
-      </w:r>
-      <w:proofErr w:type="spellEnd"/>
-    </w:p>
-    <w:p>
-      <w:pPr>
-        <w:pStyle w:val="Modifier"/>
-      </w:pPr>
-      <w:r>
-        <w:t xml:space="preserve">Nouvelle </w:t>
-      </w:r>
-      <w:proofErr w:type="spellStart"/>
-      <w:r>
-        <w:t>keystore</w:t>
-      </w:r>
-      <w:proofErr w:type="spellEnd"/>
-    </w:p>
-    <w:p>
-      <w:pPr>
-        <w:pStyle w:val="Version"/>
-      </w:pPr>
-      <w:r>
-        <w:lastRenderedPageBreak/>
-        <w:t>9c</w:t>
-      </w:r>
-    </w:p>
-    <w:p>
-      <w:pPr>
-        <w:pStyle w:val="Datee"/>
-      </w:pPr>
-      <w:r>
-        <w:t>12 03 2015</w:t>
-      </w:r>
-    </w:p>
-    <w:p>
-      <w:pPr>
-        <w:pStyle w:val="Bug-"/>
-      </w:pPr>
-      <w:r>
-        <w:t xml:space="preserve">7. </w:t>
-      </w:r>
-      <w:r>
-        <w:t>WRITE EXTERNAL STORAGE NECESSAIRE pour les shared pref</w:t>
-      </w:r>
-    </w:p>
-    <w:p>
-      <w:pPr>
-        <w:pStyle w:val="Bug-"/>
-      </w:pPr>
-      <w:r>
-        <w:t xml:space="preserve">8. </w:t>
-      </w:r>
-      <w:r>
-        <w:t>Correction du bon mois</w:t>
-      </w:r>
-    </w:p>
-    <w:p>
-      <w:pPr>
-        <w:pStyle w:val="Version"/>
-      </w:pPr>
-      <w:r>
-        <w:t>9b</w:t>
-      </w:r>
-    </w:p>
-    <w:p>
-      <w:pPr>
-        <w:pStyle w:val="Datee"/>
-      </w:pPr>
-      <w:proofErr w:type="gramStart"/>
-      <w:r>
-        <w:t>date</w:t>
-      </w:r>
-      <w:proofErr w:type="gramEnd"/>
-    </w:p>
-    <w:p>
-      <w:pPr>
-        <w:pStyle w:val="Enlever"/>
-      </w:pPr>
-      <w:r>
-        <w:t xml:space="preserve">Permission </w:t>
-      </w:r>
-      <w:proofErr w:type="spellStart"/>
-      <w:r>
-        <w:t>Manifest</w:t>
-      </w:r>
-      <w:proofErr w:type="spellEnd"/>
-      <w:r>
-        <w:t xml:space="preserve"> WRITE EXTERNAL STORAGE</w:t>
-      </w:r>
-    </w:p>
-    <w:p>
-      <w:pPr>
-        <w:pStyle w:val="BUG"/>
-      </w:pPr>
-      <w:r>
-        <w:t>7. La permission ne doit pas être retirée</w:t>
-      </w:r>
-    </w:p>
-    <w:p>
-      <w:pPr>
-        <w:pStyle w:val="Modifier"/>
-      </w:pPr>
-      <w:r>
-        <w:t xml:space="preserve">Nom </w:t>
-      </w:r>
-      <w:proofErr w:type="spellStart"/>
-      <w:r>
-        <w:t>layout</w:t>
-      </w:r>
-      <w:proofErr w:type="spellEnd"/>
-      <w:r>
-        <w:t xml:space="preserve"> accueil.xml devient semaines.xml (c’était illogique)</w:t>
-      </w:r>
-    </w:p>
-    <w:p>
-      <w:pPr>
-        <w:pStyle w:val="Modifier"/>
-      </w:pPr>
-      <w:r>
-        <w:t xml:space="preserve">Mise à jour à chaque fois (suppression booléens </w:t>
-      </w:r>
-      <w:proofErr w:type="spellStart"/>
-      <w:r>
-        <w:t>connectéAMyEpf</w:t>
-      </w:r>
-      <w:proofErr w:type="spellEnd"/>
-      <w:r>
-        <w:t xml:space="preserve"> et </w:t>
-      </w:r>
-      <w:proofErr w:type="spellStart"/>
-      <w:r>
-        <w:t>EdtTéléchargé</w:t>
-      </w:r>
-      <w:proofErr w:type="spellEnd"/>
-      <w:r>
-        <w:t>)</w:t>
-      </w:r>
-    </w:p>
-    <w:p>
-      <w:pPr>
-        <w:pStyle w:val="Ajouter"/>
-      </w:pPr>
-      <w:r>
-        <w:t>Bouton quitter dans le menu</w:t>
-      </w:r>
-    </w:p>
-    <w:p>
-      <w:pPr>
-        <w:pStyle w:val="BUG"/>
-      </w:pPr>
-      <w:r>
-        <w:t xml:space="preserve">8. </w:t>
-      </w:r>
-      <w:r>
-        <w:t>Décalage d’un mois vers l’avant</w:t>
-      </w:r>
-    </w:p>
-    <w:p>
-      <w:pPr>
-        <w:pStyle w:val="Version"/>
-      </w:pPr>
-      <w:r>
-        <w:t>9a</w:t>
-      </w:r>
-    </w:p>
-    <w:p>
-      <w:pPr>
-        <w:pStyle w:val="Datee"/>
-      </w:pPr>
-      <w:r>
-        <w:t>11 03 2015</w:t>
-      </w:r>
-    </w:p>
-    <w:p>
-      <w:pPr>
-        <w:pStyle w:val="Bug-"/>
-      </w:pPr>
-      <w:r>
-        <w:t>6. Suppression filtre</w:t>
-      </w:r>
-      <w:r>
-        <w:t xml:space="preserve"> dans la popup identifiants</w:t>
-      </w:r>
-    </w:p>
-    <w:p>
-      <w:pPr>
-        <w:pStyle w:val="Modifier"/>
-      </w:pPr>
-      <w:r>
-        <w:t>L’</w:t>
-      </w:r>
-      <w:proofErr w:type="spellStart"/>
-      <w:r>
-        <w:t>edit</w:t>
-      </w:r>
-      <w:proofErr w:type="spellEnd"/>
-      <w:r>
-        <w:t xml:space="preserve"> </w:t>
-      </w:r>
-      <w:proofErr w:type="spellStart"/>
-      <w:r>
-        <w:t>text</w:t>
-      </w:r>
-      <w:proofErr w:type="spellEnd"/>
-      <w:r>
-        <w:t xml:space="preserve"> identifiant de cette popup est mtn</w:t>
-      </w:r>
-      <w:r>
-        <w:t xml:space="preserve"> de type </w:t>
-      </w:r>
-      <w:proofErr w:type="spellStart"/>
-      <w:r>
-        <w:t>textEmailAddress</w:t>
-      </w:r>
-      <w:proofErr w:type="spellEnd"/>
-    </w:p>
-    <w:p>
-      <w:pPr>
-        <w:pStyle w:val="Modifier"/>
-      </w:pPr>
-      <w:r>
-        <w:t>logo</w:t>
-      </w:r>
-    </w:p>
-    <w:p>
-      <w:pPr>
-        <w:pStyle w:val="Enlever"/>
-      </w:pPr>
-      <w:r>
-        <w:t xml:space="preserve">Suppression </w:t>
-      </w:r>
-      <w:proofErr w:type="spellStart"/>
-      <w:r>
-        <w:t>drawables</w:t>
-      </w:r>
-      <w:proofErr w:type="spellEnd"/>
-      <w:r>
-        <w:t xml:space="preserve"> inutiles</w:t>
-      </w:r>
-    </w:p>
-    <w:p>
-      <w:pPr>
-        <w:pStyle w:val="Version"/>
-      </w:pPr>
-      <w:r>
-        <w:t>9</w:t>
-      </w:r>
-    </w:p>
-    <w:p>
-      <w:pPr>
-        <w:pStyle w:val="Datee"/>
-      </w:pPr>
-      <w:r>
-        <w:t>10 03 2015</w:t>
-      </w:r>
-    </w:p>
-    <w:p>
-      <w:pPr>
-        <w:pStyle w:val="Modifier"/>
-      </w:pPr>
-      <w:r>
-        <w:t>Nom du projet : MyEPF -&gt; myEPF</w:t>
-      </w:r>
-    </w:p>
-    <w:p>
-      <w:pPr>
-        <w:pStyle w:val="Bug-"/>
-      </w:pPr>
-      <w:r>
-        <w:t>1</w:t>
-      </w:r>
-      <w:r>
-        <w:t xml:space="preserve"> avec </w:t>
-      </w:r>
-      <w:proofErr w:type="spellStart"/>
-      <w:r>
-        <w:t>AccueilActivite</w:t>
-      </w:r>
-      <w:proofErr w:type="spellEnd"/>
-      <w:r>
-        <w:t xml:space="preserve"> qui lance un </w:t>
-      </w:r>
-      <w:proofErr w:type="spellStart"/>
-      <w:proofErr w:type="gramStart"/>
-      <w:r>
-        <w:t>this.finish</w:t>
-      </w:r>
-      <w:proofErr w:type="spellEnd"/>
-      <w:r>
-        <w:t>()</w:t>
-      </w:r>
-      <w:proofErr w:type="gramEnd"/>
-    </w:p>
-    <w:p>
-      <w:pPr>
-        <w:pStyle w:val="Ajouter"/>
-      </w:pPr>
-      <w:r>
-        <w:t>Ajout de la prise en compte des identifiants (identifiant + mdp) dans la connexion (+enregistrement pref)</w:t>
-      </w:r>
-    </w:p>
-    <w:p>
-      <w:pPr>
-        <w:pStyle w:val="BUG"/>
-      </w:pPr>
-      <w:proofErr w:type="spellStart"/>
-      <w:r>
-        <w:t>sCm</w:t>
-      </w:r>
-      <w:proofErr w:type="spellEnd"/>
-      <w:r>
-        <w:t xml:space="preserve"> est différent pour chaque semaine !!</w:t>
-      </w:r>
-      <w:r>
-        <w:t xml:space="preserve"> (4)</w:t>
-      </w:r>
-    </w:p>
-    <w:p>
-      <w:pPr>
-        <w:pStyle w:val="Ajouter"/>
-      </w:pPr>
-      <w:r>
-        <w:t>Container heures</w:t>
-      </w:r>
-    </w:p>
-    <w:p>
-      <w:pPr>
-        <w:pStyle w:val="BUG"/>
-      </w:pPr>
-      <w:r>
         <w:t>Afficher/cacher CM</w:t>
       </w:r>
       <w:r>
@@ -1789,7 +1445,6 @@
         </w:rPr>
       </w:pPr>
       <w:r>
-        <w:lastRenderedPageBreak/>
         <w:t xml:space="preserve">Changement url magique : </w:t>
       </w:r>
       <w:hyperlink r:id="rId5" w:history="1">
@@ -1853,23 +1508,7 @@
         <w:pStyle w:val="BUG"/>
       </w:pPr>
       <w:r>
-        <w:t xml:space="preserve">Impossible de quitter l’appli, return envoie sur </w:t>
-      </w:r>
-      <w:proofErr w:type="spellStart"/>
-      <w:r>
-        <w:t>AccueilActivite</w:t>
-      </w:r>
-      <w:proofErr w:type="spellEnd"/>
-      <w:r>
-        <w:t xml:space="preserve"> qui envoie sur </w:t>
-      </w:r>
-      <w:proofErr w:type="spellStart"/>
-      <w:r>
-        <w:t>SemainesActivite</w:t>
-      </w:r>
-      <w:proofErr w:type="spellEnd"/>
-      <w:r>
-        <w:t xml:space="preserve"> (1)</w:t>
+        <w:t>Impossible de quitter l’appli, return envoie sur AccueilActivite qui envoie sur SemainesActivite (1)</w:t>
       </w:r>
     </w:p>
     <w:p>
@@ -1925,13 +1564,8 @@
         <w:pStyle w:val="Ajouter"/>
       </w:pPr>
       <w:r>
-        <w:t xml:space="preserve">On récupère X semaines d’un coup avec </w:t>
-      </w:r>
-      <w:proofErr w:type="spellStart"/>
-      <w:r>
-        <w:t>frmWEEK.nextWeek</w:t>
-      </w:r>
-      <w:proofErr w:type="spellEnd"/>
+        <w:t>On récupère X semaines d’un coup avec frmWEEK.nextWeek</w:t>
+      </w:r>
     </w:p>
     <w:p>
       <w:pPr>
@@ -1965,15 +1599,7 @@
         <w:t>architecture :</w:t>
       </w:r>
       <w:r>
-        <w:t xml:space="preserve"> éclatement </w:t>
-      </w:r>
-      <w:proofErr w:type="spellStart"/>
-      <w:r>
-        <w:t>InitEdt</w:t>
-      </w:r>
-      <w:proofErr w:type="spellEnd"/>
-      <w:r>
-        <w:t xml:space="preserve"> en</w:t>
+        <w:t xml:space="preserve"> éclatement InitEdt en</w:t>
       </w:r>
       <w:r>
         <w:t xml:space="preserve"> 3 </w:t>
@@ -1998,57 +1624,15 @@
         <w:pStyle w:val="Modifier"/>
       </w:pPr>
       <w:r>
-        <w:t xml:space="preserve">Architecture : </w:t>
-      </w:r>
-      <w:proofErr w:type="spellStart"/>
-      <w:r>
-        <w:t>SemaineFragment</w:t>
-      </w:r>
-      <w:proofErr w:type="spellEnd"/>
-      <w:r>
-        <w:t xml:space="preserve"> respecte le MVC en tant que contrôleur, il a donc deux Vues : </w:t>
-      </w:r>
-      <w:proofErr w:type="spellStart"/>
-      <w:r>
-        <w:t>SemaineVueDéfaut</w:t>
-      </w:r>
-      <w:proofErr w:type="spellEnd"/>
-      <w:r>
-        <w:t xml:space="preserve"> et </w:t>
-      </w:r>
-      <w:proofErr w:type="spellStart"/>
-      <w:r>
-        <w:t>SemaineVueComplète</w:t>
-      </w:r>
-      <w:proofErr w:type="spellEnd"/>
+        <w:t>Architecture : SemaineFragment respecte le MVC en tant que contrôleur, il a donc deux Vues : SemaineVueDéfaut et SemaineVueComplète</w:t>
+      </w:r>
     </w:p>
     <w:p>
       <w:pPr>
         <w:pStyle w:val="BUG"/>
       </w:pPr>
       <w:r>
-        <w:t xml:space="preserve">Ne fonctionne pas avec </w:t>
-      </w:r>
-      <w:proofErr w:type="spellStart"/>
-      <w:r>
-        <w:t>KitKat</w:t>
-      </w:r>
-      <w:proofErr w:type="spellEnd"/>
-      <w:r>
-        <w:t xml:space="preserve"> et Lollipop (voir requête 2 </w:t>
-      </w:r>
-      <w:proofErr w:type="spellStart"/>
-      <w:proofErr w:type="gramStart"/>
-      <w:r>
-        <w:t>webView.loadUrl</w:t>
-      </w:r>
-      <w:proofErr w:type="spellEnd"/>
-      <w:r>
-        <w:t>(</w:t>
-      </w:r>
-      <w:proofErr w:type="gramEnd"/>
-      <w:r>
-        <w:t>javascript) )</w:t>
+        <w:t>Ne fonctionne pas avec KitKat et Lollipop (voir requête 2 webView.loadUrl(javascript) )</w:t>
       </w:r>
     </w:p>
     <w:p>
@@ -2056,13 +1640,8 @@
         <w:pStyle w:val="BUG"/>
       </w:pPr>
       <w:r>
-        <w:t>Taille edt n’</w:t>
-      </w:r>
-      <w:proofErr w:type="spellStart"/>
-      <w:r>
-        <w:t>imp</w:t>
-      </w:r>
-      <w:proofErr w:type="spellEnd"/>
+        <w:t>Taille edt n’imp</w:t>
+      </w:r>
     </w:p>
     <w:p>
       <w:pPr>
@@ -2104,6 +1683,7 @@
         <w:pStyle w:val="Ajouter"/>
       </w:pPr>
       <w:r>
+        <w:lastRenderedPageBreak/>
         <w:t>CM oui/non (+ enregistrement pref)</w:t>
       </w:r>
     </w:p>
@@ -2155,7 +1735,6 @@
         <w:pStyle w:val="Ajouter"/>
       </w:pPr>
       <w:r>
-        <w:lastRenderedPageBreak/>
         <w:t>Fonctionnalité ajoutée</w:t>
       </w:r>
     </w:p>
@@ -2224,14 +1803,14 @@
         <v:path o:extrusionok="f" gradientshapeok="t" o:connecttype="rect"/>
         <o:lock v:ext="edit" aspectratio="t"/>
       </v:shapetype>
-      <v:shape id="_x0000_i1042" type="#_x0000_t75" style="width:298.5pt;height:226.5pt" o:bullet="t">
+      <v:shape id="_x0000_i1046" type="#_x0000_t75" style="width:298.5pt;height:226.5pt" o:bullet="t">
         <v:imagedata r:id="rId1" o:title="To-do"/>
       </v:shape>
     </w:pict>
   </w:numPicBullet>
   <w:numPicBullet w:numPicBulletId="1">
     <w:pict>
-      <v:shape id="_x0000_i1043" type="#_x0000_t75" style="width:192pt;height:192pt" o:bullet="t">
+      <v:shape id="_x0000_i1047" type="#_x0000_t75" style="width:192pt;height:192pt" o:bullet="t">
         <v:imagedata r:id="rId2" o:title="Notepad"/>
       </v:shape>
     </w:pict>

</xml_diff>

<commit_message>
* séparation MVC semaine & + vacances
</commit_message>
<xml_diff>
--- a/changelog.docx
+++ b/changelog.docx
@@ -11,7 +11,12 @@
         <w:t>m</w:t>
       </w:r>
       <w:r>
-        <w:t>yEPF</w:t>
+        <w:t>yE</w:t>
+      </w:r>
+      <w:bookmarkStart w:id="0" w:name="_GoBack"/>
+      <w:bookmarkEnd w:id="0"/>
+      <w:r>
+        <w:t>PF</w:t>
       </w:r>
     </w:p>
     <w:p>
@@ -77,7 +82,15 @@
         <w:t>contrôleur</w:t>
       </w:r>
       <w:r>
-        <w:t xml:space="preserve"> du main </w:t>
+        <w:t xml:space="preserve"> </w:t>
+      </w:r>
+      <w:proofErr w:type="gramStart"/>
+      <w:r>
+        <w:t>du</w:t>
+      </w:r>
+      <w:proofErr w:type="gramEnd"/>
+      <w:r>
+        <w:t xml:space="preserve"> main </w:t>
       </w:r>
       <w:r>
         <w:t>contrôleur</w:t>
@@ -85,10 +98,16 @@
     </w:p>
     <w:p>
       <w:r>
-        <w:t>Gérer différentes locales (et non plus french only)</w:t>
-      </w:r>
-      <w:bookmarkStart w:id="0" w:name="_GoBack"/>
-      <w:bookmarkEnd w:id="0"/>
+        <w:t xml:space="preserve">Gérer différentes locales (et non plus french </w:t>
+      </w:r>
+      <w:proofErr w:type="spellStart"/>
+      <w:r>
+        <w:t>only</w:t>
+      </w:r>
+      <w:proofErr w:type="spellEnd"/>
+      <w:r>
+        <w:t>)</w:t>
+      </w:r>
     </w:p>
     <w:p>
       <w:pPr>
@@ -111,7 +130,15 @@
         <w:pStyle w:val="Ajouter"/>
       </w:pPr>
       <w:r>
-        <w:t>Nouvelle archi : on récupère le main json fiable puis on parse chaque semaine et non plus chaque semaine depuis du JS bancal</w:t>
+        <w:t xml:space="preserve">Nouvelle archi : on récupère </w:t>
+      </w:r>
+      <w:proofErr w:type="gramStart"/>
+      <w:r>
+        <w:t>le</w:t>
+      </w:r>
+      <w:proofErr w:type="gramEnd"/>
+      <w:r>
+        <w:t xml:space="preserve"> main json fiable puis on parse chaque semaine et non plus chaque semaine depuis du JS bancal</w:t>
       </w:r>
     </w:p>
     <w:p>
@@ -186,7 +213,15 @@
         <w:pStyle w:val="Modifier"/>
       </w:pPr>
       <w:r>
-        <w:t>Ajout de stabilité/fiabilité dans les semaines : on checke bien si la semaine en cours calculée est conforme à la semaine en cours téléchargée</w:t>
+        <w:t xml:space="preserve">Ajout de stabilité/fiabilité dans les semaines : on </w:t>
+      </w:r>
+      <w:proofErr w:type="spellStart"/>
+      <w:r>
+        <w:t>checke</w:t>
+      </w:r>
+      <w:proofErr w:type="spellEnd"/>
+      <w:r>
+        <w:t xml:space="preserve"> bien si la semaine en cours calculée est conforme à la semaine en cours téléchargée</w:t>
       </w:r>
     </w:p>
     <w:p>
@@ -218,6 +253,19 @@
     </w:p>
     <w:p>
       <w:pPr>
+        <w:pStyle w:val="Ajouter"/>
+      </w:pPr>
+      <w:r>
+        <w:t xml:space="preserve">Bouton bulletin caché si non connecté à </w:t>
+      </w:r>
+      <w:proofErr w:type="spellStart"/>
+      <w:r>
+        <w:t>my.epf</w:t>
+      </w:r>
+      <w:proofErr w:type="spellEnd"/>
+    </w:p>
+    <w:p>
+      <w:pPr>
         <w:pStyle w:val="Version"/>
       </w:pPr>
       <w:r>
@@ -237,8 +285,13 @@
         <w:pStyle w:val="Modifier"/>
       </w:pPr>
       <w:r>
-        <w:t>Ajout d’un début de framework</w:t>
-      </w:r>
+        <w:t xml:space="preserve">Ajout d’un début de </w:t>
+      </w:r>
+      <w:proofErr w:type="spellStart"/>
+      <w:r>
+        <w:t>framework</w:t>
+      </w:r>
+      <w:proofErr w:type="spellEnd"/>
     </w:p>
     <w:p>
       <w:pPr>
@@ -249,8 +302,34 @@
         </w:numPr>
         <w:ind w:left="714"/>
       </w:pPr>
-      <w:r>
-        <w:t>pb au niveau de l’héritage : papa a Controleur, fils veut XyzControleur.méthode() mais c’est impossible</w:t>
+      <w:proofErr w:type="spellStart"/>
+      <w:r>
+        <w:t>pb</w:t>
+      </w:r>
+      <w:proofErr w:type="spellEnd"/>
+      <w:r>
+        <w:t xml:space="preserve"> au niveau de l’héritage : papa a </w:t>
+      </w:r>
+      <w:proofErr w:type="spellStart"/>
+      <w:r>
+        <w:t>Controleur</w:t>
+      </w:r>
+      <w:proofErr w:type="spellEnd"/>
+      <w:r>
+        <w:t xml:space="preserve">, fils veut </w:t>
+      </w:r>
+      <w:proofErr w:type="spellStart"/>
+      <w:proofErr w:type="gramStart"/>
+      <w:r>
+        <w:t>XyzControleur.méthode</w:t>
+      </w:r>
+      <w:proofErr w:type="spellEnd"/>
+      <w:r>
+        <w:t>(</w:t>
+      </w:r>
+      <w:proofErr w:type="gramEnd"/>
+      <w:r>
+        <w:t>) mais c’est impossible</w:t>
       </w:r>
     </w:p>
     <w:p>
@@ -263,7 +342,26 @@
         <w:ind w:left="714"/>
       </w:pPr>
       <w:r>
-        <w:t>solution crade : ((XyzControleur)controleur).méthode()</w:t>
+        <w:lastRenderedPageBreak/>
+        <w:t>solution crade : ((</w:t>
+      </w:r>
+      <w:proofErr w:type="spellStart"/>
+      <w:r>
+        <w:t>XyzControleur</w:t>
+      </w:r>
+      <w:proofErr w:type="spellEnd"/>
+      <w:proofErr w:type="gramStart"/>
+      <w:r>
+        <w:t>)</w:t>
+      </w:r>
+      <w:proofErr w:type="spellStart"/>
+      <w:r>
+        <w:t>controleur</w:t>
+      </w:r>
+      <w:proofErr w:type="spellEnd"/>
+      <w:proofErr w:type="gramEnd"/>
+      <w:r>
+        <w:t>).méthode()</w:t>
       </w:r>
       <w:r>
         <w:t xml:space="preserve"> </w:t>
@@ -272,7 +370,39 @@
         <w:sym w:font="Wingdings" w:char="F0E0"/>
       </w:r>
       <w:r>
-        <w:t xml:space="preserve"> chercher au niveau des wildcard ?? &lt;t extends Controleur&gt; </w:t>
+        <w:t xml:space="preserve"> chercher au niveau des </w:t>
+      </w:r>
+      <w:proofErr w:type="spellStart"/>
+      <w:r>
+        <w:t>wildcard</w:t>
+      </w:r>
+      <w:proofErr w:type="spellEnd"/>
+      <w:r>
+        <w:t> ?? &lt;</w:t>
+      </w:r>
+      <w:proofErr w:type="gramStart"/>
+      <w:r>
+        <w:t>t</w:t>
+      </w:r>
+      <w:proofErr w:type="gramEnd"/>
+      <w:r>
+        <w:t xml:space="preserve"> </w:t>
+      </w:r>
+      <w:proofErr w:type="spellStart"/>
+      <w:r>
+        <w:t>extends</w:t>
+      </w:r>
+      <w:proofErr w:type="spellEnd"/>
+      <w:r>
+        <w:t xml:space="preserve"> </w:t>
+      </w:r>
+      <w:proofErr w:type="spellStart"/>
+      <w:r>
+        <w:t>Controleur</w:t>
+      </w:r>
+      <w:proofErr w:type="spellEnd"/>
+      <w:r>
+        <w:t xml:space="preserve">&gt; </w:t>
       </w:r>
       <w:r>
         <w:sym w:font="Wingdings" w:char="F0E0"/>
@@ -289,31 +419,1083 @@
         <w:pStyle w:val="BUG"/>
       </w:pPr>
       <w:r>
+        <w:t xml:space="preserve">22 </w:t>
+      </w:r>
+      <w:r>
+        <w:t xml:space="preserve">Les heures et la barre now </w:t>
+      </w:r>
+      <w:r>
+        <w:t>sont</w:t>
+      </w:r>
+      <w:r>
+        <w:t xml:space="preserve"> </w:t>
+      </w:r>
+      <w:r>
+        <w:t>décalées</w:t>
+      </w:r>
+      <w:r>
+        <w:t xml:space="preserve"> d’un layout sur la droite</w:t>
+      </w:r>
+    </w:p>
+    <w:p>
+      <w:pPr>
+        <w:pStyle w:val="Version"/>
+      </w:pPr>
+      <w:r>
+        <w:t>14b</w:t>
+      </w:r>
+    </w:p>
+    <w:p>
+      <w:pPr>
+        <w:pStyle w:val="Datee"/>
+      </w:pPr>
+      <w:r>
+        <w:t>20 04 2015</w:t>
+      </w:r>
+    </w:p>
+    <w:p>
+      <w:pPr>
+        <w:pStyle w:val="Modifier"/>
+      </w:pPr>
+      <w:proofErr w:type="spellStart"/>
+      <w:r>
+        <w:t>Listview</w:t>
+      </w:r>
+      <w:proofErr w:type="spellEnd"/>
+      <w:r>
+        <w:t xml:space="preserve"> dans le drawer</w:t>
+      </w:r>
+    </w:p>
+    <w:p>
+      <w:pPr>
+        <w:pStyle w:val="Ajouter"/>
+      </w:pPr>
+      <w:r>
+        <w:t>Nom prénom dans le drawer</w:t>
+      </w:r>
+    </w:p>
+    <w:p>
+      <w:pPr>
+        <w:pStyle w:val="Version"/>
+      </w:pPr>
+      <w:r>
+        <w:t>14a</w:t>
+      </w:r>
+    </w:p>
+    <w:p>
+      <w:pPr>
+        <w:pStyle w:val="Datee"/>
+      </w:pPr>
+      <w:r>
+        <w:t>15 04 2015</w:t>
+      </w:r>
+    </w:p>
+    <w:p>
+      <w:pPr>
+        <w:pStyle w:val="Modifier"/>
+      </w:pPr>
+      <w:proofErr w:type="spellStart"/>
+      <w:r>
+        <w:t>Fix</w:t>
+      </w:r>
+      <w:proofErr w:type="spellEnd"/>
+      <w:r>
+        <w:t xml:space="preserve"> du hash qui </w:t>
+      </w:r>
+      <w:proofErr w:type="spellStart"/>
+      <w:r>
+        <w:t>empechait</w:t>
+      </w:r>
+      <w:proofErr w:type="spellEnd"/>
+      <w:r>
+        <w:t xml:space="preserve"> de se connecter (vidage de cache sur les identifiants)</w:t>
+      </w:r>
+    </w:p>
+    <w:p>
+      <w:pPr>
+        <w:pStyle w:val="Ajouter"/>
+      </w:pPr>
+      <w:r>
+        <w:t xml:space="preserve">Hash sur toutes les méthodes qui </w:t>
+      </w:r>
+      <w:proofErr w:type="spellStart"/>
+      <w:r>
+        <w:t>storent</w:t>
+      </w:r>
+      <w:proofErr w:type="spellEnd"/>
+      <w:r>
+        <w:t xml:space="preserve"> le mdp</w:t>
+      </w:r>
+    </w:p>
+    <w:p>
+      <w:pPr>
+        <w:pStyle w:val="Version"/>
+      </w:pPr>
+      <w:r>
+        <w:t>14</w:t>
+      </w:r>
+    </w:p>
+    <w:p>
+      <w:pPr>
+        <w:pStyle w:val="Datee"/>
+      </w:pPr>
+      <w:r>
+        <w:t>14 04 2015</w:t>
+      </w:r>
+    </w:p>
+    <w:p>
+      <w:pPr>
+        <w:pStyle w:val="Ajouter"/>
+      </w:pPr>
+      <w:r>
+        <w:t>Mdp haché</w:t>
+      </w:r>
+    </w:p>
+    <w:p>
+      <w:pPr>
+        <w:pStyle w:val="Ajouter"/>
+      </w:pPr>
+      <w:proofErr w:type="spellStart"/>
+      <w:r>
+        <w:t>Progressbar</w:t>
+      </w:r>
+      <w:proofErr w:type="spellEnd"/>
+      <w:r>
+        <w:t xml:space="preserve"> tout en haut</w:t>
+      </w:r>
+      <w:r>
+        <w:t xml:space="preserve"> sur chaque semaine</w:t>
+      </w:r>
+    </w:p>
+    <w:p>
+      <w:pPr>
+        <w:pStyle w:val="Modifier"/>
+      </w:pPr>
+      <w:r>
+        <w:t>SDK max : 22</w:t>
+      </w:r>
+    </w:p>
+    <w:p>
+      <w:pPr>
+        <w:pStyle w:val="Ajouter"/>
+      </w:pPr>
+      <w:r>
+        <w:t>A partir de maintenant, le code est sur git public</w:t>
+      </w:r>
+    </w:p>
+    <w:p>
+      <w:pPr>
+        <w:pStyle w:val="Ajouter"/>
+      </w:pPr>
+      <w:r>
+        <w:t>Vider le cache quitte l’appli</w:t>
+      </w:r>
+    </w:p>
+    <w:p>
+      <w:pPr>
+        <w:pStyle w:val="Ajouter"/>
+      </w:pPr>
+      <w:r>
+        <w:t>Ajout du bulletin</w:t>
+      </w:r>
+    </w:p>
+    <w:p>
+      <w:pPr>
+        <w:pStyle w:val="Version"/>
+      </w:pPr>
+      <w:r>
+        <w:t>13b</w:t>
+      </w:r>
+    </w:p>
+    <w:p>
+      <w:pPr>
+        <w:pStyle w:val="Datee"/>
+      </w:pPr>
+      <w:r>
+        <w:t>29 03 2015</w:t>
+      </w:r>
+    </w:p>
+    <w:p>
+      <w:pPr>
+        <w:pStyle w:val="Modifier"/>
+      </w:pPr>
+      <w:r>
+        <w:t xml:space="preserve">Code </w:t>
+      </w:r>
+      <w:proofErr w:type="spellStart"/>
+      <w:r>
+        <w:t>refactor</w:t>
+      </w:r>
+      <w:proofErr w:type="spellEnd"/>
+    </w:p>
+    <w:p>
+      <w:pPr>
+        <w:pStyle w:val="Enlever"/>
+      </w:pPr>
+      <w:r>
+        <w:t xml:space="preserve">Avancement </w:t>
+      </w:r>
+      <w:r>
+        <w:t xml:space="preserve">dans </w:t>
+      </w:r>
+      <w:r>
+        <w:t>semaines</w:t>
+      </w:r>
+      <w:r>
+        <w:t xml:space="preserve"> activité</w:t>
+      </w:r>
+    </w:p>
+    <w:p>
+      <w:pPr>
+        <w:pStyle w:val="Ajouter"/>
+      </w:pPr>
+      <w:r>
+        <w:t>Vider le cache (edt/json semaine uniquement)</w:t>
+      </w:r>
+    </w:p>
+    <w:p>
+      <w:pPr>
+        <w:pStyle w:val="Ajouter"/>
+      </w:pPr>
+      <w:r>
+        <w:t xml:space="preserve">Date du jour dans </w:t>
+      </w:r>
+      <w:proofErr w:type="spellStart"/>
+      <w:r>
+        <w:t>CoursVue</w:t>
+      </w:r>
+      <w:proofErr w:type="spellEnd"/>
+      <w:r>
+        <w:t>, popup au clic sur cours</w:t>
+      </w:r>
+    </w:p>
+    <w:p>
+      <w:pPr>
+        <w:pStyle w:val="Bug-"/>
+      </w:pPr>
+      <w:r>
+        <w:t>20</w:t>
+      </w:r>
+    </w:p>
+    <w:p>
+      <w:pPr>
+        <w:pStyle w:val="Modifier"/>
+      </w:pPr>
+      <w:r>
+        <w:t>Les CM avec devoirs ne sont pas cachés</w:t>
+      </w:r>
+    </w:p>
+    <w:p>
+      <w:pPr>
+        <w:pStyle w:val="Ajouter"/>
+      </w:pPr>
+      <w:r>
+        <w:t>Cette version vide le cache automatiquement si lancé pour la première fois</w:t>
+      </w:r>
+    </w:p>
+    <w:p>
+      <w:pPr>
+        <w:pStyle w:val="Version"/>
+      </w:pPr>
+      <w:r>
+        <w:t>13a</w:t>
+      </w:r>
+    </w:p>
+    <w:p>
+      <w:pPr>
+        <w:pStyle w:val="Datee"/>
+      </w:pPr>
+      <w:r>
+        <w:t>28 02 2015</w:t>
+      </w:r>
+    </w:p>
+    <w:p>
+      <w:pPr>
+        <w:pStyle w:val="Bug-"/>
+      </w:pPr>
+      <w:r>
         <w:lastRenderedPageBreak/>
-        <w:t xml:space="preserve">22 </w:t>
-      </w:r>
-      <w:r>
-        <w:t xml:space="preserve">Les heures et la barre now </w:t>
-      </w:r>
-      <w:r>
-        <w:t>sont</w:t>
-      </w:r>
+        <w:t>17</w:t>
+      </w:r>
+    </w:p>
+    <w:p>
+      <w:pPr>
+        <w:pStyle w:val="Enlever"/>
+      </w:pPr>
+      <w:r>
+        <w:t>M</w:t>
+      </w:r>
+      <w:r>
+        <w:t>enu</w:t>
+      </w:r>
+    </w:p>
+    <w:p>
+      <w:pPr>
+        <w:pStyle w:val="BUG"/>
+      </w:pPr>
+      <w:r>
+        <w:t>20. LES JOURS DES TD NE SONT PAS TOUJOURS BONS !!!</w:t>
+      </w:r>
+      <w:r>
+        <w:t xml:space="preserve"> (</w:t>
+      </w:r>
+      <w:proofErr w:type="spellStart"/>
+      <w:r>
+        <w:t>SemaineFragment.</w:t>
+      </w:r>
+      <w:r>
+        <w:t>stringToCalendar</w:t>
+      </w:r>
+      <w:proofErr w:type="spellEnd"/>
+      <w:r>
+        <w:t>)</w:t>
+      </w:r>
+    </w:p>
+    <w:p>
+      <w:pPr>
+        <w:pStyle w:val="Version"/>
+      </w:pPr>
+      <w:r>
+        <w:t>13</w:t>
+      </w:r>
+    </w:p>
+    <w:p>
+      <w:pPr>
+        <w:pStyle w:val="Datee"/>
+      </w:pPr>
+      <w:r>
+        <w:t>25 03 2015</w:t>
+      </w:r>
+    </w:p>
+    <w:p>
+      <w:pPr>
+        <w:pStyle w:val="Ajouter"/>
+      </w:pPr>
+      <w:r>
+        <w:t>Navigation drawer</w:t>
+      </w:r>
+    </w:p>
+    <w:p>
+      <w:pPr>
+        <w:pStyle w:val="Ajouter"/>
+      </w:pPr>
+      <w:r>
+        <w:t>Photo de profil dans le drawer</w:t>
+      </w:r>
+    </w:p>
+    <w:p>
+      <w:pPr>
+        <w:pStyle w:val="Modifier"/>
+      </w:pPr>
+      <w:proofErr w:type="spellStart"/>
+      <w:r>
+        <w:t>Separateur_view</w:t>
+      </w:r>
+      <w:proofErr w:type="spellEnd"/>
+      <w:r>
+        <w:t xml:space="preserve"> est mtn un </w:t>
+      </w:r>
+      <w:proofErr w:type="spellStart"/>
+      <w:r>
+        <w:t>drawable</w:t>
+      </w:r>
+      <w:proofErr w:type="spellEnd"/>
+    </w:p>
+    <w:p>
+      <w:pPr>
+        <w:pStyle w:val="Bug-"/>
+      </w:pPr>
+      <w:r>
+        <w:t>15 (dans préférences fragment, le nb semaines to dl)</w:t>
+      </w:r>
+    </w:p>
+    <w:p>
+      <w:pPr>
+        <w:pStyle w:val="BUG"/>
+      </w:pPr>
+      <w:r>
+        <w:t>17. Les semaines des fragments != 0 NE S’ACTUALISENT PLUS</w:t>
+      </w:r>
+    </w:p>
+    <w:p>
+      <w:pPr>
+        <w:pStyle w:val="Version"/>
+      </w:pPr>
+      <w:r>
+        <w:t>12c</w:t>
+      </w:r>
+    </w:p>
+    <w:p>
+      <w:pPr>
+        <w:pStyle w:val="Datee"/>
+      </w:pPr>
+      <w:r>
+        <w:t>22 03 2015</w:t>
+      </w:r>
+    </w:p>
+    <w:p>
+      <w:pPr>
+        <w:pStyle w:val="Bug-"/>
+      </w:pPr>
+      <w:r>
+        <w:t xml:space="preserve">14. </w:t>
+      </w:r>
+      <w:r>
+        <w:t>O</w:t>
+      </w:r>
+      <w:r>
+        <w:t>k</w:t>
+      </w:r>
+    </w:p>
+    <w:p>
+      <w:pPr>
+        <w:pStyle w:val="BUG"/>
+      </w:pPr>
+      <w:r>
+        <w:t xml:space="preserve">15. </w:t>
+      </w:r>
+      <w:r>
+        <w:t>Sélection semaine dans les pref FC</w:t>
+      </w:r>
+    </w:p>
+    <w:p>
+      <w:pPr>
+        <w:pStyle w:val="BUG"/>
+      </w:pPr>
+      <w:r>
+        <w:t>16. De temps en temps les semaines ne sont pas les bonnes</w:t>
+      </w:r>
+    </w:p>
+    <w:p>
+      <w:pPr>
+        <w:pStyle w:val="Version"/>
+      </w:pPr>
+      <w:r>
+        <w:t>12b</w:t>
+      </w:r>
+    </w:p>
+    <w:p>
+      <w:pPr>
+        <w:pStyle w:val="Datee"/>
+      </w:pPr>
+      <w:r>
+        <w:t>22 03 2015</w:t>
+      </w:r>
+    </w:p>
+    <w:p>
+      <w:pPr>
+        <w:pStyle w:val="Enlever"/>
+      </w:pPr>
+      <w:r>
+        <w:t>Préférence CM</w:t>
+      </w:r>
+    </w:p>
+    <w:p>
+      <w:pPr>
+        <w:pStyle w:val="Ajouter"/>
+      </w:pPr>
+      <w:r>
+        <w:t>Afficher/cacher le panel heures</w:t>
+      </w:r>
+    </w:p>
+    <w:p>
+      <w:pPr>
+        <w:pStyle w:val="Ajouter"/>
+      </w:pPr>
+      <w:r>
+        <w:t>Personnalisation des couleurs depuis les préférences</w:t>
+      </w:r>
+    </w:p>
+    <w:p>
+      <w:pPr>
+        <w:pStyle w:val="Modifier"/>
+      </w:pPr>
+      <w:r>
+        <w:t>Ordre et titre des préférences</w:t>
+      </w:r>
+    </w:p>
+    <w:p>
+      <w:pPr>
+        <w:pStyle w:val="Bug-"/>
+      </w:pPr>
+      <w:r>
+        <w:t>13</w:t>
+      </w:r>
+    </w:p>
+    <w:p>
+      <w:pPr>
+        <w:pStyle w:val="Modifier"/>
+      </w:pPr>
+      <w:r>
+        <w:t>Popup cours plus jolie</w:t>
+      </w:r>
+    </w:p>
+    <w:p>
+      <w:pPr>
+        <w:pStyle w:val="Ajouter"/>
+      </w:pPr>
+      <w:r>
+        <w:t>Ajout d’un devoir</w:t>
+      </w:r>
+    </w:p>
+    <w:p>
+      <w:pPr>
+        <w:pStyle w:val="Version"/>
+      </w:pPr>
+      <w:r>
+        <w:t>12a</w:t>
+      </w:r>
+    </w:p>
+    <w:p>
+      <w:pPr>
+        <w:pStyle w:val="Datee"/>
+      </w:pPr>
+      <w:r>
+        <w:t>21 03 2012</w:t>
+      </w:r>
+    </w:p>
+    <w:p>
+      <w:pPr>
+        <w:pStyle w:val="Bug-"/>
+      </w:pPr>
+      <w:r>
+        <w:t>12</w:t>
+      </w:r>
+    </w:p>
+    <w:p>
+      <w:pPr>
+        <w:pStyle w:val="Version"/>
+      </w:pPr>
+      <w:r>
+        <w:t>12</w:t>
+      </w:r>
+    </w:p>
+    <w:p>
+      <w:pPr>
+        <w:pStyle w:val="Datee"/>
+      </w:pPr>
+      <w:r>
+        <w:t>18 03 2015</w:t>
+      </w:r>
+    </w:p>
+    <w:p>
+      <w:pPr>
+        <w:pStyle w:val="BUG"/>
+      </w:pPr>
+      <w:r>
+        <w:lastRenderedPageBreak/>
+        <w:t xml:space="preserve">14. </w:t>
+      </w:r>
+      <w:proofErr w:type="spellStart"/>
+      <w:r>
+        <w:t>Substring</w:t>
+      </w:r>
+      <w:proofErr w:type="spellEnd"/>
+      <w:r>
+        <w:t xml:space="preserve"> du mois dans le header (septembre =&gt; sept), null pointer si </w:t>
+      </w:r>
+      <w:proofErr w:type="spellStart"/>
+      <w:r>
+        <w:t>mois.length</w:t>
+      </w:r>
+      <w:proofErr w:type="spellEnd"/>
+      <w:r>
+        <w:t xml:space="preserve"> = 4</w:t>
+      </w:r>
+    </w:p>
+    <w:p>
+      <w:pPr>
+        <w:pStyle w:val="Ajouter"/>
+      </w:pPr>
+      <w:r>
+        <w:t xml:space="preserve">Sauvegarde du JSON dans les </w:t>
+      </w:r>
+      <w:proofErr w:type="spellStart"/>
+      <w:r>
+        <w:t>sharedpref</w:t>
+      </w:r>
+      <w:proofErr w:type="spellEnd"/>
+    </w:p>
+    <w:p>
+      <w:pPr>
+        <w:pStyle w:val="BUG"/>
+      </w:pPr>
+      <w:r>
+        <w:t xml:space="preserve">12. Prochain site null </w:t>
+      </w:r>
+      <w:proofErr w:type="gramStart"/>
+      <w:r>
+        <w:t>pointer</w:t>
+      </w:r>
+      <w:proofErr w:type="gramEnd"/>
+    </w:p>
+    <w:p>
+      <w:pPr>
+        <w:pStyle w:val="Version"/>
+      </w:pPr>
+      <w:r>
+        <w:t>11</w:t>
+      </w:r>
+    </w:p>
+    <w:p>
+      <w:pPr>
+        <w:pStyle w:val="Datee"/>
+      </w:pPr>
+      <w:r>
+        <w:t>1</w:t>
+      </w:r>
+      <w:r>
+        <w:t>8 03 2015</w:t>
+      </w:r>
+    </w:p>
+    <w:p>
+      <w:pPr>
+        <w:pStyle w:val="Ajouter"/>
+      </w:pPr>
+      <w:r>
+        <w:t>Popup A propos</w:t>
+      </w:r>
+      <w:r>
+        <w:t xml:space="preserve"> depuis le menu</w:t>
+      </w:r>
+    </w:p>
+    <w:p>
+      <w:pPr>
+        <w:pStyle w:val="Ajouter"/>
+      </w:pPr>
+      <w:r>
+        <w:t>Prochain site</w:t>
+      </w:r>
+    </w:p>
+    <w:p>
+      <w:pPr>
+        <w:pStyle w:val="Ajouter"/>
+      </w:pPr>
+      <w:r>
+        <w:t>« Barre now » : indicateur de l’heure actuelle</w:t>
+      </w:r>
+    </w:p>
+    <w:p>
+      <w:pPr>
+        <w:pStyle w:val="Ajouter"/>
+      </w:pPr>
+      <w:r>
+        <w:t>Nom des exam/présentation/rattrapage</w:t>
+      </w:r>
+    </w:p>
+    <w:p>
+      <w:pPr>
+        <w:pStyle w:val="Bug-"/>
+      </w:pPr>
+      <w:r>
+        <w:t xml:space="preserve">10. </w:t>
+      </w:r>
+      <w:r>
+        <w:t>Résolu</w:t>
+      </w:r>
+    </w:p>
+    <w:p>
+      <w:pPr>
+        <w:pStyle w:val="BUG"/>
+      </w:pPr>
+      <w:r>
+        <w:t>11. Barre now apparait sur certaines semaines (wtf</w:t>
+      </w:r>
+      <w:r>
+        <w:t> ?!</w:t>
+      </w:r>
+      <w:r>
+        <w:t>)</w:t>
+      </w:r>
+    </w:p>
+    <w:p>
+      <w:pPr>
+        <w:pStyle w:val="Bug-"/>
+      </w:pPr>
+      <w:r>
+        <w:t xml:space="preserve">6. Résolu (plus de filtre </w:t>
+      </w:r>
+      <w:proofErr w:type="spellStart"/>
+      <w:r>
+        <w:t>anymore</w:t>
+      </w:r>
+      <w:proofErr w:type="spellEnd"/>
+      <w:r>
+        <w:t>)</w:t>
+      </w:r>
+    </w:p>
+    <w:p>
+      <w:pPr>
+        <w:pStyle w:val="Modifier"/>
+      </w:pPr>
+      <w:r>
+        <w:t xml:space="preserve">Input type de </w:t>
+      </w:r>
+      <w:r>
+        <w:t>l</w:t>
+      </w:r>
+      <w:r>
+        <w:t xml:space="preserve">‘et identifiant = </w:t>
+      </w:r>
+      <w:proofErr w:type="spellStart"/>
+      <w:r>
+        <w:t>textNosuggestions</w:t>
+      </w:r>
+      <w:proofErr w:type="spellEnd"/>
+      <w:r>
+        <w:t xml:space="preserve"> au lieu de </w:t>
+      </w:r>
+      <w:proofErr w:type="spellStart"/>
+      <w:r>
+        <w:t>textEmail</w:t>
+      </w:r>
+      <w:proofErr w:type="spellEnd"/>
+    </w:p>
+    <w:p>
+      <w:pPr>
+        <w:pStyle w:val="Modifier"/>
+      </w:pPr>
+      <w:r>
+        <w:t>Raccourci du « </w:t>
+      </w:r>
+      <w:r>
+        <w:t>Semaine d</w:t>
+      </w:r>
+      <w:r>
+        <w:t>u X au Y septembre » en « du X au Y sept »</w:t>
+      </w:r>
+    </w:p>
+    <w:p>
+      <w:pPr>
+        <w:pStyle w:val="Modifier"/>
+      </w:pPr>
+      <w:r>
+        <w:t>Raccourci du « Prochain site » en « </w:t>
+      </w:r>
+      <w:proofErr w:type="spellStart"/>
+      <w:r>
+        <w:t>Next</w:t>
+      </w:r>
+      <w:proofErr w:type="spellEnd"/>
+      <w:r>
+        <w:t> :</w:t>
+      </w:r>
+      <w:r>
+        <w:t> »</w:t>
+      </w:r>
+    </w:p>
+    <w:p>
+      <w:pPr>
+        <w:pStyle w:val="Version"/>
+      </w:pPr>
+      <w:r>
+        <w:t>10</w:t>
+      </w:r>
+    </w:p>
+    <w:p>
+      <w:pPr>
+        <w:pStyle w:val="Datee"/>
+      </w:pPr>
+      <w:r>
+        <w:t>14 03 2015</w:t>
+      </w:r>
+    </w:p>
+    <w:p>
+      <w:pPr>
+        <w:pStyle w:val="BUG"/>
+      </w:pPr>
+      <w:r>
+        <w:t>13. FC quand on quitte puis on revient à cause de l’avancement</w:t>
+      </w:r>
+    </w:p>
+    <w:p>
+      <w:pPr>
+        <w:pStyle w:val="BUG"/>
+      </w:pPr>
+      <w:r>
+        <w:t xml:space="preserve">10. </w:t>
+      </w:r>
+      <w:r>
+        <w:t>Interro + présentation = CM !</w:t>
+      </w:r>
+    </w:p>
+    <w:p>
+      <w:pPr>
+        <w:pStyle w:val="Modifier"/>
+      </w:pPr>
+      <w:r>
+        <w:t xml:space="preserve">-- </w:t>
+      </w:r>
+      <w:r>
+        <w:t>Reprise depuis v9</w:t>
+      </w:r>
+      <w:r>
+        <w:t xml:space="preserve"> --</w:t>
+      </w:r>
+    </w:p>
+    <w:p>
+      <w:pPr>
+        <w:pStyle w:val="Modifier"/>
+      </w:pPr>
+      <w:r>
+        <w:t>Logo</w:t>
+      </w:r>
+    </w:p>
+    <w:p>
+      <w:pPr>
+        <w:pStyle w:val="Modifier"/>
+      </w:pPr>
+      <w:r>
+        <w:t>L’</w:t>
+      </w:r>
+      <w:proofErr w:type="spellStart"/>
+      <w:r>
+        <w:t>edit</w:t>
+      </w:r>
+      <w:proofErr w:type="spellEnd"/>
       <w:r>
         <w:t xml:space="preserve"> </w:t>
       </w:r>
-      <w:r>
-        <w:t>décalées</w:t>
-      </w:r>
-      <w:r>
-        <w:t xml:space="preserve"> d’un layout sur la droite</w:t>
-      </w:r>
+      <w:proofErr w:type="spellStart"/>
+      <w:r>
+        <w:t>text</w:t>
+      </w:r>
+      <w:proofErr w:type="spellEnd"/>
+      <w:r>
+        <w:t xml:space="preserve"> identifiant de cette popup est mtn de type </w:t>
+      </w:r>
+      <w:proofErr w:type="spellStart"/>
+      <w:r>
+        <w:t>textEmailAddress</w:t>
+      </w:r>
+      <w:proofErr w:type="spellEnd"/>
+    </w:p>
+    <w:p>
+      <w:pPr>
+        <w:pStyle w:val="Modifier"/>
+      </w:pPr>
+      <w:r>
+        <w:t xml:space="preserve">Nom layout accueil.xml devient semaines.xml (c’était illogique) </w:t>
+      </w:r>
+    </w:p>
+    <w:p>
+      <w:pPr>
+        <w:pStyle w:val="Bug-"/>
+      </w:pPr>
+      <w:r>
+        <w:t>7. Permission OK</w:t>
+      </w:r>
+    </w:p>
+    <w:p>
+      <w:pPr>
+        <w:pStyle w:val="Bug-"/>
+      </w:pPr>
+      <w:r>
+        <w:t>8. Correction du bon mois</w:t>
+      </w:r>
+    </w:p>
+    <w:p>
+      <w:pPr>
+        <w:pStyle w:val="Enlever"/>
+      </w:pPr>
+      <w:r>
+        <w:t xml:space="preserve">Suppression </w:t>
+      </w:r>
+      <w:proofErr w:type="spellStart"/>
+      <w:r>
+        <w:t>drawables</w:t>
+      </w:r>
+      <w:proofErr w:type="spellEnd"/>
+      <w:r>
+        <w:t xml:space="preserve"> inutiles</w:t>
+      </w:r>
+    </w:p>
+    <w:p>
+      <w:pPr>
+        <w:pStyle w:val="Ajouter"/>
+      </w:pPr>
+      <w:r>
+        <w:t>Bouton quitter dans le menu</w:t>
+      </w:r>
+    </w:p>
+    <w:p>
+      <w:pPr>
+        <w:pStyle w:val="Modifier"/>
+      </w:pPr>
+      <w:r>
+        <w:t xml:space="preserve">-- </w:t>
+      </w:r>
+      <w:r>
+        <w:t>Fin reprise depuis v9</w:t>
+      </w:r>
+      <w:r>
+        <w:t xml:space="preserve"> --</w:t>
+      </w:r>
+    </w:p>
+    <w:p>
+      <w:pPr>
+        <w:pStyle w:val="Bug-"/>
+      </w:pPr>
+      <w:r>
+        <w:t>6. correction filtre dans la popup identifiants</w:t>
+      </w:r>
+    </w:p>
+    <w:p>
+      <w:pPr>
+        <w:pStyle w:val="BUG"/>
+      </w:pPr>
+      <w:r>
+        <w:t>6. Toujours présent !!</w:t>
+      </w:r>
+    </w:p>
+    <w:p>
+      <w:pPr>
+        <w:pStyle w:val="Ajouter"/>
+      </w:pPr>
+      <w:r>
+        <w:t xml:space="preserve">Nouveau package : </w:t>
+      </w:r>
+      <w:proofErr w:type="spellStart"/>
+      <w:r>
+        <w:t>factory</w:t>
+      </w:r>
+      <w:proofErr w:type="spellEnd"/>
+    </w:p>
+    <w:p>
+      <w:pPr>
+        <w:pStyle w:val="Modifier"/>
+      </w:pPr>
+      <w:r>
+        <w:t xml:space="preserve">Les </w:t>
+      </w:r>
+      <w:proofErr w:type="spellStart"/>
+      <w:r>
+        <w:t>websettings</w:t>
+      </w:r>
+      <w:proofErr w:type="spellEnd"/>
+      <w:r>
+        <w:t xml:space="preserve"> sont initialisés avant les cookies</w:t>
+      </w:r>
+    </w:p>
+    <w:p>
+      <w:pPr>
+        <w:pStyle w:val="Bug-"/>
+      </w:pPr>
+      <w:r>
+        <w:t xml:space="preserve">3. </w:t>
+      </w:r>
+      <w:proofErr w:type="spellStart"/>
+      <w:r>
+        <w:t>onResume</w:t>
+      </w:r>
+      <w:proofErr w:type="spellEnd"/>
+      <w:r>
+        <w:t xml:space="preserve"> n’est plus, c’était incohérent. On a maintenant que des </w:t>
+      </w:r>
+      <w:proofErr w:type="spellStart"/>
+      <w:r>
+        <w:t>onCreate</w:t>
+      </w:r>
+      <w:proofErr w:type="spellEnd"/>
+      <w:r>
+        <w:t xml:space="preserve">. Correction du bug où l’edt ne s’affiche plus selon </w:t>
+      </w:r>
+      <w:proofErr w:type="spellStart"/>
+      <w:r>
+        <w:t>doù</w:t>
+      </w:r>
+      <w:proofErr w:type="spellEnd"/>
+      <w:r>
+        <w:t xml:space="preserve"> l’on vient</w:t>
+      </w:r>
+    </w:p>
+    <w:p>
+      <w:pPr>
+        <w:pStyle w:val="Ajouter"/>
+      </w:pPr>
+      <w:r>
+        <w:lastRenderedPageBreak/>
+        <w:t>Nouvelle préférence : nombre de semaines à télécharger</w:t>
+      </w:r>
+    </w:p>
+    <w:p>
+      <w:pPr>
+        <w:pStyle w:val="Modifier"/>
+      </w:pPr>
+      <w:r>
+        <w:t>Toutes les semaines se charge</w:t>
+      </w:r>
+      <w:r>
+        <w:t>n</w:t>
+      </w:r>
+      <w:r>
+        <w:t>t d’un coup</w:t>
+      </w:r>
+    </w:p>
+    <w:p>
+      <w:pPr>
+        <w:pStyle w:val="Ajouter"/>
+      </w:pPr>
+      <w:r>
+        <w:t>Popup « attention les pref seront chargées au redémarrage »</w:t>
+      </w:r>
+    </w:p>
+    <w:p>
+      <w:pPr>
+        <w:pStyle w:val="Bug-"/>
+      </w:pPr>
+      <w:r>
+        <w:t xml:space="preserve">4. </w:t>
+      </w:r>
+      <w:r>
+        <w:t xml:space="preserve">Afficher/cacher CM OK pour tous les </w:t>
+      </w:r>
+      <w:proofErr w:type="spellStart"/>
+      <w:r>
+        <w:t>frags</w:t>
+      </w:r>
+      <w:proofErr w:type="spellEnd"/>
+    </w:p>
+    <w:p>
+      <w:pPr>
+        <w:pStyle w:val="Modifier"/>
+      </w:pPr>
+      <w:r>
+        <w:t xml:space="preserve">Changement de </w:t>
+      </w:r>
+      <w:proofErr w:type="spellStart"/>
+      <w:r>
+        <w:t>packake</w:t>
+      </w:r>
+      <w:proofErr w:type="spellEnd"/>
+      <w:r>
+        <w:t xml:space="preserve"> en </w:t>
+      </w:r>
+      <w:proofErr w:type="spellStart"/>
+      <w:r>
+        <w:t>com.fcourgey.myepfnew</w:t>
+      </w:r>
+      <w:proofErr w:type="spellEnd"/>
+    </w:p>
+    <w:p>
+      <w:pPr>
+        <w:pStyle w:val="Modifier"/>
+      </w:pPr>
+      <w:r>
+        <w:t xml:space="preserve">Nouvelle </w:t>
+      </w:r>
+      <w:proofErr w:type="spellStart"/>
+      <w:r>
+        <w:t>keystore</w:t>
+      </w:r>
+      <w:proofErr w:type="spellEnd"/>
     </w:p>
     <w:p>
       <w:pPr>
         <w:pStyle w:val="Version"/>
       </w:pPr>
       <w:r>
-        <w:t>14b</w:t>
+        <w:t>9c</w:t>
       </w:r>
     </w:p>
     <w:p>
@@ -321,7 +1503,71 @@
         <w:pStyle w:val="Datee"/>
       </w:pPr>
       <w:r>
-        <w:t>20 04 2015</w:t>
+        <w:t>12 03 2015</w:t>
+      </w:r>
+    </w:p>
+    <w:p>
+      <w:pPr>
+        <w:pStyle w:val="Bug-"/>
+      </w:pPr>
+      <w:r>
+        <w:t xml:space="preserve">7. </w:t>
+      </w:r>
+      <w:r>
+        <w:t>WRITE EXTERNAL STORAGE NECESSAIRE pour les shared pref</w:t>
+      </w:r>
+    </w:p>
+    <w:p>
+      <w:pPr>
+        <w:pStyle w:val="Bug-"/>
+      </w:pPr>
+      <w:r>
+        <w:t xml:space="preserve">8. </w:t>
+      </w:r>
+      <w:r>
+        <w:t>Correction du bon mois</w:t>
+      </w:r>
+    </w:p>
+    <w:p>
+      <w:pPr>
+        <w:pStyle w:val="Version"/>
+      </w:pPr>
+      <w:r>
+        <w:t>9b</w:t>
+      </w:r>
+    </w:p>
+    <w:p>
+      <w:pPr>
+        <w:pStyle w:val="Datee"/>
+      </w:pPr>
+      <w:proofErr w:type="gramStart"/>
+      <w:r>
+        <w:t>date</w:t>
+      </w:r>
+      <w:proofErr w:type="gramEnd"/>
+    </w:p>
+    <w:p>
+      <w:pPr>
+        <w:pStyle w:val="Enlever"/>
+      </w:pPr>
+      <w:r>
+        <w:t xml:space="preserve">Permission </w:t>
+      </w:r>
+      <w:proofErr w:type="spellStart"/>
+      <w:r>
+        <w:t>Manifest</w:t>
+      </w:r>
+      <w:proofErr w:type="spellEnd"/>
+      <w:r>
+        <w:t xml:space="preserve"> WRITE EXTERNAL STORAGE</w:t>
+      </w:r>
+    </w:p>
+    <w:p>
+      <w:pPr>
+        <w:pStyle w:val="BUG"/>
+      </w:pPr>
+      <w:r>
+        <w:t>7. La permission ne doit pas être retirée</w:t>
       </w:r>
     </w:p>
     <w:p>
@@ -329,7 +1575,31 @@
         <w:pStyle w:val="Modifier"/>
       </w:pPr>
       <w:r>
-        <w:t>Listview dans le drawer</w:t>
+        <w:t>Nom layout accueil.xml devient semaines.xml (c’était illogique)</w:t>
+      </w:r>
+    </w:p>
+    <w:p>
+      <w:pPr>
+        <w:pStyle w:val="Modifier"/>
+      </w:pPr>
+      <w:r>
+        <w:t xml:space="preserve">Mise à jour à chaque fois (suppression booléens </w:t>
+      </w:r>
+      <w:proofErr w:type="spellStart"/>
+      <w:r>
+        <w:t>connectéAMyEpf</w:t>
+      </w:r>
+      <w:proofErr w:type="spellEnd"/>
+      <w:r>
+        <w:t xml:space="preserve"> et </w:t>
+      </w:r>
+      <w:proofErr w:type="spellStart"/>
+      <w:r>
+        <w:t>EdtTéléchargé</w:t>
+      </w:r>
+      <w:proofErr w:type="spellEnd"/>
+      <w:r>
+        <w:t>)</w:t>
       </w:r>
     </w:p>
     <w:p>
@@ -337,7 +1607,18 @@
         <w:pStyle w:val="Ajouter"/>
       </w:pPr>
       <w:r>
-        <w:t>Nom prénom dans le drawer</w:t>
+        <w:t>Bouton quitter dans le menu</w:t>
+      </w:r>
+    </w:p>
+    <w:p>
+      <w:pPr>
+        <w:pStyle w:val="BUG"/>
+      </w:pPr>
+      <w:r>
+        <w:t xml:space="preserve">8. </w:t>
+      </w:r>
+      <w:r>
+        <w:t>Décalage d’un mois vers l’avant</w:t>
       </w:r>
     </w:p>
     <w:p>
@@ -345,7 +1626,7 @@
         <w:pStyle w:val="Version"/>
       </w:pPr>
       <w:r>
-        <w:t>14a</w:t>
+        <w:t>9a</w:t>
       </w:r>
     </w:p>
     <w:p>
@@ -353,7 +1634,18 @@
         <w:pStyle w:val="Datee"/>
       </w:pPr>
       <w:r>
-        <w:t>15 04 2015</w:t>
+        <w:t>11 03 2015</w:t>
+      </w:r>
+    </w:p>
+    <w:p>
+      <w:pPr>
+        <w:pStyle w:val="Bug-"/>
+      </w:pPr>
+      <w:r>
+        <w:t>6. Suppression filtre</w:t>
+      </w:r>
+      <w:r>
+        <w:t xml:space="preserve"> dans la popup identifiants</w:t>
       </w:r>
     </w:p>
     <w:p>
@@ -361,31 +1653,132 @@
         <w:pStyle w:val="Modifier"/>
       </w:pPr>
       <w:r>
-        <w:t>Fix du hash qui empechait de se connecter (vidage de cache sur les identifiants)</w:t>
-      </w:r>
+        <w:t>L’</w:t>
+      </w:r>
+      <w:proofErr w:type="spellStart"/>
+      <w:r>
+        <w:t>edit</w:t>
+      </w:r>
+      <w:proofErr w:type="spellEnd"/>
+      <w:r>
+        <w:t xml:space="preserve"> </w:t>
+      </w:r>
+      <w:proofErr w:type="spellStart"/>
+      <w:r>
+        <w:t>text</w:t>
+      </w:r>
+      <w:proofErr w:type="spellEnd"/>
+      <w:r>
+        <w:t xml:space="preserve"> identifiant de cette popup est mtn</w:t>
+      </w:r>
+      <w:r>
+        <w:t xml:space="preserve"> de type </w:t>
+      </w:r>
+      <w:proofErr w:type="spellStart"/>
+      <w:r>
+        <w:t>textEmailAddress</w:t>
+      </w:r>
+      <w:proofErr w:type="spellEnd"/>
+    </w:p>
+    <w:p>
+      <w:pPr>
+        <w:pStyle w:val="Modifier"/>
+      </w:pPr>
+      <w:r>
+        <w:t>logo</w:t>
+      </w:r>
+    </w:p>
+    <w:p>
+      <w:pPr>
+        <w:pStyle w:val="Enlever"/>
+      </w:pPr>
+      <w:r>
+        <w:t xml:space="preserve">Suppression </w:t>
+      </w:r>
+      <w:proofErr w:type="spellStart"/>
+      <w:r>
+        <w:t>drawables</w:t>
+      </w:r>
+      <w:proofErr w:type="spellEnd"/>
+      <w:r>
+        <w:t xml:space="preserve"> inutiles</w:t>
+      </w:r>
+    </w:p>
+    <w:p>
+      <w:pPr>
+        <w:pStyle w:val="Version"/>
+      </w:pPr>
+      <w:r>
+        <w:t>9</w:t>
+      </w:r>
+    </w:p>
+    <w:p>
+      <w:pPr>
+        <w:pStyle w:val="Datee"/>
+      </w:pPr>
+      <w:r>
+        <w:t>10 03 2015</w:t>
+      </w:r>
+    </w:p>
+    <w:p>
+      <w:pPr>
+        <w:pStyle w:val="Modifier"/>
+      </w:pPr>
+      <w:r>
+        <w:t>Nom du projet : MyEPF -&gt; myEPF</w:t>
+      </w:r>
+    </w:p>
+    <w:p>
+      <w:pPr>
+        <w:pStyle w:val="Bug-"/>
+      </w:pPr>
+      <w:r>
+        <w:t>1</w:t>
+      </w:r>
+      <w:r>
+        <w:t xml:space="preserve"> avec </w:t>
+      </w:r>
+      <w:proofErr w:type="spellStart"/>
+      <w:r>
+        <w:t>AccueilActivite</w:t>
+      </w:r>
+      <w:proofErr w:type="spellEnd"/>
+      <w:r>
+        <w:t xml:space="preserve"> qui lance un </w:t>
+      </w:r>
+      <w:proofErr w:type="spellStart"/>
+      <w:proofErr w:type="gramStart"/>
+      <w:r>
+        <w:t>this.finish</w:t>
+      </w:r>
+      <w:proofErr w:type="spellEnd"/>
+      <w:r>
+        <w:t>()</w:t>
+      </w:r>
+      <w:proofErr w:type="gramEnd"/>
     </w:p>
     <w:p>
       <w:pPr>
         <w:pStyle w:val="Ajouter"/>
       </w:pPr>
       <w:r>
-        <w:t>Hash sur toutes les méthodes qui storent le mdp</w:t>
-      </w:r>
-    </w:p>
-    <w:p>
-      <w:pPr>
-        <w:pStyle w:val="Version"/>
-      </w:pPr>
-      <w:r>
-        <w:t>14</w:t>
-      </w:r>
-    </w:p>
-    <w:p>
-      <w:pPr>
-        <w:pStyle w:val="Datee"/>
-      </w:pPr>
-      <w:r>
-        <w:t>14 04 2015</w:t>
+        <w:t>Ajout de la prise en compte des identifiants (identifiant + mdp) dans la connexion (+enregistrement pref)</w:t>
+      </w:r>
+    </w:p>
+    <w:p>
+      <w:pPr>
+        <w:pStyle w:val="BUG"/>
+      </w:pPr>
+      <w:proofErr w:type="spellStart"/>
+      <w:r>
+        <w:t>sCm</w:t>
+      </w:r>
+      <w:proofErr w:type="spellEnd"/>
+      <w:r>
+        <w:t xml:space="preserve"> est différent pour chaque semaine !!</w:t>
+      </w:r>
+      <w:r>
+        <w:t xml:space="preserve"> (4)</w:t>
       </w:r>
     </w:p>
     <w:p>
@@ -393,167 +1786,8 @@
         <w:pStyle w:val="Ajouter"/>
       </w:pPr>
       <w:r>
-        <w:t>Mdp haché</w:t>
-      </w:r>
-    </w:p>
-    <w:p>
-      <w:pPr>
-        <w:pStyle w:val="Ajouter"/>
-      </w:pPr>
-      <w:r>
-        <w:t>Progressbar tout en haut</w:t>
-      </w:r>
-      <w:r>
-        <w:t xml:space="preserve"> sur chaque semaine</w:t>
-      </w:r>
-    </w:p>
-    <w:p>
-      <w:pPr>
-        <w:pStyle w:val="Modifier"/>
-      </w:pPr>
-      <w:r>
-        <w:t>SDK max : 22</w:t>
-      </w:r>
-    </w:p>
-    <w:p>
-      <w:pPr>
-        <w:pStyle w:val="Ajouter"/>
-      </w:pPr>
-      <w:r>
-        <w:t>A partir de maintenant, le code est sur git public</w:t>
-      </w:r>
-    </w:p>
-    <w:p>
-      <w:pPr>
-        <w:pStyle w:val="Ajouter"/>
-      </w:pPr>
-      <w:r>
-        <w:t>Vider le cache quitte l’appli</w:t>
-      </w:r>
-    </w:p>
-    <w:p>
-      <w:pPr>
-        <w:pStyle w:val="Ajouter"/>
-      </w:pPr>
-      <w:r>
-        <w:t>Ajout du bulletin</w:t>
-      </w:r>
-    </w:p>
-    <w:p>
-      <w:pPr>
-        <w:pStyle w:val="Version"/>
-      </w:pPr>
-      <w:r>
-        <w:t>13b</w:t>
-      </w:r>
-    </w:p>
-    <w:p>
-      <w:pPr>
-        <w:pStyle w:val="Datee"/>
-      </w:pPr>
-      <w:r>
-        <w:t>29 03 2015</w:t>
-      </w:r>
-    </w:p>
-    <w:p>
-      <w:pPr>
-        <w:pStyle w:val="Modifier"/>
-      </w:pPr>
-      <w:r>
-        <w:t>Code refactor</w:t>
-      </w:r>
-    </w:p>
-    <w:p>
-      <w:pPr>
-        <w:pStyle w:val="Enlever"/>
-      </w:pPr>
-      <w:r>
-        <w:t xml:space="preserve">Avancement </w:t>
-      </w:r>
-      <w:r>
-        <w:t xml:space="preserve">dans </w:t>
-      </w:r>
-      <w:r>
-        <w:t>semaines</w:t>
-      </w:r>
-      <w:r>
-        <w:t xml:space="preserve"> activité</w:t>
-      </w:r>
-    </w:p>
-    <w:p>
-      <w:pPr>
-        <w:pStyle w:val="Ajouter"/>
-      </w:pPr>
-      <w:r>
-        <w:t>Vider le cache (edt/json semaine uniquement)</w:t>
-      </w:r>
-    </w:p>
-    <w:p>
-      <w:pPr>
-        <w:pStyle w:val="Ajouter"/>
-      </w:pPr>
-      <w:r>
-        <w:t>Date du jour dans CoursVue, popup au clic sur cours</w:t>
-      </w:r>
-    </w:p>
-    <w:p>
-      <w:pPr>
-        <w:pStyle w:val="Bug-"/>
-      </w:pPr>
-      <w:r>
-        <w:t>20</w:t>
-      </w:r>
-    </w:p>
-    <w:p>
-      <w:pPr>
-        <w:pStyle w:val="Modifier"/>
-      </w:pPr>
-      <w:r>
-        <w:t>Les CM avec devoirs ne sont pas cachés</w:t>
-      </w:r>
-    </w:p>
-    <w:p>
-      <w:pPr>
-        <w:pStyle w:val="Ajouter"/>
-      </w:pPr>
-      <w:r>
-        <w:t>Cette version vide le cache automatiquement si lancé pour la première fois</w:t>
-      </w:r>
-    </w:p>
-    <w:p>
-      <w:pPr>
-        <w:pStyle w:val="Version"/>
-      </w:pPr>
-      <w:r>
-        <w:t>13a</w:t>
-      </w:r>
-    </w:p>
-    <w:p>
-      <w:pPr>
-        <w:pStyle w:val="Datee"/>
-      </w:pPr>
-      <w:r>
-        <w:t>28 02 2015</w:t>
-      </w:r>
-    </w:p>
-    <w:p>
-      <w:pPr>
-        <w:pStyle w:val="Bug-"/>
-      </w:pPr>
-      <w:r>
-        <w:t>17</w:t>
-      </w:r>
-    </w:p>
-    <w:p>
-      <w:pPr>
-        <w:pStyle w:val="Enlever"/>
-      </w:pPr>
-      <w:r>
         <w:lastRenderedPageBreak/>
-        <w:t>M</w:t>
-      </w:r>
-      <w:r>
-        <w:t>enu</w:t>
+        <w:t>Container heures</w:t>
       </w:r>
     </w:p>
     <w:p>
@@ -561,839 +1795,6 @@
         <w:pStyle w:val="BUG"/>
       </w:pPr>
       <w:r>
-        <w:t>20. LES JOURS DES TD NE SONT PAS TOUJOURS BONS !!!</w:t>
-      </w:r>
-      <w:r>
-        <w:t xml:space="preserve"> (</w:t>
-      </w:r>
-      <w:r>
-        <w:t>SemaineFragment.</w:t>
-      </w:r>
-      <w:r>
-        <w:t>stringToCalendar)</w:t>
-      </w:r>
-    </w:p>
-    <w:p>
-      <w:pPr>
-        <w:pStyle w:val="Version"/>
-      </w:pPr>
-      <w:r>
-        <w:t>13</w:t>
-      </w:r>
-    </w:p>
-    <w:p>
-      <w:pPr>
-        <w:pStyle w:val="Datee"/>
-      </w:pPr>
-      <w:r>
-        <w:t>25 03 2015</w:t>
-      </w:r>
-    </w:p>
-    <w:p>
-      <w:pPr>
-        <w:pStyle w:val="Ajouter"/>
-      </w:pPr>
-      <w:r>
-        <w:t>Navigation drawer</w:t>
-      </w:r>
-    </w:p>
-    <w:p>
-      <w:pPr>
-        <w:pStyle w:val="Ajouter"/>
-      </w:pPr>
-      <w:r>
-        <w:t>Photo de profil dans le drawer</w:t>
-      </w:r>
-    </w:p>
-    <w:p>
-      <w:pPr>
-        <w:pStyle w:val="Modifier"/>
-      </w:pPr>
-      <w:r>
-        <w:t>Separateur_view est mtn un drawable</w:t>
-      </w:r>
-    </w:p>
-    <w:p>
-      <w:pPr>
-        <w:pStyle w:val="Bug-"/>
-      </w:pPr>
-      <w:r>
-        <w:t>15 (dans préférences fragment, le nb semaines to dl)</w:t>
-      </w:r>
-    </w:p>
-    <w:p>
-      <w:pPr>
-        <w:pStyle w:val="BUG"/>
-      </w:pPr>
-      <w:r>
-        <w:t>17. Les semaines des fragments != 0 NE S’ACTUALISENT PLUS</w:t>
-      </w:r>
-    </w:p>
-    <w:p>
-      <w:pPr>
-        <w:pStyle w:val="Version"/>
-      </w:pPr>
-      <w:r>
-        <w:t>12c</w:t>
-      </w:r>
-    </w:p>
-    <w:p>
-      <w:pPr>
-        <w:pStyle w:val="Datee"/>
-      </w:pPr>
-      <w:r>
-        <w:t>22 03 2015</w:t>
-      </w:r>
-    </w:p>
-    <w:p>
-      <w:pPr>
-        <w:pStyle w:val="Bug-"/>
-      </w:pPr>
-      <w:r>
-        <w:t xml:space="preserve">14. </w:t>
-      </w:r>
-      <w:r>
-        <w:t>O</w:t>
-      </w:r>
-      <w:r>
-        <w:t>k</w:t>
-      </w:r>
-    </w:p>
-    <w:p>
-      <w:pPr>
-        <w:pStyle w:val="BUG"/>
-      </w:pPr>
-      <w:r>
-        <w:t xml:space="preserve">15. </w:t>
-      </w:r>
-      <w:r>
-        <w:t>Sélection semaine dans les pref FC</w:t>
-      </w:r>
-    </w:p>
-    <w:p>
-      <w:pPr>
-        <w:pStyle w:val="BUG"/>
-      </w:pPr>
-      <w:r>
-        <w:t>16. De temps en temps les semaines ne sont pas les bonnes</w:t>
-      </w:r>
-    </w:p>
-    <w:p>
-      <w:pPr>
-        <w:pStyle w:val="Version"/>
-      </w:pPr>
-      <w:r>
-        <w:t>12b</w:t>
-      </w:r>
-    </w:p>
-    <w:p>
-      <w:pPr>
-        <w:pStyle w:val="Datee"/>
-      </w:pPr>
-      <w:r>
-        <w:t>22 03 2015</w:t>
-      </w:r>
-    </w:p>
-    <w:p>
-      <w:pPr>
-        <w:pStyle w:val="Enlever"/>
-      </w:pPr>
-      <w:r>
-        <w:t>Préférence CM</w:t>
-      </w:r>
-    </w:p>
-    <w:p>
-      <w:pPr>
-        <w:pStyle w:val="Ajouter"/>
-      </w:pPr>
-      <w:r>
-        <w:t>Afficher/cacher le panel heures</w:t>
-      </w:r>
-    </w:p>
-    <w:p>
-      <w:pPr>
-        <w:pStyle w:val="Ajouter"/>
-      </w:pPr>
-      <w:r>
-        <w:t>Personnalisation des couleurs depuis les préférences</w:t>
-      </w:r>
-    </w:p>
-    <w:p>
-      <w:pPr>
-        <w:pStyle w:val="Modifier"/>
-      </w:pPr>
-      <w:r>
-        <w:t>Ordre et titre des préférences</w:t>
-      </w:r>
-    </w:p>
-    <w:p>
-      <w:pPr>
-        <w:pStyle w:val="Bug-"/>
-      </w:pPr>
-      <w:r>
-        <w:t>13</w:t>
-      </w:r>
-    </w:p>
-    <w:p>
-      <w:pPr>
-        <w:pStyle w:val="Modifier"/>
-      </w:pPr>
-      <w:r>
-        <w:t>Popup cours plus jolie</w:t>
-      </w:r>
-    </w:p>
-    <w:p>
-      <w:pPr>
-        <w:pStyle w:val="Ajouter"/>
-      </w:pPr>
-      <w:r>
-        <w:t>Ajout d’un devoir</w:t>
-      </w:r>
-    </w:p>
-    <w:p>
-      <w:pPr>
-        <w:pStyle w:val="Version"/>
-      </w:pPr>
-      <w:r>
-        <w:t>12a</w:t>
-      </w:r>
-    </w:p>
-    <w:p>
-      <w:pPr>
-        <w:pStyle w:val="Datee"/>
-      </w:pPr>
-      <w:r>
-        <w:t>21 03 2012</w:t>
-      </w:r>
-    </w:p>
-    <w:p>
-      <w:pPr>
-        <w:pStyle w:val="Bug-"/>
-      </w:pPr>
-      <w:r>
-        <w:t>12</w:t>
-      </w:r>
-    </w:p>
-    <w:p>
-      <w:pPr>
-        <w:pStyle w:val="Version"/>
-      </w:pPr>
-      <w:r>
-        <w:t>12</w:t>
-      </w:r>
-    </w:p>
-    <w:p>
-      <w:pPr>
-        <w:pStyle w:val="Datee"/>
-      </w:pPr>
-      <w:r>
-        <w:t>18 03 2015</w:t>
-      </w:r>
-    </w:p>
-    <w:p>
-      <w:pPr>
-        <w:pStyle w:val="BUG"/>
-      </w:pPr>
-      <w:r>
-        <w:t>14. Substring du mois dans le header (septembre =&gt; sept), null pointer si mois.length = 4</w:t>
-      </w:r>
-    </w:p>
-    <w:p>
-      <w:pPr>
-        <w:pStyle w:val="Ajouter"/>
-      </w:pPr>
-      <w:r>
-        <w:lastRenderedPageBreak/>
-        <w:t>Sauvegarde du JSON dans les sharedpref</w:t>
-      </w:r>
-    </w:p>
-    <w:p>
-      <w:pPr>
-        <w:pStyle w:val="BUG"/>
-      </w:pPr>
-      <w:r>
-        <w:t>12. Prochain site null pointer</w:t>
-      </w:r>
-    </w:p>
-    <w:p>
-      <w:pPr>
-        <w:pStyle w:val="Version"/>
-      </w:pPr>
-      <w:r>
-        <w:t>11</w:t>
-      </w:r>
-    </w:p>
-    <w:p>
-      <w:pPr>
-        <w:pStyle w:val="Datee"/>
-      </w:pPr>
-      <w:r>
-        <w:t>1</w:t>
-      </w:r>
-      <w:r>
-        <w:t>8 03 2015</w:t>
-      </w:r>
-    </w:p>
-    <w:p>
-      <w:pPr>
-        <w:pStyle w:val="Ajouter"/>
-      </w:pPr>
-      <w:r>
-        <w:t>Popup A propos</w:t>
-      </w:r>
-      <w:r>
-        <w:t xml:space="preserve"> depuis le menu</w:t>
-      </w:r>
-    </w:p>
-    <w:p>
-      <w:pPr>
-        <w:pStyle w:val="Ajouter"/>
-      </w:pPr>
-      <w:r>
-        <w:t>Prochain site</w:t>
-      </w:r>
-    </w:p>
-    <w:p>
-      <w:pPr>
-        <w:pStyle w:val="Ajouter"/>
-      </w:pPr>
-      <w:r>
-        <w:t>« Barre now » : indicateur de l’heure actuelle</w:t>
-      </w:r>
-    </w:p>
-    <w:p>
-      <w:pPr>
-        <w:pStyle w:val="Ajouter"/>
-      </w:pPr>
-      <w:r>
-        <w:t>Nom des exam/présentation/rattrapage</w:t>
-      </w:r>
-    </w:p>
-    <w:p>
-      <w:pPr>
-        <w:pStyle w:val="Bug-"/>
-      </w:pPr>
-      <w:r>
-        <w:t xml:space="preserve">10. </w:t>
-      </w:r>
-      <w:r>
-        <w:t>Résolu</w:t>
-      </w:r>
-    </w:p>
-    <w:p>
-      <w:pPr>
-        <w:pStyle w:val="BUG"/>
-      </w:pPr>
-      <w:r>
-        <w:t>11. Barre now apparait sur certaines semaines (wtf</w:t>
-      </w:r>
-      <w:r>
-        <w:t> ?!</w:t>
-      </w:r>
-      <w:r>
-        <w:t>)</w:t>
-      </w:r>
-    </w:p>
-    <w:p>
-      <w:pPr>
-        <w:pStyle w:val="Bug-"/>
-      </w:pPr>
-      <w:r>
-        <w:t>6. Résolu (plus de filtre anymore)</w:t>
-      </w:r>
-    </w:p>
-    <w:p>
-      <w:pPr>
-        <w:pStyle w:val="Modifier"/>
-      </w:pPr>
-      <w:r>
-        <w:t xml:space="preserve">Input type de </w:t>
-      </w:r>
-      <w:r>
-        <w:t>l</w:t>
-      </w:r>
-      <w:r>
-        <w:t>‘et identifiant = textNosuggestions au lieu de textEmail</w:t>
-      </w:r>
-    </w:p>
-    <w:p>
-      <w:pPr>
-        <w:pStyle w:val="Modifier"/>
-      </w:pPr>
-      <w:r>
-        <w:t>Raccourci du « </w:t>
-      </w:r>
-      <w:r>
-        <w:t>Semaine d</w:t>
-      </w:r>
-      <w:r>
-        <w:t>u X au Y septembre » en « du X au Y sept »</w:t>
-      </w:r>
-    </w:p>
-    <w:p>
-      <w:pPr>
-        <w:pStyle w:val="Modifier"/>
-      </w:pPr>
-      <w:r>
-        <w:t>Raccourci du « Prochain site » en « Next :</w:t>
-      </w:r>
-      <w:r>
-        <w:t> »</w:t>
-      </w:r>
-    </w:p>
-    <w:p>
-      <w:pPr>
-        <w:pStyle w:val="Version"/>
-      </w:pPr>
-      <w:r>
-        <w:t>10</w:t>
-      </w:r>
-    </w:p>
-    <w:p>
-      <w:pPr>
-        <w:pStyle w:val="Datee"/>
-      </w:pPr>
-      <w:r>
-        <w:t>14 03 2015</w:t>
-      </w:r>
-    </w:p>
-    <w:p>
-      <w:pPr>
-        <w:pStyle w:val="BUG"/>
-      </w:pPr>
-      <w:r>
-        <w:t>13. FC quand on quitte puis on revient à cause de l’avancement</w:t>
-      </w:r>
-    </w:p>
-    <w:p>
-      <w:pPr>
-        <w:pStyle w:val="BUG"/>
-      </w:pPr>
-      <w:r>
-        <w:t xml:space="preserve">10. </w:t>
-      </w:r>
-      <w:r>
-        <w:t>Interro + présentation = CM !</w:t>
-      </w:r>
-    </w:p>
-    <w:p>
-      <w:pPr>
-        <w:pStyle w:val="Modifier"/>
-      </w:pPr>
-      <w:r>
-        <w:t xml:space="preserve">-- </w:t>
-      </w:r>
-      <w:r>
-        <w:t>Reprise depuis v9</w:t>
-      </w:r>
-      <w:r>
-        <w:t xml:space="preserve"> --</w:t>
-      </w:r>
-    </w:p>
-    <w:p>
-      <w:pPr>
-        <w:pStyle w:val="Modifier"/>
-      </w:pPr>
-      <w:r>
-        <w:t>Logo</w:t>
-      </w:r>
-    </w:p>
-    <w:p>
-      <w:pPr>
-        <w:pStyle w:val="Modifier"/>
-      </w:pPr>
-      <w:r>
-        <w:t xml:space="preserve">L’edit text identifiant de cette popup est mtn de type </w:t>
-      </w:r>
-      <w:r>
-        <w:t>textEmailAddress</w:t>
-      </w:r>
-    </w:p>
-    <w:p>
-      <w:pPr>
-        <w:pStyle w:val="Modifier"/>
-      </w:pPr>
-      <w:r>
-        <w:t xml:space="preserve">Nom layout accueil.xml devient semaines.xml (c’était illogique) </w:t>
-      </w:r>
-    </w:p>
-    <w:p>
-      <w:pPr>
-        <w:pStyle w:val="Bug-"/>
-      </w:pPr>
-      <w:r>
-        <w:t>7. Permission OK</w:t>
-      </w:r>
-    </w:p>
-    <w:p>
-      <w:pPr>
-        <w:pStyle w:val="Bug-"/>
-      </w:pPr>
-      <w:r>
-        <w:t>8. Correction du bon mois</w:t>
-      </w:r>
-    </w:p>
-    <w:p>
-      <w:pPr>
-        <w:pStyle w:val="Enlever"/>
-      </w:pPr>
-      <w:r>
-        <w:t>Suppression drawables inutiles</w:t>
-      </w:r>
-    </w:p>
-    <w:p>
-      <w:pPr>
-        <w:pStyle w:val="Ajouter"/>
-      </w:pPr>
-      <w:r>
-        <w:t>Bouton quitter dans le menu</w:t>
-      </w:r>
-    </w:p>
-    <w:p>
-      <w:pPr>
-        <w:pStyle w:val="Modifier"/>
-      </w:pPr>
-      <w:r>
-        <w:t xml:space="preserve">-- </w:t>
-      </w:r>
-      <w:r>
-        <w:t>Fin reprise depuis v9</w:t>
-      </w:r>
-      <w:r>
-        <w:t xml:space="preserve"> --</w:t>
-      </w:r>
-    </w:p>
-    <w:p>
-      <w:pPr>
-        <w:pStyle w:val="Bug-"/>
-      </w:pPr>
-      <w:r>
-        <w:t>6. correction filtre dans la popup identifiants</w:t>
-      </w:r>
-    </w:p>
-    <w:p>
-      <w:pPr>
-        <w:pStyle w:val="BUG"/>
-      </w:pPr>
-      <w:r>
-        <w:t>6. Toujours présent !!</w:t>
-      </w:r>
-    </w:p>
-    <w:p>
-      <w:pPr>
-        <w:pStyle w:val="Ajouter"/>
-      </w:pPr>
-      <w:r>
-        <w:t>Nouveau package : factory</w:t>
-      </w:r>
-    </w:p>
-    <w:p>
-      <w:pPr>
-        <w:pStyle w:val="Modifier"/>
-      </w:pPr>
-      <w:r>
-        <w:t>Les websettings sont initialisés avant les cookies</w:t>
-      </w:r>
-    </w:p>
-    <w:p>
-      <w:pPr>
-        <w:pStyle w:val="Bug-"/>
-      </w:pPr>
-      <w:r>
-        <w:t xml:space="preserve">3. </w:t>
-      </w:r>
-      <w:r>
-        <w:t>onResume n’est plus, c’était incohérent. On a maintenant que des onCreate. Correction du bug où l’edt ne s’affiche plus selon doù l’on vient</w:t>
-      </w:r>
-    </w:p>
-    <w:p>
-      <w:pPr>
-        <w:pStyle w:val="Ajouter"/>
-      </w:pPr>
-      <w:r>
-        <w:t>Nouvelle préférence : nombre de semaines à télécharger</w:t>
-      </w:r>
-    </w:p>
-    <w:p>
-      <w:pPr>
-        <w:pStyle w:val="Modifier"/>
-      </w:pPr>
-      <w:r>
-        <w:lastRenderedPageBreak/>
-        <w:t>Toutes les semaines se charge</w:t>
-      </w:r>
-      <w:r>
-        <w:t>n</w:t>
-      </w:r>
-      <w:r>
-        <w:t>t d’un coup</w:t>
-      </w:r>
-    </w:p>
-    <w:p>
-      <w:pPr>
-        <w:pStyle w:val="Ajouter"/>
-      </w:pPr>
-      <w:r>
-        <w:t>Popup « attention les pref seront chargées au redémarrage »</w:t>
-      </w:r>
-    </w:p>
-    <w:p>
-      <w:pPr>
-        <w:pStyle w:val="Bug-"/>
-      </w:pPr>
-      <w:r>
-        <w:t xml:space="preserve">4. </w:t>
-      </w:r>
-      <w:r>
-        <w:t>Afficher/cacher CM OK pour tous les frags</w:t>
-      </w:r>
-    </w:p>
-    <w:p>
-      <w:pPr>
-        <w:pStyle w:val="Modifier"/>
-      </w:pPr>
-      <w:r>
-        <w:t>Changement de packake en com.fcourgey.myepfnew</w:t>
-      </w:r>
-    </w:p>
-    <w:p>
-      <w:pPr>
-        <w:pStyle w:val="Modifier"/>
-      </w:pPr>
-      <w:r>
-        <w:t>Nouvelle keystore</w:t>
-      </w:r>
-    </w:p>
-    <w:p>
-      <w:pPr>
-        <w:pStyle w:val="Version"/>
-      </w:pPr>
-      <w:r>
-        <w:t>9c</w:t>
-      </w:r>
-    </w:p>
-    <w:p>
-      <w:pPr>
-        <w:pStyle w:val="Datee"/>
-      </w:pPr>
-      <w:r>
-        <w:t>12 03 2015</w:t>
-      </w:r>
-    </w:p>
-    <w:p>
-      <w:pPr>
-        <w:pStyle w:val="Bug-"/>
-      </w:pPr>
-      <w:r>
-        <w:t xml:space="preserve">7. </w:t>
-      </w:r>
-      <w:r>
-        <w:t>WRITE EXTERNAL STORAGE NECESSAIRE pour les shared pref</w:t>
-      </w:r>
-    </w:p>
-    <w:p>
-      <w:pPr>
-        <w:pStyle w:val="Bug-"/>
-      </w:pPr>
-      <w:r>
-        <w:t xml:space="preserve">8. </w:t>
-      </w:r>
-      <w:r>
-        <w:t>Correction du bon mois</w:t>
-      </w:r>
-    </w:p>
-    <w:p>
-      <w:pPr>
-        <w:pStyle w:val="Version"/>
-      </w:pPr>
-      <w:r>
-        <w:t>9b</w:t>
-      </w:r>
-    </w:p>
-    <w:p>
-      <w:pPr>
-        <w:pStyle w:val="Datee"/>
-      </w:pPr>
-      <w:r>
-        <w:t>date</w:t>
-      </w:r>
-    </w:p>
-    <w:p>
-      <w:pPr>
-        <w:pStyle w:val="Enlever"/>
-      </w:pPr>
-      <w:r>
-        <w:t>Permission Manifest WRITE EXTERNAL STORAGE</w:t>
-      </w:r>
-    </w:p>
-    <w:p>
-      <w:pPr>
-        <w:pStyle w:val="BUG"/>
-      </w:pPr>
-      <w:r>
-        <w:t>7. La permission ne doit pas être retirée</w:t>
-      </w:r>
-    </w:p>
-    <w:p>
-      <w:pPr>
-        <w:pStyle w:val="Modifier"/>
-      </w:pPr>
-      <w:r>
-        <w:t>Nom layout accueil.xml devient semaines.xml (c’était illogique)</w:t>
-      </w:r>
-    </w:p>
-    <w:p>
-      <w:pPr>
-        <w:pStyle w:val="Modifier"/>
-      </w:pPr>
-      <w:r>
-        <w:t>Mise à jour à chaque fois (suppression booléens connectéAMyEpf et EdtTéléchargé)</w:t>
-      </w:r>
-    </w:p>
-    <w:p>
-      <w:pPr>
-        <w:pStyle w:val="Ajouter"/>
-      </w:pPr>
-      <w:r>
-        <w:t>Bouton quitter dans le menu</w:t>
-      </w:r>
-    </w:p>
-    <w:p>
-      <w:pPr>
-        <w:pStyle w:val="BUG"/>
-      </w:pPr>
-      <w:r>
-        <w:t xml:space="preserve">8. </w:t>
-      </w:r>
-      <w:r>
-        <w:t>Décalage d’un mois vers l’avant</w:t>
-      </w:r>
-    </w:p>
-    <w:p>
-      <w:pPr>
-        <w:pStyle w:val="Version"/>
-      </w:pPr>
-      <w:r>
-        <w:t>9a</w:t>
-      </w:r>
-    </w:p>
-    <w:p>
-      <w:pPr>
-        <w:pStyle w:val="Datee"/>
-      </w:pPr>
-      <w:r>
-        <w:t>11 03 2015</w:t>
-      </w:r>
-    </w:p>
-    <w:p>
-      <w:pPr>
-        <w:pStyle w:val="Bug-"/>
-      </w:pPr>
-      <w:r>
-        <w:t>6. Suppression filtre</w:t>
-      </w:r>
-      <w:r>
-        <w:t xml:space="preserve"> dans la popup identifiants</w:t>
-      </w:r>
-    </w:p>
-    <w:p>
-      <w:pPr>
-        <w:pStyle w:val="Modifier"/>
-      </w:pPr>
-      <w:r>
-        <w:t>L’edit text identifiant de cette popup est mtn</w:t>
-      </w:r>
-      <w:r>
-        <w:t xml:space="preserve"> de type </w:t>
-      </w:r>
-      <w:r>
-        <w:t>textEmailAddress</w:t>
-      </w:r>
-    </w:p>
-    <w:p>
-      <w:pPr>
-        <w:pStyle w:val="Modifier"/>
-      </w:pPr>
-      <w:r>
-        <w:t>logo</w:t>
-      </w:r>
-    </w:p>
-    <w:p>
-      <w:pPr>
-        <w:pStyle w:val="Enlever"/>
-      </w:pPr>
-      <w:r>
-        <w:t>Suppression drawables inutiles</w:t>
-      </w:r>
-    </w:p>
-    <w:p>
-      <w:pPr>
-        <w:pStyle w:val="Version"/>
-      </w:pPr>
-      <w:r>
-        <w:t>9</w:t>
-      </w:r>
-    </w:p>
-    <w:p>
-      <w:pPr>
-        <w:pStyle w:val="Datee"/>
-      </w:pPr>
-      <w:r>
-        <w:t>10 03 2015</w:t>
-      </w:r>
-    </w:p>
-    <w:p>
-      <w:pPr>
-        <w:pStyle w:val="Modifier"/>
-      </w:pPr>
-      <w:r>
-        <w:t>Nom du projet : MyEPF -&gt; myEPF</w:t>
-      </w:r>
-    </w:p>
-    <w:p>
-      <w:pPr>
-        <w:pStyle w:val="Bug-"/>
-      </w:pPr>
-      <w:r>
-        <w:t>1</w:t>
-      </w:r>
-      <w:r>
-        <w:t xml:space="preserve"> avec AccueilActivite qui lance un this.finish()</w:t>
-      </w:r>
-    </w:p>
-    <w:p>
-      <w:pPr>
-        <w:pStyle w:val="Ajouter"/>
-      </w:pPr>
-      <w:r>
-        <w:t>Ajout de la prise en compte des identifiants (identifiant + mdp) dans la connexion (+enregistrement pref)</w:t>
-      </w:r>
-    </w:p>
-    <w:p>
-      <w:pPr>
-        <w:pStyle w:val="BUG"/>
-      </w:pPr>
-      <w:r>
-        <w:t>sCm est différent pour chaque semaine !!</w:t>
-      </w:r>
-      <w:r>
-        <w:t xml:space="preserve"> (4)</w:t>
-      </w:r>
-    </w:p>
-    <w:p>
-      <w:pPr>
-        <w:pStyle w:val="Ajouter"/>
-      </w:pPr>
-      <w:r>
-        <w:t>Container heures</w:t>
-      </w:r>
-    </w:p>
-    <w:p>
-      <w:pPr>
-        <w:pStyle w:val="BUG"/>
-      </w:pPr>
-      <w:r>
-        <w:lastRenderedPageBreak/>
         <w:t>Afficher/cacher CM</w:t>
       </w:r>
       <w:r>
@@ -1508,7 +1909,23 @@
         <w:pStyle w:val="BUG"/>
       </w:pPr>
       <w:r>
-        <w:t>Impossible de quitter l’appli, return envoie sur AccueilActivite qui envoie sur SemainesActivite (1)</w:t>
+        <w:t xml:space="preserve">Impossible de quitter l’appli, return envoie sur </w:t>
+      </w:r>
+      <w:proofErr w:type="spellStart"/>
+      <w:r>
+        <w:t>AccueilActivite</w:t>
+      </w:r>
+      <w:proofErr w:type="spellEnd"/>
+      <w:r>
+        <w:t xml:space="preserve"> qui envoie sur </w:t>
+      </w:r>
+      <w:proofErr w:type="spellStart"/>
+      <w:r>
+        <w:t>SemainesActivite</w:t>
+      </w:r>
+      <w:proofErr w:type="spellEnd"/>
+      <w:r>
+        <w:t xml:space="preserve"> (1)</w:t>
       </w:r>
     </w:p>
     <w:p>
@@ -1564,8 +1981,13 @@
         <w:pStyle w:val="Ajouter"/>
       </w:pPr>
       <w:r>
-        <w:t>On récupère X semaines d’un coup avec frmWEEK.nextWeek</w:t>
-      </w:r>
+        <w:t xml:space="preserve">On récupère X semaines d’un coup avec </w:t>
+      </w:r>
+      <w:proofErr w:type="spellStart"/>
+      <w:r>
+        <w:t>frmWEEK.nextWeek</w:t>
+      </w:r>
+      <w:proofErr w:type="spellEnd"/>
     </w:p>
     <w:p>
       <w:pPr>
@@ -1599,7 +2021,15 @@
         <w:t>architecture :</w:t>
       </w:r>
       <w:r>
-        <w:t xml:space="preserve"> éclatement InitEdt en</w:t>
+        <w:t xml:space="preserve"> éclatement </w:t>
+      </w:r>
+      <w:proofErr w:type="spellStart"/>
+      <w:r>
+        <w:t>InitEdt</w:t>
+      </w:r>
+      <w:proofErr w:type="spellEnd"/>
+      <w:r>
+        <w:t xml:space="preserve"> en</w:t>
       </w:r>
       <w:r>
         <w:t xml:space="preserve"> 3 </w:t>
@@ -1624,15 +2054,57 @@
         <w:pStyle w:val="Modifier"/>
       </w:pPr>
       <w:r>
-        <w:t>Architecture : SemaineFragment respecte le MVC en tant que contrôleur, il a donc deux Vues : SemaineVueDéfaut et SemaineVueComplète</w:t>
-      </w:r>
+        <w:t xml:space="preserve">Architecture : </w:t>
+      </w:r>
+      <w:proofErr w:type="spellStart"/>
+      <w:r>
+        <w:t>SemaineFragment</w:t>
+      </w:r>
+      <w:proofErr w:type="spellEnd"/>
+      <w:r>
+        <w:t xml:space="preserve"> respecte le MVC en tant que contrôleur, il a donc deux Vues : </w:t>
+      </w:r>
+      <w:proofErr w:type="spellStart"/>
+      <w:r>
+        <w:t>SemaineVueDéfaut</w:t>
+      </w:r>
+      <w:proofErr w:type="spellEnd"/>
+      <w:r>
+        <w:t xml:space="preserve"> et </w:t>
+      </w:r>
+      <w:proofErr w:type="spellStart"/>
+      <w:r>
+        <w:t>SemaineVueComplète</w:t>
+      </w:r>
+      <w:proofErr w:type="spellEnd"/>
     </w:p>
     <w:p>
       <w:pPr>
         <w:pStyle w:val="BUG"/>
       </w:pPr>
       <w:r>
-        <w:t>Ne fonctionne pas avec KitKat et Lollipop (voir requête 2 webView.loadUrl(javascript) )</w:t>
+        <w:t xml:space="preserve">Ne fonctionne pas avec </w:t>
+      </w:r>
+      <w:proofErr w:type="spellStart"/>
+      <w:r>
+        <w:t>KitKat</w:t>
+      </w:r>
+      <w:proofErr w:type="spellEnd"/>
+      <w:r>
+        <w:t xml:space="preserve"> et Lollipop (voir requête 2 </w:t>
+      </w:r>
+      <w:proofErr w:type="spellStart"/>
+      <w:proofErr w:type="gramStart"/>
+      <w:r>
+        <w:t>webView.loadUrl</w:t>
+      </w:r>
+      <w:proofErr w:type="spellEnd"/>
+      <w:r>
+        <w:t>(</w:t>
+      </w:r>
+      <w:proofErr w:type="gramEnd"/>
+      <w:r>
+        <w:t>javascript) )</w:t>
       </w:r>
     </w:p>
     <w:p>
@@ -1640,8 +2112,13 @@
         <w:pStyle w:val="BUG"/>
       </w:pPr>
       <w:r>
-        <w:t>Taille edt n’imp</w:t>
-      </w:r>
+        <w:t>Taille edt n’</w:t>
+      </w:r>
+      <w:proofErr w:type="spellStart"/>
+      <w:r>
+        <w:t>imp</w:t>
+      </w:r>
+      <w:proofErr w:type="spellEnd"/>
     </w:p>
     <w:p>
       <w:pPr>
@@ -1675,6 +2152,7 @@
         <w:pStyle w:val="Ajouter"/>
       </w:pPr>
       <w:r>
+        <w:lastRenderedPageBreak/>
         <w:t>Saisie du login (+ enregistrement pref)</w:t>
       </w:r>
     </w:p>
@@ -1683,7 +2161,6 @@
         <w:pStyle w:val="Ajouter"/>
       </w:pPr>
       <w:r>
-        <w:lastRenderedPageBreak/>
         <w:t>CM oui/non (+ enregistrement pref)</w:t>
       </w:r>
     </w:p>
@@ -1803,14 +2280,14 @@
         <v:path o:extrusionok="f" gradientshapeok="t" o:connecttype="rect"/>
         <o:lock v:ext="edit" aspectratio="t"/>
       </v:shapetype>
-      <v:shape id="_x0000_i1046" type="#_x0000_t75" style="width:298.5pt;height:226.5pt" o:bullet="t">
+      <v:shape id="_x0000_i1054" type="#_x0000_t75" style="width:298.5pt;height:226.5pt" o:bullet="t">
         <v:imagedata r:id="rId1" o:title="To-do"/>
       </v:shape>
     </w:pict>
   </w:numPicBullet>
   <w:numPicBullet w:numPicBulletId="1">
     <w:pict>
-      <v:shape id="_x0000_i1047" type="#_x0000_t75" style="width:192pt;height:192pt" o:bullet="t">
+      <v:shape id="_x0000_i1055" type="#_x0000_t75" style="width:192pt;height:192pt" o:bullet="t">
         <v:imagedata r:id="rId2" o:title="Notepad"/>
       </v:shape>
     </w:pict>

</xml_diff>

<commit_message>
* léger code cleanup
</commit_message>
<xml_diff>
--- a/changelog.docx
+++ b/changelog.docx
@@ -7,12 +7,14 @@
         <w:pStyle w:val="Titre"/>
         <w:jc w:val="center"/>
       </w:pPr>
+      <w:proofErr w:type="gramStart"/>
       <w:r>
         <w:t>m</w:t>
       </w:r>
       <w:r>
         <w:t>yEPF</w:t>
       </w:r>
+      <w:proofErr w:type="gramEnd"/>
     </w:p>
     <w:p>
       <w:pPr>
@@ -45,13 +47,21 @@
     </w:p>
     <w:p>
       <w:r>
-        <w:t xml:space="preserve">Pref : noms des </w:t>
+        <w:t xml:space="preserve">Pref : noms </w:t>
+      </w:r>
+      <w:proofErr w:type="gramStart"/>
+      <w:r>
+        <w:t xml:space="preserve">des </w:t>
       </w:r>
       <w:r>
         <w:t>matières</w:t>
       </w:r>
       <w:r>
-        <w:t xml:space="preserve"> raccourci perso</w:t>
+        <w:t xml:space="preserve"> raccourci</w:t>
+      </w:r>
+      <w:proofErr w:type="gramEnd"/>
+      <w:r>
+        <w:t xml:space="preserve"> perso</w:t>
       </w:r>
     </w:p>
     <w:p>
@@ -77,7 +87,15 @@
         <w:t>contrôleur</w:t>
       </w:r>
       <w:r>
-        <w:t xml:space="preserve"> du main </w:t>
+        <w:t xml:space="preserve"> </w:t>
+      </w:r>
+      <w:proofErr w:type="gramStart"/>
+      <w:r>
+        <w:t>du</w:t>
+      </w:r>
+      <w:proofErr w:type="gramEnd"/>
+      <w:r>
+        <w:t xml:space="preserve"> main </w:t>
       </w:r>
       <w:r>
         <w:t>contrôleur</w:t>
@@ -85,7 +103,28 @@
     </w:p>
     <w:p>
       <w:r>
-        <w:t>Gérer différentes locales (et non plus french only)</w:t>
+        <w:t xml:space="preserve">Gérer différentes locales (et non plus french </w:t>
+      </w:r>
+      <w:proofErr w:type="spellStart"/>
+      <w:r>
+        <w:t>only</w:t>
+      </w:r>
+      <w:proofErr w:type="spellEnd"/>
+      <w:r>
+        <w:t>)</w:t>
+      </w:r>
+    </w:p>
+    <w:p>
+      <w:pPr>
+        <w:rPr>
+          <w:b/>
+        </w:rPr>
+      </w:pPr>
+      <w:r>
+        <w:rPr>
+          <w:b/>
+        </w:rPr>
+        <w:t>Gérer et nettoyer l’avancement</w:t>
       </w:r>
     </w:p>
     <w:p>
@@ -109,7 +148,15 @@
         <w:pStyle w:val="Ajouter"/>
       </w:pPr>
       <w:r>
-        <w:t>Nouvelle archi : on récupère le main json fiable puis on parse chaque semaine et non plus chaque semaine depuis du JS bancal</w:t>
+        <w:t xml:space="preserve">Nouvelle archi : on récupère </w:t>
+      </w:r>
+      <w:proofErr w:type="gramStart"/>
+      <w:r>
+        <w:t>le</w:t>
+      </w:r>
+      <w:proofErr w:type="gramEnd"/>
+      <w:r>
+        <w:t xml:space="preserve"> main json fiable puis on parse chaque semaine et non plus chaque semaine depuis du JS bancal</w:t>
       </w:r>
     </w:p>
     <w:p>
@@ -165,10 +212,27 @@
         <w:pStyle w:val="Ajouter"/>
       </w:pPr>
       <w:r>
-        <w:t>Indicateur de pages/semaines avce la lib ViewPagerIndicator de Jake Wharton</w:t>
+        <w:t>Indicateur de pages/semaines ave</w:t>
+      </w:r>
+      <w:r>
+        <w:t>c</w:t>
+      </w:r>
+      <w:r>
+        <w:t xml:space="preserve"> la lib </w:t>
+      </w:r>
+      <w:proofErr w:type="spellStart"/>
+      <w:r>
+        <w:t>ViewPagerIndicator</w:t>
+      </w:r>
+      <w:proofErr w:type="spellEnd"/>
+      <w:r>
+        <w:t xml:space="preserve"> de Jake</w:t>
       </w:r>
       <w:bookmarkStart w:id="0" w:name="_GoBack"/>
       <w:bookmarkEnd w:id="0"/>
+      <w:r>
+        <w:t xml:space="preserve"> Wharton</w:t>
+      </w:r>
     </w:p>
     <w:p>
       <w:pPr>
@@ -194,7 +258,15 @@
         <w:pStyle w:val="Modifier"/>
       </w:pPr>
       <w:r>
-        <w:t>Ajout de stabilité/fiabilité dans les semaines : on checke bien si la semaine en cours calculée est conforme à la semaine en cours téléchargée</w:t>
+        <w:t xml:space="preserve">Ajout de stabilité/fiabilité dans les semaines : on </w:t>
+      </w:r>
+      <w:proofErr w:type="spellStart"/>
+      <w:r>
+        <w:t>checke</w:t>
+      </w:r>
+      <w:proofErr w:type="spellEnd"/>
+      <w:r>
+        <w:t xml:space="preserve"> bien si la semaine en cours calculée est conforme à la semaine en cours téléchargée</w:t>
       </w:r>
     </w:p>
     <w:p>
@@ -229,8 +301,13 @@
         <w:pStyle w:val="Ajouter"/>
       </w:pPr>
       <w:r>
-        <w:t>Bouton bulletin caché si non connecté à my.epf</w:t>
-      </w:r>
+        <w:t xml:space="preserve">Bouton bulletin caché si non connecté à </w:t>
+      </w:r>
+      <w:proofErr w:type="spellStart"/>
+      <w:r>
+        <w:t>my.epf</w:t>
+      </w:r>
+      <w:proofErr w:type="spellEnd"/>
     </w:p>
     <w:p>
       <w:pPr>
@@ -253,8 +330,14 @@
         <w:pStyle w:val="Modifier"/>
       </w:pPr>
       <w:r>
-        <w:t>Ajout d’un début de framework</w:t>
-      </w:r>
+        <w:lastRenderedPageBreak/>
+        <w:t xml:space="preserve">Ajout d’un début de </w:t>
+      </w:r>
+      <w:proofErr w:type="spellStart"/>
+      <w:r>
+        <w:t>framework</w:t>
+      </w:r>
+      <w:proofErr w:type="spellEnd"/>
     </w:p>
     <w:p>
       <w:pPr>
@@ -265,9 +348,34 @@
         </w:numPr>
         <w:ind w:left="714"/>
       </w:pPr>
-      <w:r>
-        <w:lastRenderedPageBreak/>
-        <w:t>pb au niveau de l’héritage : papa a Controleur, fils veut XyzControleur.méthode() mais c’est impossible</w:t>
+      <w:proofErr w:type="spellStart"/>
+      <w:r>
+        <w:t>pb</w:t>
+      </w:r>
+      <w:proofErr w:type="spellEnd"/>
+      <w:r>
+        <w:t xml:space="preserve"> au niveau de l’héritage : papa a </w:t>
+      </w:r>
+      <w:proofErr w:type="spellStart"/>
+      <w:r>
+        <w:t>Controleur</w:t>
+      </w:r>
+      <w:proofErr w:type="spellEnd"/>
+      <w:r>
+        <w:t xml:space="preserve">, fils veut </w:t>
+      </w:r>
+      <w:proofErr w:type="spellStart"/>
+      <w:proofErr w:type="gramStart"/>
+      <w:r>
+        <w:t>XyzControleur.méthode</w:t>
+      </w:r>
+      <w:proofErr w:type="spellEnd"/>
+      <w:r>
+        <w:t>(</w:t>
+      </w:r>
+      <w:proofErr w:type="gramEnd"/>
+      <w:r>
+        <w:t>) mais c’est impossible</w:t>
       </w:r>
     </w:p>
     <w:p>
@@ -280,7 +388,25 @@
         <w:ind w:left="714"/>
       </w:pPr>
       <w:r>
-        <w:t>solution crade : ((XyzControleur)controleur).méthode()</w:t>
+        <w:t>solution crade : ((</w:t>
+      </w:r>
+      <w:proofErr w:type="spellStart"/>
+      <w:r>
+        <w:t>XyzControleur</w:t>
+      </w:r>
+      <w:proofErr w:type="spellEnd"/>
+      <w:proofErr w:type="gramStart"/>
+      <w:r>
+        <w:t>)</w:t>
+      </w:r>
+      <w:proofErr w:type="spellStart"/>
+      <w:r>
+        <w:t>controleur</w:t>
+      </w:r>
+      <w:proofErr w:type="spellEnd"/>
+      <w:proofErr w:type="gramEnd"/>
+      <w:r>
+        <w:t>).méthode()</w:t>
       </w:r>
       <w:r>
         <w:t xml:space="preserve"> </w:t>
@@ -289,7 +415,39 @@
         <w:sym w:font="Wingdings" w:char="F0E0"/>
       </w:r>
       <w:r>
-        <w:t xml:space="preserve"> chercher au niveau des wildcard ?? &lt;t extends Controleur&gt; </w:t>
+        <w:t xml:space="preserve"> chercher au niveau des </w:t>
+      </w:r>
+      <w:proofErr w:type="spellStart"/>
+      <w:r>
+        <w:t>wildcard</w:t>
+      </w:r>
+      <w:proofErr w:type="spellEnd"/>
+      <w:r>
+        <w:t> ?? &lt;</w:t>
+      </w:r>
+      <w:proofErr w:type="gramStart"/>
+      <w:r>
+        <w:t>t</w:t>
+      </w:r>
+      <w:proofErr w:type="gramEnd"/>
+      <w:r>
+        <w:t xml:space="preserve"> </w:t>
+      </w:r>
+      <w:proofErr w:type="spellStart"/>
+      <w:r>
+        <w:t>extends</w:t>
+      </w:r>
+      <w:proofErr w:type="spellEnd"/>
+      <w:r>
+        <w:t xml:space="preserve"> </w:t>
+      </w:r>
+      <w:proofErr w:type="spellStart"/>
+      <w:r>
+        <w:t>Controleur</w:t>
+      </w:r>
+      <w:proofErr w:type="spellEnd"/>
+      <w:r>
+        <w:t xml:space="preserve">&gt; </w:t>
       </w:r>
       <w:r>
         <w:sym w:font="Wingdings" w:char="F0E0"/>
@@ -344,8 +502,13 @@
       <w:pPr>
         <w:pStyle w:val="Modifier"/>
       </w:pPr>
-      <w:r>
-        <w:t>Listview dans le drawer</w:t>
+      <w:proofErr w:type="spellStart"/>
+      <w:r>
+        <w:t>Listview</w:t>
+      </w:r>
+      <w:proofErr w:type="spellEnd"/>
+      <w:r>
+        <w:t xml:space="preserve"> dans le drawer</w:t>
       </w:r>
     </w:p>
     <w:p>
@@ -376,8 +539,21 @@
       <w:pPr>
         <w:pStyle w:val="Modifier"/>
       </w:pPr>
-      <w:r>
-        <w:t>Fix du hash qui empechait de se connecter (vidage de cache sur les identifiants)</w:t>
+      <w:proofErr w:type="spellStart"/>
+      <w:r>
+        <w:t>Fix</w:t>
+      </w:r>
+      <w:proofErr w:type="spellEnd"/>
+      <w:r>
+        <w:t xml:space="preserve"> du hash qui </w:t>
+      </w:r>
+      <w:proofErr w:type="spellStart"/>
+      <w:r>
+        <w:t>empechait</w:t>
+      </w:r>
+      <w:proofErr w:type="spellEnd"/>
+      <w:r>
+        <w:t xml:space="preserve"> de se connecter (vidage de cache sur les identifiants)</w:t>
       </w:r>
     </w:p>
     <w:p>
@@ -385,7 +561,15 @@
         <w:pStyle w:val="Ajouter"/>
       </w:pPr>
       <w:r>
-        <w:t>Hash sur toutes les méthodes qui storent le mdp</w:t>
+        <w:t xml:space="preserve">Hash sur toutes les méthodes qui </w:t>
+      </w:r>
+      <w:proofErr w:type="spellStart"/>
+      <w:r>
+        <w:t>storent</w:t>
+      </w:r>
+      <w:proofErr w:type="spellEnd"/>
+      <w:r>
+        <w:t xml:space="preserve"> le mdp</w:t>
       </w:r>
     </w:p>
     <w:p>
@@ -416,8 +600,13 @@
       <w:pPr>
         <w:pStyle w:val="Ajouter"/>
       </w:pPr>
-      <w:r>
-        <w:t>Progressbar tout en haut</w:t>
+      <w:proofErr w:type="spellStart"/>
+      <w:r>
+        <w:t>Progressbar</w:t>
+      </w:r>
+      <w:proofErr w:type="spellEnd"/>
+      <w:r>
+        <w:t xml:space="preserve"> tout en haut</w:t>
       </w:r>
       <w:r>
         <w:t xml:space="preserve"> sur chaque semaine</w:t>
@@ -476,8 +665,13 @@
         <w:pStyle w:val="Modifier"/>
       </w:pPr>
       <w:r>
-        <w:t>Code refactor</w:t>
-      </w:r>
+        <w:t xml:space="preserve">Code </w:t>
+      </w:r>
+      <w:proofErr w:type="spellStart"/>
+      <w:r>
+        <w:t>refactor</w:t>
+      </w:r>
+      <w:proofErr w:type="spellEnd"/>
     </w:p>
     <w:p>
       <w:pPr>
@@ -509,7 +703,15 @@
         <w:pStyle w:val="Ajouter"/>
       </w:pPr>
       <w:r>
-        <w:t>Date du jour dans CoursVue, popup au clic sur cours</w:t>
+        <w:t xml:space="preserve">Date du jour dans </w:t>
+      </w:r>
+      <w:proofErr w:type="spellStart"/>
+      <w:r>
+        <w:t>CoursVue</w:t>
+      </w:r>
+      <w:proofErr w:type="spellEnd"/>
+      <w:r>
+        <w:t>, popup au clic sur cours</w:t>
       </w:r>
     </w:p>
     <w:p>
@@ -541,6 +743,7 @@
         <w:pStyle w:val="Version"/>
       </w:pPr>
       <w:r>
+        <w:lastRenderedPageBreak/>
         <w:t>13a</w:t>
       </w:r>
     </w:p>
@@ -549,8 +752,380 @@
         <w:pStyle w:val="Datee"/>
       </w:pPr>
       <w:r>
+        <w:t>28 02 2015</w:t>
+      </w:r>
+    </w:p>
+    <w:p>
+      <w:pPr>
+        <w:pStyle w:val="Bug-"/>
+      </w:pPr>
+      <w:r>
+        <w:t>17</w:t>
+      </w:r>
+    </w:p>
+    <w:p>
+      <w:pPr>
+        <w:pStyle w:val="Enlever"/>
+      </w:pPr>
+      <w:r>
+        <w:t>M</w:t>
+      </w:r>
+      <w:r>
+        <w:t>enu</w:t>
+      </w:r>
+    </w:p>
+    <w:p>
+      <w:pPr>
+        <w:pStyle w:val="BUG"/>
+      </w:pPr>
+      <w:r>
+        <w:t>20. LES JOURS DES TD NE SONT PAS TOUJOURS BONS !!!</w:t>
+      </w:r>
+      <w:r>
+        <w:t xml:space="preserve"> (</w:t>
+      </w:r>
+      <w:proofErr w:type="spellStart"/>
+      <w:r>
+        <w:t>SemaineFragment.</w:t>
+      </w:r>
+      <w:r>
+        <w:t>stringToCalendar</w:t>
+      </w:r>
+      <w:proofErr w:type="spellEnd"/>
+      <w:r>
+        <w:t>)</w:t>
+      </w:r>
+    </w:p>
+    <w:p>
+      <w:pPr>
+        <w:pStyle w:val="Version"/>
+      </w:pPr>
+      <w:r>
+        <w:t>13</w:t>
+      </w:r>
+    </w:p>
+    <w:p>
+      <w:pPr>
+        <w:pStyle w:val="Datee"/>
+      </w:pPr>
+      <w:r>
+        <w:t>25 03 2015</w:t>
+      </w:r>
+    </w:p>
+    <w:p>
+      <w:pPr>
+        <w:pStyle w:val="Ajouter"/>
+      </w:pPr>
+      <w:r>
+        <w:t>Navigation drawer</w:t>
+      </w:r>
+    </w:p>
+    <w:p>
+      <w:pPr>
+        <w:pStyle w:val="Ajouter"/>
+      </w:pPr>
+      <w:r>
+        <w:t>Photo de profil dans le drawer</w:t>
+      </w:r>
+    </w:p>
+    <w:p>
+      <w:pPr>
+        <w:pStyle w:val="Modifier"/>
+      </w:pPr>
+      <w:proofErr w:type="spellStart"/>
+      <w:r>
+        <w:t>Separateur_view</w:t>
+      </w:r>
+      <w:proofErr w:type="spellEnd"/>
+      <w:r>
+        <w:t xml:space="preserve"> est mtn un </w:t>
+      </w:r>
+      <w:proofErr w:type="spellStart"/>
+      <w:r>
+        <w:t>drawable</w:t>
+      </w:r>
+      <w:proofErr w:type="spellEnd"/>
+    </w:p>
+    <w:p>
+      <w:pPr>
+        <w:pStyle w:val="Bug-"/>
+      </w:pPr>
+      <w:r>
+        <w:t>15 (dans préférences fragment, le nb semaines to dl)</w:t>
+      </w:r>
+    </w:p>
+    <w:p>
+      <w:pPr>
+        <w:pStyle w:val="BUG"/>
+      </w:pPr>
+      <w:r>
+        <w:t>17. Les semaines des fragments != 0 NE S’ACTUALISENT PLUS</w:t>
+      </w:r>
+    </w:p>
+    <w:p>
+      <w:pPr>
+        <w:pStyle w:val="Version"/>
+      </w:pPr>
+      <w:r>
+        <w:t>12c</w:t>
+      </w:r>
+    </w:p>
+    <w:p>
+      <w:pPr>
+        <w:pStyle w:val="Datee"/>
+      </w:pPr>
+      <w:r>
+        <w:t>22 03 2015</w:t>
+      </w:r>
+    </w:p>
+    <w:p>
+      <w:pPr>
+        <w:pStyle w:val="Bug-"/>
+      </w:pPr>
+      <w:r>
+        <w:t xml:space="preserve">14. </w:t>
+      </w:r>
+      <w:r>
+        <w:t>O</w:t>
+      </w:r>
+      <w:r>
+        <w:t>k</w:t>
+      </w:r>
+    </w:p>
+    <w:p>
+      <w:pPr>
+        <w:pStyle w:val="BUG"/>
+      </w:pPr>
+      <w:r>
+        <w:t xml:space="preserve">15. </w:t>
+      </w:r>
+      <w:r>
+        <w:t>Sélection semaine dans les pref FC</w:t>
+      </w:r>
+    </w:p>
+    <w:p>
+      <w:pPr>
+        <w:pStyle w:val="BUG"/>
+      </w:pPr>
+      <w:r>
+        <w:t>16. De temps en temps les semaines ne sont pas les bonnes</w:t>
+      </w:r>
+    </w:p>
+    <w:p>
+      <w:pPr>
+        <w:pStyle w:val="Version"/>
+      </w:pPr>
+      <w:r>
+        <w:t>12b</w:t>
+      </w:r>
+    </w:p>
+    <w:p>
+      <w:pPr>
+        <w:pStyle w:val="Datee"/>
+      </w:pPr>
+      <w:r>
+        <w:t>22 03 2015</w:t>
+      </w:r>
+    </w:p>
+    <w:p>
+      <w:pPr>
+        <w:pStyle w:val="Enlever"/>
+      </w:pPr>
+      <w:r>
+        <w:t>Préférence CM</w:t>
+      </w:r>
+    </w:p>
+    <w:p>
+      <w:pPr>
+        <w:pStyle w:val="Ajouter"/>
+      </w:pPr>
+      <w:r>
+        <w:t>Afficher/cacher le panel heures</w:t>
+      </w:r>
+    </w:p>
+    <w:p>
+      <w:pPr>
+        <w:pStyle w:val="Ajouter"/>
+      </w:pPr>
+      <w:r>
+        <w:t>Personnalisation des couleurs depuis les préférences</w:t>
+      </w:r>
+    </w:p>
+    <w:p>
+      <w:pPr>
+        <w:pStyle w:val="Modifier"/>
+      </w:pPr>
+      <w:r>
+        <w:t>Ordre et titre des préférences</w:t>
+      </w:r>
+    </w:p>
+    <w:p>
+      <w:pPr>
+        <w:pStyle w:val="Bug-"/>
+      </w:pPr>
+      <w:r>
+        <w:t>13</w:t>
+      </w:r>
+    </w:p>
+    <w:p>
+      <w:pPr>
+        <w:pStyle w:val="Modifier"/>
+      </w:pPr>
+      <w:r>
+        <w:t>Popup cours plus jolie</w:t>
+      </w:r>
+    </w:p>
+    <w:p>
+      <w:pPr>
+        <w:pStyle w:val="Ajouter"/>
+      </w:pPr>
+      <w:r>
+        <w:t>Ajout d’un devoir</w:t>
+      </w:r>
+    </w:p>
+    <w:p>
+      <w:pPr>
+        <w:pStyle w:val="Version"/>
+      </w:pPr>
+      <w:r>
+        <w:t>12a</w:t>
+      </w:r>
+    </w:p>
+    <w:p>
+      <w:pPr>
+        <w:pStyle w:val="Datee"/>
+      </w:pPr>
+      <w:r>
+        <w:t>21 03 2012</w:t>
+      </w:r>
+    </w:p>
+    <w:p>
+      <w:pPr>
+        <w:pStyle w:val="Bug-"/>
+      </w:pPr>
+      <w:r>
+        <w:t>12</w:t>
+      </w:r>
+    </w:p>
+    <w:p>
+      <w:pPr>
+        <w:pStyle w:val="Version"/>
+      </w:pPr>
+      <w:r>
         <w:lastRenderedPageBreak/>
-        <w:t>28 02 2015</w:t>
+        <w:t>12</w:t>
+      </w:r>
+    </w:p>
+    <w:p>
+      <w:pPr>
+        <w:pStyle w:val="Datee"/>
+      </w:pPr>
+      <w:r>
+        <w:t>18 03 2015</w:t>
+      </w:r>
+    </w:p>
+    <w:p>
+      <w:pPr>
+        <w:pStyle w:val="BUG"/>
+      </w:pPr>
+      <w:r>
+        <w:t xml:space="preserve">14. </w:t>
+      </w:r>
+      <w:proofErr w:type="spellStart"/>
+      <w:r>
+        <w:t>Substring</w:t>
+      </w:r>
+      <w:proofErr w:type="spellEnd"/>
+      <w:r>
+        <w:t xml:space="preserve"> du mois dans le header (septembre =&gt; sept), null pointer si </w:t>
+      </w:r>
+      <w:proofErr w:type="spellStart"/>
+      <w:r>
+        <w:t>mois.length</w:t>
+      </w:r>
+      <w:proofErr w:type="spellEnd"/>
+      <w:r>
+        <w:t xml:space="preserve"> = 4</w:t>
+      </w:r>
+    </w:p>
+    <w:p>
+      <w:pPr>
+        <w:pStyle w:val="Ajouter"/>
+      </w:pPr>
+      <w:r>
+        <w:t xml:space="preserve">Sauvegarde du JSON dans les </w:t>
+      </w:r>
+      <w:proofErr w:type="spellStart"/>
+      <w:r>
+        <w:t>sharedpref</w:t>
+      </w:r>
+      <w:proofErr w:type="spellEnd"/>
+    </w:p>
+    <w:p>
+      <w:pPr>
+        <w:pStyle w:val="BUG"/>
+      </w:pPr>
+      <w:r>
+        <w:t xml:space="preserve">12. Prochain site null </w:t>
+      </w:r>
+      <w:proofErr w:type="gramStart"/>
+      <w:r>
+        <w:t>pointer</w:t>
+      </w:r>
+      <w:proofErr w:type="gramEnd"/>
+    </w:p>
+    <w:p>
+      <w:pPr>
+        <w:pStyle w:val="Version"/>
+      </w:pPr>
+      <w:r>
+        <w:t>11</w:t>
+      </w:r>
+    </w:p>
+    <w:p>
+      <w:pPr>
+        <w:pStyle w:val="Datee"/>
+      </w:pPr>
+      <w:r>
+        <w:t>1</w:t>
+      </w:r>
+      <w:r>
+        <w:t>8 03 2015</w:t>
+      </w:r>
+    </w:p>
+    <w:p>
+      <w:pPr>
+        <w:pStyle w:val="Ajouter"/>
+      </w:pPr>
+      <w:r>
+        <w:t>Popup A propos</w:t>
+      </w:r>
+      <w:r>
+        <w:t xml:space="preserve"> depuis le menu</w:t>
+      </w:r>
+    </w:p>
+    <w:p>
+      <w:pPr>
+        <w:pStyle w:val="Ajouter"/>
+      </w:pPr>
+      <w:r>
+        <w:t>Prochain site</w:t>
+      </w:r>
+    </w:p>
+    <w:p>
+      <w:pPr>
+        <w:pStyle w:val="Ajouter"/>
+      </w:pPr>
+      <w:r>
+        <w:t>« Barre now » : indicateur de l’heure actuelle</w:t>
+      </w:r>
+    </w:p>
+    <w:p>
+      <w:pPr>
+        <w:pStyle w:val="Ajouter"/>
+      </w:pPr>
+      <w:r>
+        <w:t>Nom des exam/présentation/rattrapage</w:t>
       </w:r>
     </w:p>
     <w:p>
@@ -558,7 +1133,210 @@
         <w:pStyle w:val="Bug-"/>
       </w:pPr>
       <w:r>
-        <w:t>17</w:t>
+        <w:t xml:space="preserve">10. </w:t>
+      </w:r>
+      <w:r>
+        <w:t>Résolu</w:t>
+      </w:r>
+    </w:p>
+    <w:p>
+      <w:pPr>
+        <w:pStyle w:val="BUG"/>
+      </w:pPr>
+      <w:r>
+        <w:t>11. Barre now apparait sur certaines semaines (wtf</w:t>
+      </w:r>
+      <w:r>
+        <w:t> ?!</w:t>
+      </w:r>
+      <w:r>
+        <w:t>)</w:t>
+      </w:r>
+    </w:p>
+    <w:p>
+      <w:pPr>
+        <w:pStyle w:val="Bug-"/>
+      </w:pPr>
+      <w:r>
+        <w:t xml:space="preserve">6. Résolu (plus de filtre </w:t>
+      </w:r>
+      <w:proofErr w:type="spellStart"/>
+      <w:r>
+        <w:t>anymore</w:t>
+      </w:r>
+      <w:proofErr w:type="spellEnd"/>
+      <w:r>
+        <w:t>)</w:t>
+      </w:r>
+    </w:p>
+    <w:p>
+      <w:pPr>
+        <w:pStyle w:val="Modifier"/>
+      </w:pPr>
+      <w:r>
+        <w:t xml:space="preserve">Input type de </w:t>
+      </w:r>
+      <w:r>
+        <w:t>l</w:t>
+      </w:r>
+      <w:r>
+        <w:t xml:space="preserve">‘et identifiant = </w:t>
+      </w:r>
+      <w:proofErr w:type="spellStart"/>
+      <w:r>
+        <w:t>textNosuggestions</w:t>
+      </w:r>
+      <w:proofErr w:type="spellEnd"/>
+      <w:r>
+        <w:t xml:space="preserve"> au lieu de </w:t>
+      </w:r>
+      <w:proofErr w:type="spellStart"/>
+      <w:r>
+        <w:t>textEmail</w:t>
+      </w:r>
+      <w:proofErr w:type="spellEnd"/>
+    </w:p>
+    <w:p>
+      <w:pPr>
+        <w:pStyle w:val="Modifier"/>
+      </w:pPr>
+      <w:r>
+        <w:t>Raccourci du « </w:t>
+      </w:r>
+      <w:r>
+        <w:t>Semaine d</w:t>
+      </w:r>
+      <w:r>
+        <w:t>u X au Y septembre » en « du X au Y sept »</w:t>
+      </w:r>
+    </w:p>
+    <w:p>
+      <w:pPr>
+        <w:pStyle w:val="Modifier"/>
+      </w:pPr>
+      <w:r>
+        <w:t>Raccourci du « Prochain site » en « </w:t>
+      </w:r>
+      <w:proofErr w:type="spellStart"/>
+      <w:r>
+        <w:t>Next</w:t>
+      </w:r>
+      <w:proofErr w:type="spellEnd"/>
+      <w:r>
+        <w:t> :</w:t>
+      </w:r>
+      <w:r>
+        <w:t> »</w:t>
+      </w:r>
+    </w:p>
+    <w:p>
+      <w:pPr>
+        <w:pStyle w:val="Version"/>
+      </w:pPr>
+      <w:r>
+        <w:t>10</w:t>
+      </w:r>
+    </w:p>
+    <w:p>
+      <w:pPr>
+        <w:pStyle w:val="Datee"/>
+      </w:pPr>
+      <w:r>
+        <w:t>14 03 2015</w:t>
+      </w:r>
+    </w:p>
+    <w:p>
+      <w:pPr>
+        <w:pStyle w:val="BUG"/>
+      </w:pPr>
+      <w:r>
+        <w:t>13. FC quand on quitte puis on revient à cause de l’avancement</w:t>
+      </w:r>
+    </w:p>
+    <w:p>
+      <w:pPr>
+        <w:pStyle w:val="BUG"/>
+      </w:pPr>
+      <w:r>
+        <w:t xml:space="preserve">10. </w:t>
+      </w:r>
+      <w:r>
+        <w:t>Interro + présentation = CM !</w:t>
+      </w:r>
+    </w:p>
+    <w:p>
+      <w:pPr>
+        <w:pStyle w:val="Modifier"/>
+      </w:pPr>
+      <w:r>
+        <w:t xml:space="preserve">-- </w:t>
+      </w:r>
+      <w:r>
+        <w:t>Reprise depuis v9</w:t>
+      </w:r>
+      <w:r>
+        <w:t xml:space="preserve"> --</w:t>
+      </w:r>
+    </w:p>
+    <w:p>
+      <w:pPr>
+        <w:pStyle w:val="Modifier"/>
+      </w:pPr>
+      <w:r>
+        <w:t>Logo</w:t>
+      </w:r>
+    </w:p>
+    <w:p>
+      <w:pPr>
+        <w:pStyle w:val="Modifier"/>
+      </w:pPr>
+      <w:r>
+        <w:t>L’</w:t>
+      </w:r>
+      <w:proofErr w:type="spellStart"/>
+      <w:r>
+        <w:t>edit</w:t>
+      </w:r>
+      <w:proofErr w:type="spellEnd"/>
+      <w:r>
+        <w:t xml:space="preserve"> </w:t>
+      </w:r>
+      <w:proofErr w:type="spellStart"/>
+      <w:r>
+        <w:t>text</w:t>
+      </w:r>
+      <w:proofErr w:type="spellEnd"/>
+      <w:r>
+        <w:t xml:space="preserve"> identifiant de cette popup est mtn de type </w:t>
+      </w:r>
+      <w:proofErr w:type="spellStart"/>
+      <w:r>
+        <w:t>textEmailAddress</w:t>
+      </w:r>
+      <w:proofErr w:type="spellEnd"/>
+    </w:p>
+    <w:p>
+      <w:pPr>
+        <w:pStyle w:val="Modifier"/>
+      </w:pPr>
+      <w:r>
+        <w:t xml:space="preserve">Nom layout accueil.xml devient semaines.xml (c’était illogique) </w:t>
+      </w:r>
+    </w:p>
+    <w:p>
+      <w:pPr>
+        <w:pStyle w:val="Bug-"/>
+      </w:pPr>
+      <w:r>
+        <w:t>7. Permission OK</w:t>
+      </w:r>
+    </w:p>
+    <w:p>
+      <w:pPr>
+        <w:pStyle w:val="Bug-"/>
+      </w:pPr>
+      <w:r>
+        <w:t>8. Correction du bon mois</w:t>
       </w:r>
     </w:p>
     <w:p>
@@ -566,10 +1344,45 @@
         <w:pStyle w:val="Enlever"/>
       </w:pPr>
       <w:r>
-        <w:t>M</w:t>
-      </w:r>
-      <w:r>
-        <w:t>enu</w:t>
+        <w:t xml:space="preserve">Suppression </w:t>
+      </w:r>
+      <w:proofErr w:type="spellStart"/>
+      <w:r>
+        <w:t>drawables</w:t>
+      </w:r>
+      <w:proofErr w:type="spellEnd"/>
+      <w:r>
+        <w:t xml:space="preserve"> inutiles</w:t>
+      </w:r>
+    </w:p>
+    <w:p>
+      <w:pPr>
+        <w:pStyle w:val="Ajouter"/>
+      </w:pPr>
+      <w:r>
+        <w:t>Bouton quitter dans le menu</w:t>
+      </w:r>
+    </w:p>
+    <w:p>
+      <w:pPr>
+        <w:pStyle w:val="Modifier"/>
+      </w:pPr>
+      <w:r>
+        <w:t xml:space="preserve">-- </w:t>
+      </w:r>
+      <w:r>
+        <w:t>Fin reprise depuis v9</w:t>
+      </w:r>
+      <w:r>
+        <w:t xml:space="preserve"> --</w:t>
+      </w:r>
+    </w:p>
+    <w:p>
+      <w:pPr>
+        <w:pStyle w:val="Bug-"/>
+      </w:pPr>
+      <w:r>
+        <w:t>6. correction filtre dans la popup identifiants</w:t>
       </w:r>
     </w:p>
     <w:p>
@@ -577,24 +1390,157 @@
         <w:pStyle w:val="BUG"/>
       </w:pPr>
       <w:r>
-        <w:t>20. LES JOURS DES TD NE SONT PAS TOUJOURS BONS !!!</w:t>
-      </w:r>
-      <w:r>
-        <w:t xml:space="preserve"> (</w:t>
-      </w:r>
-      <w:r>
-        <w:t>SemaineFragment.</w:t>
-      </w:r>
-      <w:r>
-        <w:t>stringToCalendar)</w:t>
-      </w:r>
+        <w:t>6. Toujours présent !!</w:t>
+      </w:r>
+    </w:p>
+    <w:p>
+      <w:pPr>
+        <w:pStyle w:val="Ajouter"/>
+      </w:pPr>
+      <w:r>
+        <w:t xml:space="preserve">Nouveau package : </w:t>
+      </w:r>
+      <w:proofErr w:type="spellStart"/>
+      <w:r>
+        <w:t>factory</w:t>
+      </w:r>
+      <w:proofErr w:type="spellEnd"/>
+    </w:p>
+    <w:p>
+      <w:pPr>
+        <w:pStyle w:val="Modifier"/>
+      </w:pPr>
+      <w:r>
+        <w:lastRenderedPageBreak/>
+        <w:t xml:space="preserve">Les </w:t>
+      </w:r>
+      <w:proofErr w:type="spellStart"/>
+      <w:r>
+        <w:t>websettings</w:t>
+      </w:r>
+      <w:proofErr w:type="spellEnd"/>
+      <w:r>
+        <w:t xml:space="preserve"> sont initialisés avant les cookies</w:t>
+      </w:r>
+    </w:p>
+    <w:p>
+      <w:pPr>
+        <w:pStyle w:val="Bug-"/>
+      </w:pPr>
+      <w:r>
+        <w:t xml:space="preserve">3. </w:t>
+      </w:r>
+      <w:proofErr w:type="spellStart"/>
+      <w:r>
+        <w:t>onResume</w:t>
+      </w:r>
+      <w:proofErr w:type="spellEnd"/>
+      <w:r>
+        <w:t xml:space="preserve"> n’est plus, c’était incohérent. On a maintenant que des </w:t>
+      </w:r>
+      <w:proofErr w:type="spellStart"/>
+      <w:r>
+        <w:t>onCreate</w:t>
+      </w:r>
+      <w:proofErr w:type="spellEnd"/>
+      <w:r>
+        <w:t xml:space="preserve">. Correction du bug où l’edt ne s’affiche plus selon </w:t>
+      </w:r>
+      <w:proofErr w:type="spellStart"/>
+      <w:r>
+        <w:t>doù</w:t>
+      </w:r>
+      <w:proofErr w:type="spellEnd"/>
+      <w:r>
+        <w:t xml:space="preserve"> l’on vient</w:t>
+      </w:r>
+    </w:p>
+    <w:p>
+      <w:pPr>
+        <w:pStyle w:val="Ajouter"/>
+      </w:pPr>
+      <w:r>
+        <w:t>Nouvelle préférence : nombre de semaines à télécharger</w:t>
+      </w:r>
+    </w:p>
+    <w:p>
+      <w:pPr>
+        <w:pStyle w:val="Modifier"/>
+      </w:pPr>
+      <w:r>
+        <w:t>Toutes les semaines se charge</w:t>
+      </w:r>
+      <w:r>
+        <w:t>n</w:t>
+      </w:r>
+      <w:r>
+        <w:t>t d’un coup</w:t>
+      </w:r>
+    </w:p>
+    <w:p>
+      <w:pPr>
+        <w:pStyle w:val="Ajouter"/>
+      </w:pPr>
+      <w:r>
+        <w:t>Popup « attention les pref seront chargées au redémarrage »</w:t>
+      </w:r>
+    </w:p>
+    <w:p>
+      <w:pPr>
+        <w:pStyle w:val="Bug-"/>
+      </w:pPr>
+      <w:r>
+        <w:t xml:space="preserve">4. </w:t>
+      </w:r>
+      <w:r>
+        <w:t xml:space="preserve">Afficher/cacher CM OK pour tous les </w:t>
+      </w:r>
+      <w:proofErr w:type="spellStart"/>
+      <w:r>
+        <w:t>frags</w:t>
+      </w:r>
+      <w:proofErr w:type="spellEnd"/>
+    </w:p>
+    <w:p>
+      <w:pPr>
+        <w:pStyle w:val="Modifier"/>
+      </w:pPr>
+      <w:r>
+        <w:t xml:space="preserve">Changement de </w:t>
+      </w:r>
+      <w:proofErr w:type="spellStart"/>
+      <w:r>
+        <w:t>packake</w:t>
+      </w:r>
+      <w:proofErr w:type="spellEnd"/>
+      <w:r>
+        <w:t xml:space="preserve"> en </w:t>
+      </w:r>
+      <w:proofErr w:type="spellStart"/>
+      <w:r>
+        <w:t>com.fcourgey.myepfnew</w:t>
+      </w:r>
+      <w:proofErr w:type="spellEnd"/>
+    </w:p>
+    <w:p>
+      <w:pPr>
+        <w:pStyle w:val="Modifier"/>
+      </w:pPr>
+      <w:r>
+        <w:t xml:space="preserve">Nouvelle </w:t>
+      </w:r>
+      <w:proofErr w:type="spellStart"/>
+      <w:r>
+        <w:t>keystore</w:t>
+      </w:r>
+      <w:proofErr w:type="spellEnd"/>
     </w:p>
     <w:p>
       <w:pPr>
         <w:pStyle w:val="Version"/>
       </w:pPr>
       <w:r>
-        <w:t>13</w:t>
+        <w:t>9c</w:t>
       </w:r>
     </w:p>
     <w:p>
@@ -602,7 +1548,103 @@
         <w:pStyle w:val="Datee"/>
       </w:pPr>
       <w:r>
-        <w:t>25 03 2015</w:t>
+        <w:t>12 03 2015</w:t>
+      </w:r>
+    </w:p>
+    <w:p>
+      <w:pPr>
+        <w:pStyle w:val="Bug-"/>
+      </w:pPr>
+      <w:r>
+        <w:t xml:space="preserve">7. </w:t>
+      </w:r>
+      <w:r>
+        <w:t>WRITE EXTERNAL STORAGE NECESSAIRE pour les shared pref</w:t>
+      </w:r>
+    </w:p>
+    <w:p>
+      <w:pPr>
+        <w:pStyle w:val="Bug-"/>
+      </w:pPr>
+      <w:r>
+        <w:t xml:space="preserve">8. </w:t>
+      </w:r>
+      <w:r>
+        <w:t>Correction du bon mois</w:t>
+      </w:r>
+    </w:p>
+    <w:p>
+      <w:pPr>
+        <w:pStyle w:val="Version"/>
+      </w:pPr>
+      <w:r>
+        <w:t>9b</w:t>
+      </w:r>
+    </w:p>
+    <w:p>
+      <w:pPr>
+        <w:pStyle w:val="Datee"/>
+      </w:pPr>
+      <w:proofErr w:type="gramStart"/>
+      <w:r>
+        <w:t>date</w:t>
+      </w:r>
+      <w:proofErr w:type="gramEnd"/>
+    </w:p>
+    <w:p>
+      <w:pPr>
+        <w:pStyle w:val="Enlever"/>
+      </w:pPr>
+      <w:r>
+        <w:t xml:space="preserve">Permission </w:t>
+      </w:r>
+      <w:proofErr w:type="spellStart"/>
+      <w:r>
+        <w:t>Manifest</w:t>
+      </w:r>
+      <w:proofErr w:type="spellEnd"/>
+      <w:r>
+        <w:t xml:space="preserve"> WRITE EXTERNAL STORAGE</w:t>
+      </w:r>
+    </w:p>
+    <w:p>
+      <w:pPr>
+        <w:pStyle w:val="BUG"/>
+      </w:pPr>
+      <w:r>
+        <w:t>7. La permission ne doit pas être retirée</w:t>
+      </w:r>
+    </w:p>
+    <w:p>
+      <w:pPr>
+        <w:pStyle w:val="Modifier"/>
+      </w:pPr>
+      <w:r>
+        <w:t>Nom layout accueil.xml devient semaines.xml (c’était illogique)</w:t>
+      </w:r>
+    </w:p>
+    <w:p>
+      <w:pPr>
+        <w:pStyle w:val="Modifier"/>
+      </w:pPr>
+      <w:r>
+        <w:t xml:space="preserve">Mise à jour à chaque fois (suppression booléens </w:t>
+      </w:r>
+      <w:proofErr w:type="spellStart"/>
+      <w:r>
+        <w:t>connectéAMyEpf</w:t>
+      </w:r>
+      <w:proofErr w:type="spellEnd"/>
+      <w:r>
+        <w:t xml:space="preserve"> et </w:t>
+      </w:r>
+      <w:proofErr w:type="spellStart"/>
+      <w:r>
+        <w:t>EdtTéléchargé</w:t>
+      </w:r>
+      <w:proofErr w:type="spellEnd"/>
+      <w:r>
+        <w:t>)</w:t>
       </w:r>
     </w:p>
     <w:p>
@@ -610,788 +1652,176 @@
         <w:pStyle w:val="Ajouter"/>
       </w:pPr>
       <w:r>
-        <w:t>Navigation drawer</w:t>
-      </w:r>
+        <w:t>Bouton quitter dans le menu</w:t>
+      </w:r>
+    </w:p>
+    <w:p>
+      <w:pPr>
+        <w:pStyle w:val="BUG"/>
+      </w:pPr>
+      <w:r>
+        <w:t xml:space="preserve">8. </w:t>
+      </w:r>
+      <w:r>
+        <w:t>Décalage d’un mois vers l’avant</w:t>
+      </w:r>
+    </w:p>
+    <w:p>
+      <w:pPr>
+        <w:pStyle w:val="Version"/>
+      </w:pPr>
+      <w:r>
+        <w:t>9a</w:t>
+      </w:r>
+    </w:p>
+    <w:p>
+      <w:pPr>
+        <w:pStyle w:val="Datee"/>
+      </w:pPr>
+      <w:r>
+        <w:t>11 03 2015</w:t>
+      </w:r>
+    </w:p>
+    <w:p>
+      <w:pPr>
+        <w:pStyle w:val="Bug-"/>
+      </w:pPr>
+      <w:r>
+        <w:t>6. Suppression filtre</w:t>
+      </w:r>
+      <w:r>
+        <w:t xml:space="preserve"> dans la popup identifiants</w:t>
+      </w:r>
+    </w:p>
+    <w:p>
+      <w:pPr>
+        <w:pStyle w:val="Modifier"/>
+      </w:pPr>
+      <w:r>
+        <w:t>L’</w:t>
+      </w:r>
+      <w:proofErr w:type="spellStart"/>
+      <w:r>
+        <w:t>edit</w:t>
+      </w:r>
+      <w:proofErr w:type="spellEnd"/>
+      <w:r>
+        <w:t xml:space="preserve"> </w:t>
+      </w:r>
+      <w:proofErr w:type="spellStart"/>
+      <w:r>
+        <w:t>text</w:t>
+      </w:r>
+      <w:proofErr w:type="spellEnd"/>
+      <w:r>
+        <w:t xml:space="preserve"> identifiant de cette popup est mtn</w:t>
+      </w:r>
+      <w:r>
+        <w:t xml:space="preserve"> de type </w:t>
+      </w:r>
+      <w:proofErr w:type="spellStart"/>
+      <w:r>
+        <w:t>textEmailAddress</w:t>
+      </w:r>
+      <w:proofErr w:type="spellEnd"/>
+    </w:p>
+    <w:p>
+      <w:pPr>
+        <w:pStyle w:val="Modifier"/>
+      </w:pPr>
+      <w:r>
+        <w:t>logo</w:t>
+      </w:r>
+    </w:p>
+    <w:p>
+      <w:pPr>
+        <w:pStyle w:val="Enlever"/>
+      </w:pPr>
+      <w:r>
+        <w:t xml:space="preserve">Suppression </w:t>
+      </w:r>
+      <w:proofErr w:type="spellStart"/>
+      <w:r>
+        <w:t>drawables</w:t>
+      </w:r>
+      <w:proofErr w:type="spellEnd"/>
+      <w:r>
+        <w:t xml:space="preserve"> inutiles</w:t>
+      </w:r>
+    </w:p>
+    <w:p>
+      <w:pPr>
+        <w:pStyle w:val="Version"/>
+      </w:pPr>
+      <w:r>
+        <w:t>9</w:t>
+      </w:r>
+    </w:p>
+    <w:p>
+      <w:pPr>
+        <w:pStyle w:val="Datee"/>
+      </w:pPr>
+      <w:r>
+        <w:t>10 03 2015</w:t>
+      </w:r>
+    </w:p>
+    <w:p>
+      <w:pPr>
+        <w:pStyle w:val="Modifier"/>
+      </w:pPr>
+      <w:r>
+        <w:t>Nom du projet : MyEPF -&gt; myEPF</w:t>
+      </w:r>
+    </w:p>
+    <w:p>
+      <w:pPr>
+        <w:pStyle w:val="Bug-"/>
+      </w:pPr>
+      <w:r>
+        <w:t>1</w:t>
+      </w:r>
+      <w:r>
+        <w:t xml:space="preserve"> avec </w:t>
+      </w:r>
+      <w:proofErr w:type="spellStart"/>
+      <w:r>
+        <w:t>AccueilActivite</w:t>
+      </w:r>
+      <w:proofErr w:type="spellEnd"/>
+      <w:r>
+        <w:t xml:space="preserve"> qui lance un </w:t>
+      </w:r>
+      <w:proofErr w:type="spellStart"/>
+      <w:proofErr w:type="gramStart"/>
+      <w:r>
+        <w:t>this.finish</w:t>
+      </w:r>
+      <w:proofErr w:type="spellEnd"/>
+      <w:r>
+        <w:t>()</w:t>
+      </w:r>
+      <w:proofErr w:type="gramEnd"/>
     </w:p>
     <w:p>
       <w:pPr>
         <w:pStyle w:val="Ajouter"/>
       </w:pPr>
       <w:r>
-        <w:t>Photo de profil dans le drawer</w:t>
-      </w:r>
-    </w:p>
-    <w:p>
-      <w:pPr>
-        <w:pStyle w:val="Modifier"/>
-      </w:pPr>
-      <w:r>
-        <w:t>Separateur_view est mtn un drawable</w:t>
-      </w:r>
-    </w:p>
-    <w:p>
-      <w:pPr>
-        <w:pStyle w:val="Bug-"/>
-      </w:pPr>
-      <w:r>
-        <w:t>15 (dans préférences fragment, le nb semaines to dl)</w:t>
+        <w:lastRenderedPageBreak/>
+        <w:t>Ajout de la prise en compte des identifiants (identifiant + mdp) dans la connexion (+enregistrement pref)</w:t>
       </w:r>
     </w:p>
     <w:p>
       <w:pPr>
         <w:pStyle w:val="BUG"/>
       </w:pPr>
-      <w:r>
-        <w:t>17. Les semaines des fragments != 0 NE S’ACTUALISENT PLUS</w:t>
-      </w:r>
-    </w:p>
-    <w:p>
-      <w:pPr>
-        <w:pStyle w:val="Version"/>
-      </w:pPr>
-      <w:r>
-        <w:t>12c</w:t>
-      </w:r>
-    </w:p>
-    <w:p>
-      <w:pPr>
-        <w:pStyle w:val="Datee"/>
-      </w:pPr>
-      <w:r>
-        <w:t>22 03 2015</w:t>
-      </w:r>
-    </w:p>
-    <w:p>
-      <w:pPr>
-        <w:pStyle w:val="Bug-"/>
-      </w:pPr>
-      <w:r>
-        <w:t xml:space="preserve">14. </w:t>
-      </w:r>
-      <w:r>
-        <w:t>O</w:t>
-      </w:r>
-      <w:r>
-        <w:t>k</w:t>
-      </w:r>
-    </w:p>
-    <w:p>
-      <w:pPr>
-        <w:pStyle w:val="BUG"/>
-      </w:pPr>
-      <w:r>
-        <w:t xml:space="preserve">15. </w:t>
-      </w:r>
-      <w:r>
-        <w:t>Sélection semaine dans les pref FC</w:t>
-      </w:r>
-    </w:p>
-    <w:p>
-      <w:pPr>
-        <w:pStyle w:val="BUG"/>
-      </w:pPr>
-      <w:r>
-        <w:t>16. De temps en temps les semaines ne sont pas les bonnes</w:t>
-      </w:r>
-    </w:p>
-    <w:p>
-      <w:pPr>
-        <w:pStyle w:val="Version"/>
-      </w:pPr>
-      <w:r>
-        <w:t>12b</w:t>
-      </w:r>
-    </w:p>
-    <w:p>
-      <w:pPr>
-        <w:pStyle w:val="Datee"/>
-      </w:pPr>
-      <w:r>
-        <w:t>22 03 2015</w:t>
-      </w:r>
-    </w:p>
-    <w:p>
-      <w:pPr>
-        <w:pStyle w:val="Enlever"/>
-      </w:pPr>
-      <w:r>
-        <w:t>Préférence CM</w:t>
-      </w:r>
-    </w:p>
-    <w:p>
-      <w:pPr>
-        <w:pStyle w:val="Ajouter"/>
-      </w:pPr>
-      <w:r>
-        <w:t>Afficher/cacher le panel heures</w:t>
-      </w:r>
-    </w:p>
-    <w:p>
-      <w:pPr>
-        <w:pStyle w:val="Ajouter"/>
-      </w:pPr>
-      <w:r>
-        <w:t>Personnalisation des couleurs depuis les préférences</w:t>
-      </w:r>
-    </w:p>
-    <w:p>
-      <w:pPr>
-        <w:pStyle w:val="Modifier"/>
-      </w:pPr>
-      <w:r>
-        <w:t>Ordre et titre des préférences</w:t>
-      </w:r>
-    </w:p>
-    <w:p>
-      <w:pPr>
-        <w:pStyle w:val="Bug-"/>
-      </w:pPr>
-      <w:r>
-        <w:t>13</w:t>
-      </w:r>
-    </w:p>
-    <w:p>
-      <w:pPr>
-        <w:pStyle w:val="Modifier"/>
-      </w:pPr>
-      <w:r>
-        <w:t>Popup cours plus jolie</w:t>
-      </w:r>
-    </w:p>
-    <w:p>
-      <w:pPr>
-        <w:pStyle w:val="Ajouter"/>
-      </w:pPr>
-      <w:r>
-        <w:t>Ajout d’un devoir</w:t>
-      </w:r>
-    </w:p>
-    <w:p>
-      <w:pPr>
-        <w:pStyle w:val="Version"/>
-      </w:pPr>
-      <w:r>
-        <w:t>12a</w:t>
-      </w:r>
-    </w:p>
-    <w:p>
-      <w:pPr>
-        <w:pStyle w:val="Datee"/>
-      </w:pPr>
-      <w:r>
-        <w:t>21 03 2012</w:t>
-      </w:r>
-    </w:p>
-    <w:p>
-      <w:pPr>
-        <w:pStyle w:val="Bug-"/>
-      </w:pPr>
-      <w:r>
-        <w:t>12</w:t>
-      </w:r>
-    </w:p>
-    <w:p>
-      <w:pPr>
-        <w:pStyle w:val="Version"/>
-      </w:pPr>
-      <w:r>
-        <w:t>12</w:t>
-      </w:r>
-    </w:p>
-    <w:p>
-      <w:pPr>
-        <w:pStyle w:val="Datee"/>
-      </w:pPr>
-      <w:r>
-        <w:lastRenderedPageBreak/>
-        <w:t>18 03 2015</w:t>
-      </w:r>
-    </w:p>
-    <w:p>
-      <w:pPr>
-        <w:pStyle w:val="BUG"/>
-      </w:pPr>
-      <w:r>
-        <w:t>14. Substring du mois dans le header (septembre =&gt; sept), null pointer si mois.length = 4</w:t>
-      </w:r>
-    </w:p>
-    <w:p>
-      <w:pPr>
-        <w:pStyle w:val="Ajouter"/>
-      </w:pPr>
-      <w:r>
-        <w:t>Sauvegarde du JSON dans les sharedpref</w:t>
-      </w:r>
-    </w:p>
-    <w:p>
-      <w:pPr>
-        <w:pStyle w:val="BUG"/>
-      </w:pPr>
-      <w:r>
-        <w:t>12. Prochain site null pointer</w:t>
-      </w:r>
-    </w:p>
-    <w:p>
-      <w:pPr>
-        <w:pStyle w:val="Version"/>
-      </w:pPr>
-      <w:r>
-        <w:t>11</w:t>
-      </w:r>
-    </w:p>
-    <w:p>
-      <w:pPr>
-        <w:pStyle w:val="Datee"/>
-      </w:pPr>
-      <w:r>
-        <w:t>1</w:t>
-      </w:r>
-      <w:r>
-        <w:t>8 03 2015</w:t>
-      </w:r>
-    </w:p>
-    <w:p>
-      <w:pPr>
-        <w:pStyle w:val="Ajouter"/>
-      </w:pPr>
-      <w:r>
-        <w:t>Popup A propos</w:t>
-      </w:r>
-      <w:r>
-        <w:t xml:space="preserve"> depuis le menu</w:t>
-      </w:r>
-    </w:p>
-    <w:p>
-      <w:pPr>
-        <w:pStyle w:val="Ajouter"/>
-      </w:pPr>
-      <w:r>
-        <w:t>Prochain site</w:t>
-      </w:r>
-    </w:p>
-    <w:p>
-      <w:pPr>
-        <w:pStyle w:val="Ajouter"/>
-      </w:pPr>
-      <w:r>
-        <w:t>« Barre now » : indicateur de l’heure actuelle</w:t>
-      </w:r>
-    </w:p>
-    <w:p>
-      <w:pPr>
-        <w:pStyle w:val="Ajouter"/>
-      </w:pPr>
-      <w:r>
-        <w:t>Nom des exam/présentation/rattrapage</w:t>
-      </w:r>
-    </w:p>
-    <w:p>
-      <w:pPr>
-        <w:pStyle w:val="Bug-"/>
-      </w:pPr>
-      <w:r>
-        <w:t xml:space="preserve">10. </w:t>
-      </w:r>
-      <w:r>
-        <w:t>Résolu</w:t>
-      </w:r>
-    </w:p>
-    <w:p>
-      <w:pPr>
-        <w:pStyle w:val="BUG"/>
-      </w:pPr>
-      <w:r>
-        <w:t>11. Barre now apparait sur certaines semaines (wtf</w:t>
-      </w:r>
-      <w:r>
-        <w:t> ?!</w:t>
-      </w:r>
-      <w:r>
-        <w:t>)</w:t>
-      </w:r>
-    </w:p>
-    <w:p>
-      <w:pPr>
-        <w:pStyle w:val="Bug-"/>
-      </w:pPr>
-      <w:r>
-        <w:t>6. Résolu (plus de filtre anymore)</w:t>
-      </w:r>
-    </w:p>
-    <w:p>
-      <w:pPr>
-        <w:pStyle w:val="Modifier"/>
-      </w:pPr>
-      <w:r>
-        <w:t xml:space="preserve">Input type de </w:t>
-      </w:r>
-      <w:r>
-        <w:t>l</w:t>
-      </w:r>
-      <w:r>
-        <w:t>‘et identifiant = textNosuggestions au lieu de textEmail</w:t>
-      </w:r>
-    </w:p>
-    <w:p>
-      <w:pPr>
-        <w:pStyle w:val="Modifier"/>
-      </w:pPr>
-      <w:r>
-        <w:t>Raccourci du « </w:t>
-      </w:r>
-      <w:r>
-        <w:t>Semaine d</w:t>
-      </w:r>
-      <w:r>
-        <w:t>u X au Y septembre » en « du X au Y sept »</w:t>
-      </w:r>
-    </w:p>
-    <w:p>
-      <w:pPr>
-        <w:pStyle w:val="Modifier"/>
-      </w:pPr>
-      <w:r>
-        <w:t>Raccourci du « Prochain site » en « Next :</w:t>
-      </w:r>
-      <w:r>
-        <w:t> »</w:t>
-      </w:r>
-    </w:p>
-    <w:p>
-      <w:pPr>
-        <w:pStyle w:val="Version"/>
-      </w:pPr>
-      <w:r>
-        <w:t>10</w:t>
-      </w:r>
-    </w:p>
-    <w:p>
-      <w:pPr>
-        <w:pStyle w:val="Datee"/>
-      </w:pPr>
-      <w:r>
-        <w:t>14 03 2015</w:t>
-      </w:r>
-    </w:p>
-    <w:p>
-      <w:pPr>
-        <w:pStyle w:val="BUG"/>
-      </w:pPr>
-      <w:r>
-        <w:t>13. FC quand on quitte puis on revient à cause de l’avancement</w:t>
-      </w:r>
-    </w:p>
-    <w:p>
-      <w:pPr>
-        <w:pStyle w:val="BUG"/>
-      </w:pPr>
-      <w:r>
-        <w:t xml:space="preserve">10. </w:t>
-      </w:r>
-      <w:r>
-        <w:t>Interro + présentation = CM !</w:t>
-      </w:r>
-    </w:p>
-    <w:p>
-      <w:pPr>
-        <w:pStyle w:val="Modifier"/>
-      </w:pPr>
-      <w:r>
-        <w:t xml:space="preserve">-- </w:t>
-      </w:r>
-      <w:r>
-        <w:t>Reprise depuis v9</w:t>
-      </w:r>
-      <w:r>
-        <w:t xml:space="preserve"> --</w:t>
-      </w:r>
-    </w:p>
-    <w:p>
-      <w:pPr>
-        <w:pStyle w:val="Modifier"/>
-      </w:pPr>
-      <w:r>
-        <w:t>Logo</w:t>
-      </w:r>
-    </w:p>
-    <w:p>
-      <w:pPr>
-        <w:pStyle w:val="Modifier"/>
-      </w:pPr>
-      <w:r>
-        <w:t xml:space="preserve">L’edit text identifiant de cette popup est mtn de type </w:t>
-      </w:r>
-      <w:r>
-        <w:t>textEmailAddress</w:t>
-      </w:r>
-    </w:p>
-    <w:p>
-      <w:pPr>
-        <w:pStyle w:val="Modifier"/>
-      </w:pPr>
-      <w:r>
-        <w:t xml:space="preserve">Nom layout accueil.xml devient semaines.xml (c’était illogique) </w:t>
-      </w:r>
-    </w:p>
-    <w:p>
-      <w:pPr>
-        <w:pStyle w:val="Bug-"/>
-      </w:pPr>
-      <w:r>
-        <w:t>7. Permission OK</w:t>
-      </w:r>
-    </w:p>
-    <w:p>
-      <w:pPr>
-        <w:pStyle w:val="Bug-"/>
-      </w:pPr>
-      <w:r>
-        <w:t>8. Correction du bon mois</w:t>
-      </w:r>
-    </w:p>
-    <w:p>
-      <w:pPr>
-        <w:pStyle w:val="Enlever"/>
-      </w:pPr>
-      <w:r>
-        <w:t>Suppression drawables inutiles</w:t>
-      </w:r>
-    </w:p>
-    <w:p>
-      <w:pPr>
-        <w:pStyle w:val="Ajouter"/>
-      </w:pPr>
-      <w:r>
-        <w:t>Bouton quitter dans le menu</w:t>
-      </w:r>
-    </w:p>
-    <w:p>
-      <w:pPr>
-        <w:pStyle w:val="Modifier"/>
-      </w:pPr>
-      <w:r>
-        <w:t xml:space="preserve">-- </w:t>
-      </w:r>
-      <w:r>
-        <w:t>Fin reprise depuis v9</w:t>
-      </w:r>
-      <w:r>
-        <w:t xml:space="preserve"> --</w:t>
-      </w:r>
-    </w:p>
-    <w:p>
-      <w:pPr>
-        <w:pStyle w:val="Bug-"/>
-      </w:pPr>
-      <w:r>
-        <w:t>6. correction filtre dans la popup identifiants</w:t>
-      </w:r>
-    </w:p>
-    <w:p>
-      <w:pPr>
-        <w:pStyle w:val="BUG"/>
-      </w:pPr>
-      <w:r>
-        <w:t>6. Toujours présent !!</w:t>
-      </w:r>
-    </w:p>
-    <w:p>
-      <w:pPr>
-        <w:pStyle w:val="Ajouter"/>
-      </w:pPr>
-      <w:r>
-        <w:t>Nouveau package : factory</w:t>
-      </w:r>
-    </w:p>
-    <w:p>
-      <w:pPr>
-        <w:pStyle w:val="Modifier"/>
-      </w:pPr>
-      <w:r>
-        <w:t>Les websettings sont initialisés avant les cookies</w:t>
-      </w:r>
-    </w:p>
-    <w:p>
-      <w:pPr>
-        <w:pStyle w:val="Bug-"/>
-      </w:pPr>
-      <w:r>
-        <w:lastRenderedPageBreak/>
-        <w:t xml:space="preserve">3. </w:t>
-      </w:r>
-      <w:r>
-        <w:t>onResume n’est plus, c’était incohérent. On a maintenant que des onCreate. Correction du bug où l’edt ne s’affiche plus selon doù l’on vient</w:t>
-      </w:r>
-    </w:p>
-    <w:p>
-      <w:pPr>
-        <w:pStyle w:val="Ajouter"/>
-      </w:pPr>
-      <w:r>
-        <w:t>Nouvelle préférence : nombre de semaines à télécharger</w:t>
-      </w:r>
-    </w:p>
-    <w:p>
-      <w:pPr>
-        <w:pStyle w:val="Modifier"/>
-      </w:pPr>
-      <w:r>
-        <w:t>Toutes les semaines se charge</w:t>
-      </w:r>
-      <w:r>
-        <w:t>n</w:t>
-      </w:r>
-      <w:r>
-        <w:t>t d’un coup</w:t>
-      </w:r>
-    </w:p>
-    <w:p>
-      <w:pPr>
-        <w:pStyle w:val="Ajouter"/>
-      </w:pPr>
-      <w:r>
-        <w:t>Popup « attention les pref seront chargées au redémarrage »</w:t>
-      </w:r>
-    </w:p>
-    <w:p>
-      <w:pPr>
-        <w:pStyle w:val="Bug-"/>
-      </w:pPr>
-      <w:r>
-        <w:t xml:space="preserve">4. </w:t>
-      </w:r>
-      <w:r>
-        <w:t>Afficher/cacher CM OK pour tous les frags</w:t>
-      </w:r>
-    </w:p>
-    <w:p>
-      <w:pPr>
-        <w:pStyle w:val="Modifier"/>
-      </w:pPr>
-      <w:r>
-        <w:t>Changement de packake en com.fcourgey.myepfnew</w:t>
-      </w:r>
-    </w:p>
-    <w:p>
-      <w:pPr>
-        <w:pStyle w:val="Modifier"/>
-      </w:pPr>
-      <w:r>
-        <w:t>Nouvelle keystore</w:t>
-      </w:r>
-    </w:p>
-    <w:p>
-      <w:pPr>
-        <w:pStyle w:val="Version"/>
-      </w:pPr>
-      <w:r>
-        <w:t>9c</w:t>
-      </w:r>
-    </w:p>
-    <w:p>
-      <w:pPr>
-        <w:pStyle w:val="Datee"/>
-      </w:pPr>
-      <w:r>
-        <w:t>12 03 2015</w:t>
-      </w:r>
-    </w:p>
-    <w:p>
-      <w:pPr>
-        <w:pStyle w:val="Bug-"/>
-      </w:pPr>
-      <w:r>
-        <w:t xml:space="preserve">7. </w:t>
-      </w:r>
-      <w:r>
-        <w:t>WRITE EXTERNAL STORAGE NECESSAIRE pour les shared pref</w:t>
-      </w:r>
-    </w:p>
-    <w:p>
-      <w:pPr>
-        <w:pStyle w:val="Bug-"/>
-      </w:pPr>
-      <w:r>
-        <w:t xml:space="preserve">8. </w:t>
-      </w:r>
-      <w:r>
-        <w:t>Correction du bon mois</w:t>
-      </w:r>
-    </w:p>
-    <w:p>
-      <w:pPr>
-        <w:pStyle w:val="Version"/>
-      </w:pPr>
-      <w:r>
-        <w:t>9b</w:t>
-      </w:r>
-    </w:p>
-    <w:p>
-      <w:pPr>
-        <w:pStyle w:val="Datee"/>
-      </w:pPr>
-      <w:r>
-        <w:t>date</w:t>
-      </w:r>
-    </w:p>
-    <w:p>
-      <w:pPr>
-        <w:pStyle w:val="Enlever"/>
-      </w:pPr>
-      <w:r>
-        <w:t>Permission Manifest WRITE EXTERNAL STORAGE</w:t>
-      </w:r>
-    </w:p>
-    <w:p>
-      <w:pPr>
-        <w:pStyle w:val="BUG"/>
-      </w:pPr>
-      <w:r>
-        <w:t>7. La permission ne doit pas être retirée</w:t>
-      </w:r>
-    </w:p>
-    <w:p>
-      <w:pPr>
-        <w:pStyle w:val="Modifier"/>
-      </w:pPr>
-      <w:r>
-        <w:t>Nom layout accueil.xml devient semaines.xml (c’était illogique)</w:t>
-      </w:r>
-    </w:p>
-    <w:p>
-      <w:pPr>
-        <w:pStyle w:val="Modifier"/>
-      </w:pPr>
-      <w:r>
-        <w:t>Mise à jour à chaque fois (suppression booléens connectéAMyEpf et EdtTéléchargé)</w:t>
-      </w:r>
-    </w:p>
-    <w:p>
-      <w:pPr>
-        <w:pStyle w:val="Ajouter"/>
-      </w:pPr>
-      <w:r>
-        <w:t>Bouton quitter dans le menu</w:t>
-      </w:r>
-    </w:p>
-    <w:p>
-      <w:pPr>
-        <w:pStyle w:val="BUG"/>
-      </w:pPr>
-      <w:r>
-        <w:t xml:space="preserve">8. </w:t>
-      </w:r>
-      <w:r>
-        <w:t>Décalage d’un mois vers l’avant</w:t>
-      </w:r>
-    </w:p>
-    <w:p>
-      <w:pPr>
-        <w:pStyle w:val="Version"/>
-      </w:pPr>
-      <w:r>
-        <w:t>9a</w:t>
-      </w:r>
-    </w:p>
-    <w:p>
-      <w:pPr>
-        <w:pStyle w:val="Datee"/>
-      </w:pPr>
-      <w:r>
-        <w:t>11 03 2015</w:t>
-      </w:r>
-    </w:p>
-    <w:p>
-      <w:pPr>
-        <w:pStyle w:val="Bug-"/>
-      </w:pPr>
-      <w:r>
-        <w:t>6. Suppression filtre</w:t>
-      </w:r>
-      <w:r>
-        <w:t xml:space="preserve"> dans la popup identifiants</w:t>
-      </w:r>
-    </w:p>
-    <w:p>
-      <w:pPr>
-        <w:pStyle w:val="Modifier"/>
-      </w:pPr>
-      <w:r>
-        <w:t>L’edit text identifiant de cette popup est mtn</w:t>
-      </w:r>
-      <w:r>
-        <w:t xml:space="preserve"> de type </w:t>
-      </w:r>
-      <w:r>
-        <w:t>textEmailAddress</w:t>
-      </w:r>
-    </w:p>
-    <w:p>
-      <w:pPr>
-        <w:pStyle w:val="Modifier"/>
-      </w:pPr>
-      <w:r>
-        <w:t>logo</w:t>
-      </w:r>
-    </w:p>
-    <w:p>
-      <w:pPr>
-        <w:pStyle w:val="Enlever"/>
-      </w:pPr>
-      <w:r>
-        <w:t>Suppression drawables inutiles</w:t>
-      </w:r>
-    </w:p>
-    <w:p>
-      <w:pPr>
-        <w:pStyle w:val="Version"/>
-      </w:pPr>
-      <w:r>
-        <w:t>9</w:t>
-      </w:r>
-    </w:p>
-    <w:p>
-      <w:pPr>
-        <w:pStyle w:val="Datee"/>
-      </w:pPr>
-      <w:r>
-        <w:t>10 03 2015</w:t>
-      </w:r>
-    </w:p>
-    <w:p>
-      <w:pPr>
-        <w:pStyle w:val="Modifier"/>
-      </w:pPr>
-      <w:r>
-        <w:t>Nom du projet : MyEPF -&gt; myEPF</w:t>
-      </w:r>
-    </w:p>
-    <w:p>
-      <w:pPr>
-        <w:pStyle w:val="Bug-"/>
-      </w:pPr>
-      <w:r>
-        <w:t>1</w:t>
-      </w:r>
-      <w:r>
-        <w:t xml:space="preserve"> avec AccueilActivite qui lance un this.finish()</w:t>
-      </w:r>
-    </w:p>
-    <w:p>
-      <w:pPr>
-        <w:pStyle w:val="Ajouter"/>
-      </w:pPr>
-      <w:r>
-        <w:t>Ajout de la prise en compte des identifiants (identifiant + mdp) dans la connexion (+enregistrement pref)</w:t>
-      </w:r>
-    </w:p>
-    <w:p>
-      <w:pPr>
-        <w:pStyle w:val="BUG"/>
-      </w:pPr>
-      <w:r>
-        <w:lastRenderedPageBreak/>
-        <w:t>sCm est différent pour chaque semaine !!</w:t>
+      <w:proofErr w:type="spellStart"/>
+      <w:r>
+        <w:t>sCm</w:t>
+      </w:r>
+      <w:proofErr w:type="spellEnd"/>
+      <w:r>
+        <w:t xml:space="preserve"> est différent pour chaque semaine !!</w:t>
       </w:r>
       <w:r>
         <w:t xml:space="preserve"> (4)</w:t>
@@ -1524,7 +1954,23 @@
         <w:pStyle w:val="BUG"/>
       </w:pPr>
       <w:r>
-        <w:t>Impossible de quitter l’appli, return envoie sur AccueilActivite qui envoie sur SemainesActivite (1)</w:t>
+        <w:t xml:space="preserve">Impossible de quitter l’appli, return envoie sur </w:t>
+      </w:r>
+      <w:proofErr w:type="spellStart"/>
+      <w:r>
+        <w:t>AccueilActivite</w:t>
+      </w:r>
+      <w:proofErr w:type="spellEnd"/>
+      <w:r>
+        <w:t xml:space="preserve"> qui envoie sur </w:t>
+      </w:r>
+      <w:proofErr w:type="spellStart"/>
+      <w:r>
+        <w:t>SemainesActivite</w:t>
+      </w:r>
+      <w:proofErr w:type="spellEnd"/>
+      <w:r>
+        <w:t xml:space="preserve"> (1)</w:t>
       </w:r>
     </w:p>
     <w:p>
@@ -1580,8 +2026,13 @@
         <w:pStyle w:val="Ajouter"/>
       </w:pPr>
       <w:r>
-        <w:t>On récupère X semaines d’un coup avec frmWEEK.nextWeek</w:t>
-      </w:r>
+        <w:t xml:space="preserve">On récupère X semaines d’un coup avec </w:t>
+      </w:r>
+      <w:proofErr w:type="spellStart"/>
+      <w:r>
+        <w:t>frmWEEK.nextWeek</w:t>
+      </w:r>
+      <w:proofErr w:type="spellEnd"/>
     </w:p>
     <w:p>
       <w:pPr>
@@ -1615,7 +2066,15 @@
         <w:t>architecture :</w:t>
       </w:r>
       <w:r>
-        <w:t xml:space="preserve"> éclatement InitEdt en</w:t>
+        <w:t xml:space="preserve"> éclatement </w:t>
+      </w:r>
+      <w:proofErr w:type="spellStart"/>
+      <w:r>
+        <w:t>InitEdt</w:t>
+      </w:r>
+      <w:proofErr w:type="spellEnd"/>
+      <w:r>
+        <w:t xml:space="preserve"> en</w:t>
       </w:r>
       <w:r>
         <w:t xml:space="preserve"> 3 </w:t>
@@ -1640,15 +2099,57 @@
         <w:pStyle w:val="Modifier"/>
       </w:pPr>
       <w:r>
-        <w:t>Architecture : SemaineFragment respecte le MVC en tant que contrôleur, il a donc deux Vues : SemaineVueDéfaut et SemaineVueComplète</w:t>
-      </w:r>
+        <w:t xml:space="preserve">Architecture : </w:t>
+      </w:r>
+      <w:proofErr w:type="spellStart"/>
+      <w:r>
+        <w:t>SemaineFragment</w:t>
+      </w:r>
+      <w:proofErr w:type="spellEnd"/>
+      <w:r>
+        <w:t xml:space="preserve"> respecte le MVC en tant que contrôleur, il a donc deux Vues : </w:t>
+      </w:r>
+      <w:proofErr w:type="spellStart"/>
+      <w:r>
+        <w:t>SemaineVueDéfaut</w:t>
+      </w:r>
+      <w:proofErr w:type="spellEnd"/>
+      <w:r>
+        <w:t xml:space="preserve"> et </w:t>
+      </w:r>
+      <w:proofErr w:type="spellStart"/>
+      <w:r>
+        <w:t>SemaineVueComplète</w:t>
+      </w:r>
+      <w:proofErr w:type="spellEnd"/>
     </w:p>
     <w:p>
       <w:pPr>
         <w:pStyle w:val="BUG"/>
       </w:pPr>
       <w:r>
-        <w:t>Ne fonctionne pas avec KitKat et Lollipop (voir requête 2 webView.loadUrl(javascript) )</w:t>
+        <w:t xml:space="preserve">Ne fonctionne pas avec </w:t>
+      </w:r>
+      <w:proofErr w:type="spellStart"/>
+      <w:r>
+        <w:t>KitKat</w:t>
+      </w:r>
+      <w:proofErr w:type="spellEnd"/>
+      <w:r>
+        <w:t xml:space="preserve"> et Lollipop (voir requête 2 </w:t>
+      </w:r>
+      <w:proofErr w:type="spellStart"/>
+      <w:proofErr w:type="gramStart"/>
+      <w:r>
+        <w:t>webView.loadUrl</w:t>
+      </w:r>
+      <w:proofErr w:type="spellEnd"/>
+      <w:r>
+        <w:t>(</w:t>
+      </w:r>
+      <w:proofErr w:type="gramEnd"/>
+      <w:r>
+        <w:t>javascript) )</w:t>
       </w:r>
     </w:p>
     <w:p>
@@ -1656,8 +2157,13 @@
         <w:pStyle w:val="BUG"/>
       </w:pPr>
       <w:r>
-        <w:t>Taille edt n’imp</w:t>
-      </w:r>
+        <w:t>Taille edt n’</w:t>
+      </w:r>
+      <w:proofErr w:type="spellStart"/>
+      <w:r>
+        <w:t>imp</w:t>
+      </w:r>
+      <w:proofErr w:type="spellEnd"/>
     </w:p>
     <w:p>
       <w:pPr>
@@ -1819,14 +2325,14 @@
         <v:path o:extrusionok="f" gradientshapeok="t" o:connecttype="rect"/>
         <o:lock v:ext="edit" aspectratio="t"/>
       </v:shapetype>
-      <v:shape id="_x0000_i1062" type="#_x0000_t75" style="width:298.5pt;height:226.5pt" o:bullet="t">
+      <v:shape id="_x0000_i1030" type="#_x0000_t75" style="width:298.5pt;height:226.5pt" o:bullet="t">
         <v:imagedata r:id="rId1" o:title="To-do"/>
       </v:shape>
     </w:pict>
   </w:numPicBullet>
   <w:numPicBullet w:numPicBulletId="1">
     <w:pict>
-      <v:shape id="_x0000_i1063" type="#_x0000_t75" style="width:192pt;height:192pt" o:bullet="t">
+      <v:shape id="_x0000_i1031" type="#_x0000_t75" style="width:192pt;height:192pt" o:bullet="t">
         <v:imagedata r:id="rId2" o:title="Notepad"/>
       </v:shape>
     </w:pict>

</xml_diff>

<commit_message>
* fix coursVue rattrapage & * fix avancement
</commit_message>
<xml_diff>
--- a/changelog.docx
+++ b/changelog.docx
@@ -102,136 +102,76 @@
       </w:r>
     </w:p>
     <w:p>
-      <w:r>
-        <w:t xml:space="preserve">Gérer différentes locales (et non plus french </w:t>
-      </w:r>
-      <w:proofErr w:type="spellStart"/>
-      <w:r>
-        <w:t>only</w:t>
-      </w:r>
-      <w:proofErr w:type="spellEnd"/>
-      <w:r>
-        <w:t>)</w:t>
-      </w:r>
-    </w:p>
-    <w:p>
       <w:pPr>
         <w:rPr>
           <w:b/>
         </w:rPr>
       </w:pPr>
       <w:r>
-        <w:rPr>
-          <w:b/>
-        </w:rPr>
-        <w:t>Gérer et nettoyer l’avancement</w:t>
-      </w:r>
-    </w:p>
-    <w:p>
-      <w:pPr>
-        <w:pStyle w:val="Version"/>
-      </w:pPr>
-      <w:r>
-        <w:t>15</w:t>
-      </w:r>
-    </w:p>
-    <w:p>
-      <w:pPr>
-        <w:pStyle w:val="Datee"/>
-      </w:pPr>
-      <w:r>
-        <w:t>Date</w:t>
-      </w:r>
-    </w:p>
-    <w:p>
-      <w:pPr>
-        <w:pStyle w:val="Ajouter"/>
-      </w:pPr>
-      <w:r>
-        <w:t xml:space="preserve">Nouvelle archi : on récupère </w:t>
-      </w:r>
-      <w:proofErr w:type="gramStart"/>
-      <w:r>
-        <w:t>le</w:t>
-      </w:r>
-      <w:proofErr w:type="gramEnd"/>
-      <w:r>
-        <w:t xml:space="preserve"> main json fiable puis on parse chaque semaine et non plus chaque semaine depuis du JS bancal</w:t>
-      </w:r>
-    </w:p>
-    <w:p>
-      <w:pPr>
-        <w:pStyle w:val="Ajouter"/>
-      </w:pPr>
-      <w:r>
-        <w:t>Ceci permet de récupérer des semaines avant</w:t>
-      </w:r>
-    </w:p>
-    <w:p>
-      <w:pPr>
-        <w:pStyle w:val="Ajouter"/>
-      </w:pPr>
-      <w:r>
-        <w:t>Ceci permet de gérer les vacances</w:t>
-      </w:r>
-    </w:p>
-    <w:p>
-      <w:pPr>
-        <w:pStyle w:val="Ajouter"/>
-      </w:pPr>
-      <w:r>
-        <w:t>Ceci gère le décalage d’une semaine pour le samedi 14h</w:t>
-      </w:r>
-    </w:p>
-    <w:p>
-      <w:pPr>
-        <w:pStyle w:val="Ajouter"/>
-      </w:pPr>
-      <w:r>
-        <w:t>Ceci est très fiable &amp; stable</w:t>
-      </w:r>
-    </w:p>
-    <w:p>
-      <w:pPr>
-        <w:pStyle w:val="Modifier"/>
-      </w:pPr>
-      <w:r>
-        <w:t>Min sdk version : 16</w:t>
-      </w:r>
-    </w:p>
-    <w:p>
-      <w:pPr>
-        <w:pStyle w:val="Bug-"/>
-      </w:pPr>
-      <w:r>
-        <w:t>22</w:t>
-      </w:r>
-    </w:p>
-    <w:p>
-      <w:pPr>
-        <w:pStyle w:val="Ajouter"/>
-      </w:pPr>
-      <w:r>
-        <w:t>Indicateur de pages/semaines ave</w:t>
-      </w:r>
-      <w:r>
-        <w:t>c</w:t>
-      </w:r>
-      <w:r>
-        <w:t xml:space="preserve"> la lib </w:t>
-      </w:r>
-      <w:proofErr w:type="spellStart"/>
-      <w:r>
-        <w:t>ViewPagerIndicator</w:t>
-      </w:r>
-      <w:proofErr w:type="spellEnd"/>
-      <w:r>
-        <w:t xml:space="preserve"> de Jake</w:t>
+        <w:t xml:space="preserve">Gérer différentes locales (et non plus french </w:t>
+      </w:r>
+      <w:proofErr w:type="spellStart"/>
+      <w:r>
+        <w:t>only</w:t>
+      </w:r>
+      <w:proofErr w:type="spellEnd"/>
+      <w:r>
+        <w:t>)</w:t>
       </w:r>
       <w:bookmarkStart w:id="0" w:name="_GoBack"/>
       <w:bookmarkEnd w:id="0"/>
-      <w:r>
-        <w:t xml:space="preserve"> Wharton</w:t>
+    </w:p>
+    <w:p>
+      <w:r>
+        <w:t>Dans le bulletin, je veux</w:t>
+      </w:r>
+      <w:r>
+        <w:t xml:space="preserve"> une liste d’années 2012 201</w:t>
+      </w:r>
+      <w:r>
+        <w:t>3</w:t>
+      </w:r>
+      <w:r>
+        <w:t xml:space="preserve"> 2014</w:t>
+      </w:r>
+    </w:p>
+    <w:p>
+      <w:proofErr w:type="spellStart"/>
+      <w:r>
+        <w:t>Floating</w:t>
+      </w:r>
+      <w:proofErr w:type="spellEnd"/>
+      <w:r>
+        <w:t xml:space="preserve"> </w:t>
+      </w:r>
+      <w:proofErr w:type="spellStart"/>
+      <w:r>
+        <w:t>button</w:t>
+      </w:r>
+      <w:proofErr w:type="spellEnd"/>
+      <w:r>
+        <w:t xml:space="preserve"> (placé au niveau du samedi soir ?) pour revenir à la semaine en cours, bouton ‘’home’’ logo home</w:t>
+      </w:r>
+    </w:p>
+    <w:p>
+      <w:r>
+        <w:t xml:space="preserve">Ecrire </w:t>
+      </w:r>
+      <w:proofErr w:type="spellStart"/>
+      <w:r>
+        <w:t>summer</w:t>
+      </w:r>
+      <w:proofErr w:type="spellEnd"/>
+      <w:r>
+        <w:t xml:space="preserve"> au lieu de vacances (get le dernier cours dans </w:t>
+      </w:r>
+      <w:proofErr w:type="gramStart"/>
+      <w:r>
+        <w:t>le</w:t>
+      </w:r>
+      <w:proofErr w:type="gramEnd"/>
+      <w:r>
+        <w:t xml:space="preserve"> main json)</w:t>
       </w:r>
     </w:p>
     <w:p>
@@ -239,6 +179,108 @@
         <w:pStyle w:val="Version"/>
       </w:pPr>
       <w:r>
+        <w:t>15</w:t>
+      </w:r>
+    </w:p>
+    <w:p>
+      <w:pPr>
+        <w:pStyle w:val="Datee"/>
+      </w:pPr>
+      <w:r>
+        <w:t>Date</w:t>
+      </w:r>
+    </w:p>
+    <w:p>
+      <w:pPr>
+        <w:pStyle w:val="Ajouter"/>
+      </w:pPr>
+      <w:r>
+        <w:t xml:space="preserve">Nouvelle archi : on récupère </w:t>
+      </w:r>
+      <w:proofErr w:type="gramStart"/>
+      <w:r>
+        <w:t>le</w:t>
+      </w:r>
+      <w:proofErr w:type="gramEnd"/>
+      <w:r>
+        <w:t xml:space="preserve"> main json fiable puis on parse chaque semaine et non plus chaque semaine depuis du JS bancal</w:t>
+      </w:r>
+    </w:p>
+    <w:p>
+      <w:pPr>
+        <w:pStyle w:val="Ajouter"/>
+      </w:pPr>
+      <w:r>
+        <w:t>Ceci permet de récupérer des semaines avant</w:t>
+      </w:r>
+    </w:p>
+    <w:p>
+      <w:pPr>
+        <w:pStyle w:val="Ajouter"/>
+      </w:pPr>
+      <w:r>
+        <w:t>Ceci permet de gérer les vacances</w:t>
+      </w:r>
+    </w:p>
+    <w:p>
+      <w:pPr>
+        <w:pStyle w:val="Ajouter"/>
+      </w:pPr>
+      <w:r>
+        <w:t>Ceci gère le décalage d’une semaine pour le samedi 14h</w:t>
+      </w:r>
+    </w:p>
+    <w:p>
+      <w:pPr>
+        <w:pStyle w:val="Ajouter"/>
+      </w:pPr>
+      <w:r>
+        <w:t>Ceci est très fiable &amp; stable</w:t>
+      </w:r>
+    </w:p>
+    <w:p>
+      <w:pPr>
+        <w:pStyle w:val="Modifier"/>
+      </w:pPr>
+      <w:r>
+        <w:t>Min sdk version : 16</w:t>
+      </w:r>
+    </w:p>
+    <w:p>
+      <w:pPr>
+        <w:pStyle w:val="Bug-"/>
+      </w:pPr>
+      <w:r>
+        <w:t>22</w:t>
+      </w:r>
+    </w:p>
+    <w:p>
+      <w:pPr>
+        <w:pStyle w:val="Ajouter"/>
+      </w:pPr>
+      <w:r>
+        <w:t>Indicateur de pages/semaines ave</w:t>
+      </w:r>
+      <w:r>
+        <w:t>c</w:t>
+      </w:r>
+      <w:r>
+        <w:t xml:space="preserve"> la lib </w:t>
+      </w:r>
+      <w:proofErr w:type="spellStart"/>
+      <w:r>
+        <w:t>ViewPagerIndicator</w:t>
+      </w:r>
+      <w:proofErr w:type="spellEnd"/>
+      <w:r>
+        <w:t xml:space="preserve"> de Jake Wharton</w:t>
+      </w:r>
+    </w:p>
+    <w:p>
+      <w:pPr>
+        <w:pStyle w:val="Version"/>
+      </w:pPr>
+      <w:r>
         <w:t>14d</w:t>
       </w:r>
       <w:r>
@@ -314,6 +356,7 @@
         <w:pStyle w:val="Version"/>
       </w:pPr>
       <w:r>
+        <w:lastRenderedPageBreak/>
         <w:t>14c</w:t>
       </w:r>
     </w:p>
@@ -330,7 +373,6 @@
         <w:pStyle w:val="Modifier"/>
       </w:pPr>
       <w:r>
-        <w:lastRenderedPageBreak/>
         <w:t xml:space="preserve">Ajout d’un début de </w:t>
       </w:r>
       <w:proofErr w:type="spellStart"/>
@@ -735,6 +777,7 @@
         <w:pStyle w:val="Ajouter"/>
       </w:pPr>
       <w:r>
+        <w:lastRenderedPageBreak/>
         <w:t>Cette version vide le cache automatiquement si lancé pour la première fois</w:t>
       </w:r>
     </w:p>
@@ -743,7 +786,6 @@
         <w:pStyle w:val="Version"/>
       </w:pPr>
       <w:r>
-        <w:lastRenderedPageBreak/>
         <w:t>13a</w:t>
       </w:r>
     </w:p>
@@ -1002,14 +1044,6 @@
     <w:p>
       <w:pPr>
         <w:pStyle w:val="Bug-"/>
-      </w:pPr>
-      <w:r>
-        <w:t>12</w:t>
-      </w:r>
-    </w:p>
-    <w:p>
-      <w:pPr>
-        <w:pStyle w:val="Version"/>
       </w:pPr>
       <w:r>
         <w:lastRenderedPageBreak/>
@@ -1018,6 +1052,14 @@
     </w:p>
     <w:p>
       <w:pPr>
+        <w:pStyle w:val="Version"/>
+      </w:pPr>
+      <w:r>
+        <w:t>12</w:t>
+      </w:r>
+    </w:p>
+    <w:p>
+      <w:pPr>
         <w:pStyle w:val="Datee"/>
       </w:pPr>
       <w:r>
@@ -1390,6 +1432,7 @@
         <w:pStyle w:val="BUG"/>
       </w:pPr>
       <w:r>
+        <w:lastRenderedPageBreak/>
         <w:t>6. Toujours présent !!</w:t>
       </w:r>
     </w:p>
@@ -1411,16 +1454,366 @@
         <w:pStyle w:val="Modifier"/>
       </w:pPr>
       <w:r>
+        <w:t xml:space="preserve">Les </w:t>
+      </w:r>
+      <w:proofErr w:type="spellStart"/>
+      <w:r>
+        <w:t>websettings</w:t>
+      </w:r>
+      <w:proofErr w:type="spellEnd"/>
+      <w:r>
+        <w:t xml:space="preserve"> sont initialisés avant les cookies</w:t>
+      </w:r>
+    </w:p>
+    <w:p>
+      <w:pPr>
+        <w:pStyle w:val="Bug-"/>
+      </w:pPr>
+      <w:r>
+        <w:t xml:space="preserve">3. </w:t>
+      </w:r>
+      <w:proofErr w:type="spellStart"/>
+      <w:r>
+        <w:t>onResume</w:t>
+      </w:r>
+      <w:proofErr w:type="spellEnd"/>
+      <w:r>
+        <w:t xml:space="preserve"> n’est plus, c’était incohérent. On a maintenant que des </w:t>
+      </w:r>
+      <w:proofErr w:type="spellStart"/>
+      <w:r>
+        <w:t>onCreate</w:t>
+      </w:r>
+      <w:proofErr w:type="spellEnd"/>
+      <w:r>
+        <w:t xml:space="preserve">. Correction du bug où l’edt ne s’affiche plus selon </w:t>
+      </w:r>
+      <w:proofErr w:type="spellStart"/>
+      <w:r>
+        <w:t>doù</w:t>
+      </w:r>
+      <w:proofErr w:type="spellEnd"/>
+      <w:r>
+        <w:t xml:space="preserve"> l’on vient</w:t>
+      </w:r>
+    </w:p>
+    <w:p>
+      <w:pPr>
+        <w:pStyle w:val="Ajouter"/>
+      </w:pPr>
+      <w:r>
+        <w:t>Nouvelle préférence : nombre de semaines à télécharger</w:t>
+      </w:r>
+    </w:p>
+    <w:p>
+      <w:pPr>
+        <w:pStyle w:val="Modifier"/>
+      </w:pPr>
+      <w:r>
+        <w:t>Toutes les semaines se charge</w:t>
+      </w:r>
+      <w:r>
+        <w:t>n</w:t>
+      </w:r>
+      <w:r>
+        <w:t>t d’un coup</w:t>
+      </w:r>
+    </w:p>
+    <w:p>
+      <w:pPr>
+        <w:pStyle w:val="Ajouter"/>
+      </w:pPr>
+      <w:r>
+        <w:t>Popup « attention les pref seront chargées au redémarrage »</w:t>
+      </w:r>
+    </w:p>
+    <w:p>
+      <w:pPr>
+        <w:pStyle w:val="Bug-"/>
+      </w:pPr>
+      <w:r>
+        <w:t xml:space="preserve">4. </w:t>
+      </w:r>
+      <w:r>
+        <w:t xml:space="preserve">Afficher/cacher CM OK pour tous les </w:t>
+      </w:r>
+      <w:proofErr w:type="spellStart"/>
+      <w:r>
+        <w:t>frags</w:t>
+      </w:r>
+      <w:proofErr w:type="spellEnd"/>
+    </w:p>
+    <w:p>
+      <w:pPr>
+        <w:pStyle w:val="Modifier"/>
+      </w:pPr>
+      <w:r>
+        <w:t xml:space="preserve">Changement de </w:t>
+      </w:r>
+      <w:proofErr w:type="spellStart"/>
+      <w:r>
+        <w:t>packake</w:t>
+      </w:r>
+      <w:proofErr w:type="spellEnd"/>
+      <w:r>
+        <w:t xml:space="preserve"> en </w:t>
+      </w:r>
+      <w:proofErr w:type="spellStart"/>
+      <w:r>
+        <w:t>com.fcourgey.myepfnew</w:t>
+      </w:r>
+      <w:proofErr w:type="spellEnd"/>
+    </w:p>
+    <w:p>
+      <w:pPr>
+        <w:pStyle w:val="Modifier"/>
+      </w:pPr>
+      <w:r>
+        <w:t xml:space="preserve">Nouvelle </w:t>
+      </w:r>
+      <w:proofErr w:type="spellStart"/>
+      <w:r>
+        <w:t>keystore</w:t>
+      </w:r>
+      <w:proofErr w:type="spellEnd"/>
+    </w:p>
+    <w:p>
+      <w:pPr>
+        <w:pStyle w:val="Version"/>
+      </w:pPr>
+      <w:r>
+        <w:t>9c</w:t>
+      </w:r>
+    </w:p>
+    <w:p>
+      <w:pPr>
+        <w:pStyle w:val="Datee"/>
+      </w:pPr>
+      <w:r>
+        <w:t>12 03 2015</w:t>
+      </w:r>
+    </w:p>
+    <w:p>
+      <w:pPr>
+        <w:pStyle w:val="Bug-"/>
+      </w:pPr>
+      <w:r>
+        <w:t xml:space="preserve">7. </w:t>
+      </w:r>
+      <w:r>
+        <w:t>WRITE EXTERNAL STORAGE NECESSAIRE pour les shared pref</w:t>
+      </w:r>
+    </w:p>
+    <w:p>
+      <w:pPr>
+        <w:pStyle w:val="Bug-"/>
+      </w:pPr>
+      <w:r>
+        <w:t xml:space="preserve">8. </w:t>
+      </w:r>
+      <w:r>
+        <w:t>Correction du bon mois</w:t>
+      </w:r>
+    </w:p>
+    <w:p>
+      <w:pPr>
+        <w:pStyle w:val="Version"/>
+      </w:pPr>
+      <w:r>
+        <w:t>9b</w:t>
+      </w:r>
+    </w:p>
+    <w:p>
+      <w:pPr>
+        <w:pStyle w:val="Datee"/>
+      </w:pPr>
+      <w:proofErr w:type="gramStart"/>
+      <w:r>
+        <w:t>date</w:t>
+      </w:r>
+      <w:proofErr w:type="gramEnd"/>
+    </w:p>
+    <w:p>
+      <w:pPr>
+        <w:pStyle w:val="Enlever"/>
+      </w:pPr>
+      <w:r>
+        <w:t xml:space="preserve">Permission </w:t>
+      </w:r>
+      <w:proofErr w:type="spellStart"/>
+      <w:r>
+        <w:t>Manifest</w:t>
+      </w:r>
+      <w:proofErr w:type="spellEnd"/>
+      <w:r>
+        <w:t xml:space="preserve"> WRITE EXTERNAL STORAGE</w:t>
+      </w:r>
+    </w:p>
+    <w:p>
+      <w:pPr>
+        <w:pStyle w:val="BUG"/>
+      </w:pPr>
+      <w:r>
+        <w:t>7. La permission ne doit pas être retirée</w:t>
+      </w:r>
+    </w:p>
+    <w:p>
+      <w:pPr>
+        <w:pStyle w:val="Modifier"/>
+      </w:pPr>
+      <w:r>
+        <w:t>Nom layout accueil.xml devient semaines.xml (c’était illogique)</w:t>
+      </w:r>
+    </w:p>
+    <w:p>
+      <w:pPr>
+        <w:pStyle w:val="Modifier"/>
+      </w:pPr>
+      <w:r>
+        <w:t xml:space="preserve">Mise à jour à chaque fois (suppression booléens </w:t>
+      </w:r>
+      <w:proofErr w:type="spellStart"/>
+      <w:r>
+        <w:t>connectéAMyEpf</w:t>
+      </w:r>
+      <w:proofErr w:type="spellEnd"/>
+      <w:r>
+        <w:t xml:space="preserve"> et </w:t>
+      </w:r>
+      <w:proofErr w:type="spellStart"/>
+      <w:r>
+        <w:t>EdtTéléchargé</w:t>
+      </w:r>
+      <w:proofErr w:type="spellEnd"/>
+      <w:r>
+        <w:t>)</w:t>
+      </w:r>
+    </w:p>
+    <w:p>
+      <w:pPr>
+        <w:pStyle w:val="Ajouter"/>
+      </w:pPr>
+      <w:r>
+        <w:t>Bouton quitter dans le menu</w:t>
+      </w:r>
+    </w:p>
+    <w:p>
+      <w:pPr>
+        <w:pStyle w:val="BUG"/>
+      </w:pPr>
+      <w:r>
+        <w:t xml:space="preserve">8. </w:t>
+      </w:r>
+      <w:r>
+        <w:t>Décalage d’un mois vers l’avant</w:t>
+      </w:r>
+    </w:p>
+    <w:p>
+      <w:pPr>
+        <w:pStyle w:val="Version"/>
+      </w:pPr>
+      <w:r>
+        <w:t>9a</w:t>
+      </w:r>
+    </w:p>
+    <w:p>
+      <w:pPr>
+        <w:pStyle w:val="Datee"/>
+      </w:pPr>
+      <w:r>
+        <w:t>11 03 2015</w:t>
+      </w:r>
+    </w:p>
+    <w:p>
+      <w:pPr>
+        <w:pStyle w:val="Bug-"/>
+      </w:pPr>
+      <w:r>
+        <w:t>6. Suppression filtre</w:t>
+      </w:r>
+      <w:r>
+        <w:t xml:space="preserve"> dans la popup identifiants</w:t>
+      </w:r>
+    </w:p>
+    <w:p>
+      <w:pPr>
+        <w:pStyle w:val="Modifier"/>
+      </w:pPr>
+      <w:r>
+        <w:t>L’</w:t>
+      </w:r>
+      <w:proofErr w:type="spellStart"/>
+      <w:r>
+        <w:t>edit</w:t>
+      </w:r>
+      <w:proofErr w:type="spellEnd"/>
+      <w:r>
+        <w:t xml:space="preserve"> </w:t>
+      </w:r>
+      <w:proofErr w:type="spellStart"/>
+      <w:r>
+        <w:t>text</w:t>
+      </w:r>
+      <w:proofErr w:type="spellEnd"/>
+      <w:r>
+        <w:t xml:space="preserve"> identifiant de cette popup est mtn</w:t>
+      </w:r>
+      <w:r>
+        <w:t xml:space="preserve"> de type </w:t>
+      </w:r>
+      <w:proofErr w:type="spellStart"/>
+      <w:r>
+        <w:t>textEmailAddress</w:t>
+      </w:r>
+      <w:proofErr w:type="spellEnd"/>
+    </w:p>
+    <w:p>
+      <w:pPr>
+        <w:pStyle w:val="Modifier"/>
+      </w:pPr>
+      <w:r>
+        <w:t>logo</w:t>
+      </w:r>
+    </w:p>
+    <w:p>
+      <w:pPr>
+        <w:pStyle w:val="Enlever"/>
+      </w:pPr>
+      <w:r>
+        <w:t xml:space="preserve">Suppression </w:t>
+      </w:r>
+      <w:proofErr w:type="spellStart"/>
+      <w:r>
+        <w:t>drawables</w:t>
+      </w:r>
+      <w:proofErr w:type="spellEnd"/>
+      <w:r>
+        <w:t xml:space="preserve"> inutiles</w:t>
+      </w:r>
+    </w:p>
+    <w:p>
+      <w:pPr>
+        <w:pStyle w:val="Version"/>
+      </w:pPr>
+      <w:r>
+        <w:t>9</w:t>
+      </w:r>
+    </w:p>
+    <w:p>
+      <w:pPr>
+        <w:pStyle w:val="Datee"/>
+      </w:pPr>
+      <w:r>
+        <w:t>10 03 2015</w:t>
+      </w:r>
+    </w:p>
+    <w:p>
+      <w:pPr>
+        <w:pStyle w:val="Modifier"/>
+      </w:pPr>
+      <w:r>
         <w:lastRenderedPageBreak/>
-        <w:t xml:space="preserve">Les </w:t>
-      </w:r>
-      <w:proofErr w:type="spellStart"/>
-      <w:r>
-        <w:t>websettings</w:t>
-      </w:r>
-      <w:proofErr w:type="spellEnd"/>
-      <w:r>
-        <w:t xml:space="preserve"> sont initialisés avant les cookies</w:t>
+        <w:t>Nom du projet : MyEPF -&gt; myEPF</w:t>
       </w:r>
     </w:p>
     <w:p>
@@ -1428,386 +1821,35 @@
         <w:pStyle w:val="Bug-"/>
       </w:pPr>
       <w:r>
-        <w:t xml:space="preserve">3. </w:t>
-      </w:r>
-      <w:proofErr w:type="spellStart"/>
-      <w:r>
-        <w:t>onResume</w:t>
-      </w:r>
-      <w:proofErr w:type="spellEnd"/>
-      <w:r>
-        <w:t xml:space="preserve"> n’est plus, c’était incohérent. On a maintenant que des </w:t>
-      </w:r>
-      <w:proofErr w:type="spellStart"/>
-      <w:r>
-        <w:t>onCreate</w:t>
-      </w:r>
-      <w:proofErr w:type="spellEnd"/>
-      <w:r>
-        <w:t xml:space="preserve">. Correction du bug où l’edt ne s’affiche plus selon </w:t>
-      </w:r>
-      <w:proofErr w:type="spellStart"/>
-      <w:r>
-        <w:t>doù</w:t>
-      </w:r>
-      <w:proofErr w:type="spellEnd"/>
-      <w:r>
-        <w:t xml:space="preserve"> l’on vient</w:t>
-      </w:r>
+        <w:t>1</w:t>
+      </w:r>
+      <w:r>
+        <w:t xml:space="preserve"> avec </w:t>
+      </w:r>
+      <w:proofErr w:type="spellStart"/>
+      <w:r>
+        <w:t>AccueilActivite</w:t>
+      </w:r>
+      <w:proofErr w:type="spellEnd"/>
+      <w:r>
+        <w:t xml:space="preserve"> qui lance un </w:t>
+      </w:r>
+      <w:proofErr w:type="spellStart"/>
+      <w:proofErr w:type="gramStart"/>
+      <w:r>
+        <w:t>this.finish</w:t>
+      </w:r>
+      <w:proofErr w:type="spellEnd"/>
+      <w:r>
+        <w:t>()</w:t>
+      </w:r>
+      <w:proofErr w:type="gramEnd"/>
     </w:p>
     <w:p>
       <w:pPr>
         <w:pStyle w:val="Ajouter"/>
       </w:pPr>
       <w:r>
-        <w:t>Nouvelle préférence : nombre de semaines à télécharger</w:t>
-      </w:r>
-    </w:p>
-    <w:p>
-      <w:pPr>
-        <w:pStyle w:val="Modifier"/>
-      </w:pPr>
-      <w:r>
-        <w:t>Toutes les semaines se charge</w:t>
-      </w:r>
-      <w:r>
-        <w:t>n</w:t>
-      </w:r>
-      <w:r>
-        <w:t>t d’un coup</w:t>
-      </w:r>
-    </w:p>
-    <w:p>
-      <w:pPr>
-        <w:pStyle w:val="Ajouter"/>
-      </w:pPr>
-      <w:r>
-        <w:t>Popup « attention les pref seront chargées au redémarrage »</w:t>
-      </w:r>
-    </w:p>
-    <w:p>
-      <w:pPr>
-        <w:pStyle w:val="Bug-"/>
-      </w:pPr>
-      <w:r>
-        <w:t xml:space="preserve">4. </w:t>
-      </w:r>
-      <w:r>
-        <w:t xml:space="preserve">Afficher/cacher CM OK pour tous les </w:t>
-      </w:r>
-      <w:proofErr w:type="spellStart"/>
-      <w:r>
-        <w:t>frags</w:t>
-      </w:r>
-      <w:proofErr w:type="spellEnd"/>
-    </w:p>
-    <w:p>
-      <w:pPr>
-        <w:pStyle w:val="Modifier"/>
-      </w:pPr>
-      <w:r>
-        <w:t xml:space="preserve">Changement de </w:t>
-      </w:r>
-      <w:proofErr w:type="spellStart"/>
-      <w:r>
-        <w:t>packake</w:t>
-      </w:r>
-      <w:proofErr w:type="spellEnd"/>
-      <w:r>
-        <w:t xml:space="preserve"> en </w:t>
-      </w:r>
-      <w:proofErr w:type="spellStart"/>
-      <w:r>
-        <w:t>com.fcourgey.myepfnew</w:t>
-      </w:r>
-      <w:proofErr w:type="spellEnd"/>
-    </w:p>
-    <w:p>
-      <w:pPr>
-        <w:pStyle w:val="Modifier"/>
-      </w:pPr>
-      <w:r>
-        <w:t xml:space="preserve">Nouvelle </w:t>
-      </w:r>
-      <w:proofErr w:type="spellStart"/>
-      <w:r>
-        <w:t>keystore</w:t>
-      </w:r>
-      <w:proofErr w:type="spellEnd"/>
-    </w:p>
-    <w:p>
-      <w:pPr>
-        <w:pStyle w:val="Version"/>
-      </w:pPr>
-      <w:r>
-        <w:t>9c</w:t>
-      </w:r>
-    </w:p>
-    <w:p>
-      <w:pPr>
-        <w:pStyle w:val="Datee"/>
-      </w:pPr>
-      <w:r>
-        <w:t>12 03 2015</w:t>
-      </w:r>
-    </w:p>
-    <w:p>
-      <w:pPr>
-        <w:pStyle w:val="Bug-"/>
-      </w:pPr>
-      <w:r>
-        <w:t xml:space="preserve">7. </w:t>
-      </w:r>
-      <w:r>
-        <w:t>WRITE EXTERNAL STORAGE NECESSAIRE pour les shared pref</w:t>
-      </w:r>
-    </w:p>
-    <w:p>
-      <w:pPr>
-        <w:pStyle w:val="Bug-"/>
-      </w:pPr>
-      <w:r>
-        <w:t xml:space="preserve">8. </w:t>
-      </w:r>
-      <w:r>
-        <w:t>Correction du bon mois</w:t>
-      </w:r>
-    </w:p>
-    <w:p>
-      <w:pPr>
-        <w:pStyle w:val="Version"/>
-      </w:pPr>
-      <w:r>
-        <w:t>9b</w:t>
-      </w:r>
-    </w:p>
-    <w:p>
-      <w:pPr>
-        <w:pStyle w:val="Datee"/>
-      </w:pPr>
-      <w:proofErr w:type="gramStart"/>
-      <w:r>
-        <w:t>date</w:t>
-      </w:r>
-      <w:proofErr w:type="gramEnd"/>
-    </w:p>
-    <w:p>
-      <w:pPr>
-        <w:pStyle w:val="Enlever"/>
-      </w:pPr>
-      <w:r>
-        <w:t xml:space="preserve">Permission </w:t>
-      </w:r>
-      <w:proofErr w:type="spellStart"/>
-      <w:r>
-        <w:t>Manifest</w:t>
-      </w:r>
-      <w:proofErr w:type="spellEnd"/>
-      <w:r>
-        <w:t xml:space="preserve"> WRITE EXTERNAL STORAGE</w:t>
-      </w:r>
-    </w:p>
-    <w:p>
-      <w:pPr>
-        <w:pStyle w:val="BUG"/>
-      </w:pPr>
-      <w:r>
-        <w:t>7. La permission ne doit pas être retirée</w:t>
-      </w:r>
-    </w:p>
-    <w:p>
-      <w:pPr>
-        <w:pStyle w:val="Modifier"/>
-      </w:pPr>
-      <w:r>
-        <w:t>Nom layout accueil.xml devient semaines.xml (c’était illogique)</w:t>
-      </w:r>
-    </w:p>
-    <w:p>
-      <w:pPr>
-        <w:pStyle w:val="Modifier"/>
-      </w:pPr>
-      <w:r>
-        <w:t xml:space="preserve">Mise à jour à chaque fois (suppression booléens </w:t>
-      </w:r>
-      <w:proofErr w:type="spellStart"/>
-      <w:r>
-        <w:t>connectéAMyEpf</w:t>
-      </w:r>
-      <w:proofErr w:type="spellEnd"/>
-      <w:r>
-        <w:t xml:space="preserve"> et </w:t>
-      </w:r>
-      <w:proofErr w:type="spellStart"/>
-      <w:r>
-        <w:t>EdtTéléchargé</w:t>
-      </w:r>
-      <w:proofErr w:type="spellEnd"/>
-      <w:r>
-        <w:t>)</w:t>
-      </w:r>
-    </w:p>
-    <w:p>
-      <w:pPr>
-        <w:pStyle w:val="Ajouter"/>
-      </w:pPr>
-      <w:r>
-        <w:t>Bouton quitter dans le menu</w:t>
-      </w:r>
-    </w:p>
-    <w:p>
-      <w:pPr>
-        <w:pStyle w:val="BUG"/>
-      </w:pPr>
-      <w:r>
-        <w:t xml:space="preserve">8. </w:t>
-      </w:r>
-      <w:r>
-        <w:t>Décalage d’un mois vers l’avant</w:t>
-      </w:r>
-    </w:p>
-    <w:p>
-      <w:pPr>
-        <w:pStyle w:val="Version"/>
-      </w:pPr>
-      <w:r>
-        <w:t>9a</w:t>
-      </w:r>
-    </w:p>
-    <w:p>
-      <w:pPr>
-        <w:pStyle w:val="Datee"/>
-      </w:pPr>
-      <w:r>
-        <w:t>11 03 2015</w:t>
-      </w:r>
-    </w:p>
-    <w:p>
-      <w:pPr>
-        <w:pStyle w:val="Bug-"/>
-      </w:pPr>
-      <w:r>
-        <w:t>6. Suppression filtre</w:t>
-      </w:r>
-      <w:r>
-        <w:t xml:space="preserve"> dans la popup identifiants</w:t>
-      </w:r>
-    </w:p>
-    <w:p>
-      <w:pPr>
-        <w:pStyle w:val="Modifier"/>
-      </w:pPr>
-      <w:r>
-        <w:t>L’</w:t>
-      </w:r>
-      <w:proofErr w:type="spellStart"/>
-      <w:r>
-        <w:t>edit</w:t>
-      </w:r>
-      <w:proofErr w:type="spellEnd"/>
-      <w:r>
-        <w:t xml:space="preserve"> </w:t>
-      </w:r>
-      <w:proofErr w:type="spellStart"/>
-      <w:r>
-        <w:t>text</w:t>
-      </w:r>
-      <w:proofErr w:type="spellEnd"/>
-      <w:r>
-        <w:t xml:space="preserve"> identifiant de cette popup est mtn</w:t>
-      </w:r>
-      <w:r>
-        <w:t xml:space="preserve"> de type </w:t>
-      </w:r>
-      <w:proofErr w:type="spellStart"/>
-      <w:r>
-        <w:t>textEmailAddress</w:t>
-      </w:r>
-      <w:proofErr w:type="spellEnd"/>
-    </w:p>
-    <w:p>
-      <w:pPr>
-        <w:pStyle w:val="Modifier"/>
-      </w:pPr>
-      <w:r>
-        <w:t>logo</w:t>
-      </w:r>
-    </w:p>
-    <w:p>
-      <w:pPr>
-        <w:pStyle w:val="Enlever"/>
-      </w:pPr>
-      <w:r>
-        <w:t xml:space="preserve">Suppression </w:t>
-      </w:r>
-      <w:proofErr w:type="spellStart"/>
-      <w:r>
-        <w:t>drawables</w:t>
-      </w:r>
-      <w:proofErr w:type="spellEnd"/>
-      <w:r>
-        <w:t xml:space="preserve"> inutiles</w:t>
-      </w:r>
-    </w:p>
-    <w:p>
-      <w:pPr>
-        <w:pStyle w:val="Version"/>
-      </w:pPr>
-      <w:r>
-        <w:t>9</w:t>
-      </w:r>
-    </w:p>
-    <w:p>
-      <w:pPr>
-        <w:pStyle w:val="Datee"/>
-      </w:pPr>
-      <w:r>
-        <w:t>10 03 2015</w:t>
-      </w:r>
-    </w:p>
-    <w:p>
-      <w:pPr>
-        <w:pStyle w:val="Modifier"/>
-      </w:pPr>
-      <w:r>
-        <w:t>Nom du projet : MyEPF -&gt; myEPF</w:t>
-      </w:r>
-    </w:p>
-    <w:p>
-      <w:pPr>
-        <w:pStyle w:val="Bug-"/>
-      </w:pPr>
-      <w:r>
-        <w:t>1</w:t>
-      </w:r>
-      <w:r>
-        <w:t xml:space="preserve"> avec </w:t>
-      </w:r>
-      <w:proofErr w:type="spellStart"/>
-      <w:r>
-        <w:t>AccueilActivite</w:t>
-      </w:r>
-      <w:proofErr w:type="spellEnd"/>
-      <w:r>
-        <w:t xml:space="preserve"> qui lance un </w:t>
-      </w:r>
-      <w:proofErr w:type="spellStart"/>
-      <w:proofErr w:type="gramStart"/>
-      <w:r>
-        <w:t>this.finish</w:t>
-      </w:r>
-      <w:proofErr w:type="spellEnd"/>
-      <w:r>
-        <w:t>()</w:t>
-      </w:r>
-      <w:proofErr w:type="gramEnd"/>
-    </w:p>
-    <w:p>
-      <w:pPr>
-        <w:pStyle w:val="Ajouter"/>
-      </w:pPr>
-      <w:r>
-        <w:lastRenderedPageBreak/>
         <w:t>Ajout de la prise en compte des identifiants (identifiant + mdp) dans la connexion (+enregistrement pref)</w:t>
       </w:r>
     </w:p>
@@ -2170,6 +2212,7 @@
         <w:pStyle w:val="Version"/>
       </w:pPr>
       <w:r>
+        <w:lastRenderedPageBreak/>
         <w:t>5</w:t>
       </w:r>
     </w:p>
@@ -2189,7 +2232,6 @@
         <w:pStyle w:val="Ajouter"/>
       </w:pPr>
       <w:r>
-        <w:lastRenderedPageBreak/>
         <w:t>Récupération de la semaine en cours + détail d’un cours au clic</w:t>
       </w:r>
     </w:p>
@@ -2325,14 +2367,14 @@
         <v:path o:extrusionok="f" gradientshapeok="t" o:connecttype="rect"/>
         <o:lock v:ext="edit" aspectratio="t"/>
       </v:shapetype>
-      <v:shape id="_x0000_i1030" type="#_x0000_t75" style="width:298.5pt;height:226.5pt" o:bullet="t">
+      <v:shape id="_x0000_i1034" type="#_x0000_t75" style="width:298.5pt;height:226.5pt" o:bullet="t">
         <v:imagedata r:id="rId1" o:title="To-do"/>
       </v:shape>
     </w:pict>
   </w:numPicBullet>
   <w:numPicBullet w:numPicBulletId="1">
     <w:pict>
-      <v:shape id="_x0000_i1031" type="#_x0000_t75" style="width:192pt;height:192pt" o:bullet="t">
+      <v:shape id="_x0000_i1035" type="#_x0000_t75" style="width:192pt;height:192pt" o:bullet="t">
         <v:imagedata r:id="rId2" o:title="Notepad"/>
       </v:shape>
     </w:pict>

</xml_diff>

<commit_message>
* fix null pointer des pref
</commit_message>
<xml_diff>
--- a/changelog.docx
+++ b/changelog.docx
@@ -122,7 +122,7 @@
         <w:pStyle w:val="Version"/>
       </w:pPr>
       <w:r>
-        <w:t>16b</w:t>
+        <w:t>16c</w:t>
       </w:r>
     </w:p>
     <w:p>
@@ -130,13 +130,37 @@
         <w:pStyle w:val="Datee"/>
       </w:pPr>
       <w:r>
-        <w:t>23 05 2015</w:t>
+        <w:t>24 05 2015</w:t>
+      </w:r>
+    </w:p>
+    <w:p>
+      <w:pPr>
+        <w:pStyle w:val="Bug-"/>
+      </w:pPr>
+      <w:r>
+        <w:t>26</w:t>
       </w:r>
       <w:bookmarkStart w:id="0" w:name="_GoBack"/>
       <w:bookmarkEnd w:id="0"/>
     </w:p>
     <w:p>
       <w:pPr>
+        <w:pStyle w:val="Version"/>
+      </w:pPr>
+      <w:r>
+        <w:t>16b</w:t>
+      </w:r>
+    </w:p>
+    <w:p>
+      <w:pPr>
+        <w:pStyle w:val="Datee"/>
+      </w:pPr>
+      <w:r>
+        <w:t>23 05 2015</w:t>
+      </w:r>
+    </w:p>
+    <w:p>
+      <w:pPr>
         <w:pStyle w:val="Modifier"/>
       </w:pPr>
       <w:r>
@@ -156,6 +180,14 @@
     </w:p>
     <w:p>
       <w:pPr>
+        <w:pStyle w:val="BUG"/>
+      </w:pPr>
+      <w:r>
+        <w:t>26 nullpointer sur les pref (depuis lgtps)</w:t>
+      </w:r>
+    </w:p>
+    <w:p>
+      <w:pPr>
         <w:pStyle w:val="Version"/>
       </w:pPr>
       <w:r>
@@ -242,6 +274,7 @@
         <w:pStyle w:val="Version"/>
       </w:pPr>
       <w:r>
+        <w:lastRenderedPageBreak/>
         <w:t>15</w:t>
       </w:r>
     </w:p>
@@ -282,7 +315,6 @@
         <w:pStyle w:val="Ajouter"/>
       </w:pPr>
       <w:r>
-        <w:lastRenderedPageBreak/>
         <w:t>Ceci gère le décalage d’une semaine pour le samedi 14h</w:t>
       </w:r>
     </w:p>
@@ -544,6 +576,7 @@
         <w:pStyle w:val="Modifier"/>
       </w:pPr>
       <w:r>
+        <w:lastRenderedPageBreak/>
         <w:t>Fix du hash qui empechait de se connecter (vidage de cache sur les identifiants)</w:t>
       </w:r>
     </w:p>
@@ -576,8 +609,313 @@
         <w:pStyle w:val="Ajouter"/>
       </w:pPr>
       <w:r>
+        <w:t>Mdp haché</w:t>
+      </w:r>
+    </w:p>
+    <w:p>
+      <w:pPr>
+        <w:pStyle w:val="Ajouter"/>
+      </w:pPr>
+      <w:r>
+        <w:t>Progressbar tout en haut</w:t>
+      </w:r>
+      <w:r>
+        <w:t xml:space="preserve"> sur chaque semaine</w:t>
+      </w:r>
+    </w:p>
+    <w:p>
+      <w:pPr>
+        <w:pStyle w:val="Modifier"/>
+      </w:pPr>
+      <w:r>
+        <w:t>SDK max : 22</w:t>
+      </w:r>
+    </w:p>
+    <w:p>
+      <w:pPr>
+        <w:pStyle w:val="Ajouter"/>
+      </w:pPr>
+      <w:r>
+        <w:t>A partir de maintenant, le code est sur git public</w:t>
+      </w:r>
+    </w:p>
+    <w:p>
+      <w:pPr>
+        <w:pStyle w:val="Ajouter"/>
+      </w:pPr>
+      <w:r>
+        <w:t>Vider le cache quitte l’appli</w:t>
+      </w:r>
+    </w:p>
+    <w:p>
+      <w:pPr>
+        <w:pStyle w:val="Ajouter"/>
+      </w:pPr>
+      <w:r>
+        <w:t>Ajout du bulletin</w:t>
+      </w:r>
+    </w:p>
+    <w:p>
+      <w:pPr>
+        <w:pStyle w:val="Version"/>
+      </w:pPr>
+      <w:r>
+        <w:t>13b</w:t>
+      </w:r>
+    </w:p>
+    <w:p>
+      <w:pPr>
+        <w:pStyle w:val="Datee"/>
+      </w:pPr>
+      <w:r>
+        <w:t>29 03 2015</w:t>
+      </w:r>
+    </w:p>
+    <w:p>
+      <w:pPr>
+        <w:pStyle w:val="Modifier"/>
+      </w:pPr>
+      <w:r>
+        <w:t>Code refactor</w:t>
+      </w:r>
+    </w:p>
+    <w:p>
+      <w:pPr>
+        <w:pStyle w:val="Enlever"/>
+      </w:pPr>
+      <w:r>
+        <w:t xml:space="preserve">Avancement </w:t>
+      </w:r>
+      <w:r>
+        <w:t xml:space="preserve">dans </w:t>
+      </w:r>
+      <w:r>
+        <w:t>semaines</w:t>
+      </w:r>
+      <w:r>
+        <w:t xml:space="preserve"> activité</w:t>
+      </w:r>
+    </w:p>
+    <w:p>
+      <w:pPr>
+        <w:pStyle w:val="Ajouter"/>
+      </w:pPr>
+      <w:r>
+        <w:t>Vider le cache (edt/json semaine uniquement)</w:t>
+      </w:r>
+    </w:p>
+    <w:p>
+      <w:pPr>
+        <w:pStyle w:val="Ajouter"/>
+      </w:pPr>
+      <w:r>
+        <w:t>Date du jour dans CoursVue, popup au clic sur cours</w:t>
+      </w:r>
+    </w:p>
+    <w:p>
+      <w:pPr>
+        <w:pStyle w:val="Bug-"/>
+      </w:pPr>
+      <w:r>
+        <w:t>20</w:t>
+      </w:r>
+    </w:p>
+    <w:p>
+      <w:pPr>
+        <w:pStyle w:val="Modifier"/>
+      </w:pPr>
+      <w:r>
+        <w:t>Les CM avec devoirs ne sont pas cachés</w:t>
+      </w:r>
+    </w:p>
+    <w:p>
+      <w:pPr>
+        <w:pStyle w:val="Ajouter"/>
+      </w:pPr>
+      <w:r>
+        <w:t>Cette version vide le cache automatiquement si lancé pour la première fois</w:t>
+      </w:r>
+    </w:p>
+    <w:p>
+      <w:pPr>
+        <w:pStyle w:val="Version"/>
+      </w:pPr>
+      <w:r>
+        <w:t>13a</w:t>
+      </w:r>
+    </w:p>
+    <w:p>
+      <w:pPr>
+        <w:pStyle w:val="Datee"/>
+      </w:pPr>
+      <w:r>
+        <w:t>28 02 2015</w:t>
+      </w:r>
+    </w:p>
+    <w:p>
+      <w:pPr>
+        <w:pStyle w:val="Bug-"/>
+      </w:pPr>
+      <w:r>
+        <w:t>17</w:t>
+      </w:r>
+    </w:p>
+    <w:p>
+      <w:pPr>
+        <w:pStyle w:val="Enlever"/>
+      </w:pPr>
+      <w:r>
+        <w:t>M</w:t>
+      </w:r>
+      <w:r>
+        <w:t>enu</w:t>
+      </w:r>
+    </w:p>
+    <w:p>
+      <w:pPr>
+        <w:pStyle w:val="BUG"/>
+      </w:pPr>
+      <w:r>
+        <w:t>20. LES JOURS DES TD NE SONT PAS TOUJOURS BONS !!!</w:t>
+      </w:r>
+      <w:r>
+        <w:t xml:space="preserve"> (</w:t>
+      </w:r>
+      <w:r>
+        <w:t>SemaineFragment.</w:t>
+      </w:r>
+      <w:r>
+        <w:t>stringToCalendar)</w:t>
+      </w:r>
+    </w:p>
+    <w:p>
+      <w:pPr>
+        <w:pStyle w:val="Version"/>
+      </w:pPr>
+      <w:r>
+        <w:t>13</w:t>
+      </w:r>
+    </w:p>
+    <w:p>
+      <w:pPr>
+        <w:pStyle w:val="Datee"/>
+      </w:pPr>
+      <w:r>
+        <w:t>25 03 2015</w:t>
+      </w:r>
+    </w:p>
+    <w:p>
+      <w:pPr>
+        <w:pStyle w:val="Ajouter"/>
+      </w:pPr>
+      <w:r>
+        <w:t>Navigation drawer</w:t>
+      </w:r>
+    </w:p>
+    <w:p>
+      <w:pPr>
+        <w:pStyle w:val="Ajouter"/>
+      </w:pPr>
+      <w:r>
+        <w:t>Photo de profil dans le drawer</w:t>
+      </w:r>
+    </w:p>
+    <w:p>
+      <w:pPr>
+        <w:pStyle w:val="Modifier"/>
+      </w:pPr>
+      <w:r>
+        <w:t>Separateur_view est mtn un drawable</w:t>
+      </w:r>
+    </w:p>
+    <w:p>
+      <w:pPr>
+        <w:pStyle w:val="Bug-"/>
+      </w:pPr>
+      <w:r>
+        <w:t>15 (dans préférences fragment, le nb semaines to dl)</w:t>
+      </w:r>
+    </w:p>
+    <w:p>
+      <w:pPr>
+        <w:pStyle w:val="BUG"/>
+      </w:pPr>
+      <w:r>
+        <w:t>17. Les semaines des fragments != 0 NE S’ACTUALISENT PLUS</w:t>
+      </w:r>
+    </w:p>
+    <w:p>
+      <w:pPr>
+        <w:pStyle w:val="Version"/>
+      </w:pPr>
+      <w:r>
         <w:lastRenderedPageBreak/>
-        <w:t>Mdp haché</w:t>
+        <w:t>12c</w:t>
+      </w:r>
+    </w:p>
+    <w:p>
+      <w:pPr>
+        <w:pStyle w:val="Datee"/>
+      </w:pPr>
+      <w:r>
+        <w:t>22 03 2015</w:t>
+      </w:r>
+    </w:p>
+    <w:p>
+      <w:pPr>
+        <w:pStyle w:val="Bug-"/>
+      </w:pPr>
+      <w:r>
+        <w:t xml:space="preserve">14. </w:t>
+      </w:r>
+      <w:r>
+        <w:t>O</w:t>
+      </w:r>
+      <w:r>
+        <w:t>k</w:t>
+      </w:r>
+    </w:p>
+    <w:p>
+      <w:pPr>
+        <w:pStyle w:val="BUG"/>
+      </w:pPr>
+      <w:r>
+        <w:t xml:space="preserve">15. </w:t>
+      </w:r>
+      <w:r>
+        <w:t>Sélection semaine dans les pref FC</w:t>
+      </w:r>
+    </w:p>
+    <w:p>
+      <w:pPr>
+        <w:pStyle w:val="BUG"/>
+      </w:pPr>
+      <w:r>
+        <w:t>16. De temps en temps les semaines ne sont pas les bonnes</w:t>
+      </w:r>
+    </w:p>
+    <w:p>
+      <w:pPr>
+        <w:pStyle w:val="Version"/>
+      </w:pPr>
+      <w:r>
+        <w:t>12b</w:t>
+      </w:r>
+    </w:p>
+    <w:p>
+      <w:pPr>
+        <w:pStyle w:val="Datee"/>
+      </w:pPr>
+      <w:r>
+        <w:t>22 03 2015</w:t>
+      </w:r>
+    </w:p>
+    <w:p>
+      <w:pPr>
+        <w:pStyle w:val="Enlever"/>
+      </w:pPr>
+      <w:r>
+        <w:t>Préférence CM</w:t>
       </w:r>
     </w:p>
     <w:p>
@@ -585,10 +923,15 @@
         <w:pStyle w:val="Ajouter"/>
       </w:pPr>
       <w:r>
-        <w:t>Progressbar tout en haut</w:t>
-      </w:r>
-      <w:r>
-        <w:t xml:space="preserve"> sur chaque semaine</w:t>
+        <w:t>Afficher/cacher le panel heures</w:t>
+      </w:r>
+    </w:p>
+    <w:p>
+      <w:pPr>
+        <w:pStyle w:val="Ajouter"/>
+      </w:pPr>
+      <w:r>
+        <w:t>Personnalisation des couleurs depuis les préférences</w:t>
       </w:r>
     </w:p>
     <w:p>
@@ -596,7 +939,23 @@
         <w:pStyle w:val="Modifier"/>
       </w:pPr>
       <w:r>
-        <w:t>SDK max : 22</w:t>
+        <w:t>Ordre et titre des préférences</w:t>
+      </w:r>
+    </w:p>
+    <w:p>
+      <w:pPr>
+        <w:pStyle w:val="Bug-"/>
+      </w:pPr>
+      <w:r>
+        <w:t>13</w:t>
+      </w:r>
+    </w:p>
+    <w:p>
+      <w:pPr>
+        <w:pStyle w:val="Modifier"/>
+      </w:pPr>
+      <w:r>
+        <w:t>Popup cours plus jolie</w:t>
       </w:r>
     </w:p>
     <w:p>
@@ -604,7 +963,55 @@
         <w:pStyle w:val="Ajouter"/>
       </w:pPr>
       <w:r>
-        <w:t>A partir de maintenant, le code est sur git public</w:t>
+        <w:t>Ajout d’un devoir</w:t>
+      </w:r>
+    </w:p>
+    <w:p>
+      <w:pPr>
+        <w:pStyle w:val="Version"/>
+      </w:pPr>
+      <w:r>
+        <w:t>12a</w:t>
+      </w:r>
+    </w:p>
+    <w:p>
+      <w:pPr>
+        <w:pStyle w:val="Datee"/>
+      </w:pPr>
+      <w:r>
+        <w:t>21 03 2012</w:t>
+      </w:r>
+    </w:p>
+    <w:p>
+      <w:pPr>
+        <w:pStyle w:val="Bug-"/>
+      </w:pPr>
+      <w:r>
+        <w:t>12</w:t>
+      </w:r>
+    </w:p>
+    <w:p>
+      <w:pPr>
+        <w:pStyle w:val="Version"/>
+      </w:pPr>
+      <w:r>
+        <w:t>12</w:t>
+      </w:r>
+    </w:p>
+    <w:p>
+      <w:pPr>
+        <w:pStyle w:val="Datee"/>
+      </w:pPr>
+      <w:r>
+        <w:t>18 03 2015</w:t>
+      </w:r>
+    </w:p>
+    <w:p>
+      <w:pPr>
+        <w:pStyle w:val="BUG"/>
+      </w:pPr>
+      <w:r>
+        <w:t>14. Substring du mois dans le header (septembre =&gt; sept), null pointer si mois.length = 4</w:t>
       </w:r>
     </w:p>
     <w:p>
@@ -612,7 +1019,34 @@
         <w:pStyle w:val="Ajouter"/>
       </w:pPr>
       <w:r>
-        <w:t>Vider le cache quitte l’appli</w:t>
+        <w:t>Sauvegarde du JSON dans les sharedpref</w:t>
+      </w:r>
+    </w:p>
+    <w:p>
+      <w:pPr>
+        <w:pStyle w:val="BUG"/>
+      </w:pPr>
+      <w:r>
+        <w:t>12. Prochain site null pointer</w:t>
+      </w:r>
+    </w:p>
+    <w:p>
+      <w:pPr>
+        <w:pStyle w:val="Version"/>
+      </w:pPr>
+      <w:r>
+        <w:t>11</w:t>
+      </w:r>
+    </w:p>
+    <w:p>
+      <w:pPr>
+        <w:pStyle w:val="Datee"/>
+      </w:pPr>
+      <w:r>
+        <w:t>1</w:t>
+      </w:r>
+      <w:r>
+        <w:t>8 03 2015</w:t>
       </w:r>
     </w:p>
     <w:p>
@@ -620,7 +1054,107 @@
         <w:pStyle w:val="Ajouter"/>
       </w:pPr>
       <w:r>
-        <w:t>Ajout du bulletin</w:t>
+        <w:t>Popup A propos</w:t>
+      </w:r>
+      <w:r>
+        <w:t xml:space="preserve"> depuis le menu</w:t>
+      </w:r>
+    </w:p>
+    <w:p>
+      <w:pPr>
+        <w:pStyle w:val="Ajouter"/>
+      </w:pPr>
+      <w:r>
+        <w:t>Prochain site</w:t>
+      </w:r>
+    </w:p>
+    <w:p>
+      <w:pPr>
+        <w:pStyle w:val="Ajouter"/>
+      </w:pPr>
+      <w:r>
+        <w:t>« Barre now » : indicateur de l’heure actuelle</w:t>
+      </w:r>
+    </w:p>
+    <w:p>
+      <w:pPr>
+        <w:pStyle w:val="Ajouter"/>
+      </w:pPr>
+      <w:r>
+        <w:t>Nom des exam/présentation/rattrapage</w:t>
+      </w:r>
+    </w:p>
+    <w:p>
+      <w:pPr>
+        <w:pStyle w:val="Bug-"/>
+      </w:pPr>
+      <w:r>
+        <w:t xml:space="preserve">10. </w:t>
+      </w:r>
+      <w:r>
+        <w:t>Résolu</w:t>
+      </w:r>
+    </w:p>
+    <w:p>
+      <w:pPr>
+        <w:pStyle w:val="BUG"/>
+      </w:pPr>
+      <w:r>
+        <w:t>11. Barre now apparait sur certaines semaines (wtf</w:t>
+      </w:r>
+      <w:r>
+        <w:t> ?!</w:t>
+      </w:r>
+      <w:r>
+        <w:t>)</w:t>
+      </w:r>
+    </w:p>
+    <w:p>
+      <w:pPr>
+        <w:pStyle w:val="Bug-"/>
+      </w:pPr>
+      <w:r>
+        <w:t>6. Résolu (plus de filtre anymore)</w:t>
+      </w:r>
+    </w:p>
+    <w:p>
+      <w:pPr>
+        <w:pStyle w:val="Modifier"/>
+      </w:pPr>
+      <w:r>
+        <w:lastRenderedPageBreak/>
+        <w:t xml:space="preserve">Input type de </w:t>
+      </w:r>
+      <w:r>
+        <w:t>l</w:t>
+      </w:r>
+      <w:r>
+        <w:t>‘et identifiant = textNosuggestions au lieu de textEmail</w:t>
+      </w:r>
+    </w:p>
+    <w:p>
+      <w:pPr>
+        <w:pStyle w:val="Modifier"/>
+      </w:pPr>
+      <w:r>
+        <w:t>Raccourci du « </w:t>
+      </w:r>
+      <w:r>
+        <w:t>Semaine d</w:t>
+      </w:r>
+      <w:r>
+        <w:t>u X au Y septembre » en « du X au Y sept »</w:t>
+      </w:r>
+    </w:p>
+    <w:p>
+      <w:pPr>
+        <w:pStyle w:val="Modifier"/>
+      </w:pPr>
+      <w:r>
+        <w:t>Raccourci du « Prochain site » en « Next :</w:t>
+      </w:r>
+      <w:r>
+        <w:t> »</w:t>
       </w:r>
     </w:p>
     <w:p>
@@ -628,7 +1162,7 @@
         <w:pStyle w:val="Version"/>
       </w:pPr>
       <w:r>
-        <w:t>13b</w:t>
+        <w:t>10</w:t>
       </w:r>
     </w:p>
     <w:p>
@@ -636,7 +1170,26 @@
         <w:pStyle w:val="Datee"/>
       </w:pPr>
       <w:r>
-        <w:t>29 03 2015</w:t>
+        <w:t>14 03 2015</w:t>
+      </w:r>
+    </w:p>
+    <w:p>
+      <w:pPr>
+        <w:pStyle w:val="BUG"/>
+      </w:pPr>
+      <w:r>
+        <w:t>13. FC quand on quitte puis on revient à cause de l’avancement</w:t>
+      </w:r>
+    </w:p>
+    <w:p>
+      <w:pPr>
+        <w:pStyle w:val="BUG"/>
+      </w:pPr>
+      <w:r>
+        <w:t xml:space="preserve">10. </w:t>
+      </w:r>
+      <w:r>
+        <w:t>Interro + présentation = CM !</w:t>
       </w:r>
     </w:p>
     <w:p>
@@ -644,7 +1197,56 @@
         <w:pStyle w:val="Modifier"/>
       </w:pPr>
       <w:r>
-        <w:t>Code refactor</w:t>
+        <w:t xml:space="preserve">-- </w:t>
+      </w:r>
+      <w:r>
+        <w:t>Reprise depuis v9</w:t>
+      </w:r>
+      <w:r>
+        <w:t xml:space="preserve"> --</w:t>
+      </w:r>
+    </w:p>
+    <w:p>
+      <w:pPr>
+        <w:pStyle w:val="Modifier"/>
+      </w:pPr>
+      <w:r>
+        <w:t>Logo</w:t>
+      </w:r>
+    </w:p>
+    <w:p>
+      <w:pPr>
+        <w:pStyle w:val="Modifier"/>
+      </w:pPr>
+      <w:r>
+        <w:t xml:space="preserve">L’edit text identifiant de cette popup est mtn de type </w:t>
+      </w:r>
+      <w:r>
+        <w:t>textEmailAddress</w:t>
+      </w:r>
+    </w:p>
+    <w:p>
+      <w:pPr>
+        <w:pStyle w:val="Modifier"/>
+      </w:pPr>
+      <w:r>
+        <w:t xml:space="preserve">Nom layout accueil.xml devient semaines.xml (c’était illogique) </w:t>
+      </w:r>
+    </w:p>
+    <w:p>
+      <w:pPr>
+        <w:pStyle w:val="Bug-"/>
+      </w:pPr>
+      <w:r>
+        <w:t>7. Permission OK</w:t>
+      </w:r>
+    </w:p>
+    <w:p>
+      <w:pPr>
+        <w:pStyle w:val="Bug-"/>
+      </w:pPr>
+      <w:r>
+        <w:t>8. Correction du bon mois</w:t>
       </w:r>
     </w:p>
     <w:p>
@@ -652,16 +1254,7 @@
         <w:pStyle w:val="Enlever"/>
       </w:pPr>
       <w:r>
-        <w:t xml:space="preserve">Avancement </w:t>
-      </w:r>
-      <w:r>
-        <w:t xml:space="preserve">dans </w:t>
-      </w:r>
-      <w:r>
-        <w:t>semaines</w:t>
-      </w:r>
-      <w:r>
-        <w:t xml:space="preserve"> activité</w:t>
+        <w:t>Suppression drawables inutiles</w:t>
       </w:r>
     </w:p>
     <w:p>
@@ -669,7 +1262,37 @@
         <w:pStyle w:val="Ajouter"/>
       </w:pPr>
       <w:r>
-        <w:t>Vider le cache (edt/json semaine uniquement)</w:t>
+        <w:t>Bouton quitter dans le menu</w:t>
+      </w:r>
+    </w:p>
+    <w:p>
+      <w:pPr>
+        <w:pStyle w:val="Modifier"/>
+      </w:pPr>
+      <w:r>
+        <w:t xml:space="preserve">-- </w:t>
+      </w:r>
+      <w:r>
+        <w:t>Fin reprise depuis v9</w:t>
+      </w:r>
+      <w:r>
+        <w:t xml:space="preserve"> --</w:t>
+      </w:r>
+    </w:p>
+    <w:p>
+      <w:pPr>
+        <w:pStyle w:val="Bug-"/>
+      </w:pPr>
+      <w:r>
+        <w:t>6. correction filtre dans la popup identifiants</w:t>
+      </w:r>
+    </w:p>
+    <w:p>
+      <w:pPr>
+        <w:pStyle w:val="BUG"/>
+      </w:pPr>
+      <w:r>
+        <w:t>6. Toujours présent !!</w:t>
       </w:r>
     </w:p>
     <w:p>
@@ -677,7 +1300,15 @@
         <w:pStyle w:val="Ajouter"/>
       </w:pPr>
       <w:r>
-        <w:t>Date du jour dans CoursVue, popup au clic sur cours</w:t>
+        <w:t>Nouveau package : factory</w:t>
+      </w:r>
+    </w:p>
+    <w:p>
+      <w:pPr>
+        <w:pStyle w:val="Modifier"/>
+      </w:pPr>
+      <w:r>
+        <w:t>Les websettings sont initialisés avant les cookies</w:t>
       </w:r>
     </w:p>
     <w:p>
@@ -685,7 +1316,18 @@
         <w:pStyle w:val="Bug-"/>
       </w:pPr>
       <w:r>
-        <w:t>20</w:t>
+        <w:t xml:space="preserve">3. </w:t>
+      </w:r>
+      <w:r>
+        <w:t>onResume n’est plus, c’était incohérent. On a maintenant que des onCreate. Correction du bug où l’edt ne s’affiche plus selon doù l’on vient</w:t>
+      </w:r>
+    </w:p>
+    <w:p>
+      <w:pPr>
+        <w:pStyle w:val="Ajouter"/>
+      </w:pPr>
+      <w:r>
+        <w:t>Nouvelle préférence : nombre de semaines à télécharger</w:t>
       </w:r>
     </w:p>
     <w:p>
@@ -693,7 +1335,13 @@
         <w:pStyle w:val="Modifier"/>
       </w:pPr>
       <w:r>
-        <w:t>Les CM avec devoirs ne sont pas cachés</w:t>
+        <w:t>Toutes les semaines se charge</w:t>
+      </w:r>
+      <w:r>
+        <w:t>n</w:t>
+      </w:r>
+      <w:r>
+        <w:t>t d’un coup</w:t>
       </w:r>
     </w:p>
     <w:p>
@@ -701,7 +1349,34 @@
         <w:pStyle w:val="Ajouter"/>
       </w:pPr>
       <w:r>
-        <w:t>Cette version vide le cache automatiquement si lancé pour la première fois</w:t>
+        <w:t>Popup « attention les pref seront chargées au redémarrage »</w:t>
+      </w:r>
+    </w:p>
+    <w:p>
+      <w:pPr>
+        <w:pStyle w:val="Bug-"/>
+      </w:pPr>
+      <w:r>
+        <w:t xml:space="preserve">4. </w:t>
+      </w:r>
+      <w:r>
+        <w:t>Afficher/cacher CM OK pour tous les frags</w:t>
+      </w:r>
+    </w:p>
+    <w:p>
+      <w:pPr>
+        <w:pStyle w:val="Modifier"/>
+      </w:pPr>
+      <w:r>
+        <w:t>Changement de packake en com.fcourgey.myepfnew</w:t>
+      </w:r>
+    </w:p>
+    <w:p>
+      <w:pPr>
+        <w:pStyle w:val="Modifier"/>
+      </w:pPr>
+      <w:r>
+        <w:t>Nouvelle keystore</w:t>
       </w:r>
     </w:p>
     <w:p>
@@ -709,7 +1384,7 @@
         <w:pStyle w:val="Version"/>
       </w:pPr>
       <w:r>
-        <w:t>13a</w:t>
+        <w:t>9c</w:t>
       </w:r>
     </w:p>
     <w:p>
@@ -717,7 +1392,7 @@
         <w:pStyle w:val="Datee"/>
       </w:pPr>
       <w:r>
-        <w:t>28 02 2015</w:t>
+        <w:t>12 03 2015</w:t>
       </w:r>
     </w:p>
     <w:p>
@@ -725,7 +1400,38 @@
         <w:pStyle w:val="Bug-"/>
       </w:pPr>
       <w:r>
-        <w:t>17</w:t>
+        <w:t xml:space="preserve">7. </w:t>
+      </w:r>
+      <w:r>
+        <w:t>WRITE EXTERNAL STORAGE NECESSAIRE pour les shared pref</w:t>
+      </w:r>
+    </w:p>
+    <w:p>
+      <w:pPr>
+        <w:pStyle w:val="Bug-"/>
+      </w:pPr>
+      <w:r>
+        <w:t xml:space="preserve">8. </w:t>
+      </w:r>
+      <w:r>
+        <w:t>Correction du bon mois</w:t>
+      </w:r>
+    </w:p>
+    <w:p>
+      <w:pPr>
+        <w:pStyle w:val="Version"/>
+      </w:pPr>
+      <w:r>
+        <w:lastRenderedPageBreak/>
+        <w:t>9b</w:t>
+      </w:r>
+    </w:p>
+    <w:p>
+      <w:pPr>
+        <w:pStyle w:val="Datee"/>
+      </w:pPr>
+      <w:r>
+        <w:t>date</w:t>
       </w:r>
     </w:p>
     <w:p>
@@ -733,10 +1439,7 @@
         <w:pStyle w:val="Enlever"/>
       </w:pPr>
       <w:r>
-        <w:t>M</w:t>
-      </w:r>
-      <w:r>
-        <w:t>enu</w:t>
+        <w:t>Permission Manifest WRITE EXTERNAL STORAGE</w:t>
       </w:r>
     </w:p>
     <w:p>
@@ -744,48 +1447,7 @@
         <w:pStyle w:val="BUG"/>
       </w:pPr>
       <w:r>
-        <w:t>20. LES JOURS DES TD NE SONT PAS TOUJOURS BONS !!!</w:t>
-      </w:r>
-      <w:r>
-        <w:t xml:space="preserve"> (</w:t>
-      </w:r>
-      <w:r>
-        <w:t>SemaineFragment.</w:t>
-      </w:r>
-      <w:r>
-        <w:t>stringToCalendar)</w:t>
-      </w:r>
-    </w:p>
-    <w:p>
-      <w:pPr>
-        <w:pStyle w:val="Version"/>
-      </w:pPr>
-      <w:r>
-        <w:t>13</w:t>
-      </w:r>
-    </w:p>
-    <w:p>
-      <w:pPr>
-        <w:pStyle w:val="Datee"/>
-      </w:pPr>
-      <w:r>
-        <w:t>25 03 2015</w:t>
-      </w:r>
-    </w:p>
-    <w:p>
-      <w:pPr>
-        <w:pStyle w:val="Ajouter"/>
-      </w:pPr>
-      <w:r>
-        <w:t>Navigation drawer</w:t>
-      </w:r>
-    </w:p>
-    <w:p>
-      <w:pPr>
-        <w:pStyle w:val="Ajouter"/>
-      </w:pPr>
-      <w:r>
-        <w:t>Photo de profil dans le drawer</w:t>
+        <w:t>7. La permission ne doit pas être retirée</w:t>
       </w:r>
     </w:p>
     <w:p>
@@ -793,636 +1455,6 @@
         <w:pStyle w:val="Modifier"/>
       </w:pPr>
       <w:r>
-        <w:t>Separateur_view est mtn un drawable</w:t>
-      </w:r>
-    </w:p>
-    <w:p>
-      <w:pPr>
-        <w:pStyle w:val="Bug-"/>
-      </w:pPr>
-      <w:r>
-        <w:t>15 (dans préférences fragment, le nb semaines to dl)</w:t>
-      </w:r>
-    </w:p>
-    <w:p>
-      <w:pPr>
-        <w:pStyle w:val="BUG"/>
-      </w:pPr>
-      <w:r>
-        <w:t>17. Les semaines des fragments != 0 NE S’ACTUALISENT PLUS</w:t>
-      </w:r>
-    </w:p>
-    <w:p>
-      <w:pPr>
-        <w:pStyle w:val="Version"/>
-      </w:pPr>
-      <w:r>
-        <w:t>12c</w:t>
-      </w:r>
-    </w:p>
-    <w:p>
-      <w:pPr>
-        <w:pStyle w:val="Datee"/>
-      </w:pPr>
-      <w:r>
-        <w:t>22 03 2015</w:t>
-      </w:r>
-    </w:p>
-    <w:p>
-      <w:pPr>
-        <w:pStyle w:val="Bug-"/>
-      </w:pPr>
-      <w:r>
-        <w:t xml:space="preserve">14. </w:t>
-      </w:r>
-      <w:r>
-        <w:t>O</w:t>
-      </w:r>
-      <w:r>
-        <w:t>k</w:t>
-      </w:r>
-    </w:p>
-    <w:p>
-      <w:pPr>
-        <w:pStyle w:val="BUG"/>
-      </w:pPr>
-      <w:r>
-        <w:t xml:space="preserve">15. </w:t>
-      </w:r>
-      <w:r>
-        <w:t>Sélection semaine dans les pref FC</w:t>
-      </w:r>
-    </w:p>
-    <w:p>
-      <w:pPr>
-        <w:pStyle w:val="BUG"/>
-      </w:pPr>
-      <w:r>
-        <w:lastRenderedPageBreak/>
-        <w:t>16. De temps en temps les semaines ne sont pas les bonnes</w:t>
-      </w:r>
-    </w:p>
-    <w:p>
-      <w:pPr>
-        <w:pStyle w:val="Version"/>
-      </w:pPr>
-      <w:r>
-        <w:t>12b</w:t>
-      </w:r>
-    </w:p>
-    <w:p>
-      <w:pPr>
-        <w:pStyle w:val="Datee"/>
-      </w:pPr>
-      <w:r>
-        <w:t>22 03 2015</w:t>
-      </w:r>
-    </w:p>
-    <w:p>
-      <w:pPr>
-        <w:pStyle w:val="Enlever"/>
-      </w:pPr>
-      <w:r>
-        <w:t>Préférence CM</w:t>
-      </w:r>
-    </w:p>
-    <w:p>
-      <w:pPr>
-        <w:pStyle w:val="Ajouter"/>
-      </w:pPr>
-      <w:r>
-        <w:t>Afficher/cacher le panel heures</w:t>
-      </w:r>
-    </w:p>
-    <w:p>
-      <w:pPr>
-        <w:pStyle w:val="Ajouter"/>
-      </w:pPr>
-      <w:r>
-        <w:t>Personnalisation des couleurs depuis les préférences</w:t>
-      </w:r>
-    </w:p>
-    <w:p>
-      <w:pPr>
-        <w:pStyle w:val="Modifier"/>
-      </w:pPr>
-      <w:r>
-        <w:t>Ordre et titre des préférences</w:t>
-      </w:r>
-    </w:p>
-    <w:p>
-      <w:pPr>
-        <w:pStyle w:val="Bug-"/>
-      </w:pPr>
-      <w:r>
-        <w:t>13</w:t>
-      </w:r>
-    </w:p>
-    <w:p>
-      <w:pPr>
-        <w:pStyle w:val="Modifier"/>
-      </w:pPr>
-      <w:r>
-        <w:t>Popup cours plus jolie</w:t>
-      </w:r>
-    </w:p>
-    <w:p>
-      <w:pPr>
-        <w:pStyle w:val="Ajouter"/>
-      </w:pPr>
-      <w:r>
-        <w:t>Ajout d’un devoir</w:t>
-      </w:r>
-    </w:p>
-    <w:p>
-      <w:pPr>
-        <w:pStyle w:val="Version"/>
-      </w:pPr>
-      <w:r>
-        <w:t>12a</w:t>
-      </w:r>
-    </w:p>
-    <w:p>
-      <w:pPr>
-        <w:pStyle w:val="Datee"/>
-      </w:pPr>
-      <w:r>
-        <w:t>21 03 2012</w:t>
-      </w:r>
-    </w:p>
-    <w:p>
-      <w:pPr>
-        <w:pStyle w:val="Bug-"/>
-      </w:pPr>
-      <w:r>
-        <w:t>12</w:t>
-      </w:r>
-    </w:p>
-    <w:p>
-      <w:pPr>
-        <w:pStyle w:val="Version"/>
-      </w:pPr>
-      <w:r>
-        <w:t>12</w:t>
-      </w:r>
-    </w:p>
-    <w:p>
-      <w:pPr>
-        <w:pStyle w:val="Datee"/>
-      </w:pPr>
-      <w:r>
-        <w:t>18 03 2015</w:t>
-      </w:r>
-    </w:p>
-    <w:p>
-      <w:pPr>
-        <w:pStyle w:val="BUG"/>
-      </w:pPr>
-      <w:r>
-        <w:t>14. Substring du mois dans le header (septembre =&gt; sept), null pointer si mois.length = 4</w:t>
-      </w:r>
-    </w:p>
-    <w:p>
-      <w:pPr>
-        <w:pStyle w:val="Ajouter"/>
-      </w:pPr>
-      <w:r>
-        <w:t>Sauvegarde du JSON dans les sharedpref</w:t>
-      </w:r>
-    </w:p>
-    <w:p>
-      <w:pPr>
-        <w:pStyle w:val="BUG"/>
-      </w:pPr>
-      <w:r>
-        <w:t>12. Prochain site null pointer</w:t>
-      </w:r>
-    </w:p>
-    <w:p>
-      <w:pPr>
-        <w:pStyle w:val="Version"/>
-      </w:pPr>
-      <w:r>
-        <w:t>11</w:t>
-      </w:r>
-    </w:p>
-    <w:p>
-      <w:pPr>
-        <w:pStyle w:val="Datee"/>
-      </w:pPr>
-      <w:r>
-        <w:t>1</w:t>
-      </w:r>
-      <w:r>
-        <w:t>8 03 2015</w:t>
-      </w:r>
-    </w:p>
-    <w:p>
-      <w:pPr>
-        <w:pStyle w:val="Ajouter"/>
-      </w:pPr>
-      <w:r>
-        <w:t>Popup A propos</w:t>
-      </w:r>
-      <w:r>
-        <w:t xml:space="preserve"> depuis le menu</w:t>
-      </w:r>
-    </w:p>
-    <w:p>
-      <w:pPr>
-        <w:pStyle w:val="Ajouter"/>
-      </w:pPr>
-      <w:r>
-        <w:t>Prochain site</w:t>
-      </w:r>
-    </w:p>
-    <w:p>
-      <w:pPr>
-        <w:pStyle w:val="Ajouter"/>
-      </w:pPr>
-      <w:r>
-        <w:t>« Barre now » : indicateur de l’heure actuelle</w:t>
-      </w:r>
-    </w:p>
-    <w:p>
-      <w:pPr>
-        <w:pStyle w:val="Ajouter"/>
-      </w:pPr>
-      <w:r>
-        <w:t>Nom des exam/présentation/rattrapage</w:t>
-      </w:r>
-    </w:p>
-    <w:p>
-      <w:pPr>
-        <w:pStyle w:val="Bug-"/>
-      </w:pPr>
-      <w:r>
-        <w:t xml:space="preserve">10. </w:t>
-      </w:r>
-      <w:r>
-        <w:t>Résolu</w:t>
-      </w:r>
-    </w:p>
-    <w:p>
-      <w:pPr>
-        <w:pStyle w:val="BUG"/>
-      </w:pPr>
-      <w:r>
-        <w:t>11. Barre now apparait sur certaines semaines (wtf</w:t>
-      </w:r>
-      <w:r>
-        <w:t> ?!</w:t>
-      </w:r>
-      <w:r>
-        <w:t>)</w:t>
-      </w:r>
-    </w:p>
-    <w:p>
-      <w:pPr>
-        <w:pStyle w:val="Bug-"/>
-      </w:pPr>
-      <w:r>
-        <w:t>6. Résolu (plus de filtre anymore)</w:t>
-      </w:r>
-    </w:p>
-    <w:p>
-      <w:pPr>
-        <w:pStyle w:val="Modifier"/>
-      </w:pPr>
-      <w:r>
-        <w:t xml:space="preserve">Input type de </w:t>
-      </w:r>
-      <w:r>
-        <w:t>l</w:t>
-      </w:r>
-      <w:r>
-        <w:t>‘et identifiant = textNosuggestions au lieu de textEmail</w:t>
-      </w:r>
-    </w:p>
-    <w:p>
-      <w:pPr>
-        <w:pStyle w:val="Modifier"/>
-      </w:pPr>
-      <w:r>
-        <w:t>Raccourci du « </w:t>
-      </w:r>
-      <w:r>
-        <w:t>Semaine d</w:t>
-      </w:r>
-      <w:r>
-        <w:t>u X au Y septembre » en « du X au Y sept »</w:t>
-      </w:r>
-    </w:p>
-    <w:p>
-      <w:pPr>
-        <w:pStyle w:val="Modifier"/>
-      </w:pPr>
-      <w:r>
-        <w:t>Raccourci du « Prochain site » en « Next :</w:t>
-      </w:r>
-      <w:r>
-        <w:t> »</w:t>
-      </w:r>
-    </w:p>
-    <w:p>
-      <w:pPr>
-        <w:pStyle w:val="Version"/>
-      </w:pPr>
-      <w:r>
-        <w:lastRenderedPageBreak/>
-        <w:t>10</w:t>
-      </w:r>
-    </w:p>
-    <w:p>
-      <w:pPr>
-        <w:pStyle w:val="Datee"/>
-      </w:pPr>
-      <w:r>
-        <w:t>14 03 2015</w:t>
-      </w:r>
-    </w:p>
-    <w:p>
-      <w:pPr>
-        <w:pStyle w:val="BUG"/>
-      </w:pPr>
-      <w:r>
-        <w:t>13. FC quand on quitte puis on revient à cause de l’avancement</w:t>
-      </w:r>
-    </w:p>
-    <w:p>
-      <w:pPr>
-        <w:pStyle w:val="BUG"/>
-      </w:pPr>
-      <w:r>
-        <w:t xml:space="preserve">10. </w:t>
-      </w:r>
-      <w:r>
-        <w:t>Interro + présentation = CM !</w:t>
-      </w:r>
-    </w:p>
-    <w:p>
-      <w:pPr>
-        <w:pStyle w:val="Modifier"/>
-      </w:pPr>
-      <w:r>
-        <w:t xml:space="preserve">-- </w:t>
-      </w:r>
-      <w:r>
-        <w:t>Reprise depuis v9</w:t>
-      </w:r>
-      <w:r>
-        <w:t xml:space="preserve"> --</w:t>
-      </w:r>
-    </w:p>
-    <w:p>
-      <w:pPr>
-        <w:pStyle w:val="Modifier"/>
-      </w:pPr>
-      <w:r>
-        <w:t>Logo</w:t>
-      </w:r>
-    </w:p>
-    <w:p>
-      <w:pPr>
-        <w:pStyle w:val="Modifier"/>
-      </w:pPr>
-      <w:r>
-        <w:t xml:space="preserve">L’edit text identifiant de cette popup est mtn de type </w:t>
-      </w:r>
-      <w:r>
-        <w:t>textEmailAddress</w:t>
-      </w:r>
-    </w:p>
-    <w:p>
-      <w:pPr>
-        <w:pStyle w:val="Modifier"/>
-      </w:pPr>
-      <w:r>
-        <w:t xml:space="preserve">Nom layout accueil.xml devient semaines.xml (c’était illogique) </w:t>
-      </w:r>
-    </w:p>
-    <w:p>
-      <w:pPr>
-        <w:pStyle w:val="Bug-"/>
-      </w:pPr>
-      <w:r>
-        <w:t>7. Permission OK</w:t>
-      </w:r>
-    </w:p>
-    <w:p>
-      <w:pPr>
-        <w:pStyle w:val="Bug-"/>
-      </w:pPr>
-      <w:r>
-        <w:t>8. Correction du bon mois</w:t>
-      </w:r>
-    </w:p>
-    <w:p>
-      <w:pPr>
-        <w:pStyle w:val="Enlever"/>
-      </w:pPr>
-      <w:r>
-        <w:t>Suppression drawables inutiles</w:t>
-      </w:r>
-    </w:p>
-    <w:p>
-      <w:pPr>
-        <w:pStyle w:val="Ajouter"/>
-      </w:pPr>
-      <w:r>
-        <w:t>Bouton quitter dans le menu</w:t>
-      </w:r>
-    </w:p>
-    <w:p>
-      <w:pPr>
-        <w:pStyle w:val="Modifier"/>
-      </w:pPr>
-      <w:r>
-        <w:t xml:space="preserve">-- </w:t>
-      </w:r>
-      <w:r>
-        <w:t>Fin reprise depuis v9</w:t>
-      </w:r>
-      <w:r>
-        <w:t xml:space="preserve"> --</w:t>
-      </w:r>
-    </w:p>
-    <w:p>
-      <w:pPr>
-        <w:pStyle w:val="Bug-"/>
-      </w:pPr>
-      <w:r>
-        <w:t>6. correction filtre dans la popup identifiants</w:t>
-      </w:r>
-    </w:p>
-    <w:p>
-      <w:pPr>
-        <w:pStyle w:val="BUG"/>
-      </w:pPr>
-      <w:r>
-        <w:t>6. Toujours présent !!</w:t>
-      </w:r>
-    </w:p>
-    <w:p>
-      <w:pPr>
-        <w:pStyle w:val="Ajouter"/>
-      </w:pPr>
-      <w:r>
-        <w:t>Nouveau package : factory</w:t>
-      </w:r>
-    </w:p>
-    <w:p>
-      <w:pPr>
-        <w:pStyle w:val="Modifier"/>
-      </w:pPr>
-      <w:r>
-        <w:t>Les websettings sont initialisés avant les cookies</w:t>
-      </w:r>
-    </w:p>
-    <w:p>
-      <w:pPr>
-        <w:pStyle w:val="Bug-"/>
-      </w:pPr>
-      <w:r>
-        <w:t xml:space="preserve">3. </w:t>
-      </w:r>
-      <w:r>
-        <w:t>onResume n’est plus, c’était incohérent. On a maintenant que des onCreate. Correction du bug où l’edt ne s’affiche plus selon doù l’on vient</w:t>
-      </w:r>
-    </w:p>
-    <w:p>
-      <w:pPr>
-        <w:pStyle w:val="Ajouter"/>
-      </w:pPr>
-      <w:r>
-        <w:t>Nouvelle préférence : nombre de semaines à télécharger</w:t>
-      </w:r>
-    </w:p>
-    <w:p>
-      <w:pPr>
-        <w:pStyle w:val="Modifier"/>
-      </w:pPr>
-      <w:r>
-        <w:t>Toutes les semaines se charge</w:t>
-      </w:r>
-      <w:r>
-        <w:t>n</w:t>
-      </w:r>
-      <w:r>
-        <w:t>t d’un coup</w:t>
-      </w:r>
-    </w:p>
-    <w:p>
-      <w:pPr>
-        <w:pStyle w:val="Ajouter"/>
-      </w:pPr>
-      <w:r>
-        <w:t>Popup « attention les pref seront chargées au redémarrage »</w:t>
-      </w:r>
-    </w:p>
-    <w:p>
-      <w:pPr>
-        <w:pStyle w:val="Bug-"/>
-      </w:pPr>
-      <w:r>
-        <w:t xml:space="preserve">4. </w:t>
-      </w:r>
-      <w:r>
-        <w:t>Afficher/cacher CM OK pour tous les frags</w:t>
-      </w:r>
-    </w:p>
-    <w:p>
-      <w:pPr>
-        <w:pStyle w:val="Modifier"/>
-      </w:pPr>
-      <w:r>
-        <w:t>Changement de packake en com.fcourgey.myepfnew</w:t>
-      </w:r>
-    </w:p>
-    <w:p>
-      <w:pPr>
-        <w:pStyle w:val="Modifier"/>
-      </w:pPr>
-      <w:r>
-        <w:t>Nouvelle keystore</w:t>
-      </w:r>
-    </w:p>
-    <w:p>
-      <w:pPr>
-        <w:pStyle w:val="Version"/>
-      </w:pPr>
-      <w:r>
-        <w:t>9c</w:t>
-      </w:r>
-    </w:p>
-    <w:p>
-      <w:pPr>
-        <w:pStyle w:val="Datee"/>
-      </w:pPr>
-      <w:r>
-        <w:t>12 03 2015</w:t>
-      </w:r>
-    </w:p>
-    <w:p>
-      <w:pPr>
-        <w:pStyle w:val="Bug-"/>
-      </w:pPr>
-      <w:r>
-        <w:t xml:space="preserve">7. </w:t>
-      </w:r>
-      <w:r>
-        <w:t>WRITE EXTERNAL STORAGE NECESSAIRE pour les shared pref</w:t>
-      </w:r>
-    </w:p>
-    <w:p>
-      <w:pPr>
-        <w:pStyle w:val="Bug-"/>
-      </w:pPr>
-      <w:r>
-        <w:t xml:space="preserve">8. </w:t>
-      </w:r>
-      <w:r>
-        <w:t>Correction du bon mois</w:t>
-      </w:r>
-    </w:p>
-    <w:p>
-      <w:pPr>
-        <w:pStyle w:val="Version"/>
-      </w:pPr>
-      <w:r>
-        <w:t>9b</w:t>
-      </w:r>
-    </w:p>
-    <w:p>
-      <w:pPr>
-        <w:pStyle w:val="Datee"/>
-      </w:pPr>
-      <w:r>
-        <w:t>date</w:t>
-      </w:r>
-    </w:p>
-    <w:p>
-      <w:pPr>
-        <w:pStyle w:val="Enlever"/>
-      </w:pPr>
-      <w:r>
-        <w:t>Permission Manifest WRITE EXTERNAL STORAGE</w:t>
-      </w:r>
-    </w:p>
-    <w:p>
-      <w:pPr>
-        <w:pStyle w:val="BUG"/>
-      </w:pPr>
-      <w:r>
-        <w:t>7. La permission ne doit pas être retirée</w:t>
-      </w:r>
-    </w:p>
-    <w:p>
-      <w:pPr>
-        <w:pStyle w:val="Modifier"/>
-      </w:pPr>
-      <w:r>
-        <w:lastRenderedPageBreak/>
         <w:t>Nom layout accueil.xml devient semaines.xml (c’était illogique)</w:t>
       </w:r>
     </w:p>
@@ -1691,6 +1723,7 @@
         <w:pStyle w:val="BUG"/>
       </w:pPr>
       <w:r>
+        <w:lastRenderedPageBreak/>
         <w:t>Impossible de quitter l’appli, return envoie sur AccueilActivite qui envoie sur SemainesActivite (1)</w:t>
       </w:r>
     </w:p>
@@ -1723,7 +1756,6 @@
         <w:pStyle w:val="Version"/>
       </w:pPr>
       <w:r>
-        <w:lastRenderedPageBreak/>
         <w:t>7</w:t>
       </w:r>
     </w:p>
@@ -1986,14 +2018,14 @@
         <v:path o:extrusionok="f" gradientshapeok="t" o:connecttype="rect"/>
         <o:lock v:ext="edit" aspectratio="t"/>
       </v:shapetype>
-      <v:shape id="_x0000_i1028" type="#_x0000_t75" style="width:298.5pt;height:226.5pt" o:bullet="t">
+      <v:shape id="_x0000_i1032" type="#_x0000_t75" style="width:298.5pt;height:226.5pt" o:bullet="t">
         <v:imagedata r:id="rId1" o:title="To-do"/>
       </v:shape>
     </w:pict>
   </w:numPicBullet>
   <w:numPicBullet w:numPicBulletId="1">
     <w:pict>
-      <v:shape id="_x0000_i1029" type="#_x0000_t75" style="width:192pt;height:192pt" o:bullet="t">
+      <v:shape id="_x0000_i1033" type="#_x0000_t75" style="width:192pt;height:192pt" o:bullet="t">
         <v:imagedata r:id="rId2" o:title="Notepad"/>
       </v:shape>
     </w:pict>

</xml_diff>

<commit_message>
+ connexionControleur & + connexion mobile
</commit_message>
<xml_diff>
--- a/changelog.docx
+++ b/changelog.docx
@@ -70,20 +70,6 @@
       </w:r>
     </w:p>
     <w:p>
-      <w:r>
-        <w:t xml:space="preserve">Séparer le drawer </w:t>
-      </w:r>
-      <w:r>
-        <w:t>contrôleur</w:t>
-      </w:r>
-      <w:r>
-        <w:t xml:space="preserve"> du main </w:t>
-      </w:r>
-      <w:r>
-        <w:t>contrôleur</w:t>
-      </w:r>
-    </w:p>
-    <w:p>
       <w:pPr>
         <w:rPr>
           <w:b/>
@@ -122,7 +108,10 @@
         <w:pStyle w:val="Version"/>
       </w:pPr>
       <w:r>
-        <w:t>16d</w:t>
+        <w:t>16</w:t>
+      </w:r>
+      <w:r>
+        <w:t>e</w:t>
       </w:r>
     </w:p>
     <w:p>
@@ -130,48 +119,96 @@
         <w:pStyle w:val="Datee"/>
       </w:pPr>
       <w:r>
-        <w:t>03 06 2015</w:t>
-      </w:r>
-    </w:p>
-    <w:p>
-      <w:pPr>
-        <w:pStyle w:val="Ajouter"/>
-      </w:pPr>
-      <w:r>
-        <w:t>Dernière actualisation sur les notes</w:t>
-      </w:r>
-    </w:p>
-    <w:p>
-      <w:pPr>
-        <w:pStyle w:val="Ajouter"/>
-      </w:pPr>
-      <w:r>
-        <w:t>Actualisation des notes si lancement du frag + connecté à myepf</w:t>
-      </w:r>
-    </w:p>
-    <w:p>
-      <w:pPr>
-        <w:pStyle w:val="Ajouter"/>
-      </w:pPr>
-      <w:r>
-        <w:t>Matière biochimie (a dû être supprimée à un moment...)</w:t>
-      </w:r>
-    </w:p>
-    <w:p>
-      <w:pPr>
-        <w:pStyle w:val="Bug-"/>
-      </w:pPr>
-      <w:r>
-        <w:t>27</w:t>
+        <w:t>Date</w:t>
+      </w:r>
+    </w:p>
+    <w:p>
+      <w:pPr>
+        <w:pStyle w:val="Modifier"/>
+      </w:pPr>
+      <w:r>
+        <w:t>La connexion myepf se fait maintenant en version mobile</w:t>
+      </w:r>
+    </w:p>
+    <w:p>
+      <w:pPr>
+        <w:pStyle w:val="Modifier"/>
+      </w:pPr>
+      <w:r>
+        <w:t>La connexion a son propre controleur ConnexionControleur</w:t>
       </w:r>
       <w:bookmarkStart w:id="0" w:name="_GoBack"/>
       <w:bookmarkEnd w:id="0"/>
     </w:p>
     <w:p>
       <w:pPr>
+        <w:pStyle w:val="Ajouter"/>
+      </w:pPr>
+      <w:r>
+        <w:t>Gestion erreur mauvais id</w:t>
+      </w:r>
+    </w:p>
+    <w:p>
+      <w:pPr>
+        <w:pStyle w:val="Ajouter"/>
+      </w:pPr>
+      <w:r>
+        <w:t>Gestion erreur délai dépassé (à peaufiner car ne veut rien dire)</w:t>
+      </w:r>
+    </w:p>
+    <w:p>
+      <w:pPr>
         <w:pStyle w:val="Version"/>
       </w:pPr>
       <w:r>
+        <w:t>16d</w:t>
+      </w:r>
+    </w:p>
+    <w:p>
+      <w:pPr>
+        <w:pStyle w:val="Datee"/>
+      </w:pPr>
+      <w:r>
+        <w:t>03 06 2015</w:t>
+      </w:r>
+    </w:p>
+    <w:p>
+      <w:pPr>
+        <w:pStyle w:val="Ajouter"/>
+      </w:pPr>
+      <w:r>
+        <w:t>Dernière actualisation sur les notes</w:t>
+      </w:r>
+    </w:p>
+    <w:p>
+      <w:pPr>
+        <w:pStyle w:val="Ajouter"/>
+      </w:pPr>
+      <w:r>
+        <w:t>Actualisation des notes si lancement du frag + connecté à myepf</w:t>
+      </w:r>
+    </w:p>
+    <w:p>
+      <w:pPr>
+        <w:pStyle w:val="Ajouter"/>
+      </w:pPr>
+      <w:r>
+        <w:t>Matière biochimie (a dû être supprimée à un moment...)</w:t>
+      </w:r>
+    </w:p>
+    <w:p>
+      <w:pPr>
+        <w:pStyle w:val="Bug-"/>
+      </w:pPr>
+      <w:r>
+        <w:t>27</w:t>
+      </w:r>
+    </w:p>
+    <w:p>
+      <w:pPr>
+        <w:pStyle w:val="Version"/>
+      </w:pPr>
+      <w:r>
         <w:t>16c</w:t>
       </w:r>
     </w:p>
@@ -212,6 +249,7 @@
         <w:pStyle w:val="Datee"/>
       </w:pPr>
       <w:r>
+        <w:lastRenderedPageBreak/>
         <w:t>23 05 2015</w:t>
       </w:r>
     </w:p>
@@ -258,7 +296,6 @@
         <w:pStyle w:val="Datee"/>
       </w:pPr>
       <w:r>
-        <w:lastRenderedPageBreak/>
         <w:t>22 05 2015</w:t>
       </w:r>
     </w:p>
@@ -493,6 +530,7 @@
         <w:pStyle w:val="Version"/>
       </w:pPr>
       <w:r>
+        <w:lastRenderedPageBreak/>
         <w:t>14c</w:t>
       </w:r>
     </w:p>
@@ -584,8 +622,220 @@
         <w:pStyle w:val="Version"/>
       </w:pPr>
       <w:r>
+        <w:t>14b</w:t>
+      </w:r>
+    </w:p>
+    <w:p>
+      <w:pPr>
+        <w:pStyle w:val="Datee"/>
+      </w:pPr>
+      <w:r>
+        <w:t>20 04 2015</w:t>
+      </w:r>
+    </w:p>
+    <w:p>
+      <w:pPr>
+        <w:pStyle w:val="Modifier"/>
+      </w:pPr>
+      <w:r>
+        <w:t>Listview dans le drawer</w:t>
+      </w:r>
+    </w:p>
+    <w:p>
+      <w:pPr>
+        <w:pStyle w:val="Ajouter"/>
+      </w:pPr>
+      <w:r>
+        <w:t>Nom prénom dans le drawer</w:t>
+      </w:r>
+    </w:p>
+    <w:p>
+      <w:pPr>
+        <w:pStyle w:val="Version"/>
+      </w:pPr>
+      <w:r>
+        <w:t>14a</w:t>
+      </w:r>
+    </w:p>
+    <w:p>
+      <w:pPr>
+        <w:pStyle w:val="Datee"/>
+      </w:pPr>
+      <w:r>
+        <w:t>15 04 2015</w:t>
+      </w:r>
+    </w:p>
+    <w:p>
+      <w:pPr>
+        <w:pStyle w:val="Modifier"/>
+      </w:pPr>
+      <w:r>
+        <w:t>Fix du hash qui empechait de se connecter (vidage de cache sur les identifiants)</w:t>
+      </w:r>
+    </w:p>
+    <w:p>
+      <w:pPr>
+        <w:pStyle w:val="Ajouter"/>
+      </w:pPr>
+      <w:r>
+        <w:t>Hash sur toutes les méthodes qui storent le mdp</w:t>
+      </w:r>
+    </w:p>
+    <w:p>
+      <w:pPr>
+        <w:pStyle w:val="Version"/>
+      </w:pPr>
+      <w:r>
+        <w:t>14</w:t>
+      </w:r>
+    </w:p>
+    <w:p>
+      <w:pPr>
+        <w:pStyle w:val="Datee"/>
+      </w:pPr>
+      <w:r>
+        <w:t>14 04 2015</w:t>
+      </w:r>
+    </w:p>
+    <w:p>
+      <w:pPr>
+        <w:pStyle w:val="Ajouter"/>
+      </w:pPr>
+      <w:r>
+        <w:t>Mdp haché</w:t>
+      </w:r>
+    </w:p>
+    <w:p>
+      <w:pPr>
+        <w:pStyle w:val="Ajouter"/>
+      </w:pPr>
+      <w:r>
+        <w:t>Progressbar tout en haut</w:t>
+      </w:r>
+      <w:r>
+        <w:t xml:space="preserve"> sur chaque semaine</w:t>
+      </w:r>
+    </w:p>
+    <w:p>
+      <w:pPr>
+        <w:pStyle w:val="Modifier"/>
+      </w:pPr>
+      <w:r>
+        <w:t>SDK max : 22</w:t>
+      </w:r>
+    </w:p>
+    <w:p>
+      <w:pPr>
+        <w:pStyle w:val="Ajouter"/>
+      </w:pPr>
+      <w:r>
+        <w:t>A partir de maintenant, le code est sur git public</w:t>
+      </w:r>
+    </w:p>
+    <w:p>
+      <w:pPr>
+        <w:pStyle w:val="Ajouter"/>
+      </w:pPr>
+      <w:r>
+        <w:t>Vider le cache quitte l’appli</w:t>
+      </w:r>
+    </w:p>
+    <w:p>
+      <w:pPr>
+        <w:pStyle w:val="Ajouter"/>
+      </w:pPr>
+      <w:r>
+        <w:t>Ajout du bulletin</w:t>
+      </w:r>
+    </w:p>
+    <w:p>
+      <w:pPr>
+        <w:pStyle w:val="Version"/>
+      </w:pPr>
+      <w:r>
+        <w:t>13b</w:t>
+      </w:r>
+    </w:p>
+    <w:p>
+      <w:pPr>
+        <w:pStyle w:val="Datee"/>
+      </w:pPr>
+      <w:r>
+        <w:t>29 03 2015</w:t>
+      </w:r>
+    </w:p>
+    <w:p>
+      <w:pPr>
+        <w:pStyle w:val="Modifier"/>
+      </w:pPr>
+      <w:r>
+        <w:t>Code refactor</w:t>
+      </w:r>
+    </w:p>
+    <w:p>
+      <w:pPr>
+        <w:pStyle w:val="Enlever"/>
+      </w:pPr>
+      <w:r>
+        <w:t xml:space="preserve">Avancement </w:t>
+      </w:r>
+      <w:r>
+        <w:t xml:space="preserve">dans </w:t>
+      </w:r>
+      <w:r>
+        <w:t>semaines</w:t>
+      </w:r>
+      <w:r>
+        <w:t xml:space="preserve"> activité</w:t>
+      </w:r>
+    </w:p>
+    <w:p>
+      <w:pPr>
+        <w:pStyle w:val="Ajouter"/>
+      </w:pPr>
+      <w:r>
+        <w:t>Vider le cache (edt/json semaine uniquement)</w:t>
+      </w:r>
+    </w:p>
+    <w:p>
+      <w:pPr>
+        <w:pStyle w:val="Ajouter"/>
+      </w:pPr>
+      <w:r>
+        <w:t>Date du jour dans CoursVue, popup au clic sur cours</w:t>
+      </w:r>
+    </w:p>
+    <w:p>
+      <w:pPr>
+        <w:pStyle w:val="Bug-"/>
+      </w:pPr>
+      <w:r>
+        <w:t>20</w:t>
+      </w:r>
+    </w:p>
+    <w:p>
+      <w:pPr>
+        <w:pStyle w:val="Modifier"/>
+      </w:pPr>
+      <w:r>
+        <w:t>Les CM avec devoirs ne sont pas cachés</w:t>
+      </w:r>
+    </w:p>
+    <w:p>
+      <w:pPr>
+        <w:pStyle w:val="Ajouter"/>
+      </w:pPr>
+      <w:r>
         <w:lastRenderedPageBreak/>
-        <w:t>14b</w:t>
+        <w:t>Cette version vide le cache automatiquement si lancé pour la première fois</w:t>
+      </w:r>
+    </w:p>
+    <w:p>
+      <w:pPr>
+        <w:pStyle w:val="Version"/>
+      </w:pPr>
+      <w:r>
+        <w:t>13a</w:t>
       </w:r>
     </w:p>
     <w:p>
@@ -593,7 +843,75 @@
         <w:pStyle w:val="Datee"/>
       </w:pPr>
       <w:r>
-        <w:t>20 04 2015</w:t>
+        <w:t>28 02 2015</w:t>
+      </w:r>
+    </w:p>
+    <w:p>
+      <w:pPr>
+        <w:pStyle w:val="Bug-"/>
+      </w:pPr>
+      <w:r>
+        <w:t>17</w:t>
+      </w:r>
+    </w:p>
+    <w:p>
+      <w:pPr>
+        <w:pStyle w:val="Enlever"/>
+      </w:pPr>
+      <w:r>
+        <w:t>M</w:t>
+      </w:r>
+      <w:r>
+        <w:t>enu</w:t>
+      </w:r>
+    </w:p>
+    <w:p>
+      <w:pPr>
+        <w:pStyle w:val="BUG"/>
+      </w:pPr>
+      <w:r>
+        <w:t>20. LES JOURS DES TD NE SONT PAS TOUJOURS BONS !!!</w:t>
+      </w:r>
+      <w:r>
+        <w:t xml:space="preserve"> (</w:t>
+      </w:r>
+      <w:r>
+        <w:t>SemaineFragment.</w:t>
+      </w:r>
+      <w:r>
+        <w:t>stringToCalendar)</w:t>
+      </w:r>
+    </w:p>
+    <w:p>
+      <w:pPr>
+        <w:pStyle w:val="Version"/>
+      </w:pPr>
+      <w:r>
+        <w:t>13</w:t>
+      </w:r>
+    </w:p>
+    <w:p>
+      <w:pPr>
+        <w:pStyle w:val="Datee"/>
+      </w:pPr>
+      <w:r>
+        <w:t>25 03 2015</w:t>
+      </w:r>
+    </w:p>
+    <w:p>
+      <w:pPr>
+        <w:pStyle w:val="Ajouter"/>
+      </w:pPr>
+      <w:r>
+        <w:t>Navigation drawer</w:t>
+      </w:r>
+    </w:p>
+    <w:p>
+      <w:pPr>
+        <w:pStyle w:val="Ajouter"/>
+      </w:pPr>
+      <w:r>
+        <w:t>Photo de profil dans le drawer</w:t>
       </w:r>
     </w:p>
     <w:p>
@@ -601,15 +919,23 @@
         <w:pStyle w:val="Modifier"/>
       </w:pPr>
       <w:r>
-        <w:t>Listview dans le drawer</w:t>
-      </w:r>
-    </w:p>
-    <w:p>
-      <w:pPr>
-        <w:pStyle w:val="Ajouter"/>
-      </w:pPr>
-      <w:r>
-        <w:t>Nom prénom dans le drawer</w:t>
+        <w:t>Separateur_view est mtn un drawable</w:t>
+      </w:r>
+    </w:p>
+    <w:p>
+      <w:pPr>
+        <w:pStyle w:val="Bug-"/>
+      </w:pPr>
+      <w:r>
+        <w:t>15 (dans préférences fragment, le nb semaines to dl)</w:t>
+      </w:r>
+    </w:p>
+    <w:p>
+      <w:pPr>
+        <w:pStyle w:val="BUG"/>
+      </w:pPr>
+      <w:r>
+        <w:t>17. Les semaines des fragments != 0 NE S’ACTUALISENT PLUS</w:t>
       </w:r>
     </w:p>
     <w:p>
@@ -617,7 +943,7 @@
         <w:pStyle w:val="Version"/>
       </w:pPr>
       <w:r>
-        <w:t>14a</w:t>
+        <w:t>12c</w:t>
       </w:r>
     </w:p>
     <w:p>
@@ -625,7 +951,80 @@
         <w:pStyle w:val="Datee"/>
       </w:pPr>
       <w:r>
-        <w:t>15 04 2015</w:t>
+        <w:t>22 03 2015</w:t>
+      </w:r>
+    </w:p>
+    <w:p>
+      <w:pPr>
+        <w:pStyle w:val="Bug-"/>
+      </w:pPr>
+      <w:r>
+        <w:t xml:space="preserve">14. </w:t>
+      </w:r>
+      <w:r>
+        <w:t>O</w:t>
+      </w:r>
+      <w:r>
+        <w:t>k</w:t>
+      </w:r>
+    </w:p>
+    <w:p>
+      <w:pPr>
+        <w:pStyle w:val="BUG"/>
+      </w:pPr>
+      <w:r>
+        <w:t xml:space="preserve">15. </w:t>
+      </w:r>
+      <w:r>
+        <w:t>Sélection semaine dans les pref FC</w:t>
+      </w:r>
+    </w:p>
+    <w:p>
+      <w:pPr>
+        <w:pStyle w:val="BUG"/>
+      </w:pPr>
+      <w:r>
+        <w:t>16. De temps en temps les semaines ne sont pas les bonnes</w:t>
+      </w:r>
+    </w:p>
+    <w:p>
+      <w:pPr>
+        <w:pStyle w:val="Version"/>
+      </w:pPr>
+      <w:r>
+        <w:t>12b</w:t>
+      </w:r>
+    </w:p>
+    <w:p>
+      <w:pPr>
+        <w:pStyle w:val="Datee"/>
+      </w:pPr>
+      <w:r>
+        <w:t>22 03 2015</w:t>
+      </w:r>
+    </w:p>
+    <w:p>
+      <w:pPr>
+        <w:pStyle w:val="Enlever"/>
+      </w:pPr>
+      <w:r>
+        <w:t>Préférence CM</w:t>
+      </w:r>
+    </w:p>
+    <w:p>
+      <w:pPr>
+        <w:pStyle w:val="Ajouter"/>
+      </w:pPr>
+      <w:r>
+        <w:t>Afficher/cacher le panel heures</w:t>
+      </w:r>
+    </w:p>
+    <w:p>
+      <w:pPr>
+        <w:pStyle w:val="Ajouter"/>
+      </w:pPr>
+      <w:r>
+        <w:t>Personnalisation des couleurs depuis les préférences</w:t>
       </w:r>
     </w:p>
     <w:p>
@@ -633,15 +1032,31 @@
         <w:pStyle w:val="Modifier"/>
       </w:pPr>
       <w:r>
-        <w:t>Fix du hash qui empechait de se connecter (vidage de cache sur les identifiants)</w:t>
-      </w:r>
-    </w:p>
-    <w:p>
-      <w:pPr>
-        <w:pStyle w:val="Ajouter"/>
-      </w:pPr>
-      <w:r>
-        <w:t>Hash sur toutes les méthodes qui storent le mdp</w:t>
+        <w:t>Ordre et titre des préférences</w:t>
+      </w:r>
+    </w:p>
+    <w:p>
+      <w:pPr>
+        <w:pStyle w:val="Bug-"/>
+      </w:pPr>
+      <w:r>
+        <w:t>13</w:t>
+      </w:r>
+    </w:p>
+    <w:p>
+      <w:pPr>
+        <w:pStyle w:val="Modifier"/>
+      </w:pPr>
+      <w:r>
+        <w:t>Popup cours plus jolie</w:t>
+      </w:r>
+    </w:p>
+    <w:p>
+      <w:pPr>
+        <w:pStyle w:val="Ajouter"/>
+      </w:pPr>
+      <w:r>
+        <w:t>Ajout d’un devoir</w:t>
       </w:r>
     </w:p>
     <w:p>
@@ -649,7 +1064,7 @@
         <w:pStyle w:val="Version"/>
       </w:pPr>
       <w:r>
-        <w:t>14</w:t>
+        <w:t>12a</w:t>
       </w:r>
     </w:p>
     <w:p>
@@ -657,26 +1072,143 @@
         <w:pStyle w:val="Datee"/>
       </w:pPr>
       <w:r>
-        <w:t>14 04 2015</w:t>
-      </w:r>
-    </w:p>
-    <w:p>
-      <w:pPr>
-        <w:pStyle w:val="Ajouter"/>
-      </w:pPr>
-      <w:r>
-        <w:t>Mdp haché</w:t>
-      </w:r>
-    </w:p>
-    <w:p>
-      <w:pPr>
-        <w:pStyle w:val="Ajouter"/>
-      </w:pPr>
-      <w:r>
-        <w:t>Progressbar tout en haut</w:t>
-      </w:r>
-      <w:r>
-        <w:t xml:space="preserve"> sur chaque semaine</w:t>
+        <w:t>21 03 2012</w:t>
+      </w:r>
+    </w:p>
+    <w:p>
+      <w:pPr>
+        <w:pStyle w:val="Bug-"/>
+      </w:pPr>
+      <w:r>
+        <w:lastRenderedPageBreak/>
+        <w:t>12</w:t>
+      </w:r>
+    </w:p>
+    <w:p>
+      <w:pPr>
+        <w:pStyle w:val="Version"/>
+      </w:pPr>
+      <w:r>
+        <w:t>12</w:t>
+      </w:r>
+    </w:p>
+    <w:p>
+      <w:pPr>
+        <w:pStyle w:val="Datee"/>
+      </w:pPr>
+      <w:r>
+        <w:t>18 03 2015</w:t>
+      </w:r>
+    </w:p>
+    <w:p>
+      <w:pPr>
+        <w:pStyle w:val="BUG"/>
+      </w:pPr>
+      <w:r>
+        <w:t>14. Substring du mois dans le header (septembre =&gt; sept), null pointer si mois.length = 4</w:t>
+      </w:r>
+    </w:p>
+    <w:p>
+      <w:pPr>
+        <w:pStyle w:val="Ajouter"/>
+      </w:pPr>
+      <w:r>
+        <w:t>Sauvegarde du JSON dans les sharedpref</w:t>
+      </w:r>
+    </w:p>
+    <w:p>
+      <w:pPr>
+        <w:pStyle w:val="BUG"/>
+      </w:pPr>
+      <w:r>
+        <w:t>12. Prochain site null pointer</w:t>
+      </w:r>
+    </w:p>
+    <w:p>
+      <w:pPr>
+        <w:pStyle w:val="Version"/>
+      </w:pPr>
+      <w:r>
+        <w:t>11</w:t>
+      </w:r>
+    </w:p>
+    <w:p>
+      <w:pPr>
+        <w:pStyle w:val="Datee"/>
+      </w:pPr>
+      <w:r>
+        <w:t>1</w:t>
+      </w:r>
+      <w:r>
+        <w:t>8 03 2015</w:t>
+      </w:r>
+    </w:p>
+    <w:p>
+      <w:pPr>
+        <w:pStyle w:val="Ajouter"/>
+      </w:pPr>
+      <w:r>
+        <w:t>Popup A propos</w:t>
+      </w:r>
+      <w:r>
+        <w:t xml:space="preserve"> depuis le menu</w:t>
+      </w:r>
+    </w:p>
+    <w:p>
+      <w:pPr>
+        <w:pStyle w:val="Ajouter"/>
+      </w:pPr>
+      <w:r>
+        <w:t>Prochain site</w:t>
+      </w:r>
+    </w:p>
+    <w:p>
+      <w:pPr>
+        <w:pStyle w:val="Ajouter"/>
+      </w:pPr>
+      <w:r>
+        <w:t>« Barre now » : indicateur de l’heure actuelle</w:t>
+      </w:r>
+    </w:p>
+    <w:p>
+      <w:pPr>
+        <w:pStyle w:val="Ajouter"/>
+      </w:pPr>
+      <w:r>
+        <w:t>Nom des exam/présentation/rattrapage</w:t>
+      </w:r>
+    </w:p>
+    <w:p>
+      <w:pPr>
+        <w:pStyle w:val="Bug-"/>
+      </w:pPr>
+      <w:r>
+        <w:t xml:space="preserve">10. </w:t>
+      </w:r>
+      <w:r>
+        <w:t>Résolu</w:t>
+      </w:r>
+    </w:p>
+    <w:p>
+      <w:pPr>
+        <w:pStyle w:val="BUG"/>
+      </w:pPr>
+      <w:r>
+        <w:t>11. Barre now apparait sur certaines semaines (wtf</w:t>
+      </w:r>
+      <w:r>
+        <w:t> ?!</w:t>
+      </w:r>
+      <w:r>
+        <w:t>)</w:t>
+      </w:r>
+    </w:p>
+    <w:p>
+      <w:pPr>
+        <w:pStyle w:val="Bug-"/>
+      </w:pPr>
+      <w:r>
+        <w:t>6. Résolu (plus de filtre anymore)</w:t>
       </w:r>
     </w:p>
     <w:p>
@@ -684,31 +1216,38 @@
         <w:pStyle w:val="Modifier"/>
       </w:pPr>
       <w:r>
-        <w:t>SDK max : 22</w:t>
-      </w:r>
-    </w:p>
-    <w:p>
-      <w:pPr>
-        <w:pStyle w:val="Ajouter"/>
-      </w:pPr>
-      <w:r>
-        <w:t>A partir de maintenant, le code est sur git public</w:t>
-      </w:r>
-    </w:p>
-    <w:p>
-      <w:pPr>
-        <w:pStyle w:val="Ajouter"/>
-      </w:pPr>
-      <w:r>
-        <w:t>Vider le cache quitte l’appli</w:t>
-      </w:r>
-    </w:p>
-    <w:p>
-      <w:pPr>
-        <w:pStyle w:val="Ajouter"/>
-      </w:pPr>
-      <w:r>
-        <w:t>Ajout du bulletin</w:t>
+        <w:t xml:space="preserve">Input type de </w:t>
+      </w:r>
+      <w:r>
+        <w:t>l</w:t>
+      </w:r>
+      <w:r>
+        <w:t>‘et identifiant = textNosuggestions au lieu de textEmail</w:t>
+      </w:r>
+    </w:p>
+    <w:p>
+      <w:pPr>
+        <w:pStyle w:val="Modifier"/>
+      </w:pPr>
+      <w:r>
+        <w:t>Raccourci du « </w:t>
+      </w:r>
+      <w:r>
+        <w:t>Semaine d</w:t>
+      </w:r>
+      <w:r>
+        <w:t>u X au Y septembre » en « du X au Y sept »</w:t>
+      </w:r>
+    </w:p>
+    <w:p>
+      <w:pPr>
+        <w:pStyle w:val="Modifier"/>
+      </w:pPr>
+      <w:r>
+        <w:t>Raccourci du « Prochain site » en « Next :</w:t>
+      </w:r>
+      <w:r>
+        <w:t> »</w:t>
       </w:r>
     </w:p>
     <w:p>
@@ -716,7 +1255,7 @@
         <w:pStyle w:val="Version"/>
       </w:pPr>
       <w:r>
-        <w:t>13b</w:t>
+        <w:t>10</w:t>
       </w:r>
     </w:p>
     <w:p>
@@ -724,7 +1263,26 @@
         <w:pStyle w:val="Datee"/>
       </w:pPr>
       <w:r>
-        <w:t>29 03 2015</w:t>
+        <w:t>14 03 2015</w:t>
+      </w:r>
+    </w:p>
+    <w:p>
+      <w:pPr>
+        <w:pStyle w:val="BUG"/>
+      </w:pPr>
+      <w:r>
+        <w:t>13. FC quand on quitte puis on revient à cause de l’avancement</w:t>
+      </w:r>
+    </w:p>
+    <w:p>
+      <w:pPr>
+        <w:pStyle w:val="BUG"/>
+      </w:pPr>
+      <w:r>
+        <w:t xml:space="preserve">10. </w:t>
+      </w:r>
+      <w:r>
+        <w:t>Interro + présentation = CM !</w:t>
       </w:r>
     </w:p>
     <w:p>
@@ -732,7 +1290,56 @@
         <w:pStyle w:val="Modifier"/>
       </w:pPr>
       <w:r>
-        <w:t>Code refactor</w:t>
+        <w:t xml:space="preserve">-- </w:t>
+      </w:r>
+      <w:r>
+        <w:t>Reprise depuis v9</w:t>
+      </w:r>
+      <w:r>
+        <w:t xml:space="preserve"> --</w:t>
+      </w:r>
+    </w:p>
+    <w:p>
+      <w:pPr>
+        <w:pStyle w:val="Modifier"/>
+      </w:pPr>
+      <w:r>
+        <w:t>Logo</w:t>
+      </w:r>
+    </w:p>
+    <w:p>
+      <w:pPr>
+        <w:pStyle w:val="Modifier"/>
+      </w:pPr>
+      <w:r>
+        <w:t xml:space="preserve">L’edit text identifiant de cette popup est mtn de type </w:t>
+      </w:r>
+      <w:r>
+        <w:t>textEmailAddress</w:t>
+      </w:r>
+    </w:p>
+    <w:p>
+      <w:pPr>
+        <w:pStyle w:val="Modifier"/>
+      </w:pPr>
+      <w:r>
+        <w:t xml:space="preserve">Nom layout accueil.xml devient semaines.xml (c’était illogique) </w:t>
+      </w:r>
+    </w:p>
+    <w:p>
+      <w:pPr>
+        <w:pStyle w:val="Bug-"/>
+      </w:pPr>
+      <w:r>
+        <w:t>7. Permission OK</w:t>
+      </w:r>
+    </w:p>
+    <w:p>
+      <w:pPr>
+        <w:pStyle w:val="Bug-"/>
+      </w:pPr>
+      <w:r>
+        <w:t>8. Correction du bon mois</w:t>
       </w:r>
     </w:p>
     <w:p>
@@ -740,32 +1347,29 @@
         <w:pStyle w:val="Enlever"/>
       </w:pPr>
       <w:r>
-        <w:t xml:space="preserve">Avancement </w:t>
-      </w:r>
-      <w:r>
-        <w:t xml:space="preserve">dans </w:t>
-      </w:r>
-      <w:r>
-        <w:t>semaines</w:t>
-      </w:r>
-      <w:r>
-        <w:t xml:space="preserve"> activité</w:t>
-      </w:r>
-    </w:p>
-    <w:p>
-      <w:pPr>
-        <w:pStyle w:val="Ajouter"/>
-      </w:pPr>
-      <w:r>
-        <w:t>Vider le cache (edt/json semaine uniquement)</w:t>
-      </w:r>
-    </w:p>
-    <w:p>
-      <w:pPr>
-        <w:pStyle w:val="Ajouter"/>
-      </w:pPr>
-      <w:r>
-        <w:t>Date du jour dans CoursVue, popup au clic sur cours</w:t>
+        <w:t>Suppression drawables inutiles</w:t>
+      </w:r>
+    </w:p>
+    <w:p>
+      <w:pPr>
+        <w:pStyle w:val="Ajouter"/>
+      </w:pPr>
+      <w:r>
+        <w:t>Bouton quitter dans le menu</w:t>
+      </w:r>
+    </w:p>
+    <w:p>
+      <w:pPr>
+        <w:pStyle w:val="Modifier"/>
+      </w:pPr>
+      <w:r>
+        <w:t xml:space="preserve">-- </w:t>
+      </w:r>
+      <w:r>
+        <w:t>Fin reprise depuis v9</w:t>
+      </w:r>
+      <w:r>
+        <w:t xml:space="preserve"> --</w:t>
       </w:r>
     </w:p>
     <w:p>
@@ -773,7 +1377,24 @@
         <w:pStyle w:val="Bug-"/>
       </w:pPr>
       <w:r>
-        <w:t>20</w:t>
+        <w:t>6. correction filtre dans la popup identifiants</w:t>
+      </w:r>
+    </w:p>
+    <w:p>
+      <w:pPr>
+        <w:pStyle w:val="BUG"/>
+      </w:pPr>
+      <w:r>
+        <w:lastRenderedPageBreak/>
+        <w:t>6. Toujours présent !!</w:t>
+      </w:r>
+    </w:p>
+    <w:p>
+      <w:pPr>
+        <w:pStyle w:val="Ajouter"/>
+      </w:pPr>
+      <w:r>
+        <w:t>Nouveau package : factory</w:t>
       </w:r>
     </w:p>
     <w:p>
@@ -781,15 +1402,75 @@
         <w:pStyle w:val="Modifier"/>
       </w:pPr>
       <w:r>
-        <w:t>Les CM avec devoirs ne sont pas cachés</w:t>
-      </w:r>
-    </w:p>
-    <w:p>
-      <w:pPr>
-        <w:pStyle w:val="Ajouter"/>
-      </w:pPr>
-      <w:r>
-        <w:t>Cette version vide le cache automatiquement si lancé pour la première fois</w:t>
+        <w:t>Les websettings sont initialisés avant les cookies</w:t>
+      </w:r>
+    </w:p>
+    <w:p>
+      <w:pPr>
+        <w:pStyle w:val="Bug-"/>
+      </w:pPr>
+      <w:r>
+        <w:t xml:space="preserve">3. </w:t>
+      </w:r>
+      <w:r>
+        <w:t>onResume n’est plus, c’était incohérent. On a maintenant que des onCreate. Correction du bug où l’edt ne s’affiche plus selon doù l’on vient</w:t>
+      </w:r>
+    </w:p>
+    <w:p>
+      <w:pPr>
+        <w:pStyle w:val="Ajouter"/>
+      </w:pPr>
+      <w:r>
+        <w:t>Nouvelle préférence : nombre de semaines à télécharger</w:t>
+      </w:r>
+    </w:p>
+    <w:p>
+      <w:pPr>
+        <w:pStyle w:val="Modifier"/>
+      </w:pPr>
+      <w:r>
+        <w:t>Toutes les semaines se charge</w:t>
+      </w:r>
+      <w:r>
+        <w:t>n</w:t>
+      </w:r>
+      <w:r>
+        <w:t>t d’un coup</w:t>
+      </w:r>
+    </w:p>
+    <w:p>
+      <w:pPr>
+        <w:pStyle w:val="Ajouter"/>
+      </w:pPr>
+      <w:r>
+        <w:t>Popup « attention les pref seront chargées au redémarrage »</w:t>
+      </w:r>
+    </w:p>
+    <w:p>
+      <w:pPr>
+        <w:pStyle w:val="Bug-"/>
+      </w:pPr>
+      <w:r>
+        <w:t xml:space="preserve">4. </w:t>
+      </w:r>
+      <w:r>
+        <w:t>Afficher/cacher CM OK pour tous les frags</w:t>
+      </w:r>
+    </w:p>
+    <w:p>
+      <w:pPr>
+        <w:pStyle w:val="Modifier"/>
+      </w:pPr>
+      <w:r>
+        <w:t>Changement de packake en com.fcourgey.myepfnew</w:t>
+      </w:r>
+    </w:p>
+    <w:p>
+      <w:pPr>
+        <w:pStyle w:val="Modifier"/>
+      </w:pPr>
+      <w:r>
+        <w:t>Nouvelle keystore</w:t>
       </w:r>
     </w:p>
     <w:p>
@@ -797,7 +1478,7 @@
         <w:pStyle w:val="Version"/>
       </w:pPr>
       <w:r>
-        <w:t>13a</w:t>
+        <w:t>9c</w:t>
       </w:r>
     </w:p>
     <w:p>
@@ -805,7 +1486,7 @@
         <w:pStyle w:val="Datee"/>
       </w:pPr>
       <w:r>
-        <w:t>28 02 2015</w:t>
+        <w:t>12 03 2015</w:t>
       </w:r>
     </w:p>
     <w:p>
@@ -813,7 +1494,37 @@
         <w:pStyle w:val="Bug-"/>
       </w:pPr>
       <w:r>
-        <w:t>17</w:t>
+        <w:t xml:space="preserve">7. </w:t>
+      </w:r>
+      <w:r>
+        <w:t>WRITE EXTERNAL STORAGE NECESSAIRE pour les shared pref</w:t>
+      </w:r>
+    </w:p>
+    <w:p>
+      <w:pPr>
+        <w:pStyle w:val="Bug-"/>
+      </w:pPr>
+      <w:r>
+        <w:t xml:space="preserve">8. </w:t>
+      </w:r>
+      <w:r>
+        <w:t>Correction du bon mois</w:t>
+      </w:r>
+    </w:p>
+    <w:p>
+      <w:pPr>
+        <w:pStyle w:val="Version"/>
+      </w:pPr>
+      <w:r>
+        <w:t>9b</w:t>
+      </w:r>
+    </w:p>
+    <w:p>
+      <w:pPr>
+        <w:pStyle w:val="Datee"/>
+      </w:pPr>
+      <w:r>
+        <w:t>date</w:t>
       </w:r>
     </w:p>
     <w:p>
@@ -821,10 +1532,7 @@
         <w:pStyle w:val="Enlever"/>
       </w:pPr>
       <w:r>
-        <w:t>M</w:t>
-      </w:r>
-      <w:r>
-        <w:t>enu</w:t>
+        <w:t>Permission Manifest WRITE EXTERNAL STORAGE</w:t>
       </w:r>
     </w:p>
     <w:p>
@@ -832,16 +1540,42 @@
         <w:pStyle w:val="BUG"/>
       </w:pPr>
       <w:r>
-        <w:t>20. LES JOURS DES TD NE SONT PAS TOUJOURS BONS !!!</w:t>
-      </w:r>
-      <w:r>
-        <w:t xml:space="preserve"> (</w:t>
-      </w:r>
-      <w:r>
-        <w:t>SemaineFragment.</w:t>
-      </w:r>
-      <w:r>
-        <w:t>stringToCalendar)</w:t>
+        <w:t>7. La permission ne doit pas être retirée</w:t>
+      </w:r>
+    </w:p>
+    <w:p>
+      <w:pPr>
+        <w:pStyle w:val="Modifier"/>
+      </w:pPr>
+      <w:r>
+        <w:t>Nom layout accueil.xml devient semaines.xml (c’était illogique)</w:t>
+      </w:r>
+    </w:p>
+    <w:p>
+      <w:pPr>
+        <w:pStyle w:val="Modifier"/>
+      </w:pPr>
+      <w:r>
+        <w:t>Mise à jour à chaque fois (suppression booléens connectéAMyEpf et EdtTéléchargé)</w:t>
+      </w:r>
+    </w:p>
+    <w:p>
+      <w:pPr>
+        <w:pStyle w:val="Ajouter"/>
+      </w:pPr>
+      <w:r>
+        <w:t>Bouton quitter dans le menu</w:t>
+      </w:r>
+    </w:p>
+    <w:p>
+      <w:pPr>
+        <w:pStyle w:val="BUG"/>
+      </w:pPr>
+      <w:r>
+        <w:t xml:space="preserve">8. </w:t>
+      </w:r>
+      <w:r>
+        <w:t>Décalage d’un mois vers l’avant</w:t>
       </w:r>
     </w:p>
     <w:p>
@@ -849,40 +1583,81 @@
         <w:pStyle w:val="Version"/>
       </w:pPr>
       <w:r>
+        <w:t>9a</w:t>
+      </w:r>
+    </w:p>
+    <w:p>
+      <w:pPr>
+        <w:pStyle w:val="Datee"/>
+      </w:pPr>
+      <w:r>
+        <w:t>11 03 2015</w:t>
+      </w:r>
+    </w:p>
+    <w:p>
+      <w:pPr>
+        <w:pStyle w:val="Bug-"/>
+      </w:pPr>
+      <w:r>
+        <w:t>6. Suppression filtre</w:t>
+      </w:r>
+      <w:r>
+        <w:t xml:space="preserve"> dans la popup identifiants</w:t>
+      </w:r>
+    </w:p>
+    <w:p>
+      <w:pPr>
+        <w:pStyle w:val="Modifier"/>
+      </w:pPr>
+      <w:r>
+        <w:t>L’edit text identifiant de cette popup est mtn</w:t>
+      </w:r>
+      <w:r>
+        <w:t xml:space="preserve"> de type </w:t>
+      </w:r>
+      <w:r>
+        <w:t>textEmailAddress</w:t>
+      </w:r>
+    </w:p>
+    <w:p>
+      <w:pPr>
+        <w:pStyle w:val="Modifier"/>
+      </w:pPr>
+      <w:r>
+        <w:t>logo</w:t>
+      </w:r>
+    </w:p>
+    <w:p>
+      <w:pPr>
+        <w:pStyle w:val="Enlever"/>
+      </w:pPr>
+      <w:r>
+        <w:t>Suppression drawables inutiles</w:t>
+      </w:r>
+    </w:p>
+    <w:p>
+      <w:pPr>
+        <w:pStyle w:val="Version"/>
+      </w:pPr>
+      <w:r>
+        <w:t>9</w:t>
+      </w:r>
+    </w:p>
+    <w:p>
+      <w:pPr>
+        <w:pStyle w:val="Datee"/>
+      </w:pPr>
+      <w:r>
+        <w:t>10 03 2015</w:t>
+      </w:r>
+    </w:p>
+    <w:p>
+      <w:pPr>
+        <w:pStyle w:val="Modifier"/>
+      </w:pPr>
+      <w:r>
         <w:lastRenderedPageBreak/>
-        <w:t>13</w:t>
-      </w:r>
-    </w:p>
-    <w:p>
-      <w:pPr>
-        <w:pStyle w:val="Datee"/>
-      </w:pPr>
-      <w:r>
-        <w:t>25 03 2015</w:t>
-      </w:r>
-    </w:p>
-    <w:p>
-      <w:pPr>
-        <w:pStyle w:val="Ajouter"/>
-      </w:pPr>
-      <w:r>
-        <w:t>Navigation drawer</w:t>
-      </w:r>
-    </w:p>
-    <w:p>
-      <w:pPr>
-        <w:pStyle w:val="Ajouter"/>
-      </w:pPr>
-      <w:r>
-        <w:t>Photo de profil dans le drawer</w:t>
-      </w:r>
-    </w:p>
-    <w:p>
-      <w:pPr>
-        <w:pStyle w:val="Modifier"/>
-      </w:pPr>
-      <w:r>
-        <w:t>Separateur_view est mtn un drawable</w:t>
+        <w:t>Nom du projet : MyEPF -&gt; myEPF</w:t>
       </w:r>
     </w:p>
     <w:p>
@@ -890,7 +1665,18 @@
         <w:pStyle w:val="Bug-"/>
       </w:pPr>
       <w:r>
-        <w:t>15 (dans préférences fragment, le nb semaines to dl)</w:t>
+        <w:t>1</w:t>
+      </w:r>
+      <w:r>
+        <w:t xml:space="preserve"> avec AccueilActivite qui lance un this.finish()</w:t>
+      </w:r>
+    </w:p>
+    <w:p>
+      <w:pPr>
+        <w:pStyle w:val="Ajouter"/>
+      </w:pPr>
+      <w:r>
+        <w:t>Ajout de la prise en compte des identifiants (identifiant + mdp) dans la connexion (+enregistrement pref)</w:t>
       </w:r>
     </w:p>
     <w:p>
@@ -898,7 +1684,40 @@
         <w:pStyle w:val="BUG"/>
       </w:pPr>
       <w:r>
-        <w:t>17. Les semaines des fragments != 0 NE S’ACTUALISENT PLUS</w:t>
+        <w:t>sCm est différent pour chaque semaine !!</w:t>
+      </w:r>
+      <w:r>
+        <w:t xml:space="preserve"> (4)</w:t>
+      </w:r>
+    </w:p>
+    <w:p>
+      <w:pPr>
+        <w:pStyle w:val="Ajouter"/>
+      </w:pPr>
+      <w:r>
+        <w:t>Container heures</w:t>
+      </w:r>
+    </w:p>
+    <w:p>
+      <w:pPr>
+        <w:pStyle w:val="BUG"/>
+      </w:pPr>
+      <w:r>
+        <w:t>Afficher/cacher CM</w:t>
+      </w:r>
+      <w:r>
+        <w:t xml:space="preserve"> depuis les pref n’a aucun effet</w:t>
+      </w:r>
+      <w:r>
+        <w:t xml:space="preserve"> (5)</w:t>
+      </w:r>
+    </w:p>
+    <w:p>
+      <w:pPr>
+        <w:pStyle w:val="BUG"/>
+      </w:pPr>
+      <w:r>
+        <w:t>6. Le filtre de l’identifiant déconne</w:t>
       </w:r>
     </w:p>
     <w:p>
@@ -906,788 +1725,6 @@
         <w:pStyle w:val="Version"/>
       </w:pPr>
       <w:r>
-        <w:t>12c</w:t>
-      </w:r>
-    </w:p>
-    <w:p>
-      <w:pPr>
-        <w:pStyle w:val="Datee"/>
-      </w:pPr>
-      <w:r>
-        <w:t>22 03 2015</w:t>
-      </w:r>
-    </w:p>
-    <w:p>
-      <w:pPr>
-        <w:pStyle w:val="Bug-"/>
-      </w:pPr>
-      <w:r>
-        <w:t xml:space="preserve">14. </w:t>
-      </w:r>
-      <w:r>
-        <w:t>O</w:t>
-      </w:r>
-      <w:r>
-        <w:t>k</w:t>
-      </w:r>
-    </w:p>
-    <w:p>
-      <w:pPr>
-        <w:pStyle w:val="BUG"/>
-      </w:pPr>
-      <w:r>
-        <w:t xml:space="preserve">15. </w:t>
-      </w:r>
-      <w:r>
-        <w:t>Sélection semaine dans les pref FC</w:t>
-      </w:r>
-    </w:p>
-    <w:p>
-      <w:pPr>
-        <w:pStyle w:val="BUG"/>
-      </w:pPr>
-      <w:r>
-        <w:t>16. De temps en temps les semaines ne sont pas les bonnes</w:t>
-      </w:r>
-    </w:p>
-    <w:p>
-      <w:pPr>
-        <w:pStyle w:val="Version"/>
-      </w:pPr>
-      <w:r>
-        <w:t>12b</w:t>
-      </w:r>
-    </w:p>
-    <w:p>
-      <w:pPr>
-        <w:pStyle w:val="Datee"/>
-      </w:pPr>
-      <w:r>
-        <w:t>22 03 2015</w:t>
-      </w:r>
-    </w:p>
-    <w:p>
-      <w:pPr>
-        <w:pStyle w:val="Enlever"/>
-      </w:pPr>
-      <w:r>
-        <w:t>Préférence CM</w:t>
-      </w:r>
-    </w:p>
-    <w:p>
-      <w:pPr>
-        <w:pStyle w:val="Ajouter"/>
-      </w:pPr>
-      <w:r>
-        <w:t>Afficher/cacher le panel heures</w:t>
-      </w:r>
-    </w:p>
-    <w:p>
-      <w:pPr>
-        <w:pStyle w:val="Ajouter"/>
-      </w:pPr>
-      <w:r>
-        <w:t>Personnalisation des couleurs depuis les préférences</w:t>
-      </w:r>
-    </w:p>
-    <w:p>
-      <w:pPr>
-        <w:pStyle w:val="Modifier"/>
-      </w:pPr>
-      <w:r>
-        <w:t>Ordre et titre des préférences</w:t>
-      </w:r>
-    </w:p>
-    <w:p>
-      <w:pPr>
-        <w:pStyle w:val="Bug-"/>
-      </w:pPr>
-      <w:r>
-        <w:t>13</w:t>
-      </w:r>
-    </w:p>
-    <w:p>
-      <w:pPr>
-        <w:pStyle w:val="Modifier"/>
-      </w:pPr>
-      <w:r>
-        <w:t>Popup cours plus jolie</w:t>
-      </w:r>
-    </w:p>
-    <w:p>
-      <w:pPr>
-        <w:pStyle w:val="Ajouter"/>
-      </w:pPr>
-      <w:r>
-        <w:t>Ajout d’un devoir</w:t>
-      </w:r>
-    </w:p>
-    <w:p>
-      <w:pPr>
-        <w:pStyle w:val="Version"/>
-      </w:pPr>
-      <w:r>
-        <w:t>12a</w:t>
-      </w:r>
-    </w:p>
-    <w:p>
-      <w:pPr>
-        <w:pStyle w:val="Datee"/>
-      </w:pPr>
-      <w:r>
-        <w:t>21 03 2012</w:t>
-      </w:r>
-    </w:p>
-    <w:p>
-      <w:pPr>
-        <w:pStyle w:val="Bug-"/>
-      </w:pPr>
-      <w:r>
-        <w:t>12</w:t>
-      </w:r>
-    </w:p>
-    <w:p>
-      <w:pPr>
-        <w:pStyle w:val="Version"/>
-      </w:pPr>
-      <w:r>
-        <w:t>12</w:t>
-      </w:r>
-    </w:p>
-    <w:p>
-      <w:pPr>
-        <w:pStyle w:val="Datee"/>
-      </w:pPr>
-      <w:r>
-        <w:t>18 03 2015</w:t>
-      </w:r>
-    </w:p>
-    <w:p>
-      <w:pPr>
-        <w:pStyle w:val="BUG"/>
-      </w:pPr>
-      <w:r>
-        <w:t>14. Substring du mois dans le header (septembre =&gt; sept), null pointer si mois.length = 4</w:t>
-      </w:r>
-    </w:p>
-    <w:p>
-      <w:pPr>
-        <w:pStyle w:val="Ajouter"/>
-      </w:pPr>
-      <w:r>
-        <w:t>Sauvegarde du JSON dans les sharedpref</w:t>
-      </w:r>
-    </w:p>
-    <w:p>
-      <w:pPr>
-        <w:pStyle w:val="BUG"/>
-      </w:pPr>
-      <w:r>
-        <w:t>12. Prochain site null pointer</w:t>
-      </w:r>
-    </w:p>
-    <w:p>
-      <w:pPr>
-        <w:pStyle w:val="Version"/>
-      </w:pPr>
-      <w:r>
-        <w:lastRenderedPageBreak/>
-        <w:t>11</w:t>
-      </w:r>
-    </w:p>
-    <w:p>
-      <w:pPr>
-        <w:pStyle w:val="Datee"/>
-      </w:pPr>
-      <w:r>
-        <w:t>1</w:t>
-      </w:r>
-      <w:r>
-        <w:t>8 03 2015</w:t>
-      </w:r>
-    </w:p>
-    <w:p>
-      <w:pPr>
-        <w:pStyle w:val="Ajouter"/>
-      </w:pPr>
-      <w:r>
-        <w:t>Popup A propos</w:t>
-      </w:r>
-      <w:r>
-        <w:t xml:space="preserve"> depuis le menu</w:t>
-      </w:r>
-    </w:p>
-    <w:p>
-      <w:pPr>
-        <w:pStyle w:val="Ajouter"/>
-      </w:pPr>
-      <w:r>
-        <w:t>Prochain site</w:t>
-      </w:r>
-    </w:p>
-    <w:p>
-      <w:pPr>
-        <w:pStyle w:val="Ajouter"/>
-      </w:pPr>
-      <w:r>
-        <w:t>« Barre now » : indicateur de l’heure actuelle</w:t>
-      </w:r>
-    </w:p>
-    <w:p>
-      <w:pPr>
-        <w:pStyle w:val="Ajouter"/>
-      </w:pPr>
-      <w:r>
-        <w:t>Nom des exam/présentation/rattrapage</w:t>
-      </w:r>
-    </w:p>
-    <w:p>
-      <w:pPr>
-        <w:pStyle w:val="Bug-"/>
-      </w:pPr>
-      <w:r>
-        <w:t xml:space="preserve">10. </w:t>
-      </w:r>
-      <w:r>
-        <w:t>Résolu</w:t>
-      </w:r>
-    </w:p>
-    <w:p>
-      <w:pPr>
-        <w:pStyle w:val="BUG"/>
-      </w:pPr>
-      <w:r>
-        <w:t>11. Barre now apparait sur certaines semaines (wtf</w:t>
-      </w:r>
-      <w:r>
-        <w:t> ?!</w:t>
-      </w:r>
-      <w:r>
-        <w:t>)</w:t>
-      </w:r>
-    </w:p>
-    <w:p>
-      <w:pPr>
-        <w:pStyle w:val="Bug-"/>
-      </w:pPr>
-      <w:r>
-        <w:t>6. Résolu (plus de filtre anymore)</w:t>
-      </w:r>
-    </w:p>
-    <w:p>
-      <w:pPr>
-        <w:pStyle w:val="Modifier"/>
-      </w:pPr>
-      <w:r>
-        <w:t xml:space="preserve">Input type de </w:t>
-      </w:r>
-      <w:r>
-        <w:t>l</w:t>
-      </w:r>
-      <w:r>
-        <w:t>‘et identifiant = textNosuggestions au lieu de textEmail</w:t>
-      </w:r>
-    </w:p>
-    <w:p>
-      <w:pPr>
-        <w:pStyle w:val="Modifier"/>
-      </w:pPr>
-      <w:r>
-        <w:t>Raccourci du « </w:t>
-      </w:r>
-      <w:r>
-        <w:t>Semaine d</w:t>
-      </w:r>
-      <w:r>
-        <w:t>u X au Y septembre » en « du X au Y sept »</w:t>
-      </w:r>
-    </w:p>
-    <w:p>
-      <w:pPr>
-        <w:pStyle w:val="Modifier"/>
-      </w:pPr>
-      <w:r>
-        <w:t>Raccourci du « Prochain site » en « Next :</w:t>
-      </w:r>
-      <w:r>
-        <w:t> »</w:t>
-      </w:r>
-    </w:p>
-    <w:p>
-      <w:pPr>
-        <w:pStyle w:val="Version"/>
-      </w:pPr>
-      <w:r>
-        <w:t>10</w:t>
-      </w:r>
-    </w:p>
-    <w:p>
-      <w:pPr>
-        <w:pStyle w:val="Datee"/>
-      </w:pPr>
-      <w:r>
-        <w:t>14 03 2015</w:t>
-      </w:r>
-    </w:p>
-    <w:p>
-      <w:pPr>
-        <w:pStyle w:val="BUG"/>
-      </w:pPr>
-      <w:r>
-        <w:t>13. FC quand on quitte puis on revient à cause de l’avancement</w:t>
-      </w:r>
-    </w:p>
-    <w:p>
-      <w:pPr>
-        <w:pStyle w:val="BUG"/>
-      </w:pPr>
-      <w:r>
-        <w:t xml:space="preserve">10. </w:t>
-      </w:r>
-      <w:r>
-        <w:t>Interro + présentation = CM !</w:t>
-      </w:r>
-    </w:p>
-    <w:p>
-      <w:pPr>
-        <w:pStyle w:val="Modifier"/>
-      </w:pPr>
-      <w:r>
-        <w:t xml:space="preserve">-- </w:t>
-      </w:r>
-      <w:r>
-        <w:t>Reprise depuis v9</w:t>
-      </w:r>
-      <w:r>
-        <w:t xml:space="preserve"> --</w:t>
-      </w:r>
-    </w:p>
-    <w:p>
-      <w:pPr>
-        <w:pStyle w:val="Modifier"/>
-      </w:pPr>
-      <w:r>
-        <w:t>Logo</w:t>
-      </w:r>
-    </w:p>
-    <w:p>
-      <w:pPr>
-        <w:pStyle w:val="Modifier"/>
-      </w:pPr>
-      <w:r>
-        <w:t xml:space="preserve">L’edit text identifiant de cette popup est mtn de type </w:t>
-      </w:r>
-      <w:r>
-        <w:t>textEmailAddress</w:t>
-      </w:r>
-    </w:p>
-    <w:p>
-      <w:pPr>
-        <w:pStyle w:val="Modifier"/>
-      </w:pPr>
-      <w:r>
-        <w:t xml:space="preserve">Nom layout accueil.xml devient semaines.xml (c’était illogique) </w:t>
-      </w:r>
-    </w:p>
-    <w:p>
-      <w:pPr>
-        <w:pStyle w:val="Bug-"/>
-      </w:pPr>
-      <w:r>
-        <w:t>7. Permission OK</w:t>
-      </w:r>
-    </w:p>
-    <w:p>
-      <w:pPr>
-        <w:pStyle w:val="Bug-"/>
-      </w:pPr>
-      <w:r>
-        <w:t>8. Correction du bon mois</w:t>
-      </w:r>
-    </w:p>
-    <w:p>
-      <w:pPr>
-        <w:pStyle w:val="Enlever"/>
-      </w:pPr>
-      <w:r>
-        <w:t>Suppression drawables inutiles</w:t>
-      </w:r>
-    </w:p>
-    <w:p>
-      <w:pPr>
-        <w:pStyle w:val="Ajouter"/>
-      </w:pPr>
-      <w:r>
-        <w:t>Bouton quitter dans le menu</w:t>
-      </w:r>
-    </w:p>
-    <w:p>
-      <w:pPr>
-        <w:pStyle w:val="Modifier"/>
-      </w:pPr>
-      <w:r>
-        <w:t xml:space="preserve">-- </w:t>
-      </w:r>
-      <w:r>
-        <w:t>Fin reprise depuis v9</w:t>
-      </w:r>
-      <w:r>
-        <w:t xml:space="preserve"> --</w:t>
-      </w:r>
-    </w:p>
-    <w:p>
-      <w:pPr>
-        <w:pStyle w:val="Bug-"/>
-      </w:pPr>
-      <w:r>
-        <w:t>6. correction filtre dans la popup identifiants</w:t>
-      </w:r>
-    </w:p>
-    <w:p>
-      <w:pPr>
-        <w:pStyle w:val="BUG"/>
-      </w:pPr>
-      <w:r>
-        <w:t>6. Toujours présent !!</w:t>
-      </w:r>
-    </w:p>
-    <w:p>
-      <w:pPr>
-        <w:pStyle w:val="Ajouter"/>
-      </w:pPr>
-      <w:r>
-        <w:t>Nouveau package : factory</w:t>
-      </w:r>
-    </w:p>
-    <w:p>
-      <w:pPr>
-        <w:pStyle w:val="Modifier"/>
-      </w:pPr>
-      <w:r>
-        <w:t>Les websettings sont initialisés avant les cookies</w:t>
-      </w:r>
-    </w:p>
-    <w:p>
-      <w:pPr>
-        <w:pStyle w:val="Bug-"/>
-      </w:pPr>
-      <w:r>
-        <w:t xml:space="preserve">3. </w:t>
-      </w:r>
-      <w:r>
-        <w:t>onResume n’est plus, c’était incohérent. On a maintenant que des onCreate. Correction du bug où l’edt ne s’affiche plus selon doù l’on vient</w:t>
-      </w:r>
-    </w:p>
-    <w:p>
-      <w:pPr>
-        <w:pStyle w:val="Ajouter"/>
-      </w:pPr>
-      <w:r>
-        <w:t>Nouvelle préférence : nombre de semaines à télécharger</w:t>
-      </w:r>
-    </w:p>
-    <w:p>
-      <w:pPr>
-        <w:pStyle w:val="Modifier"/>
-      </w:pPr>
-      <w:r>
-        <w:t>Toutes les semaines se charge</w:t>
-      </w:r>
-      <w:r>
-        <w:t>n</w:t>
-      </w:r>
-      <w:r>
-        <w:t>t d’un coup</w:t>
-      </w:r>
-    </w:p>
-    <w:p>
-      <w:pPr>
-        <w:pStyle w:val="Ajouter"/>
-      </w:pPr>
-      <w:r>
-        <w:t>Popup « attention les pref seront chargées au redémarrage »</w:t>
-      </w:r>
-    </w:p>
-    <w:p>
-      <w:pPr>
-        <w:pStyle w:val="Bug-"/>
-      </w:pPr>
-      <w:r>
-        <w:t xml:space="preserve">4. </w:t>
-      </w:r>
-      <w:r>
-        <w:t>Afficher/cacher CM OK pour tous les frags</w:t>
-      </w:r>
-    </w:p>
-    <w:p>
-      <w:pPr>
-        <w:pStyle w:val="Modifier"/>
-      </w:pPr>
-      <w:r>
-        <w:lastRenderedPageBreak/>
-        <w:t>Changement de packake en com.fcourgey.myepfnew</w:t>
-      </w:r>
-    </w:p>
-    <w:p>
-      <w:pPr>
-        <w:pStyle w:val="Modifier"/>
-      </w:pPr>
-      <w:r>
-        <w:t>Nouvelle keystore</w:t>
-      </w:r>
-    </w:p>
-    <w:p>
-      <w:pPr>
-        <w:pStyle w:val="Version"/>
-      </w:pPr>
-      <w:r>
-        <w:t>9c</w:t>
-      </w:r>
-    </w:p>
-    <w:p>
-      <w:pPr>
-        <w:pStyle w:val="Datee"/>
-      </w:pPr>
-      <w:r>
-        <w:t>12 03 2015</w:t>
-      </w:r>
-    </w:p>
-    <w:p>
-      <w:pPr>
-        <w:pStyle w:val="Bug-"/>
-      </w:pPr>
-      <w:r>
-        <w:t xml:space="preserve">7. </w:t>
-      </w:r>
-      <w:r>
-        <w:t>WRITE EXTERNAL STORAGE NECESSAIRE pour les shared pref</w:t>
-      </w:r>
-    </w:p>
-    <w:p>
-      <w:pPr>
-        <w:pStyle w:val="Bug-"/>
-      </w:pPr>
-      <w:r>
-        <w:t xml:space="preserve">8. </w:t>
-      </w:r>
-      <w:r>
-        <w:t>Correction du bon mois</w:t>
-      </w:r>
-    </w:p>
-    <w:p>
-      <w:pPr>
-        <w:pStyle w:val="Version"/>
-      </w:pPr>
-      <w:r>
-        <w:t>9b</w:t>
-      </w:r>
-    </w:p>
-    <w:p>
-      <w:pPr>
-        <w:pStyle w:val="Datee"/>
-      </w:pPr>
-      <w:r>
-        <w:t>date</w:t>
-      </w:r>
-    </w:p>
-    <w:p>
-      <w:pPr>
-        <w:pStyle w:val="Enlever"/>
-      </w:pPr>
-      <w:r>
-        <w:t>Permission Manifest WRITE EXTERNAL STORAGE</w:t>
-      </w:r>
-    </w:p>
-    <w:p>
-      <w:pPr>
-        <w:pStyle w:val="BUG"/>
-      </w:pPr>
-      <w:r>
-        <w:t>7. La permission ne doit pas être retirée</w:t>
-      </w:r>
-    </w:p>
-    <w:p>
-      <w:pPr>
-        <w:pStyle w:val="Modifier"/>
-      </w:pPr>
-      <w:r>
-        <w:t>Nom layout accueil.xml devient semaines.xml (c’était illogique)</w:t>
-      </w:r>
-    </w:p>
-    <w:p>
-      <w:pPr>
-        <w:pStyle w:val="Modifier"/>
-      </w:pPr>
-      <w:r>
-        <w:t>Mise à jour à chaque fois (suppression booléens connectéAMyEpf et EdtTéléchargé)</w:t>
-      </w:r>
-    </w:p>
-    <w:p>
-      <w:pPr>
-        <w:pStyle w:val="Ajouter"/>
-      </w:pPr>
-      <w:r>
-        <w:t>Bouton quitter dans le menu</w:t>
-      </w:r>
-    </w:p>
-    <w:p>
-      <w:pPr>
-        <w:pStyle w:val="BUG"/>
-      </w:pPr>
-      <w:r>
-        <w:t xml:space="preserve">8. </w:t>
-      </w:r>
-      <w:r>
-        <w:t>Décalage d’un mois vers l’avant</w:t>
-      </w:r>
-    </w:p>
-    <w:p>
-      <w:pPr>
-        <w:pStyle w:val="Version"/>
-      </w:pPr>
-      <w:r>
-        <w:t>9a</w:t>
-      </w:r>
-    </w:p>
-    <w:p>
-      <w:pPr>
-        <w:pStyle w:val="Datee"/>
-      </w:pPr>
-      <w:r>
-        <w:t>11 03 2015</w:t>
-      </w:r>
-    </w:p>
-    <w:p>
-      <w:pPr>
-        <w:pStyle w:val="Bug-"/>
-      </w:pPr>
-      <w:r>
-        <w:t>6. Suppression filtre</w:t>
-      </w:r>
-      <w:r>
-        <w:t xml:space="preserve"> dans la popup identifiants</w:t>
-      </w:r>
-    </w:p>
-    <w:p>
-      <w:pPr>
-        <w:pStyle w:val="Modifier"/>
-      </w:pPr>
-      <w:r>
-        <w:t>L’edit text identifiant de cette popup est mtn</w:t>
-      </w:r>
-      <w:r>
-        <w:t xml:space="preserve"> de type </w:t>
-      </w:r>
-      <w:r>
-        <w:t>textEmailAddress</w:t>
-      </w:r>
-    </w:p>
-    <w:p>
-      <w:pPr>
-        <w:pStyle w:val="Modifier"/>
-      </w:pPr>
-      <w:r>
-        <w:t>logo</w:t>
-      </w:r>
-    </w:p>
-    <w:p>
-      <w:pPr>
-        <w:pStyle w:val="Enlever"/>
-      </w:pPr>
-      <w:r>
-        <w:t>Suppression drawables inutiles</w:t>
-      </w:r>
-    </w:p>
-    <w:p>
-      <w:pPr>
-        <w:pStyle w:val="Version"/>
-      </w:pPr>
-      <w:r>
-        <w:t>9</w:t>
-      </w:r>
-    </w:p>
-    <w:p>
-      <w:pPr>
-        <w:pStyle w:val="Datee"/>
-      </w:pPr>
-      <w:r>
-        <w:t>10 03 2015</w:t>
-      </w:r>
-    </w:p>
-    <w:p>
-      <w:pPr>
-        <w:pStyle w:val="Modifier"/>
-      </w:pPr>
-      <w:r>
-        <w:t>Nom du projet : MyEPF -&gt; myEPF</w:t>
-      </w:r>
-    </w:p>
-    <w:p>
-      <w:pPr>
-        <w:pStyle w:val="Bug-"/>
-      </w:pPr>
-      <w:r>
-        <w:t>1</w:t>
-      </w:r>
-      <w:r>
-        <w:t xml:space="preserve"> avec AccueilActivite qui lance un this.finish()</w:t>
-      </w:r>
-    </w:p>
-    <w:p>
-      <w:pPr>
-        <w:pStyle w:val="Ajouter"/>
-      </w:pPr>
-      <w:r>
-        <w:t>Ajout de la prise en compte des identifiants (identifiant + mdp) dans la connexion (+enregistrement pref)</w:t>
-      </w:r>
-    </w:p>
-    <w:p>
-      <w:pPr>
-        <w:pStyle w:val="BUG"/>
-      </w:pPr>
-      <w:r>
-        <w:t>sCm est différent pour chaque semaine !!</w:t>
-      </w:r>
-      <w:r>
-        <w:t xml:space="preserve"> (4)</w:t>
-      </w:r>
-    </w:p>
-    <w:p>
-      <w:pPr>
-        <w:pStyle w:val="Ajouter"/>
-      </w:pPr>
-      <w:r>
-        <w:t>Container heures</w:t>
-      </w:r>
-    </w:p>
-    <w:p>
-      <w:pPr>
-        <w:pStyle w:val="BUG"/>
-      </w:pPr>
-      <w:r>
-        <w:t>Afficher/cacher CM</w:t>
-      </w:r>
-      <w:r>
-        <w:t xml:space="preserve"> depuis les pref n’a aucun effet</w:t>
-      </w:r>
-      <w:r>
-        <w:t xml:space="preserve"> (5)</w:t>
-      </w:r>
-    </w:p>
-    <w:p>
-      <w:pPr>
-        <w:pStyle w:val="BUG"/>
-      </w:pPr>
-      <w:r>
-        <w:t>6. Le filtre de l’identifiant déconne</w:t>
-      </w:r>
-    </w:p>
-    <w:p>
-      <w:pPr>
-        <w:pStyle w:val="Version"/>
-      </w:pPr>
-      <w:r>
-        <w:lastRenderedPageBreak/>
         <w:t>8</w:t>
       </w:r>
     </w:p>
@@ -1920,6 +1957,7 @@
         <w:pStyle w:val="Version"/>
       </w:pPr>
       <w:r>
+        <w:lastRenderedPageBreak/>
         <w:t>5</w:t>
       </w:r>
     </w:p>
@@ -1982,7 +2020,6 @@
         <w:pStyle w:val="BUG"/>
       </w:pPr>
       <w:r>
-        <w:lastRenderedPageBreak/>
         <w:t>21 : les mdp avec ‘ ne fonctionnent pas !!!</w:t>
       </w:r>
     </w:p>
@@ -2075,14 +2112,14 @@
         <v:path o:extrusionok="f" gradientshapeok="t" o:connecttype="rect"/>
         <o:lock v:ext="edit" aspectratio="t"/>
       </v:shapetype>
-      <v:shape id="_x0000_i1030" type="#_x0000_t75" style="width:295.2pt;height:223.2pt" o:bullet="t">
+      <v:shape id="_x0000_i1034" type="#_x0000_t75" style="width:295.5pt;height:222.45pt" o:bullet="t">
         <v:imagedata r:id="rId1" o:title="To-do"/>
       </v:shape>
     </w:pict>
   </w:numPicBullet>
   <w:numPicBullet w:numPicBulletId="1">
     <w:pict>
-      <v:shape id="_x0000_i1031" type="#_x0000_t75" style="width:194.4pt;height:194.4pt" o:bullet="t">
+      <v:shape id="_x0000_i1035" type="#_x0000_t75" style="width:194.5pt;height:194.5pt" o:bullet="t">
         <v:imagedata r:id="rId2" o:title="Notepad"/>
       </v:shape>
     </w:pict>

</xml_diff>

<commit_message>
merge new-archi > master : v16e (en cours) 16.06.2015
</commit_message>
<xml_diff>
--- a/changelog.docx
+++ b/changelog.docx
@@ -45,18 +45,13 @@
     </w:p>
     <w:p>
       <w:r>
-        <w:t>Changer le décalage d’une semaine (samedi 14h) pref</w:t>
-      </w:r>
-    </w:p>
-    <w:p>
-      <w:r>
         <w:t xml:space="preserve">Pref : noms des </w:t>
       </w:r>
       <w:r>
         <w:t>matières</w:t>
       </w:r>
       <w:r>
-        <w:t xml:space="preserve"> raccourci perso (get toutes les matières avec l’url magique sans weekdirection)</w:t>
+        <w:t xml:space="preserve"> raccourci perso</w:t>
       </w:r>
     </w:p>
     <w:p>
@@ -75,13 +70,37 @@
       </w:r>
     </w:p>
     <w:p>
-      <w:r>
-        <w:t>Gérer les vacances !</w:t>
-      </w:r>
-    </w:p>
-    <w:p>
-      <w:r>
-        <w:t>Inclure les pref+apropos dans le drawer layout et non une activity à part</w:t>
+      <w:pPr>
+        <w:rPr>
+          <w:b/>
+        </w:rPr>
+      </w:pPr>
+      <w:r>
+        <w:t>Gérer différentes locales (et non plus french only)</w:t>
+      </w:r>
+    </w:p>
+    <w:p>
+      <w:r>
+        <w:t>Dans le bulletin, je veux</w:t>
+      </w:r>
+      <w:r>
+        <w:t xml:space="preserve"> une liste d’années 2012 201</w:t>
+      </w:r>
+      <w:r>
+        <w:t>3</w:t>
+      </w:r>
+      <w:r>
+        <w:t xml:space="preserve"> 2014</w:t>
+      </w:r>
+    </w:p>
+    <w:p>
+      <w:r>
+        <w:t>Floating button (placé au niveau du samedi soir ?) pour revenir à la semaine en cours, bouton ‘’home’’ logo home</w:t>
+      </w:r>
+    </w:p>
+    <w:p>
+      <w:r>
+        <w:t>Ecrire summer au lieu de vacances (get le dernier cours dans le main json)</w:t>
       </w:r>
     </w:p>
     <w:p>
@@ -89,7 +108,10 @@
         <w:pStyle w:val="Version"/>
       </w:pPr>
       <w:r>
-        <w:t>15</w:t>
+        <w:t>16</w:t>
+      </w:r>
+      <w:r>
+        <w:t>e</w:t>
       </w:r>
     </w:p>
     <w:p>
@@ -102,62 +124,413 @@
     </w:p>
     <w:p>
       <w:pPr>
-        <w:pStyle w:val="Ajouter"/>
-      </w:pPr>
-    </w:p>
-    <w:p>
-      <w:pPr>
-        <w:pStyle w:val="Version"/>
-      </w:pPr>
-      <w:r>
-        <w:t>14d</w:t>
-      </w:r>
-      <w:r>
-        <w:t xml:space="preserve"> (jamais publiée)</w:t>
-      </w:r>
-    </w:p>
-    <w:p>
-      <w:pPr>
-        <w:pStyle w:val="Datee"/>
-      </w:pPr>
-      <w:r>
-        <w:t>14 05 2015</w:t>
-      </w:r>
-    </w:p>
-    <w:p>
-      <w:pPr>
         <w:pStyle w:val="Modifier"/>
       </w:pPr>
       <w:r>
-        <w:t>Ajout de stabilité/fiabilité dans les semaines : on checke bien si la semaine en cours calculée est conforme à la semaine en cours téléchargée</w:t>
-      </w:r>
-    </w:p>
-    <w:p>
-      <w:pPr>
-        <w:pStyle w:val="Ajouter"/>
-      </w:pPr>
-      <w:r>
-        <w:t>Erreur quand délai d’attente dépassé : cache le bulletin et ne fait rien sur les semaines, sauf si aucun edt DL</w:t>
-      </w:r>
-    </w:p>
-    <w:p>
-      <w:pPr>
-        <w:pStyle w:val="Bug-"/>
-      </w:pPr>
-      <w:r>
-        <w:t xml:space="preserve">21 : </w:t>
+        <w:t>La connexion myepf se fait maintenant en version mobile</w:t>
+      </w:r>
+    </w:p>
+    <w:p>
+      <w:pPr>
+        <w:pStyle w:val="Modifier"/>
+      </w:pPr>
+      <w:r>
+        <w:t>La connexion a son propre controleur ConnexionControleur</w:t>
       </w:r>
       <w:bookmarkStart w:id="0" w:name="_GoBack"/>
       <w:bookmarkEnd w:id="0"/>
+    </w:p>
+    <w:p>
+      <w:pPr>
+        <w:pStyle w:val="Ajouter"/>
+      </w:pPr>
+      <w:r>
+        <w:t>Gestion erreur mauvais id</w:t>
+      </w:r>
+    </w:p>
+    <w:p>
+      <w:pPr>
+        <w:pStyle w:val="Ajouter"/>
+      </w:pPr>
+      <w:r>
+        <w:t>Gestion erreur délai dépassé (à peaufiner car ne veut rien dire)</w:t>
+      </w:r>
+    </w:p>
+    <w:p>
+      <w:pPr>
+        <w:pStyle w:val="Version"/>
+      </w:pPr>
+      <w:r>
+        <w:t>16d</w:t>
+      </w:r>
+    </w:p>
+    <w:p>
+      <w:pPr>
+        <w:pStyle w:val="Datee"/>
+      </w:pPr>
+      <w:r>
+        <w:t>03 06 2015</w:t>
+      </w:r>
+    </w:p>
+    <w:p>
+      <w:pPr>
+        <w:pStyle w:val="Ajouter"/>
+      </w:pPr>
+      <w:r>
+        <w:t>Dernière actualisation sur les notes</w:t>
+      </w:r>
+    </w:p>
+    <w:p>
+      <w:pPr>
+        <w:pStyle w:val="Ajouter"/>
+      </w:pPr>
+      <w:r>
+        <w:t>Actualisation des notes si lancement du frag + connecté à myepf</w:t>
+      </w:r>
+    </w:p>
+    <w:p>
+      <w:pPr>
+        <w:pStyle w:val="Ajouter"/>
+      </w:pPr>
+      <w:r>
+        <w:t>Matière biochimie (a dû être supprimée à un moment...)</w:t>
+      </w:r>
+    </w:p>
+    <w:p>
+      <w:pPr>
+        <w:pStyle w:val="Bug-"/>
+      </w:pPr>
+      <w:r>
+        <w:t>27</w:t>
+      </w:r>
+    </w:p>
+    <w:p>
+      <w:pPr>
+        <w:pStyle w:val="Version"/>
+      </w:pPr>
+      <w:r>
+        <w:t>16c</w:t>
+      </w:r>
+    </w:p>
+    <w:p>
+      <w:pPr>
+        <w:pStyle w:val="Datee"/>
+      </w:pPr>
+      <w:r>
+        <w:t>24 05 2015</w:t>
+      </w:r>
+    </w:p>
+    <w:p>
+      <w:pPr>
+        <w:pStyle w:val="Bug-"/>
+      </w:pPr>
+      <w:r>
+        <w:t>26</w:t>
+      </w:r>
+    </w:p>
+    <w:p>
+      <w:pPr>
+        <w:pStyle w:val="BUG"/>
+      </w:pPr>
+      <w:r>
+        <w:t>27 Nom du bulletin : bulletin-{IDENTIFIANT}</w:t>
+      </w:r>
+    </w:p>
+    <w:p>
+      <w:pPr>
+        <w:pStyle w:val="Version"/>
+      </w:pPr>
+      <w:r>
+        <w:t>16b</w:t>
+      </w:r>
+    </w:p>
+    <w:p>
+      <w:pPr>
+        <w:pStyle w:val="Datee"/>
+      </w:pPr>
+      <w:r>
+        <w:lastRenderedPageBreak/>
+        <w:t>23 05 2015</w:t>
+      </w:r>
+    </w:p>
+    <w:p>
+      <w:pPr>
+        <w:pStyle w:val="Modifier"/>
+      </w:pPr>
+      <w:r>
+        <w:t>Le frag n’est plus rechargé de 0 quand on part de l’appli puis que l’on revient</w:t>
+      </w:r>
+    </w:p>
+    <w:p>
+      <w:pPr>
+        <w:pStyle w:val="Ajouter"/>
+      </w:pPr>
+      <w:r>
+        <w:t>Ajout de checks sur la validité du xml de notes</w:t>
+      </w:r>
+      <w:r>
+        <w:t xml:space="preserve"> (chargerVueErreur si pb)</w:t>
+      </w:r>
+    </w:p>
+    <w:p>
+      <w:pPr>
+        <w:pStyle w:val="BUG"/>
+      </w:pPr>
+      <w:r>
+        <w:t>26 nullpointer sur les pref (depuis lgtps)</w:t>
+      </w:r>
+    </w:p>
+    <w:p>
+      <w:pPr>
+        <w:pStyle w:val="Version"/>
+      </w:pPr>
+      <w:r>
+        <w:t>16a</w:t>
+      </w:r>
+      <w:r>
+        <w:t xml:space="preserve"> (non publiée)</w:t>
+      </w:r>
+    </w:p>
+    <w:p>
+      <w:pPr>
+        <w:pStyle w:val="Datee"/>
+      </w:pPr>
+      <w:r>
+        <w:t>22 05 2015</w:t>
+      </w:r>
+    </w:p>
+    <w:p>
+      <w:pPr>
+        <w:pStyle w:val="Bug-"/>
+      </w:pPr>
+      <w:r>
+        <w:t>25 les notes fonctionnent</w:t>
+      </w:r>
+      <w:r>
+        <w:t xml:space="preserve"> (du à un pb de création de dossier)</w:t>
+      </w:r>
+      <w:r>
+        <w:t xml:space="preserve"> (en</w:t>
+      </w:r>
+      <w:r>
+        <w:t>c</w:t>
+      </w:r>
+      <w:r>
+        <w:t>ore bancal)</w:t>
+      </w:r>
+    </w:p>
+    <w:p>
+      <w:pPr>
+        <w:pStyle w:val="Version"/>
+      </w:pPr>
+      <w:r>
+        <w:t>16</w:t>
+      </w:r>
+    </w:p>
+    <w:p>
+      <w:pPr>
+        <w:pStyle w:val="Datee"/>
+      </w:pPr>
+      <w:r>
+        <w:t>21 05 2015</w:t>
+      </w:r>
+    </w:p>
+    <w:p>
+      <w:pPr>
+        <w:pStyle w:val="Ajouter"/>
+      </w:pPr>
+      <w:r>
+        <w:t>Modules de note</w:t>
+      </w:r>
+    </w:p>
+    <w:p>
+      <w:pPr>
+        <w:pStyle w:val="BUG"/>
+      </w:pPr>
+      <w:r>
+        <w:t xml:space="preserve">25 </w:t>
+      </w:r>
+      <w:r>
+        <w:t>Les notes n</w:t>
+      </w:r>
+      <w:r>
+        <w:t>e fonctionne</w:t>
+      </w:r>
+      <w:r>
+        <w:t>nt</w:t>
+      </w:r>
+      <w:r>
+        <w:t xml:space="preserve"> pas</w:t>
+      </w:r>
+    </w:p>
+    <w:p>
+      <w:pPr>
+        <w:pStyle w:val="Version"/>
+      </w:pPr>
+      <w:r>
+        <w:t>15</w:t>
+      </w:r>
+    </w:p>
+    <w:p>
+      <w:pPr>
+        <w:pStyle w:val="Datee"/>
+      </w:pPr>
+      <w:r>
+        <w:t>20 05 2015</w:t>
+      </w:r>
+    </w:p>
+    <w:p>
+      <w:pPr>
+        <w:pStyle w:val="Ajouter"/>
+      </w:pPr>
+      <w:r>
+        <w:t>Nouvelle archi : on récupère le main json fiable puis on parse chaque semaine et non plus chaque semaine depuis du JS bancal</w:t>
+      </w:r>
+    </w:p>
+    <w:p>
+      <w:pPr>
+        <w:pStyle w:val="Ajouter"/>
+      </w:pPr>
+      <w:r>
+        <w:t>Ceci permet de récupérer des semaines avant</w:t>
+      </w:r>
+    </w:p>
+    <w:p>
+      <w:pPr>
+        <w:pStyle w:val="Ajouter"/>
+      </w:pPr>
+      <w:r>
+        <w:t>Ceci permet de gérer les vacances</w:t>
+      </w:r>
+    </w:p>
+    <w:p>
+      <w:pPr>
+        <w:pStyle w:val="Ajouter"/>
+      </w:pPr>
+      <w:r>
+        <w:t>Ceci gère le décalage d’une semaine pour le samedi 14h</w:t>
+      </w:r>
+    </w:p>
+    <w:p>
+      <w:pPr>
+        <w:pStyle w:val="Ajouter"/>
+      </w:pPr>
+      <w:r>
+        <w:t>Ceci est très fiable &amp; stable</w:t>
+      </w:r>
+    </w:p>
+    <w:p>
+      <w:pPr>
+        <w:pStyle w:val="Modifier"/>
+      </w:pPr>
+      <w:r>
+        <w:t>Min sdk version : 16</w:t>
+      </w:r>
+    </w:p>
+    <w:p>
+      <w:pPr>
+        <w:pStyle w:val="Bug-"/>
+      </w:pPr>
+      <w:r>
+        <w:t>22</w:t>
+      </w:r>
+    </w:p>
+    <w:p>
+      <w:pPr>
+        <w:pStyle w:val="Ajouter"/>
+      </w:pPr>
+      <w:r>
+        <w:t>Indicateur de pages/semaines ave</w:t>
+      </w:r>
+      <w:r>
+        <w:t>c</w:t>
+      </w:r>
+      <w:r>
+        <w:t xml:space="preserve"> la lib ViewPagerIndicator de Jake Wharton</w:t>
+      </w:r>
+    </w:p>
+    <w:p>
+      <w:pPr>
+        <w:pStyle w:val="Enlever"/>
+        <w:rPr>
+          <w:lang w:val="en-US"/>
+        </w:rPr>
+      </w:pPr>
+      <w:r>
+        <w:rPr>
+          <w:lang w:val="en-US"/>
+        </w:rPr>
+        <w:t>Pref cache &amp; nb semaine to dl</w:t>
+      </w:r>
+    </w:p>
+    <w:p>
+      <w:pPr>
+        <w:pStyle w:val="Version"/>
+      </w:pPr>
+      <w:r>
+        <w:t>14d</w:t>
+      </w:r>
+      <w:r>
+        <w:t xml:space="preserve"> (jamais publiée)</w:t>
+      </w:r>
+    </w:p>
+    <w:p>
+      <w:pPr>
+        <w:pStyle w:val="Datee"/>
+      </w:pPr>
+      <w:r>
+        <w:t>14 05 2015</w:t>
+      </w:r>
+    </w:p>
+    <w:p>
+      <w:pPr>
+        <w:pStyle w:val="Modifier"/>
+      </w:pPr>
+      <w:r>
+        <w:t>Ajout de stabilité/fiabilité dans les semaines : on checke bien si la semaine en cours calculée est conforme à la semaine en cours téléchargée</w:t>
+      </w:r>
+    </w:p>
+    <w:p>
+      <w:pPr>
+        <w:pStyle w:val="Ajouter"/>
+      </w:pPr>
+      <w:r>
+        <w:t>Erreur quand délai d’attente dépassé : cache le bulletin et ne fait rien sur les semaines, sauf si aucun edt DL</w:t>
+      </w:r>
+    </w:p>
+    <w:p>
+      <w:pPr>
+        <w:pStyle w:val="Bug-"/>
+      </w:pPr>
+      <w:r>
+        <w:t xml:space="preserve">21 : </w:t>
+      </w:r>
       <w:r>
         <w:t>Les mdp peuvent mtn contenir une apostrophe</w:t>
       </w:r>
     </w:p>
     <w:p>
       <w:pPr>
+        <w:pStyle w:val="Modifier"/>
+      </w:pPr>
+      <w:r>
+        <w:t>A propos dans un fragment et non plus une popup</w:t>
+      </w:r>
+    </w:p>
+    <w:p>
+      <w:pPr>
+        <w:pStyle w:val="Ajouter"/>
+      </w:pPr>
+      <w:r>
+        <w:t>Bouton bulletin caché si non connecté à my.epf</w:t>
+      </w:r>
+    </w:p>
+    <w:p>
+      <w:pPr>
         <w:pStyle w:val="Version"/>
       </w:pPr>
       <w:r>
+        <w:lastRenderedPageBreak/>
         <w:t>14c</w:t>
       </w:r>
     </w:p>
@@ -223,6 +596,29 @@
     </w:p>
     <w:p>
       <w:pPr>
+        <w:pStyle w:val="BUG"/>
+      </w:pPr>
+      <w:r>
+        <w:t xml:space="preserve">22 </w:t>
+      </w:r>
+      <w:r>
+        <w:t xml:space="preserve">Les heures et la barre now </w:t>
+      </w:r>
+      <w:r>
+        <w:t>sont</w:t>
+      </w:r>
+      <w:r>
+        <w:t xml:space="preserve"> </w:t>
+      </w:r>
+      <w:r>
+        <w:t>décalées</w:t>
+      </w:r>
+      <w:r>
+        <w:t xml:space="preserve"> d’un layout sur la droite</w:t>
+      </w:r>
+    </w:p>
+    <w:p>
+      <w:pPr>
         <w:pStyle w:val="Version"/>
       </w:pPr>
       <w:r>
@@ -258,8 +654,188 @@
         <w:pStyle w:val="Version"/>
       </w:pPr>
       <w:r>
+        <w:t>14a</w:t>
+      </w:r>
+    </w:p>
+    <w:p>
+      <w:pPr>
+        <w:pStyle w:val="Datee"/>
+      </w:pPr>
+      <w:r>
+        <w:t>15 04 2015</w:t>
+      </w:r>
+    </w:p>
+    <w:p>
+      <w:pPr>
+        <w:pStyle w:val="Modifier"/>
+      </w:pPr>
+      <w:r>
+        <w:t>Fix du hash qui empechait de se connecter (vidage de cache sur les identifiants)</w:t>
+      </w:r>
+    </w:p>
+    <w:p>
+      <w:pPr>
+        <w:pStyle w:val="Ajouter"/>
+      </w:pPr>
+      <w:r>
+        <w:t>Hash sur toutes les méthodes qui storent le mdp</w:t>
+      </w:r>
+    </w:p>
+    <w:p>
+      <w:pPr>
+        <w:pStyle w:val="Version"/>
+      </w:pPr>
+      <w:r>
+        <w:t>14</w:t>
+      </w:r>
+    </w:p>
+    <w:p>
+      <w:pPr>
+        <w:pStyle w:val="Datee"/>
+      </w:pPr>
+      <w:r>
+        <w:t>14 04 2015</w:t>
+      </w:r>
+    </w:p>
+    <w:p>
+      <w:pPr>
+        <w:pStyle w:val="Ajouter"/>
+      </w:pPr>
+      <w:r>
+        <w:t>Mdp haché</w:t>
+      </w:r>
+    </w:p>
+    <w:p>
+      <w:pPr>
+        <w:pStyle w:val="Ajouter"/>
+      </w:pPr>
+      <w:r>
+        <w:t>Progressbar tout en haut</w:t>
+      </w:r>
+      <w:r>
+        <w:t xml:space="preserve"> sur chaque semaine</w:t>
+      </w:r>
+    </w:p>
+    <w:p>
+      <w:pPr>
+        <w:pStyle w:val="Modifier"/>
+      </w:pPr>
+      <w:r>
+        <w:t>SDK max : 22</w:t>
+      </w:r>
+    </w:p>
+    <w:p>
+      <w:pPr>
+        <w:pStyle w:val="Ajouter"/>
+      </w:pPr>
+      <w:r>
+        <w:t>A partir de maintenant, le code est sur git public</w:t>
+      </w:r>
+    </w:p>
+    <w:p>
+      <w:pPr>
+        <w:pStyle w:val="Ajouter"/>
+      </w:pPr>
+      <w:r>
+        <w:t>Vider le cache quitte l’appli</w:t>
+      </w:r>
+    </w:p>
+    <w:p>
+      <w:pPr>
+        <w:pStyle w:val="Ajouter"/>
+      </w:pPr>
+      <w:r>
+        <w:t>Ajout du bulletin</w:t>
+      </w:r>
+    </w:p>
+    <w:p>
+      <w:pPr>
+        <w:pStyle w:val="Version"/>
+      </w:pPr>
+      <w:r>
+        <w:t>13b</w:t>
+      </w:r>
+    </w:p>
+    <w:p>
+      <w:pPr>
+        <w:pStyle w:val="Datee"/>
+      </w:pPr>
+      <w:r>
+        <w:t>29 03 2015</w:t>
+      </w:r>
+    </w:p>
+    <w:p>
+      <w:pPr>
+        <w:pStyle w:val="Modifier"/>
+      </w:pPr>
+      <w:r>
+        <w:t>Code refactor</w:t>
+      </w:r>
+    </w:p>
+    <w:p>
+      <w:pPr>
+        <w:pStyle w:val="Enlever"/>
+      </w:pPr>
+      <w:r>
+        <w:t xml:space="preserve">Avancement </w:t>
+      </w:r>
+      <w:r>
+        <w:t xml:space="preserve">dans </w:t>
+      </w:r>
+      <w:r>
+        <w:t>semaines</w:t>
+      </w:r>
+      <w:r>
+        <w:t xml:space="preserve"> activité</w:t>
+      </w:r>
+    </w:p>
+    <w:p>
+      <w:pPr>
+        <w:pStyle w:val="Ajouter"/>
+      </w:pPr>
+      <w:r>
+        <w:t>Vider le cache (edt/json semaine uniquement)</w:t>
+      </w:r>
+    </w:p>
+    <w:p>
+      <w:pPr>
+        <w:pStyle w:val="Ajouter"/>
+      </w:pPr>
+      <w:r>
+        <w:t>Date du jour dans CoursVue, popup au clic sur cours</w:t>
+      </w:r>
+    </w:p>
+    <w:p>
+      <w:pPr>
+        <w:pStyle w:val="Bug-"/>
+      </w:pPr>
+      <w:r>
+        <w:t>20</w:t>
+      </w:r>
+    </w:p>
+    <w:p>
+      <w:pPr>
+        <w:pStyle w:val="Modifier"/>
+      </w:pPr>
+      <w:r>
+        <w:t>Les CM avec devoirs ne sont pas cachés</w:t>
+      </w:r>
+    </w:p>
+    <w:p>
+      <w:pPr>
+        <w:pStyle w:val="Ajouter"/>
+      </w:pPr>
+      <w:r>
         <w:lastRenderedPageBreak/>
-        <w:t>14a</w:t>
+        <w:t>Cette version vide le cache automatiquement si lancé pour la première fois</w:t>
+      </w:r>
+    </w:p>
+    <w:p>
+      <w:pPr>
+        <w:pStyle w:val="Version"/>
+      </w:pPr>
+      <w:r>
+        <w:t>13a</w:t>
       </w:r>
     </w:p>
     <w:p>
@@ -267,7 +843,75 @@
         <w:pStyle w:val="Datee"/>
       </w:pPr>
       <w:r>
-        <w:t>15 04 2015</w:t>
+        <w:t>28 02 2015</w:t>
+      </w:r>
+    </w:p>
+    <w:p>
+      <w:pPr>
+        <w:pStyle w:val="Bug-"/>
+      </w:pPr>
+      <w:r>
+        <w:t>17</w:t>
+      </w:r>
+    </w:p>
+    <w:p>
+      <w:pPr>
+        <w:pStyle w:val="Enlever"/>
+      </w:pPr>
+      <w:r>
+        <w:t>M</w:t>
+      </w:r>
+      <w:r>
+        <w:t>enu</w:t>
+      </w:r>
+    </w:p>
+    <w:p>
+      <w:pPr>
+        <w:pStyle w:val="BUG"/>
+      </w:pPr>
+      <w:r>
+        <w:t>20. LES JOURS DES TD NE SONT PAS TOUJOURS BONS !!!</w:t>
+      </w:r>
+      <w:r>
+        <w:t xml:space="preserve"> (</w:t>
+      </w:r>
+      <w:r>
+        <w:t>SemaineFragment.</w:t>
+      </w:r>
+      <w:r>
+        <w:t>stringToCalendar)</w:t>
+      </w:r>
+    </w:p>
+    <w:p>
+      <w:pPr>
+        <w:pStyle w:val="Version"/>
+      </w:pPr>
+      <w:r>
+        <w:t>13</w:t>
+      </w:r>
+    </w:p>
+    <w:p>
+      <w:pPr>
+        <w:pStyle w:val="Datee"/>
+      </w:pPr>
+      <w:r>
+        <w:t>25 03 2015</w:t>
+      </w:r>
+    </w:p>
+    <w:p>
+      <w:pPr>
+        <w:pStyle w:val="Ajouter"/>
+      </w:pPr>
+      <w:r>
+        <w:t>Navigation drawer</w:t>
+      </w:r>
+    </w:p>
+    <w:p>
+      <w:pPr>
+        <w:pStyle w:val="Ajouter"/>
+      </w:pPr>
+      <w:r>
+        <w:t>Photo de profil dans le drawer</w:t>
       </w:r>
     </w:p>
     <w:p>
@@ -275,15 +919,23 @@
         <w:pStyle w:val="Modifier"/>
       </w:pPr>
       <w:r>
-        <w:t>Fix du hash qui empechait de se connecter (vidage de cache sur les identifiants)</w:t>
-      </w:r>
-    </w:p>
-    <w:p>
-      <w:pPr>
-        <w:pStyle w:val="Ajouter"/>
-      </w:pPr>
-      <w:r>
-        <w:t>Hash sur toutes les méthodes qui storent le mdp</w:t>
+        <w:t>Separateur_view est mtn un drawable</w:t>
+      </w:r>
+    </w:p>
+    <w:p>
+      <w:pPr>
+        <w:pStyle w:val="Bug-"/>
+      </w:pPr>
+      <w:r>
+        <w:t>15 (dans préférences fragment, le nb semaines to dl)</w:t>
+      </w:r>
+    </w:p>
+    <w:p>
+      <w:pPr>
+        <w:pStyle w:val="BUG"/>
+      </w:pPr>
+      <w:r>
+        <w:t>17. Les semaines des fragments != 0 NE S’ACTUALISENT PLUS</w:t>
       </w:r>
     </w:p>
     <w:p>
@@ -291,7 +943,7 @@
         <w:pStyle w:val="Version"/>
       </w:pPr>
       <w:r>
-        <w:t>14</w:t>
+        <w:t>12c</w:t>
       </w:r>
     </w:p>
     <w:p>
@@ -299,26 +951,80 @@
         <w:pStyle w:val="Datee"/>
       </w:pPr>
       <w:r>
-        <w:t>14 04 2015</w:t>
-      </w:r>
-    </w:p>
-    <w:p>
-      <w:pPr>
-        <w:pStyle w:val="Ajouter"/>
-      </w:pPr>
-      <w:r>
-        <w:t>Mdp haché</w:t>
-      </w:r>
-    </w:p>
-    <w:p>
-      <w:pPr>
-        <w:pStyle w:val="Ajouter"/>
-      </w:pPr>
-      <w:r>
-        <w:t>Progressbar tout en haut</w:t>
-      </w:r>
-      <w:r>
-        <w:t xml:space="preserve"> sur chaque semaine</w:t>
+        <w:t>22 03 2015</w:t>
+      </w:r>
+    </w:p>
+    <w:p>
+      <w:pPr>
+        <w:pStyle w:val="Bug-"/>
+      </w:pPr>
+      <w:r>
+        <w:t xml:space="preserve">14. </w:t>
+      </w:r>
+      <w:r>
+        <w:t>O</w:t>
+      </w:r>
+      <w:r>
+        <w:t>k</w:t>
+      </w:r>
+    </w:p>
+    <w:p>
+      <w:pPr>
+        <w:pStyle w:val="BUG"/>
+      </w:pPr>
+      <w:r>
+        <w:t xml:space="preserve">15. </w:t>
+      </w:r>
+      <w:r>
+        <w:t>Sélection semaine dans les pref FC</w:t>
+      </w:r>
+    </w:p>
+    <w:p>
+      <w:pPr>
+        <w:pStyle w:val="BUG"/>
+      </w:pPr>
+      <w:r>
+        <w:t>16. De temps en temps les semaines ne sont pas les bonnes</w:t>
+      </w:r>
+    </w:p>
+    <w:p>
+      <w:pPr>
+        <w:pStyle w:val="Version"/>
+      </w:pPr>
+      <w:r>
+        <w:t>12b</w:t>
+      </w:r>
+    </w:p>
+    <w:p>
+      <w:pPr>
+        <w:pStyle w:val="Datee"/>
+      </w:pPr>
+      <w:r>
+        <w:t>22 03 2015</w:t>
+      </w:r>
+    </w:p>
+    <w:p>
+      <w:pPr>
+        <w:pStyle w:val="Enlever"/>
+      </w:pPr>
+      <w:r>
+        <w:t>Préférence CM</w:t>
+      </w:r>
+    </w:p>
+    <w:p>
+      <w:pPr>
+        <w:pStyle w:val="Ajouter"/>
+      </w:pPr>
+      <w:r>
+        <w:t>Afficher/cacher le panel heures</w:t>
+      </w:r>
+    </w:p>
+    <w:p>
+      <w:pPr>
+        <w:pStyle w:val="Ajouter"/>
+      </w:pPr>
+      <w:r>
+        <w:t>Personnalisation des couleurs depuis les préférences</w:t>
       </w:r>
     </w:p>
     <w:p>
@@ -326,31 +1032,31 @@
         <w:pStyle w:val="Modifier"/>
       </w:pPr>
       <w:r>
-        <w:t>SDK max : 22</w:t>
-      </w:r>
-    </w:p>
-    <w:p>
-      <w:pPr>
-        <w:pStyle w:val="Ajouter"/>
-      </w:pPr>
-      <w:r>
-        <w:t>A partir de maintenant, le code est sur git public</w:t>
-      </w:r>
-    </w:p>
-    <w:p>
-      <w:pPr>
-        <w:pStyle w:val="Ajouter"/>
-      </w:pPr>
-      <w:r>
-        <w:t>Vider le cache quitte l’appli</w:t>
-      </w:r>
-    </w:p>
-    <w:p>
-      <w:pPr>
-        <w:pStyle w:val="Ajouter"/>
-      </w:pPr>
-      <w:r>
-        <w:t>Ajout du bulletin</w:t>
+        <w:t>Ordre et titre des préférences</w:t>
+      </w:r>
+    </w:p>
+    <w:p>
+      <w:pPr>
+        <w:pStyle w:val="Bug-"/>
+      </w:pPr>
+      <w:r>
+        <w:t>13</w:t>
+      </w:r>
+    </w:p>
+    <w:p>
+      <w:pPr>
+        <w:pStyle w:val="Modifier"/>
+      </w:pPr>
+      <w:r>
+        <w:t>Popup cours plus jolie</w:t>
+      </w:r>
+    </w:p>
+    <w:p>
+      <w:pPr>
+        <w:pStyle w:val="Ajouter"/>
+      </w:pPr>
+      <w:r>
+        <w:t>Ajout d’un devoir</w:t>
       </w:r>
     </w:p>
     <w:p>
@@ -358,7 +1064,7 @@
         <w:pStyle w:val="Version"/>
       </w:pPr>
       <w:r>
-        <w:t>13b</w:t>
+        <w:t>12a</w:t>
       </w:r>
     </w:p>
     <w:p>
@@ -366,7 +1072,143 @@
         <w:pStyle w:val="Datee"/>
       </w:pPr>
       <w:r>
-        <w:t>29 03 2015</w:t>
+        <w:t>21 03 2012</w:t>
+      </w:r>
+    </w:p>
+    <w:p>
+      <w:pPr>
+        <w:pStyle w:val="Bug-"/>
+      </w:pPr>
+      <w:r>
+        <w:lastRenderedPageBreak/>
+        <w:t>12</w:t>
+      </w:r>
+    </w:p>
+    <w:p>
+      <w:pPr>
+        <w:pStyle w:val="Version"/>
+      </w:pPr>
+      <w:r>
+        <w:t>12</w:t>
+      </w:r>
+    </w:p>
+    <w:p>
+      <w:pPr>
+        <w:pStyle w:val="Datee"/>
+      </w:pPr>
+      <w:r>
+        <w:t>18 03 2015</w:t>
+      </w:r>
+    </w:p>
+    <w:p>
+      <w:pPr>
+        <w:pStyle w:val="BUG"/>
+      </w:pPr>
+      <w:r>
+        <w:t>14. Substring du mois dans le header (septembre =&gt; sept), null pointer si mois.length = 4</w:t>
+      </w:r>
+    </w:p>
+    <w:p>
+      <w:pPr>
+        <w:pStyle w:val="Ajouter"/>
+      </w:pPr>
+      <w:r>
+        <w:t>Sauvegarde du JSON dans les sharedpref</w:t>
+      </w:r>
+    </w:p>
+    <w:p>
+      <w:pPr>
+        <w:pStyle w:val="BUG"/>
+      </w:pPr>
+      <w:r>
+        <w:t>12. Prochain site null pointer</w:t>
+      </w:r>
+    </w:p>
+    <w:p>
+      <w:pPr>
+        <w:pStyle w:val="Version"/>
+      </w:pPr>
+      <w:r>
+        <w:t>11</w:t>
+      </w:r>
+    </w:p>
+    <w:p>
+      <w:pPr>
+        <w:pStyle w:val="Datee"/>
+      </w:pPr>
+      <w:r>
+        <w:t>1</w:t>
+      </w:r>
+      <w:r>
+        <w:t>8 03 2015</w:t>
+      </w:r>
+    </w:p>
+    <w:p>
+      <w:pPr>
+        <w:pStyle w:val="Ajouter"/>
+      </w:pPr>
+      <w:r>
+        <w:t>Popup A propos</w:t>
+      </w:r>
+      <w:r>
+        <w:t xml:space="preserve"> depuis le menu</w:t>
+      </w:r>
+    </w:p>
+    <w:p>
+      <w:pPr>
+        <w:pStyle w:val="Ajouter"/>
+      </w:pPr>
+      <w:r>
+        <w:t>Prochain site</w:t>
+      </w:r>
+    </w:p>
+    <w:p>
+      <w:pPr>
+        <w:pStyle w:val="Ajouter"/>
+      </w:pPr>
+      <w:r>
+        <w:t>« Barre now » : indicateur de l’heure actuelle</w:t>
+      </w:r>
+    </w:p>
+    <w:p>
+      <w:pPr>
+        <w:pStyle w:val="Ajouter"/>
+      </w:pPr>
+      <w:r>
+        <w:t>Nom des exam/présentation/rattrapage</w:t>
+      </w:r>
+    </w:p>
+    <w:p>
+      <w:pPr>
+        <w:pStyle w:val="Bug-"/>
+      </w:pPr>
+      <w:r>
+        <w:t xml:space="preserve">10. </w:t>
+      </w:r>
+      <w:r>
+        <w:t>Résolu</w:t>
+      </w:r>
+    </w:p>
+    <w:p>
+      <w:pPr>
+        <w:pStyle w:val="BUG"/>
+      </w:pPr>
+      <w:r>
+        <w:t>11. Barre now apparait sur certaines semaines (wtf</w:t>
+      </w:r>
+      <w:r>
+        <w:t> ?!</w:t>
+      </w:r>
+      <w:r>
+        <w:t>)</w:t>
+      </w:r>
+    </w:p>
+    <w:p>
+      <w:pPr>
+        <w:pStyle w:val="Bug-"/>
+      </w:pPr>
+      <w:r>
+        <w:t>6. Résolu (plus de filtre anymore)</w:t>
       </w:r>
     </w:p>
     <w:p>
@@ -374,7 +1216,130 @@
         <w:pStyle w:val="Modifier"/>
       </w:pPr>
       <w:r>
-        <w:t>Code refactor</w:t>
+        <w:t xml:space="preserve">Input type de </w:t>
+      </w:r>
+      <w:r>
+        <w:t>l</w:t>
+      </w:r>
+      <w:r>
+        <w:t>‘et identifiant = textNosuggestions au lieu de textEmail</w:t>
+      </w:r>
+    </w:p>
+    <w:p>
+      <w:pPr>
+        <w:pStyle w:val="Modifier"/>
+      </w:pPr>
+      <w:r>
+        <w:t>Raccourci du « </w:t>
+      </w:r>
+      <w:r>
+        <w:t>Semaine d</w:t>
+      </w:r>
+      <w:r>
+        <w:t>u X au Y septembre » en « du X au Y sept »</w:t>
+      </w:r>
+    </w:p>
+    <w:p>
+      <w:pPr>
+        <w:pStyle w:val="Modifier"/>
+      </w:pPr>
+      <w:r>
+        <w:t>Raccourci du « Prochain site » en « Next :</w:t>
+      </w:r>
+      <w:r>
+        <w:t> »</w:t>
+      </w:r>
+    </w:p>
+    <w:p>
+      <w:pPr>
+        <w:pStyle w:val="Version"/>
+      </w:pPr>
+      <w:r>
+        <w:t>10</w:t>
+      </w:r>
+    </w:p>
+    <w:p>
+      <w:pPr>
+        <w:pStyle w:val="Datee"/>
+      </w:pPr>
+      <w:r>
+        <w:t>14 03 2015</w:t>
+      </w:r>
+    </w:p>
+    <w:p>
+      <w:pPr>
+        <w:pStyle w:val="BUG"/>
+      </w:pPr>
+      <w:r>
+        <w:t>13. FC quand on quitte puis on revient à cause de l’avancement</w:t>
+      </w:r>
+    </w:p>
+    <w:p>
+      <w:pPr>
+        <w:pStyle w:val="BUG"/>
+      </w:pPr>
+      <w:r>
+        <w:t xml:space="preserve">10. </w:t>
+      </w:r>
+      <w:r>
+        <w:t>Interro + présentation = CM !</w:t>
+      </w:r>
+    </w:p>
+    <w:p>
+      <w:pPr>
+        <w:pStyle w:val="Modifier"/>
+      </w:pPr>
+      <w:r>
+        <w:t xml:space="preserve">-- </w:t>
+      </w:r>
+      <w:r>
+        <w:t>Reprise depuis v9</w:t>
+      </w:r>
+      <w:r>
+        <w:t xml:space="preserve"> --</w:t>
+      </w:r>
+    </w:p>
+    <w:p>
+      <w:pPr>
+        <w:pStyle w:val="Modifier"/>
+      </w:pPr>
+      <w:r>
+        <w:t>Logo</w:t>
+      </w:r>
+    </w:p>
+    <w:p>
+      <w:pPr>
+        <w:pStyle w:val="Modifier"/>
+      </w:pPr>
+      <w:r>
+        <w:t xml:space="preserve">L’edit text identifiant de cette popup est mtn de type </w:t>
+      </w:r>
+      <w:r>
+        <w:t>textEmailAddress</w:t>
+      </w:r>
+    </w:p>
+    <w:p>
+      <w:pPr>
+        <w:pStyle w:val="Modifier"/>
+      </w:pPr>
+      <w:r>
+        <w:t xml:space="preserve">Nom layout accueil.xml devient semaines.xml (c’était illogique) </w:t>
+      </w:r>
+    </w:p>
+    <w:p>
+      <w:pPr>
+        <w:pStyle w:val="Bug-"/>
+      </w:pPr>
+      <w:r>
+        <w:t>7. Permission OK</w:t>
+      </w:r>
+    </w:p>
+    <w:p>
+      <w:pPr>
+        <w:pStyle w:val="Bug-"/>
+      </w:pPr>
+      <w:r>
+        <w:t>8. Correction du bon mois</w:t>
       </w:r>
     </w:p>
     <w:p>
@@ -382,32 +1347,29 @@
         <w:pStyle w:val="Enlever"/>
       </w:pPr>
       <w:r>
-        <w:t xml:space="preserve">Avancement </w:t>
-      </w:r>
-      <w:r>
-        <w:t xml:space="preserve">dans </w:t>
-      </w:r>
-      <w:r>
-        <w:t>semaines</w:t>
-      </w:r>
-      <w:r>
-        <w:t xml:space="preserve"> activité</w:t>
-      </w:r>
-    </w:p>
-    <w:p>
-      <w:pPr>
-        <w:pStyle w:val="Ajouter"/>
-      </w:pPr>
-      <w:r>
-        <w:t>Vider le cache (edt/json semaine uniquement)</w:t>
-      </w:r>
-    </w:p>
-    <w:p>
-      <w:pPr>
-        <w:pStyle w:val="Ajouter"/>
-      </w:pPr>
-      <w:r>
-        <w:t>Date du jour dans CoursVue, popup au clic sur cours</w:t>
+        <w:t>Suppression drawables inutiles</w:t>
+      </w:r>
+    </w:p>
+    <w:p>
+      <w:pPr>
+        <w:pStyle w:val="Ajouter"/>
+      </w:pPr>
+      <w:r>
+        <w:t>Bouton quitter dans le menu</w:t>
+      </w:r>
+    </w:p>
+    <w:p>
+      <w:pPr>
+        <w:pStyle w:val="Modifier"/>
+      </w:pPr>
+      <w:r>
+        <w:t xml:space="preserve">-- </w:t>
+      </w:r>
+      <w:r>
+        <w:t>Fin reprise depuis v9</w:t>
+      </w:r>
+      <w:r>
+        <w:t xml:space="preserve"> --</w:t>
       </w:r>
     </w:p>
     <w:p>
@@ -415,7 +1377,24 @@
         <w:pStyle w:val="Bug-"/>
       </w:pPr>
       <w:r>
-        <w:t>20</w:t>
+        <w:t>6. correction filtre dans la popup identifiants</w:t>
+      </w:r>
+    </w:p>
+    <w:p>
+      <w:pPr>
+        <w:pStyle w:val="BUG"/>
+      </w:pPr>
+      <w:r>
+        <w:lastRenderedPageBreak/>
+        <w:t>6. Toujours présent !!</w:t>
+      </w:r>
+    </w:p>
+    <w:p>
+      <w:pPr>
+        <w:pStyle w:val="Ajouter"/>
+      </w:pPr>
+      <w:r>
+        <w:t>Nouveau package : factory</w:t>
       </w:r>
     </w:p>
     <w:p>
@@ -423,15 +1402,75 @@
         <w:pStyle w:val="Modifier"/>
       </w:pPr>
       <w:r>
-        <w:t>Les CM avec devoirs ne sont pas cachés</w:t>
-      </w:r>
-    </w:p>
-    <w:p>
-      <w:pPr>
-        <w:pStyle w:val="Ajouter"/>
-      </w:pPr>
-      <w:r>
-        <w:t>Cette version vide le cache automatiquement si lancé pour la première fois</w:t>
+        <w:t>Les websettings sont initialisés avant les cookies</w:t>
+      </w:r>
+    </w:p>
+    <w:p>
+      <w:pPr>
+        <w:pStyle w:val="Bug-"/>
+      </w:pPr>
+      <w:r>
+        <w:t xml:space="preserve">3. </w:t>
+      </w:r>
+      <w:r>
+        <w:t>onResume n’est plus, c’était incohérent. On a maintenant que des onCreate. Correction du bug où l’edt ne s’affiche plus selon doù l’on vient</w:t>
+      </w:r>
+    </w:p>
+    <w:p>
+      <w:pPr>
+        <w:pStyle w:val="Ajouter"/>
+      </w:pPr>
+      <w:r>
+        <w:t>Nouvelle préférence : nombre de semaines à télécharger</w:t>
+      </w:r>
+    </w:p>
+    <w:p>
+      <w:pPr>
+        <w:pStyle w:val="Modifier"/>
+      </w:pPr>
+      <w:r>
+        <w:t>Toutes les semaines se charge</w:t>
+      </w:r>
+      <w:r>
+        <w:t>n</w:t>
+      </w:r>
+      <w:r>
+        <w:t>t d’un coup</w:t>
+      </w:r>
+    </w:p>
+    <w:p>
+      <w:pPr>
+        <w:pStyle w:val="Ajouter"/>
+      </w:pPr>
+      <w:r>
+        <w:t>Popup « attention les pref seront chargées au redémarrage »</w:t>
+      </w:r>
+    </w:p>
+    <w:p>
+      <w:pPr>
+        <w:pStyle w:val="Bug-"/>
+      </w:pPr>
+      <w:r>
+        <w:t xml:space="preserve">4. </w:t>
+      </w:r>
+      <w:r>
+        <w:t>Afficher/cacher CM OK pour tous les frags</w:t>
+      </w:r>
+    </w:p>
+    <w:p>
+      <w:pPr>
+        <w:pStyle w:val="Modifier"/>
+      </w:pPr>
+      <w:r>
+        <w:t>Changement de packake en com.fcourgey.myepfnew</w:t>
+      </w:r>
+    </w:p>
+    <w:p>
+      <w:pPr>
+        <w:pStyle w:val="Modifier"/>
+      </w:pPr>
+      <w:r>
+        <w:t>Nouvelle keystore</w:t>
       </w:r>
     </w:p>
     <w:p>
@@ -439,7 +1478,7 @@
         <w:pStyle w:val="Version"/>
       </w:pPr>
       <w:r>
-        <w:t>13a</w:t>
+        <w:t>9c</w:t>
       </w:r>
     </w:p>
     <w:p>
@@ -447,7 +1486,7 @@
         <w:pStyle w:val="Datee"/>
       </w:pPr>
       <w:r>
-        <w:t>28 02 2015</w:t>
+        <w:t>12 03 2015</w:t>
       </w:r>
     </w:p>
     <w:p>
@@ -455,7 +1494,37 @@
         <w:pStyle w:val="Bug-"/>
       </w:pPr>
       <w:r>
-        <w:t>17</w:t>
+        <w:t xml:space="preserve">7. </w:t>
+      </w:r>
+      <w:r>
+        <w:t>WRITE EXTERNAL STORAGE NECESSAIRE pour les shared pref</w:t>
+      </w:r>
+    </w:p>
+    <w:p>
+      <w:pPr>
+        <w:pStyle w:val="Bug-"/>
+      </w:pPr>
+      <w:r>
+        <w:t xml:space="preserve">8. </w:t>
+      </w:r>
+      <w:r>
+        <w:t>Correction du bon mois</w:t>
+      </w:r>
+    </w:p>
+    <w:p>
+      <w:pPr>
+        <w:pStyle w:val="Version"/>
+      </w:pPr>
+      <w:r>
+        <w:t>9b</w:t>
+      </w:r>
+    </w:p>
+    <w:p>
+      <w:pPr>
+        <w:pStyle w:val="Datee"/>
+      </w:pPr>
+      <w:r>
+        <w:t>date</w:t>
       </w:r>
     </w:p>
     <w:p>
@@ -463,10 +1532,7 @@
         <w:pStyle w:val="Enlever"/>
       </w:pPr>
       <w:r>
-        <w:t>M</w:t>
-      </w:r>
-      <w:r>
-        <w:t>enu</w:t>
+        <w:t>Permission Manifest WRITE EXTERNAL STORAGE</w:t>
       </w:r>
     </w:p>
     <w:p>
@@ -474,16 +1540,42 @@
         <w:pStyle w:val="BUG"/>
       </w:pPr>
       <w:r>
-        <w:t>20. LES JOURS DES TD NE SONT PAS TOUJOURS BONS !!!</w:t>
-      </w:r>
-      <w:r>
-        <w:t xml:space="preserve"> (</w:t>
-      </w:r>
-      <w:r>
-        <w:t>SemaineFragment.</w:t>
-      </w:r>
-      <w:r>
-        <w:t>stringToCalendar)</w:t>
+        <w:t>7. La permission ne doit pas être retirée</w:t>
+      </w:r>
+    </w:p>
+    <w:p>
+      <w:pPr>
+        <w:pStyle w:val="Modifier"/>
+      </w:pPr>
+      <w:r>
+        <w:t>Nom layout accueil.xml devient semaines.xml (c’était illogique)</w:t>
+      </w:r>
+    </w:p>
+    <w:p>
+      <w:pPr>
+        <w:pStyle w:val="Modifier"/>
+      </w:pPr>
+      <w:r>
+        <w:t>Mise à jour à chaque fois (suppression booléens connectéAMyEpf et EdtTéléchargé)</w:t>
+      </w:r>
+    </w:p>
+    <w:p>
+      <w:pPr>
+        <w:pStyle w:val="Ajouter"/>
+      </w:pPr>
+      <w:r>
+        <w:t>Bouton quitter dans le menu</w:t>
+      </w:r>
+    </w:p>
+    <w:p>
+      <w:pPr>
+        <w:pStyle w:val="BUG"/>
+      </w:pPr>
+      <w:r>
+        <w:t xml:space="preserve">8. </w:t>
+      </w:r>
+      <w:r>
+        <w:t>Décalage d’un mois vers l’avant</w:t>
       </w:r>
     </w:p>
     <w:p>
@@ -491,7 +1583,7 @@
         <w:pStyle w:val="Version"/>
       </w:pPr>
       <w:r>
-        <w:t>13</w:t>
+        <w:t>9a</w:t>
       </w:r>
     </w:p>
     <w:p>
@@ -499,23 +1591,18 @@
         <w:pStyle w:val="Datee"/>
       </w:pPr>
       <w:r>
-        <w:t>25 03 2015</w:t>
-      </w:r>
-    </w:p>
-    <w:p>
-      <w:pPr>
-        <w:pStyle w:val="Ajouter"/>
-      </w:pPr>
-      <w:r>
-        <w:t>Navigation drawer</w:t>
-      </w:r>
-    </w:p>
-    <w:p>
-      <w:pPr>
-        <w:pStyle w:val="Ajouter"/>
-      </w:pPr>
-      <w:r>
-        <w:t>Photo de profil dans le drawer</w:t>
+        <w:t>11 03 2015</w:t>
+      </w:r>
+    </w:p>
+    <w:p>
+      <w:pPr>
+        <w:pStyle w:val="Bug-"/>
+      </w:pPr>
+      <w:r>
+        <w:t>6. Suppression filtre</w:t>
+      </w:r>
+      <w:r>
+        <w:t xml:space="preserve"> dans la popup identifiants</w:t>
       </w:r>
     </w:p>
     <w:p>
@@ -523,744 +1610,53 @@
         <w:pStyle w:val="Modifier"/>
       </w:pPr>
       <w:r>
+        <w:t>L’edit text identifiant de cette popup est mtn</w:t>
+      </w:r>
+      <w:r>
+        <w:t xml:space="preserve"> de type </w:t>
+      </w:r>
+      <w:r>
+        <w:t>textEmailAddress</w:t>
+      </w:r>
+    </w:p>
+    <w:p>
+      <w:pPr>
+        <w:pStyle w:val="Modifier"/>
+      </w:pPr>
+      <w:r>
+        <w:t>logo</w:t>
+      </w:r>
+    </w:p>
+    <w:p>
+      <w:pPr>
+        <w:pStyle w:val="Enlever"/>
+      </w:pPr>
+      <w:r>
+        <w:t>Suppression drawables inutiles</w:t>
+      </w:r>
+    </w:p>
+    <w:p>
+      <w:pPr>
+        <w:pStyle w:val="Version"/>
+      </w:pPr>
+      <w:r>
+        <w:t>9</w:t>
+      </w:r>
+    </w:p>
+    <w:p>
+      <w:pPr>
+        <w:pStyle w:val="Datee"/>
+      </w:pPr>
+      <w:r>
+        <w:t>10 03 2015</w:t>
+      </w:r>
+    </w:p>
+    <w:p>
+      <w:pPr>
+        <w:pStyle w:val="Modifier"/>
+      </w:pPr>
+      <w:r>
         <w:lastRenderedPageBreak/>
-        <w:t>Separateur_view est mtn un drawable</w:t>
-      </w:r>
-    </w:p>
-    <w:p>
-      <w:pPr>
-        <w:pStyle w:val="Bug-"/>
-      </w:pPr>
-      <w:r>
-        <w:t>15 (dans préférences fragment, le nb semaines to dl)</w:t>
-      </w:r>
-    </w:p>
-    <w:p>
-      <w:pPr>
-        <w:pStyle w:val="BUG"/>
-      </w:pPr>
-      <w:r>
-        <w:t>17. Les semaines des fragments != 0 NE S’ACTUALISENT PLUS</w:t>
-      </w:r>
-    </w:p>
-    <w:p>
-      <w:pPr>
-        <w:pStyle w:val="Version"/>
-      </w:pPr>
-      <w:r>
-        <w:t>12c</w:t>
-      </w:r>
-    </w:p>
-    <w:p>
-      <w:pPr>
-        <w:pStyle w:val="Datee"/>
-      </w:pPr>
-      <w:r>
-        <w:t>22 03 2015</w:t>
-      </w:r>
-    </w:p>
-    <w:p>
-      <w:pPr>
-        <w:pStyle w:val="Bug-"/>
-      </w:pPr>
-      <w:r>
-        <w:t xml:space="preserve">14. </w:t>
-      </w:r>
-      <w:r>
-        <w:t>O</w:t>
-      </w:r>
-      <w:r>
-        <w:t>k</w:t>
-      </w:r>
-    </w:p>
-    <w:p>
-      <w:pPr>
-        <w:pStyle w:val="BUG"/>
-      </w:pPr>
-      <w:r>
-        <w:t xml:space="preserve">15. </w:t>
-      </w:r>
-      <w:r>
-        <w:t>Sélection semaine dans les pref FC</w:t>
-      </w:r>
-    </w:p>
-    <w:p>
-      <w:pPr>
-        <w:pStyle w:val="BUG"/>
-      </w:pPr>
-      <w:r>
-        <w:t>16. De temps en temps les semaines ne sont pas les bonnes</w:t>
-      </w:r>
-    </w:p>
-    <w:p>
-      <w:pPr>
-        <w:pStyle w:val="Version"/>
-      </w:pPr>
-      <w:r>
-        <w:t>12b</w:t>
-      </w:r>
-    </w:p>
-    <w:p>
-      <w:pPr>
-        <w:pStyle w:val="Datee"/>
-      </w:pPr>
-      <w:r>
-        <w:t>22 03 2015</w:t>
-      </w:r>
-    </w:p>
-    <w:p>
-      <w:pPr>
-        <w:pStyle w:val="Enlever"/>
-      </w:pPr>
-      <w:r>
-        <w:t>Préférence CM</w:t>
-      </w:r>
-    </w:p>
-    <w:p>
-      <w:pPr>
-        <w:pStyle w:val="Ajouter"/>
-      </w:pPr>
-      <w:r>
-        <w:t>Afficher/cacher le panel heures</w:t>
-      </w:r>
-    </w:p>
-    <w:p>
-      <w:pPr>
-        <w:pStyle w:val="Ajouter"/>
-      </w:pPr>
-      <w:r>
-        <w:t>Personnalisation des couleurs depuis les préférences</w:t>
-      </w:r>
-    </w:p>
-    <w:p>
-      <w:pPr>
-        <w:pStyle w:val="Modifier"/>
-      </w:pPr>
-      <w:r>
-        <w:t>Ordre et titre des préférences</w:t>
-      </w:r>
-    </w:p>
-    <w:p>
-      <w:pPr>
-        <w:pStyle w:val="Bug-"/>
-      </w:pPr>
-      <w:r>
-        <w:t>13</w:t>
-      </w:r>
-    </w:p>
-    <w:p>
-      <w:pPr>
-        <w:pStyle w:val="Modifier"/>
-      </w:pPr>
-      <w:r>
-        <w:t>Popup cours plus jolie</w:t>
-      </w:r>
-    </w:p>
-    <w:p>
-      <w:pPr>
-        <w:pStyle w:val="Ajouter"/>
-      </w:pPr>
-      <w:r>
-        <w:t>Ajout d’un devoir</w:t>
-      </w:r>
-    </w:p>
-    <w:p>
-      <w:pPr>
-        <w:pStyle w:val="Version"/>
-      </w:pPr>
-      <w:r>
-        <w:t>12a</w:t>
-      </w:r>
-    </w:p>
-    <w:p>
-      <w:pPr>
-        <w:pStyle w:val="Datee"/>
-      </w:pPr>
-      <w:r>
-        <w:t>21 03 2012</w:t>
-      </w:r>
-    </w:p>
-    <w:p>
-      <w:pPr>
-        <w:pStyle w:val="Bug-"/>
-      </w:pPr>
-      <w:r>
-        <w:t>12</w:t>
-      </w:r>
-    </w:p>
-    <w:p>
-      <w:pPr>
-        <w:pStyle w:val="Version"/>
-      </w:pPr>
-      <w:r>
-        <w:t>12</w:t>
-      </w:r>
-    </w:p>
-    <w:p>
-      <w:pPr>
-        <w:pStyle w:val="Datee"/>
-      </w:pPr>
-      <w:r>
-        <w:t>18 03 2015</w:t>
-      </w:r>
-    </w:p>
-    <w:p>
-      <w:pPr>
-        <w:pStyle w:val="BUG"/>
-      </w:pPr>
-      <w:r>
-        <w:t>14. Substring du mois dans le header (septembre =&gt; sept), null pointer si mois.length = 4</w:t>
-      </w:r>
-    </w:p>
-    <w:p>
-      <w:pPr>
-        <w:pStyle w:val="Ajouter"/>
-      </w:pPr>
-      <w:r>
-        <w:t>Sauvegarde du JSON dans les sharedpref</w:t>
-      </w:r>
-    </w:p>
-    <w:p>
-      <w:pPr>
-        <w:pStyle w:val="BUG"/>
-      </w:pPr>
-      <w:r>
-        <w:t>12. Prochain site null pointer</w:t>
-      </w:r>
-    </w:p>
-    <w:p>
-      <w:pPr>
-        <w:pStyle w:val="Version"/>
-      </w:pPr>
-      <w:r>
-        <w:t>11</w:t>
-      </w:r>
-    </w:p>
-    <w:p>
-      <w:pPr>
-        <w:pStyle w:val="Datee"/>
-      </w:pPr>
-      <w:r>
-        <w:t>1</w:t>
-      </w:r>
-      <w:r>
-        <w:t>8 03 2015</w:t>
-      </w:r>
-    </w:p>
-    <w:p>
-      <w:pPr>
-        <w:pStyle w:val="Ajouter"/>
-      </w:pPr>
-      <w:r>
-        <w:t>Popup A propos</w:t>
-      </w:r>
-      <w:r>
-        <w:t xml:space="preserve"> depuis le menu</w:t>
-      </w:r>
-    </w:p>
-    <w:p>
-      <w:pPr>
-        <w:pStyle w:val="Ajouter"/>
-      </w:pPr>
-      <w:r>
-        <w:t>Prochain site</w:t>
-      </w:r>
-    </w:p>
-    <w:p>
-      <w:pPr>
-        <w:pStyle w:val="Ajouter"/>
-      </w:pPr>
-      <w:r>
-        <w:lastRenderedPageBreak/>
-        <w:t>« Barre now » : indicateur de l’heure actuelle</w:t>
-      </w:r>
-    </w:p>
-    <w:p>
-      <w:pPr>
-        <w:pStyle w:val="Ajouter"/>
-      </w:pPr>
-      <w:r>
-        <w:t>Nom des exam/présentation/rattrapage</w:t>
-      </w:r>
-    </w:p>
-    <w:p>
-      <w:pPr>
-        <w:pStyle w:val="Bug-"/>
-      </w:pPr>
-      <w:r>
-        <w:t xml:space="preserve">10. </w:t>
-      </w:r>
-      <w:r>
-        <w:t>Résolu</w:t>
-      </w:r>
-    </w:p>
-    <w:p>
-      <w:pPr>
-        <w:pStyle w:val="BUG"/>
-      </w:pPr>
-      <w:r>
-        <w:t>11. Barre now apparait sur certaines semaines (wtf</w:t>
-      </w:r>
-      <w:r>
-        <w:t> ?!</w:t>
-      </w:r>
-      <w:r>
-        <w:t>)</w:t>
-      </w:r>
-    </w:p>
-    <w:p>
-      <w:pPr>
-        <w:pStyle w:val="Bug-"/>
-      </w:pPr>
-      <w:r>
-        <w:t>6. Résolu (plus de filtre anymore)</w:t>
-      </w:r>
-    </w:p>
-    <w:p>
-      <w:pPr>
-        <w:pStyle w:val="Modifier"/>
-      </w:pPr>
-      <w:r>
-        <w:t xml:space="preserve">Input type de </w:t>
-      </w:r>
-      <w:r>
-        <w:t>l</w:t>
-      </w:r>
-      <w:r>
-        <w:t>‘et identifiant = textNosuggestions au lieu de textEmail</w:t>
-      </w:r>
-    </w:p>
-    <w:p>
-      <w:pPr>
-        <w:pStyle w:val="Modifier"/>
-      </w:pPr>
-      <w:r>
-        <w:t>Raccourci du « </w:t>
-      </w:r>
-      <w:r>
-        <w:t>Semaine d</w:t>
-      </w:r>
-      <w:r>
-        <w:t>u X au Y septembre » en « du X au Y sept »</w:t>
-      </w:r>
-    </w:p>
-    <w:p>
-      <w:pPr>
-        <w:pStyle w:val="Modifier"/>
-      </w:pPr>
-      <w:r>
-        <w:t>Raccourci du « Prochain site » en « Next :</w:t>
-      </w:r>
-      <w:r>
-        <w:t> »</w:t>
-      </w:r>
-    </w:p>
-    <w:p>
-      <w:pPr>
-        <w:pStyle w:val="Version"/>
-      </w:pPr>
-      <w:r>
-        <w:t>10</w:t>
-      </w:r>
-    </w:p>
-    <w:p>
-      <w:pPr>
-        <w:pStyle w:val="Datee"/>
-      </w:pPr>
-      <w:r>
-        <w:t>14 03 2015</w:t>
-      </w:r>
-    </w:p>
-    <w:p>
-      <w:pPr>
-        <w:pStyle w:val="BUG"/>
-      </w:pPr>
-      <w:r>
-        <w:t>13. FC quand on quitte puis on revient à cause de l’avancement</w:t>
-      </w:r>
-    </w:p>
-    <w:p>
-      <w:pPr>
-        <w:pStyle w:val="BUG"/>
-      </w:pPr>
-      <w:r>
-        <w:t xml:space="preserve">10. </w:t>
-      </w:r>
-      <w:r>
-        <w:t>Interro + présentation = CM !</w:t>
-      </w:r>
-    </w:p>
-    <w:p>
-      <w:pPr>
-        <w:pStyle w:val="Modifier"/>
-      </w:pPr>
-      <w:r>
-        <w:t xml:space="preserve">-- </w:t>
-      </w:r>
-      <w:r>
-        <w:t>Reprise depuis v9</w:t>
-      </w:r>
-      <w:r>
-        <w:t xml:space="preserve"> --</w:t>
-      </w:r>
-    </w:p>
-    <w:p>
-      <w:pPr>
-        <w:pStyle w:val="Modifier"/>
-      </w:pPr>
-      <w:r>
-        <w:t>Logo</w:t>
-      </w:r>
-    </w:p>
-    <w:p>
-      <w:pPr>
-        <w:pStyle w:val="Modifier"/>
-      </w:pPr>
-      <w:r>
-        <w:t xml:space="preserve">L’edit text identifiant de cette popup est mtn de type </w:t>
-      </w:r>
-      <w:r>
-        <w:t>textEmailAddress</w:t>
-      </w:r>
-    </w:p>
-    <w:p>
-      <w:pPr>
-        <w:pStyle w:val="Modifier"/>
-      </w:pPr>
-      <w:r>
-        <w:t xml:space="preserve">Nom layout accueil.xml devient semaines.xml (c’était illogique) </w:t>
-      </w:r>
-    </w:p>
-    <w:p>
-      <w:pPr>
-        <w:pStyle w:val="Bug-"/>
-      </w:pPr>
-      <w:r>
-        <w:t>7. Permission OK</w:t>
-      </w:r>
-    </w:p>
-    <w:p>
-      <w:pPr>
-        <w:pStyle w:val="Bug-"/>
-      </w:pPr>
-      <w:r>
-        <w:t>8. Correction du bon mois</w:t>
-      </w:r>
-    </w:p>
-    <w:p>
-      <w:pPr>
-        <w:pStyle w:val="Enlever"/>
-      </w:pPr>
-      <w:r>
-        <w:t>Suppression drawables inutiles</w:t>
-      </w:r>
-    </w:p>
-    <w:p>
-      <w:pPr>
-        <w:pStyle w:val="Ajouter"/>
-      </w:pPr>
-      <w:r>
-        <w:t>Bouton quitter dans le menu</w:t>
-      </w:r>
-    </w:p>
-    <w:p>
-      <w:pPr>
-        <w:pStyle w:val="Modifier"/>
-      </w:pPr>
-      <w:r>
-        <w:t xml:space="preserve">-- </w:t>
-      </w:r>
-      <w:r>
-        <w:t>Fin reprise depuis v9</w:t>
-      </w:r>
-      <w:r>
-        <w:t xml:space="preserve"> --</w:t>
-      </w:r>
-    </w:p>
-    <w:p>
-      <w:pPr>
-        <w:pStyle w:val="Bug-"/>
-      </w:pPr>
-      <w:r>
-        <w:t>6. correction filtre dans la popup identifiants</w:t>
-      </w:r>
-    </w:p>
-    <w:p>
-      <w:pPr>
-        <w:pStyle w:val="BUG"/>
-      </w:pPr>
-      <w:r>
-        <w:t>6. Toujours présent !!</w:t>
-      </w:r>
-    </w:p>
-    <w:p>
-      <w:pPr>
-        <w:pStyle w:val="Ajouter"/>
-      </w:pPr>
-      <w:r>
-        <w:t>Nouveau package : factory</w:t>
-      </w:r>
-    </w:p>
-    <w:p>
-      <w:pPr>
-        <w:pStyle w:val="Modifier"/>
-      </w:pPr>
-      <w:r>
-        <w:t>Les websettings sont initialisés avant les cookies</w:t>
-      </w:r>
-    </w:p>
-    <w:p>
-      <w:pPr>
-        <w:pStyle w:val="Bug-"/>
-      </w:pPr>
-      <w:r>
-        <w:t xml:space="preserve">3. </w:t>
-      </w:r>
-      <w:r>
-        <w:t>onResume n’est plus, c’était incohérent. On a maintenant que des onCreate. Correction du bug où l’edt ne s’affiche plus selon doù l’on vient</w:t>
-      </w:r>
-    </w:p>
-    <w:p>
-      <w:pPr>
-        <w:pStyle w:val="Ajouter"/>
-      </w:pPr>
-      <w:r>
-        <w:t>Nouvelle préférence : nombre de semaines à télécharger</w:t>
-      </w:r>
-    </w:p>
-    <w:p>
-      <w:pPr>
-        <w:pStyle w:val="Modifier"/>
-      </w:pPr>
-      <w:r>
-        <w:t>Toutes les semaines se charge</w:t>
-      </w:r>
-      <w:r>
-        <w:t>n</w:t>
-      </w:r>
-      <w:r>
-        <w:t>t d’un coup</w:t>
-      </w:r>
-    </w:p>
-    <w:p>
-      <w:pPr>
-        <w:pStyle w:val="Ajouter"/>
-      </w:pPr>
-      <w:r>
-        <w:t>Popup « attention les pref seront chargées au redémarrage »</w:t>
-      </w:r>
-    </w:p>
-    <w:p>
-      <w:pPr>
-        <w:pStyle w:val="Bug-"/>
-      </w:pPr>
-      <w:r>
-        <w:t xml:space="preserve">4. </w:t>
-      </w:r>
-      <w:r>
-        <w:t>Afficher/cacher CM OK pour tous les frags</w:t>
-      </w:r>
-    </w:p>
-    <w:p>
-      <w:pPr>
-        <w:pStyle w:val="Modifier"/>
-      </w:pPr>
-      <w:r>
-        <w:t>Changement de packake en com.fcourgey.myepfnew</w:t>
-      </w:r>
-    </w:p>
-    <w:p>
-      <w:pPr>
-        <w:pStyle w:val="Modifier"/>
-      </w:pPr>
-      <w:r>
-        <w:t>Nouvelle keystore</w:t>
-      </w:r>
-    </w:p>
-    <w:p>
-      <w:pPr>
-        <w:pStyle w:val="Version"/>
-      </w:pPr>
-      <w:r>
-        <w:lastRenderedPageBreak/>
-        <w:t>9c</w:t>
-      </w:r>
-    </w:p>
-    <w:p>
-      <w:pPr>
-        <w:pStyle w:val="Datee"/>
-      </w:pPr>
-      <w:r>
-        <w:t>12 03 2015</w:t>
-      </w:r>
-    </w:p>
-    <w:p>
-      <w:pPr>
-        <w:pStyle w:val="Bug-"/>
-      </w:pPr>
-      <w:r>
-        <w:t xml:space="preserve">7. </w:t>
-      </w:r>
-      <w:r>
-        <w:t>WRITE EXTERNAL STORAGE NECESSAIRE pour les shared pref</w:t>
-      </w:r>
-    </w:p>
-    <w:p>
-      <w:pPr>
-        <w:pStyle w:val="Bug-"/>
-      </w:pPr>
-      <w:r>
-        <w:t xml:space="preserve">8. </w:t>
-      </w:r>
-      <w:r>
-        <w:t>Correction du bon mois</w:t>
-      </w:r>
-    </w:p>
-    <w:p>
-      <w:pPr>
-        <w:pStyle w:val="Version"/>
-      </w:pPr>
-      <w:r>
-        <w:t>9b</w:t>
-      </w:r>
-    </w:p>
-    <w:p>
-      <w:pPr>
-        <w:pStyle w:val="Datee"/>
-      </w:pPr>
-      <w:r>
-        <w:t>date</w:t>
-      </w:r>
-    </w:p>
-    <w:p>
-      <w:pPr>
-        <w:pStyle w:val="Enlever"/>
-      </w:pPr>
-      <w:r>
-        <w:t>Permission Manifest WRITE EXTERNAL STORAGE</w:t>
-      </w:r>
-    </w:p>
-    <w:p>
-      <w:pPr>
-        <w:pStyle w:val="BUG"/>
-      </w:pPr>
-      <w:r>
-        <w:t>7. La permission ne doit pas être retirée</w:t>
-      </w:r>
-    </w:p>
-    <w:p>
-      <w:pPr>
-        <w:pStyle w:val="Modifier"/>
-      </w:pPr>
-      <w:r>
-        <w:t>Nom layout accueil.xml devient semaines.xml (c’était illogique)</w:t>
-      </w:r>
-    </w:p>
-    <w:p>
-      <w:pPr>
-        <w:pStyle w:val="Modifier"/>
-      </w:pPr>
-      <w:r>
-        <w:t>Mise à jour à chaque fois (suppression booléens connectéAMyEpf et EdtTéléchargé)</w:t>
-      </w:r>
-    </w:p>
-    <w:p>
-      <w:pPr>
-        <w:pStyle w:val="Ajouter"/>
-      </w:pPr>
-      <w:r>
-        <w:t>Bouton quitter dans le menu</w:t>
-      </w:r>
-    </w:p>
-    <w:p>
-      <w:pPr>
-        <w:pStyle w:val="BUG"/>
-      </w:pPr>
-      <w:r>
-        <w:t xml:space="preserve">8. </w:t>
-      </w:r>
-      <w:r>
-        <w:t>Décalage d’un mois vers l’avant</w:t>
-      </w:r>
-    </w:p>
-    <w:p>
-      <w:pPr>
-        <w:pStyle w:val="Version"/>
-      </w:pPr>
-      <w:r>
-        <w:t>9a</w:t>
-      </w:r>
-    </w:p>
-    <w:p>
-      <w:pPr>
-        <w:pStyle w:val="Datee"/>
-      </w:pPr>
-      <w:r>
-        <w:t>11 03 2015</w:t>
-      </w:r>
-    </w:p>
-    <w:p>
-      <w:pPr>
-        <w:pStyle w:val="Bug-"/>
-      </w:pPr>
-      <w:r>
-        <w:t>6. Suppression filtre</w:t>
-      </w:r>
-      <w:r>
-        <w:t xml:space="preserve"> dans la popup identifiants</w:t>
-      </w:r>
-    </w:p>
-    <w:p>
-      <w:pPr>
-        <w:pStyle w:val="Modifier"/>
-      </w:pPr>
-      <w:r>
-        <w:t>L’edit text identifiant de cette popup est mtn</w:t>
-      </w:r>
-      <w:r>
-        <w:t xml:space="preserve"> de type </w:t>
-      </w:r>
-      <w:r>
-        <w:t>textEmailAddress</w:t>
-      </w:r>
-    </w:p>
-    <w:p>
-      <w:pPr>
-        <w:pStyle w:val="Modifier"/>
-      </w:pPr>
-      <w:r>
-        <w:t>logo</w:t>
-      </w:r>
-    </w:p>
-    <w:p>
-      <w:pPr>
-        <w:pStyle w:val="Enlever"/>
-      </w:pPr>
-      <w:r>
-        <w:t>Suppression drawables inutiles</w:t>
-      </w:r>
-    </w:p>
-    <w:p>
-      <w:pPr>
-        <w:pStyle w:val="Version"/>
-      </w:pPr>
-      <w:r>
-        <w:t>9</w:t>
-      </w:r>
-    </w:p>
-    <w:p>
-      <w:pPr>
-        <w:pStyle w:val="Datee"/>
-      </w:pPr>
-      <w:r>
-        <w:t>10 03 2015</w:t>
-      </w:r>
-    </w:p>
-    <w:p>
-      <w:pPr>
-        <w:pStyle w:val="Modifier"/>
-      </w:pPr>
-      <w:r>
         <w:t>Nom du projet : MyEPF -&gt; myEPF</w:t>
       </w:r>
     </w:p>
@@ -1358,7 +1754,6 @@
         </w:rPr>
       </w:pPr>
       <w:r>
-        <w:lastRenderedPageBreak/>
         <w:t xml:space="preserve">Changement url magique : </w:t>
       </w:r>
       <w:hyperlink r:id="rId5" w:history="1">
@@ -1562,6 +1957,7 @@
         <w:pStyle w:val="Version"/>
       </w:pPr>
       <w:r>
+        <w:lastRenderedPageBreak/>
         <w:t>5</w:t>
       </w:r>
     </w:p>
@@ -1648,7 +2044,6 @@
         <w:pStyle w:val="Ajouter"/>
       </w:pPr>
       <w:r>
-        <w:lastRenderedPageBreak/>
         <w:t>Fonctionnalité ajoutée</w:t>
       </w:r>
     </w:p>
@@ -1717,14 +2112,14 @@
         <v:path o:extrusionok="f" gradientshapeok="t" o:connecttype="rect"/>
         <o:lock v:ext="edit" aspectratio="t"/>
       </v:shapetype>
-      <v:shape id="_x0000_i1036" type="#_x0000_t75" style="width:298.5pt;height:226.5pt" o:bullet="t">
+      <v:shape id="_x0000_i1034" type="#_x0000_t75" style="width:295.5pt;height:222.45pt" o:bullet="t">
         <v:imagedata r:id="rId1" o:title="To-do"/>
       </v:shape>
     </w:pict>
   </w:numPicBullet>
   <w:numPicBullet w:numPicBulletId="1">
     <w:pict>
-      <v:shape id="_x0000_i1037" type="#_x0000_t75" style="width:192pt;height:192pt" o:bullet="t">
+      <v:shape id="_x0000_i1035" type="#_x0000_t75" style="width:194.5pt;height:194.5pt" o:bullet="t">
         <v:imagedata r:id="rId2" o:title="Notepad"/>
       </v:shape>
     </w:pict>

</xml_diff>